<commit_message>
adicionei as minhas partes ao relatorio
</commit_message>
<xml_diff>
--- a/201819-MIEI3-LI4-Relatorio.docx
+++ b/201819-MIEI3-LI4-Relatorio.docx
@@ -5823,212 +5823,1370 @@
         </w:rPr>
         <w:t>Resumem-se de seguida algumas características identificativas do sistema a desenvolver, com um objetivo meramente elucidativo, uma vez que as mesmas serão desenvolvidas à frente no relatório.</w:t>
       </w:r>
+    </w:p>
+    <w:p>
+      <w:pPr>
+        <w:rPr>
+          <w:lang w:val="pt-PT"/>
+        </w:rPr>
+      </w:pPr>
+    </w:p>
+    <w:p>
+      <w:pPr>
+        <w:rPr>
+          <w:color w:val="FF0000"/>
+          <w:lang w:val="pt-PT"/>
+        </w:rPr>
+      </w:pPr>
+      <w:r>
+        <w:rPr>
+          <w:color w:val="FF0000"/>
+          <w:lang w:val="pt-PT"/>
+        </w:rPr>
+        <w:t>Nome: "</w:t>
+      </w:r>
+      <w:proofErr w:type="spellStart"/>
+      <w:r>
+        <w:rPr>
+          <w:color w:val="FF0000"/>
+          <w:lang w:val="pt-PT"/>
+        </w:rPr>
+        <w:t>FeelItal</w:t>
+      </w:r>
+      <w:r>
+        <w:rPr>
+          <w:color w:val="FF0000"/>
+          <w:lang w:val="pt-PT"/>
+        </w:rPr>
+        <w:t>y</w:t>
+      </w:r>
+      <w:proofErr w:type="spellEnd"/>
+      <w:r>
+        <w:rPr>
+          <w:color w:val="FF0000"/>
+          <w:lang w:val="pt-PT"/>
+        </w:rPr>
+        <w:t xml:space="preserve">" </w:t>
+      </w:r>
+    </w:p>
+    <w:p>
+      <w:pPr>
+        <w:rPr>
+          <w:color w:val="FF0000"/>
+          <w:lang w:val="pt-PT"/>
+        </w:rPr>
+      </w:pPr>
+      <w:r>
+        <w:rPr>
+          <w:color w:val="FF0000"/>
+          <w:lang w:val="pt-PT"/>
+        </w:rPr>
+        <w:t>Categoria: Alimentação</w:t>
+      </w:r>
+    </w:p>
+    <w:p>
+      <w:pPr>
+        <w:rPr>
+          <w:color w:val="FF0000"/>
+          <w:lang w:val="pt-PT"/>
+        </w:rPr>
+      </w:pPr>
+      <w:r>
+        <w:rPr>
+          <w:color w:val="FF0000"/>
+          <w:lang w:val="pt-PT"/>
+        </w:rPr>
+        <w:t xml:space="preserve">Slogan: </w:t>
+      </w:r>
+    </w:p>
+    <w:p>
+      <w:pPr>
+        <w:rPr>
+          <w:color w:val="FF0000"/>
+          <w:lang w:val="pt-PT"/>
+        </w:rPr>
+      </w:pPr>
+      <w:r>
+        <w:rPr>
+          <w:color w:val="FF0000"/>
+          <w:lang w:val="pt-PT"/>
+        </w:rPr>
+        <w:t>Características:</w:t>
+      </w:r>
+    </w:p>
+    <w:p>
+      <w:pPr>
+        <w:rPr>
+          <w:color w:val="FF0000"/>
+          <w:lang w:val="pt-PT"/>
+        </w:rPr>
+      </w:pPr>
+      <w:r>
+        <w:rPr>
+          <w:color w:val="FF0000"/>
+          <w:lang w:val="pt-PT"/>
+        </w:rPr>
+        <w:t xml:space="preserve">- </w:t>
+      </w:r>
+      <w:proofErr w:type="spellStart"/>
+      <w:r>
+        <w:rPr>
+          <w:color w:val="FF0000"/>
+          <w:lang w:val="pt-PT"/>
+        </w:rPr>
+        <w:t>Freemium</w:t>
+      </w:r>
+      <w:proofErr w:type="spellEnd"/>
+      <w:r>
+        <w:rPr>
+          <w:color w:val="FF0000"/>
+          <w:lang w:val="pt-PT"/>
+        </w:rPr>
+        <w:t>?</w:t>
+      </w:r>
+    </w:p>
+    <w:p>
+      <w:pPr>
+        <w:rPr>
+          <w:color w:val="FF0000"/>
+          <w:lang w:val="pt-PT"/>
+        </w:rPr>
+      </w:pPr>
+      <w:r>
+        <w:rPr>
+          <w:color w:val="FF0000"/>
+          <w:lang w:val="pt-PT"/>
+        </w:rPr>
+        <w:t xml:space="preserve">- Escolha de uma variada lista de pratos </w:t>
+      </w:r>
+    </w:p>
+    <w:p>
+      <w:pPr>
+        <w:rPr>
+          <w:color w:val="FF0000"/>
+          <w:lang w:val="pt-PT"/>
+        </w:rPr>
+      </w:pPr>
+      <w:r>
+        <w:rPr>
+          <w:color w:val="FF0000"/>
+          <w:lang w:val="pt-PT"/>
+        </w:rPr>
+        <w:t>- Avaliações de pratos</w:t>
+      </w:r>
+    </w:p>
+    <w:p>
+      <w:pPr>
+        <w:rPr>
+          <w:color w:val="FF0000"/>
+          <w:lang w:val="pt-PT"/>
+        </w:rPr>
+      </w:pPr>
+      <w:r>
+        <w:rPr>
+          <w:color w:val="FF0000"/>
+          <w:lang w:val="pt-PT"/>
+        </w:rPr>
+        <w:t>- Utilizador pode inserir novas receitas?</w:t>
+      </w:r>
+    </w:p>
+    <w:p>
+      <w:pPr>
+        <w:rPr>
+          <w:color w:val="FF0000"/>
+          <w:lang w:val="pt-PT"/>
+        </w:rPr>
+      </w:pPr>
+      <w:r>
+        <w:rPr>
+          <w:color w:val="FF0000"/>
+          <w:lang w:val="pt-PT"/>
+        </w:rPr>
+        <w:t>- Planeamento semanal de receitas</w:t>
+      </w:r>
+    </w:p>
+    <w:p>
+      <w:pPr>
+        <w:rPr>
+          <w:color w:val="FF0000"/>
+          <w:lang w:val="pt-PT"/>
+        </w:rPr>
+      </w:pPr>
+    </w:p>
+    <w:p>
+      <w:pPr>
+        <w:rPr>
+          <w:color w:val="FF0000"/>
+          <w:lang w:val="pt-PT"/>
+        </w:rPr>
+      </w:pPr>
+      <w:r>
+        <w:rPr>
+          <w:color w:val="FF0000"/>
+          <w:lang w:val="pt-PT"/>
+        </w:rPr>
+        <w:t>Faixa etária: 20-60</w:t>
+      </w:r>
+    </w:p>
+    <w:p>
+      <w:pPr>
+        <w:pStyle w:val="Ttulo21"/>
+        <w:rPr>
+          <w:color w:val="FF0000"/>
+        </w:rPr>
+      </w:pPr>
+      <w:r>
+        <w:rPr>
+          <w:color w:val="FF0000"/>
+        </w:rPr>
+        <w:t>Identificação dos recursos necessários</w:t>
+      </w:r>
+    </w:p>
+    <w:p>
+      <w:pPr>
+        <w:rPr>
+          <w:color w:val="FF0000"/>
+          <w:lang w:val="pt-PT"/>
+        </w:rPr>
+      </w:pPr>
+      <w:r>
+        <w:rPr>
+          <w:color w:val="FF0000"/>
+          <w:lang w:val="pt-PT"/>
+        </w:rPr>
+        <w:t xml:space="preserve">Para este projeto estima-se a necessidade de alocação de um engenheiro de software e quatro programadores. O engenheiro de software irá assumir também o papel extraordinário de gestor de projeto e de gestor de bases de dados, para além de ser responsável pela especificação do projeto. </w:t>
+      </w:r>
+    </w:p>
+    <w:p>
+      <w:pPr>
+        <w:rPr>
+          <w:color w:val="FF0000"/>
+          <w:lang w:val="pt-PT"/>
+        </w:rPr>
+      </w:pPr>
+      <w:r>
+        <w:rPr>
+          <w:color w:val="FF0000"/>
+          <w:lang w:val="pt-PT"/>
+        </w:rPr>
+        <w:t>Não serão utilizados quaisquer equipamentos para a realização deste projeto, para além dos computadores e software associada aos engenheiros e programadores.</w:t>
+      </w:r>
+    </w:p>
+    <w:p>
+      <w:pPr>
+        <w:rPr>
+          <w:color w:val="FF0000"/>
+          <w:lang w:val="pt-PT"/>
+        </w:rPr>
+      </w:pPr>
+    </w:p>
+    <w:p>
+      <w:pPr>
+        <w:rPr>
+          <w:color w:val="FF0000"/>
+          <w:lang w:val="pt-PT"/>
+        </w:rPr>
+      </w:pPr>
+      <w:r>
+        <w:rPr>
+          <w:color w:val="FF0000"/>
+          <w:lang w:val="pt-PT"/>
+        </w:rPr>
+        <w:t xml:space="preserve">Numa fase inicial serão feitas duas reuniões entre </w:t>
+      </w:r>
+      <w:r>
+        <w:rPr>
+          <w:color w:val="FF0000"/>
+          <w:lang w:val="pt-PT"/>
+        </w:rPr>
+        <w:t>quem?</w:t>
+      </w:r>
+    </w:p>
+    <w:p>
+      <w:pPr>
+        <w:rPr>
+          <w:color w:val="FF0000"/>
+          <w:lang w:val="pt-PT"/>
+        </w:rPr>
+      </w:pPr>
+      <w:r>
+        <w:rPr>
+          <w:color w:val="FF0000"/>
+          <w:lang w:val="pt-PT"/>
+        </w:rPr>
+        <w:t xml:space="preserve">Na primeira </w:t>
+      </w:r>
+      <w:r>
+        <w:rPr>
+          <w:color w:val="FF0000"/>
+          <w:lang w:val="pt-PT"/>
+        </w:rPr>
+        <w:t>vai</w:t>
+      </w:r>
+      <w:r>
+        <w:rPr>
+          <w:color w:val="FF0000"/>
+          <w:lang w:val="pt-PT"/>
+        </w:rPr>
+        <w:t xml:space="preserve"> ser feito um </w:t>
+      </w:r>
+      <w:r>
+        <w:rPr>
+          <w:color w:val="FF0000"/>
+          <w:lang w:val="pt-PT"/>
+        </w:rPr>
+        <w:t>levantamento de requisitos e, no fim do período de planeamento do projeto, a confirmação do modelo elaborado.</w:t>
+      </w:r>
+      <w:r>
+        <w:rPr>
+          <w:color w:val="FF0000"/>
+          <w:lang w:val="pt-PT"/>
+        </w:rPr>
+        <w:t xml:space="preserve"> Será ainda necessário fazer um estudo de mercado relativo ao melhor método para adquirir uma maior receita mensal com o software, que será encomendado a uma empresa externa.</w:t>
+      </w:r>
+    </w:p>
+    <w:p>
+      <w:pPr>
+        <w:rPr>
+          <w:color w:val="FF0000"/>
+          <w:lang w:val="pt-PT"/>
+        </w:rPr>
+      </w:pPr>
+      <w:r>
+        <w:rPr>
+          <w:color w:val="FF0000"/>
+          <w:lang w:val="pt-PT"/>
+        </w:rPr>
+        <w:t xml:space="preserve"> </w:t>
+      </w:r>
+      <w:r>
+        <w:rPr>
+          <w:color w:val="FF0000"/>
+          <w:lang w:val="pt-PT"/>
+        </w:rPr>
+        <w:t>Será necessária uma pesquisa aprofundada na web acerca de pratos italianos e qual o seu modo de confeção de modo a criar uma base de dados de pratos e ingredientes disponíveis ao utilizador. Iremos adotar uma pesquisa “Bing” para obter as melhores receitas possíveis para os nossos utilizadores.</w:t>
+      </w:r>
+    </w:p>
+    <w:p>
+      <w:pPr>
+        <w:rPr>
+          <w:color w:val="FF0000"/>
+          <w:lang w:val="pt-PT"/>
+        </w:rPr>
+      </w:pPr>
+      <w:r>
+        <w:rPr>
+          <w:color w:val="FF0000"/>
+          <w:lang w:val="pt-PT"/>
+        </w:rPr>
+        <w:t xml:space="preserve">Será também necessário alocar um servidor responsável pelo alojamento dos serviços 24/7 assim como se prevê o possível uso dos smartphones e computadores da equipa desenvolvedora para realizar testes nas </w:t>
+      </w:r>
+      <w:proofErr w:type="spellStart"/>
+      <w:r>
+        <w:rPr>
+          <w:color w:val="FF0000"/>
+          <w:lang w:val="pt-PT"/>
+        </w:rPr>
+        <w:t>dkferentes</w:t>
+      </w:r>
+      <w:proofErr w:type="spellEnd"/>
+      <w:r>
+        <w:rPr>
+          <w:color w:val="FF0000"/>
+          <w:lang w:val="pt-PT"/>
+        </w:rPr>
+        <w:t xml:space="preserve"> plataforma existentes no mercado.</w:t>
+      </w:r>
+    </w:p>
+    <w:p>
+      <w:pPr>
+        <w:rPr>
+          <w:color w:val="FF0000"/>
+          <w:lang w:val="pt-PT"/>
+        </w:rPr>
+      </w:pPr>
+      <w:r>
+        <w:rPr>
+          <w:color w:val="FF0000"/>
+          <w:lang w:val="pt-PT"/>
+        </w:rPr>
+        <w:t xml:space="preserve">Os diferentes softwares e suas licenças estarão, à partida, garantidos pelos trabalhadores da empresa pelo que não acarretam nenhum encargo financeiro para a empresa. </w:t>
+      </w:r>
+    </w:p>
+    <w:p>
+      <w:pPr>
+        <w:rPr>
+          <w:color w:val="FF0000"/>
+          <w:lang w:val="pt-PT"/>
+        </w:rPr>
+      </w:pPr>
+      <w:r>
+        <w:rPr>
+          <w:color w:val="FF0000"/>
+          <w:lang w:val="pt-PT"/>
+        </w:rPr>
+        <w:t>Por fim, o projeto será desenvolvido onde?</w:t>
+      </w:r>
+    </w:p>
+    <w:p>
+      <w:pPr>
+        <w:pStyle w:val="Ttulo21"/>
+        <w:rPr>
+          <w:color w:val="FF0000"/>
+        </w:rPr>
+      </w:pPr>
+      <w:r>
+        <w:rPr>
+          <w:color w:val="FF0000"/>
+        </w:rPr>
+        <w:lastRenderedPageBreak/>
+        <w:t>Maquete do sistema</w:t>
+      </w:r>
+    </w:p>
+    <w:p>
+      <w:pPr>
+        <w:rPr>
+          <w:lang w:val="pt-PT"/>
+        </w:rPr>
+      </w:pPr>
+      <w:r>
+        <w:rPr>
+          <w:noProof/>
+        </w:rPr>
+        <w:drawing>
+          <wp:anchor distT="0" distB="0" distL="114300" distR="114300" simplePos="0" relativeHeight="251677184" behindDoc="1" locked="0" layoutInCell="1" allowOverlap="1" wp14:anchorId="034A29A6">
+            <wp:simplePos x="0" y="0"/>
+            <wp:positionH relativeFrom="margin">
+              <wp:align>left</wp:align>
+            </wp:positionH>
+            <wp:positionV relativeFrom="paragraph">
+              <wp:posOffset>257810</wp:posOffset>
+            </wp:positionV>
+            <wp:extent cx="5400040" cy="3076575"/>
+            <wp:effectExtent l="0" t="0" r="0" b="9525"/>
+            <wp:wrapTight wrapText="bothSides">
+              <wp:wrapPolygon edited="0">
+                <wp:start x="0" y="0"/>
+                <wp:lineTo x="0" y="21533"/>
+                <wp:lineTo x="21488" y="21533"/>
+                <wp:lineTo x="21488" y="0"/>
+                <wp:lineTo x="0" y="0"/>
+              </wp:wrapPolygon>
+            </wp:wrapTight>
+            <wp:docPr id="12" name="Imagem 12"/>
+            <wp:cNvGraphicFramePr>
+              <a:graphicFrameLocks xmlns:a="http://schemas.openxmlformats.org/drawingml/2006/main" noChangeAspect="1"/>
+            </wp:cNvGraphicFramePr>
+            <a:graphic xmlns:a="http://schemas.openxmlformats.org/drawingml/2006/main">
+              <a:graphicData uri="http://schemas.openxmlformats.org/drawingml/2006/picture">
+                <pic:pic xmlns:pic="http://schemas.openxmlformats.org/drawingml/2006/picture">
+                  <pic:nvPicPr>
+                    <pic:cNvPr id="1" name=""/>
+                    <pic:cNvPicPr/>
+                  </pic:nvPicPr>
+                  <pic:blipFill>
+                    <a:blip r:embed="rId14"/>
+                    <a:stretch>
+                      <a:fillRect/>
+                    </a:stretch>
+                  </pic:blipFill>
+                  <pic:spPr>
+                    <a:xfrm>
+                      <a:off x="0" y="0"/>
+                      <a:ext cx="5400040" cy="3076575"/>
+                    </a:xfrm>
+                    <a:prstGeom prst="rect">
+                      <a:avLst/>
+                    </a:prstGeom>
+                  </pic:spPr>
+                </pic:pic>
+              </a:graphicData>
+            </a:graphic>
+            <wp14:sizeRelH relativeFrom="page">
+              <wp14:pctWidth>0</wp14:pctWidth>
+            </wp14:sizeRelH>
+            <wp14:sizeRelV relativeFrom="page">
+              <wp14:pctHeight>0</wp14:pctHeight>
+            </wp14:sizeRelV>
+          </wp:anchor>
+        </w:drawing>
+      </w:r>
+    </w:p>
+    <w:p>
+      <w:pPr>
+        <w:rPr>
+          <w:lang w:val="pt-PT"/>
+        </w:rPr>
+      </w:pPr>
+    </w:p>
+    <w:p>
+      <w:pPr>
+        <w:pStyle w:val="Ttulo21"/>
+        <w:rPr>
+          <w:color w:val="FF0000"/>
+        </w:rPr>
+      </w:pPr>
+      <w:r>
+        <w:rPr>
+          <w:color w:val="FF0000"/>
+        </w:rPr>
+        <w:t>Definição de medidas de sucesso</w:t>
+      </w:r>
+    </w:p>
+    <w:p>
+      <w:pPr>
+        <w:rPr>
+          <w:color w:val="FF0000"/>
+          <w:lang w:val="pt-PT"/>
+        </w:rPr>
+      </w:pPr>
+    </w:p>
+    <w:p>
+      <w:pPr>
+        <w:rPr>
+          <w:rFonts w:cs="Arial"/>
+          <w:color w:val="FF0000"/>
+          <w:szCs w:val="20"/>
+        </w:rPr>
+      </w:pPr>
+      <w:r>
+        <w:rPr>
+          <w:rFonts w:cs="Arial"/>
+          <w:color w:val="FF0000"/>
+          <w:szCs w:val="20"/>
+        </w:rPr>
+        <w:t xml:space="preserve">Na </w:t>
+      </w:r>
+      <w:proofErr w:type="spellStart"/>
+      <w:r>
+        <w:rPr>
+          <w:rFonts w:cs="Arial"/>
+          <w:color w:val="FF0000"/>
+          <w:szCs w:val="20"/>
+        </w:rPr>
+        <w:t>fundamentação</w:t>
+      </w:r>
+      <w:proofErr w:type="spellEnd"/>
+      <w:r>
+        <w:rPr>
+          <w:rFonts w:cs="Arial"/>
+          <w:color w:val="FF0000"/>
+          <w:szCs w:val="20"/>
+        </w:rPr>
+        <w:t xml:space="preserve"> do </w:t>
+      </w:r>
+      <w:proofErr w:type="spellStart"/>
+      <w:r>
+        <w:rPr>
+          <w:rFonts w:cs="Arial"/>
+          <w:color w:val="FF0000"/>
+          <w:szCs w:val="20"/>
+        </w:rPr>
+        <w:t>projeto</w:t>
+      </w:r>
+      <w:proofErr w:type="spellEnd"/>
+      <w:r>
+        <w:rPr>
+          <w:rFonts w:cs="Arial"/>
+          <w:color w:val="FF0000"/>
+          <w:szCs w:val="20"/>
+        </w:rPr>
+        <w:t xml:space="preserve">, é vital </w:t>
+      </w:r>
+      <w:proofErr w:type="spellStart"/>
+      <w:r>
+        <w:rPr>
+          <w:rFonts w:cs="Arial"/>
+          <w:color w:val="FF0000"/>
+          <w:szCs w:val="20"/>
+        </w:rPr>
+        <w:t>construir</w:t>
+      </w:r>
+      <w:proofErr w:type="spellEnd"/>
+      <w:r>
+        <w:rPr>
+          <w:rFonts w:cs="Arial"/>
+          <w:color w:val="FF0000"/>
+          <w:szCs w:val="20"/>
+        </w:rPr>
+        <w:t xml:space="preserve"> um conjunto de </w:t>
+      </w:r>
+      <w:proofErr w:type="spellStart"/>
+      <w:r>
+        <w:rPr>
+          <w:rFonts w:cs="Arial"/>
+          <w:color w:val="FF0000"/>
+          <w:szCs w:val="20"/>
+        </w:rPr>
+        <w:t>medidas</w:t>
+      </w:r>
+      <w:proofErr w:type="spellEnd"/>
+      <w:r>
+        <w:rPr>
+          <w:rFonts w:cs="Arial"/>
+          <w:color w:val="FF0000"/>
+          <w:szCs w:val="20"/>
+        </w:rPr>
+        <w:t xml:space="preserve"> que </w:t>
+      </w:r>
+      <w:proofErr w:type="spellStart"/>
+      <w:r>
+        <w:rPr>
+          <w:rFonts w:cs="Arial"/>
+          <w:color w:val="FF0000"/>
+          <w:szCs w:val="20"/>
+        </w:rPr>
+        <w:t>mais</w:t>
+      </w:r>
+      <w:proofErr w:type="spellEnd"/>
+      <w:r>
+        <w:rPr>
+          <w:rFonts w:cs="Arial"/>
+          <w:color w:val="FF0000"/>
+          <w:szCs w:val="20"/>
+        </w:rPr>
+        <w:t xml:space="preserve"> à </w:t>
+      </w:r>
+      <w:proofErr w:type="spellStart"/>
+      <w:r>
+        <w:rPr>
+          <w:rFonts w:cs="Arial"/>
+          <w:color w:val="FF0000"/>
+          <w:szCs w:val="20"/>
+        </w:rPr>
+        <w:t>frente</w:t>
+      </w:r>
+      <w:proofErr w:type="spellEnd"/>
+      <w:r>
+        <w:rPr>
+          <w:rFonts w:cs="Arial"/>
+          <w:color w:val="FF0000"/>
+          <w:szCs w:val="20"/>
+        </w:rPr>
+        <w:t xml:space="preserve"> no </w:t>
+      </w:r>
+      <w:proofErr w:type="spellStart"/>
+      <w:r>
+        <w:rPr>
+          <w:rFonts w:cs="Arial"/>
+          <w:color w:val="FF0000"/>
+          <w:szCs w:val="20"/>
+        </w:rPr>
+        <w:t>projeto</w:t>
+      </w:r>
+      <w:proofErr w:type="spellEnd"/>
+      <w:r>
+        <w:rPr>
+          <w:rFonts w:cs="Arial"/>
+          <w:color w:val="FF0000"/>
+          <w:szCs w:val="20"/>
+        </w:rPr>
+        <w:t xml:space="preserve"> </w:t>
+      </w:r>
+      <w:proofErr w:type="spellStart"/>
+      <w:r>
+        <w:rPr>
+          <w:rFonts w:cs="Arial"/>
+          <w:color w:val="FF0000"/>
+          <w:szCs w:val="20"/>
+        </w:rPr>
+        <w:t>nos</w:t>
+      </w:r>
+      <w:proofErr w:type="spellEnd"/>
+      <w:r>
+        <w:rPr>
+          <w:rFonts w:cs="Arial"/>
+          <w:color w:val="FF0000"/>
+          <w:szCs w:val="20"/>
+        </w:rPr>
+        <w:t xml:space="preserve"> </w:t>
+      </w:r>
+      <w:proofErr w:type="spellStart"/>
+      <w:r>
+        <w:rPr>
+          <w:rFonts w:cs="Arial"/>
+          <w:color w:val="FF0000"/>
+          <w:szCs w:val="20"/>
+        </w:rPr>
+        <w:t>indiquem</w:t>
+      </w:r>
+      <w:proofErr w:type="spellEnd"/>
+      <w:r>
+        <w:rPr>
+          <w:rFonts w:cs="Arial"/>
+          <w:color w:val="FF0000"/>
+          <w:szCs w:val="20"/>
+        </w:rPr>
+        <w:t xml:space="preserve"> se o </w:t>
+      </w:r>
+      <w:proofErr w:type="spellStart"/>
+      <w:r>
+        <w:rPr>
+          <w:rFonts w:cs="Arial"/>
+          <w:color w:val="FF0000"/>
+          <w:szCs w:val="20"/>
+        </w:rPr>
+        <w:t>mesmo</w:t>
+      </w:r>
+      <w:proofErr w:type="spellEnd"/>
+      <w:r>
+        <w:rPr>
+          <w:rFonts w:cs="Arial"/>
+          <w:color w:val="FF0000"/>
+          <w:szCs w:val="20"/>
+        </w:rPr>
+        <w:t xml:space="preserve"> </w:t>
+      </w:r>
+      <w:proofErr w:type="spellStart"/>
+      <w:r>
+        <w:rPr>
+          <w:rFonts w:cs="Arial"/>
+          <w:color w:val="FF0000"/>
+          <w:szCs w:val="20"/>
+        </w:rPr>
+        <w:t>foi</w:t>
+      </w:r>
+      <w:proofErr w:type="spellEnd"/>
+      <w:r>
+        <w:rPr>
+          <w:rFonts w:cs="Arial"/>
+          <w:color w:val="FF0000"/>
+          <w:szCs w:val="20"/>
+        </w:rPr>
+        <w:t xml:space="preserve"> </w:t>
+      </w:r>
+      <w:proofErr w:type="spellStart"/>
+      <w:r>
+        <w:rPr>
+          <w:rFonts w:cs="Arial"/>
+          <w:color w:val="FF0000"/>
+          <w:szCs w:val="20"/>
+        </w:rPr>
+        <w:t>implementado</w:t>
+      </w:r>
+      <w:proofErr w:type="spellEnd"/>
+      <w:r>
+        <w:rPr>
+          <w:rFonts w:cs="Arial"/>
+          <w:color w:val="FF0000"/>
+          <w:szCs w:val="20"/>
+        </w:rPr>
+        <w:t xml:space="preserve"> com o </w:t>
+      </w:r>
+      <w:proofErr w:type="spellStart"/>
+      <w:r>
+        <w:rPr>
+          <w:rFonts w:cs="Arial"/>
+          <w:color w:val="FF0000"/>
+          <w:szCs w:val="20"/>
+        </w:rPr>
+        <w:t>êxito</w:t>
+      </w:r>
+      <w:proofErr w:type="spellEnd"/>
+      <w:r>
+        <w:rPr>
+          <w:rFonts w:cs="Arial"/>
+          <w:color w:val="FF0000"/>
+          <w:szCs w:val="20"/>
+        </w:rPr>
+        <w:t xml:space="preserve"> que </w:t>
+      </w:r>
+      <w:proofErr w:type="spellStart"/>
+      <w:r>
+        <w:rPr>
+          <w:rFonts w:cs="Arial"/>
+          <w:color w:val="FF0000"/>
+          <w:szCs w:val="20"/>
+        </w:rPr>
+        <w:t>pretendíamos</w:t>
+      </w:r>
+      <w:proofErr w:type="spellEnd"/>
+      <w:r>
+        <w:rPr>
+          <w:rFonts w:cs="Arial"/>
+          <w:color w:val="FF0000"/>
+          <w:szCs w:val="20"/>
+        </w:rPr>
+        <w:t>.</w:t>
+      </w:r>
+    </w:p>
+    <w:p>
+      <w:pPr>
+        <w:rPr>
+          <w:rFonts w:cs="Arial"/>
+          <w:color w:val="FF0000"/>
+          <w:szCs w:val="20"/>
+        </w:rPr>
+      </w:pPr>
+      <w:r>
+        <w:rPr>
+          <w:rFonts w:cs="Arial"/>
+          <w:color w:val="FF0000"/>
+          <w:szCs w:val="20"/>
+        </w:rPr>
+        <w:t xml:space="preserve">Neste </w:t>
+      </w:r>
+      <w:proofErr w:type="spellStart"/>
+      <w:r>
+        <w:rPr>
+          <w:rFonts w:cs="Arial"/>
+          <w:color w:val="FF0000"/>
+          <w:szCs w:val="20"/>
+        </w:rPr>
+        <w:t>tópico</w:t>
+      </w:r>
+      <w:proofErr w:type="spellEnd"/>
+      <w:r>
+        <w:rPr>
+          <w:rFonts w:cs="Arial"/>
+          <w:color w:val="FF0000"/>
+          <w:szCs w:val="20"/>
+        </w:rPr>
+        <w:t xml:space="preserve"> </w:t>
+      </w:r>
+      <w:proofErr w:type="spellStart"/>
+      <w:r>
+        <w:rPr>
+          <w:rFonts w:cs="Arial"/>
+          <w:color w:val="FF0000"/>
+          <w:szCs w:val="20"/>
+        </w:rPr>
+        <w:t>apresentamos</w:t>
+      </w:r>
+      <w:proofErr w:type="spellEnd"/>
+      <w:r>
+        <w:rPr>
+          <w:rFonts w:cs="Arial"/>
+          <w:color w:val="FF0000"/>
+          <w:szCs w:val="20"/>
+        </w:rPr>
+        <w:t xml:space="preserve"> </w:t>
+      </w:r>
+      <w:proofErr w:type="spellStart"/>
+      <w:r>
+        <w:rPr>
+          <w:rFonts w:cs="Arial"/>
+          <w:color w:val="FF0000"/>
+          <w:szCs w:val="20"/>
+        </w:rPr>
+        <w:t>uma</w:t>
+      </w:r>
+      <w:proofErr w:type="spellEnd"/>
+      <w:r>
+        <w:rPr>
+          <w:rFonts w:cs="Arial"/>
+          <w:color w:val="FF0000"/>
+          <w:szCs w:val="20"/>
+        </w:rPr>
+        <w:t xml:space="preserve"> </w:t>
+      </w:r>
+      <w:proofErr w:type="spellStart"/>
+      <w:r>
+        <w:rPr>
+          <w:rFonts w:cs="Arial"/>
+          <w:color w:val="FF0000"/>
+          <w:szCs w:val="20"/>
+        </w:rPr>
+        <w:t>lista</w:t>
+      </w:r>
+      <w:proofErr w:type="spellEnd"/>
+      <w:r>
+        <w:rPr>
+          <w:rFonts w:cs="Arial"/>
+          <w:color w:val="FF0000"/>
+          <w:szCs w:val="20"/>
+        </w:rPr>
+        <w:t xml:space="preserve"> com </w:t>
+      </w:r>
+      <w:proofErr w:type="spellStart"/>
+      <w:r>
+        <w:rPr>
+          <w:rFonts w:cs="Arial"/>
+          <w:color w:val="FF0000"/>
+          <w:szCs w:val="20"/>
+        </w:rPr>
+        <w:t>os</w:t>
+      </w:r>
+      <w:proofErr w:type="spellEnd"/>
+      <w:r>
+        <w:rPr>
+          <w:rFonts w:cs="Arial"/>
+          <w:color w:val="FF0000"/>
+          <w:szCs w:val="20"/>
+        </w:rPr>
+        <w:t xml:space="preserve"> </w:t>
+      </w:r>
+      <w:proofErr w:type="spellStart"/>
+      <w:r>
+        <w:rPr>
+          <w:rFonts w:cs="Arial"/>
+          <w:color w:val="FF0000"/>
+          <w:szCs w:val="20"/>
+        </w:rPr>
+        <w:t>tópicos</w:t>
+      </w:r>
+      <w:proofErr w:type="spellEnd"/>
+      <w:r>
+        <w:rPr>
+          <w:rFonts w:cs="Arial"/>
+          <w:color w:val="FF0000"/>
+          <w:szCs w:val="20"/>
+        </w:rPr>
+        <w:t xml:space="preserve"> que </w:t>
+      </w:r>
+      <w:proofErr w:type="spellStart"/>
+      <w:r>
+        <w:rPr>
+          <w:rFonts w:cs="Arial"/>
+          <w:color w:val="FF0000"/>
+          <w:szCs w:val="20"/>
+        </w:rPr>
+        <w:t>consideramos</w:t>
+      </w:r>
+      <w:proofErr w:type="spellEnd"/>
+      <w:r>
+        <w:rPr>
+          <w:rFonts w:cs="Arial"/>
+          <w:color w:val="FF0000"/>
+          <w:szCs w:val="20"/>
+        </w:rPr>
+        <w:t xml:space="preserve"> </w:t>
+      </w:r>
+      <w:proofErr w:type="spellStart"/>
+      <w:r>
+        <w:rPr>
+          <w:rFonts w:cs="Arial"/>
+          <w:color w:val="FF0000"/>
+          <w:szCs w:val="20"/>
+        </w:rPr>
+        <w:t>fundamentais</w:t>
+      </w:r>
+      <w:proofErr w:type="spellEnd"/>
+      <w:r>
+        <w:rPr>
+          <w:rFonts w:cs="Arial"/>
+          <w:color w:val="FF0000"/>
+          <w:szCs w:val="20"/>
+        </w:rPr>
+        <w:t xml:space="preserve"> para o </w:t>
+      </w:r>
+      <w:proofErr w:type="spellStart"/>
+      <w:r>
+        <w:rPr>
+          <w:rFonts w:cs="Arial"/>
+          <w:color w:val="FF0000"/>
+          <w:szCs w:val="20"/>
+        </w:rPr>
+        <w:t>sucesso</w:t>
+      </w:r>
+      <w:proofErr w:type="spellEnd"/>
+      <w:r>
+        <w:rPr>
+          <w:rFonts w:cs="Arial"/>
+          <w:color w:val="FF0000"/>
+          <w:szCs w:val="20"/>
+        </w:rPr>
+        <w:t xml:space="preserve"> do </w:t>
+      </w:r>
+      <w:proofErr w:type="spellStart"/>
+      <w:r>
+        <w:rPr>
+          <w:rFonts w:cs="Arial"/>
+          <w:color w:val="FF0000"/>
+          <w:szCs w:val="20"/>
+        </w:rPr>
+        <w:t>nosso</w:t>
+      </w:r>
+      <w:proofErr w:type="spellEnd"/>
+      <w:r>
+        <w:rPr>
+          <w:rFonts w:cs="Arial"/>
+          <w:color w:val="FF0000"/>
+          <w:szCs w:val="20"/>
+        </w:rPr>
+        <w:t xml:space="preserve"> </w:t>
+      </w:r>
+      <w:proofErr w:type="spellStart"/>
+      <w:r>
+        <w:rPr>
+          <w:rFonts w:cs="Arial"/>
+          <w:color w:val="FF0000"/>
+          <w:szCs w:val="20"/>
+        </w:rPr>
+        <w:t>projeto</w:t>
+      </w:r>
+      <w:proofErr w:type="spellEnd"/>
+      <w:r>
+        <w:rPr>
+          <w:rFonts w:cs="Arial"/>
+          <w:color w:val="FF0000"/>
+          <w:szCs w:val="20"/>
+        </w:rPr>
+        <w:t>.</w:t>
+      </w:r>
+    </w:p>
+    <w:p>
+      <w:pPr>
+        <w:pStyle w:val="PargrafodaLista"/>
+        <w:numPr>
+          <w:ilvl w:val="0"/>
+          <w:numId w:val="12"/>
+        </w:numPr>
+        <w:rPr>
+          <w:rFonts w:ascii="Arial" w:hAnsi="Arial" w:cs="Arial"/>
+          <w:color w:val="FF0000"/>
+          <w:sz w:val="20"/>
+          <w:szCs w:val="20"/>
+        </w:rPr>
+      </w:pPr>
+      <w:r>
+        <w:rPr>
+          <w:rFonts w:ascii="Arial" w:hAnsi="Arial" w:cs="Arial"/>
+          <w:color w:val="FF0000"/>
+          <w:sz w:val="20"/>
+          <w:szCs w:val="20"/>
+        </w:rPr>
+        <w:t>Todas as fases e etapas do projet</w:t>
+      </w:r>
       <w:bookmarkStart w:id="3" w:name="_GoBack"/>
       <w:bookmarkEnd w:id="3"/>
-    </w:p>
-    <w:p>
-      <w:pPr>
-        <w:rPr>
-          <w:lang w:val="pt-PT"/>
-        </w:rPr>
-      </w:pPr>
-    </w:p>
-    <w:p>
-      <w:pPr>
-        <w:rPr>
-          <w:color w:val="FF0000"/>
-          <w:lang w:val="pt-PT"/>
-        </w:rPr>
-      </w:pPr>
-      <w:r>
-        <w:rPr>
-          <w:color w:val="FF0000"/>
-          <w:lang w:val="pt-PT"/>
-        </w:rPr>
-        <w:t>Nome: "</w:t>
+      <w:r>
+        <w:rPr>
+          <w:rFonts w:ascii="Arial" w:hAnsi="Arial" w:cs="Arial"/>
+          <w:color w:val="FF0000"/>
+          <w:sz w:val="20"/>
+          <w:szCs w:val="20"/>
+        </w:rPr>
+        <w:t>o devem cumprir os prazos estabelecidos. Com este indicativo sabemos se o projeto está a avançar e permite realizar uma melhor gestão do tempo dedicado a cada etapa e ao projeto por cada elemento do grupo.</w:t>
+      </w:r>
+    </w:p>
+    <w:p>
+      <w:pPr>
+        <w:pStyle w:val="PargrafodaLista"/>
+        <w:numPr>
+          <w:ilvl w:val="0"/>
+          <w:numId w:val="12"/>
+        </w:numPr>
+        <w:rPr>
+          <w:rFonts w:ascii="Arial" w:hAnsi="Arial" w:cs="Arial"/>
+          <w:color w:val="FF0000"/>
+          <w:sz w:val="20"/>
+          <w:szCs w:val="20"/>
+        </w:rPr>
+      </w:pPr>
+      <w:r>
+        <w:rPr>
+          <w:rFonts w:ascii="Arial" w:hAnsi="Arial" w:cs="Arial"/>
+          <w:color w:val="FF0000"/>
+          <w:sz w:val="20"/>
+          <w:szCs w:val="20"/>
+        </w:rPr>
+        <w:t>Todos os requisitos identificados no levantamento devem estar presentes, aquando da terminação do projeto, na aplicação desenvolvida. Caso isto aconteça, podemos considerar que os objetivos foram realizados com sucesso.</w:t>
+      </w:r>
+    </w:p>
+    <w:p>
+      <w:pPr>
+        <w:pStyle w:val="PargrafodaLista"/>
+        <w:numPr>
+          <w:ilvl w:val="0"/>
+          <w:numId w:val="12"/>
+        </w:numPr>
+        <w:rPr>
+          <w:rFonts w:ascii="Arial" w:hAnsi="Arial" w:cs="Arial"/>
+          <w:color w:val="FF0000"/>
+          <w:sz w:val="20"/>
+          <w:szCs w:val="20"/>
+        </w:rPr>
+      </w:pPr>
+      <w:r>
+        <w:rPr>
+          <w:rFonts w:ascii="Arial" w:hAnsi="Arial" w:cs="Arial"/>
+          <w:color w:val="FF0000"/>
+          <w:sz w:val="20"/>
+          <w:szCs w:val="20"/>
+        </w:rPr>
+        <w:t>Para confirmar a escalabilidade do nosso sistema, consideramos que a nossa aplicação teria pelo menos 100 utilizadores e 25 receitas no primeiro mês de utilização.</w:t>
+      </w:r>
+    </w:p>
+    <w:p>
+      <w:pPr>
+        <w:pStyle w:val="PargrafodaLista"/>
+        <w:numPr>
+          <w:ilvl w:val="0"/>
+          <w:numId w:val="12"/>
+        </w:numPr>
+        <w:rPr>
+          <w:rFonts w:ascii="Arial" w:hAnsi="Arial" w:cs="Arial"/>
+          <w:color w:val="FF0000"/>
+          <w:sz w:val="20"/>
+          <w:szCs w:val="20"/>
+        </w:rPr>
+      </w:pPr>
+      <w:r>
+        <w:rPr>
+          <w:rFonts w:ascii="Arial" w:hAnsi="Arial" w:cs="Arial"/>
+          <w:color w:val="FF0000"/>
+          <w:sz w:val="20"/>
+          <w:szCs w:val="20"/>
+        </w:rPr>
+        <w:t>Para verificarmos que todas as funcionalidades da aplicação funcionam corretamente quando usadas pelos utilizadores, o sistema terá no mínimos 25 comentários durante o primeiro mês de utilização.</w:t>
+      </w:r>
+    </w:p>
+    <w:p>
+      <w:pPr>
+        <w:rPr>
+          <w:lang w:val="pt-PT"/>
+        </w:rPr>
+      </w:pPr>
+      <w:r>
+        <w:rPr>
+          <w:rFonts w:cs="Arial"/>
+          <w:color w:val="FF0000"/>
+          <w:szCs w:val="20"/>
+        </w:rPr>
+        <w:t xml:space="preserve">Durante </w:t>
       </w:r>
       <w:proofErr w:type="spellStart"/>
       <w:r>
         <w:rPr>
-          <w:color w:val="FF0000"/>
-          <w:lang w:val="pt-PT"/>
-        </w:rPr>
-        <w:t>FeelItal</w:t>
-      </w:r>
-      <w:r>
-        <w:rPr>
-          <w:color w:val="FF0000"/>
-          <w:lang w:val="pt-PT"/>
-        </w:rPr>
-        <w:t>y</w:t>
+          <w:rFonts w:cs="Arial"/>
+          <w:color w:val="FF0000"/>
+          <w:szCs w:val="20"/>
+        </w:rPr>
+        <w:t>os</w:t>
       </w:r>
       <w:proofErr w:type="spellEnd"/>
       <w:r>
         <w:rPr>
-          <w:color w:val="FF0000"/>
-          <w:lang w:val="pt-PT"/>
-        </w:rPr>
-        <w:t xml:space="preserve">" </w:t>
-      </w:r>
-    </w:p>
-    <w:p>
-      <w:pPr>
-        <w:rPr>
-          <w:color w:val="FF0000"/>
-          <w:lang w:val="pt-PT"/>
-        </w:rPr>
-      </w:pPr>
-      <w:r>
-        <w:rPr>
-          <w:color w:val="FF0000"/>
-          <w:lang w:val="pt-PT"/>
-        </w:rPr>
-        <w:t>Categoria: Alimentação</w:t>
-      </w:r>
-    </w:p>
-    <w:p>
-      <w:pPr>
-        <w:rPr>
-          <w:color w:val="FF0000"/>
-          <w:lang w:val="pt-PT"/>
-        </w:rPr>
-      </w:pPr>
-      <w:r>
-        <w:rPr>
-          <w:color w:val="FF0000"/>
-          <w:lang w:val="pt-PT"/>
-        </w:rPr>
-        <w:t xml:space="preserve">Slogan: </w:t>
-      </w:r>
-    </w:p>
-    <w:p>
-      <w:pPr>
-        <w:rPr>
-          <w:color w:val="FF0000"/>
-          <w:lang w:val="pt-PT"/>
-        </w:rPr>
-      </w:pPr>
-      <w:r>
-        <w:rPr>
-          <w:color w:val="FF0000"/>
-          <w:lang w:val="pt-PT"/>
-        </w:rPr>
-        <w:t>Características:</w:t>
-      </w:r>
-    </w:p>
-    <w:p>
-      <w:pPr>
-        <w:rPr>
-          <w:color w:val="FF0000"/>
-          <w:lang w:val="pt-PT"/>
-        </w:rPr>
-      </w:pPr>
-      <w:r>
-        <w:rPr>
-          <w:color w:val="FF0000"/>
-          <w:lang w:val="pt-PT"/>
-        </w:rPr>
-        <w:t xml:space="preserve">- </w:t>
+          <w:rFonts w:cs="Arial"/>
+          <w:color w:val="FF0000"/>
+          <w:szCs w:val="20"/>
+        </w:rPr>
+        <w:t xml:space="preserve"> </w:t>
       </w:r>
       <w:proofErr w:type="spellStart"/>
       <w:r>
         <w:rPr>
-          <w:color w:val="FF0000"/>
-          <w:lang w:val="pt-PT"/>
-        </w:rPr>
-        <w:t>Freemium</w:t>
+          <w:rFonts w:cs="Arial"/>
+          <w:color w:val="FF0000"/>
+          <w:szCs w:val="20"/>
+        </w:rPr>
+        <w:t>meses</w:t>
       </w:r>
       <w:proofErr w:type="spellEnd"/>
       <w:r>
         <w:rPr>
-          <w:color w:val="FF0000"/>
-          <w:lang w:val="pt-PT"/>
-        </w:rPr>
-        <w:t>?</w:t>
-      </w:r>
-    </w:p>
-    <w:p>
-      <w:pPr>
-        <w:rPr>
-          <w:color w:val="FF0000"/>
-          <w:lang w:val="pt-PT"/>
-        </w:rPr>
-      </w:pPr>
-      <w:r>
-        <w:rPr>
-          <w:color w:val="FF0000"/>
-          <w:lang w:val="pt-PT"/>
-        </w:rPr>
-        <w:t xml:space="preserve">- Escolha de uma variada lista de pratos </w:t>
-      </w:r>
-    </w:p>
-    <w:p>
-      <w:pPr>
-        <w:rPr>
-          <w:color w:val="FF0000"/>
-          <w:lang w:val="pt-PT"/>
-        </w:rPr>
-      </w:pPr>
-      <w:r>
-        <w:rPr>
-          <w:color w:val="FF0000"/>
-          <w:lang w:val="pt-PT"/>
-        </w:rPr>
-        <w:t>- Avaliações de pratos</w:t>
-      </w:r>
-    </w:p>
-    <w:p>
-      <w:pPr>
-        <w:rPr>
-          <w:color w:val="FF0000"/>
-          <w:lang w:val="pt-PT"/>
-        </w:rPr>
-      </w:pPr>
-      <w:r>
-        <w:rPr>
-          <w:color w:val="FF0000"/>
-          <w:lang w:val="pt-PT"/>
-        </w:rPr>
-        <w:t>- Utilizador pode inserir novas receitas?</w:t>
-      </w:r>
-    </w:p>
-    <w:p>
-      <w:pPr>
-        <w:rPr>
-          <w:color w:val="FF0000"/>
-          <w:lang w:val="pt-PT"/>
-        </w:rPr>
-      </w:pPr>
-      <w:r>
-        <w:rPr>
-          <w:color w:val="FF0000"/>
-          <w:lang w:val="pt-PT"/>
-        </w:rPr>
-        <w:t>- Planeamento semanal de receitas</w:t>
-      </w:r>
-    </w:p>
-    <w:p>
-      <w:pPr>
-        <w:rPr>
-          <w:color w:val="FF0000"/>
-          <w:lang w:val="pt-PT"/>
-        </w:rPr>
-      </w:pPr>
-    </w:p>
-    <w:p>
-      <w:pPr>
-        <w:rPr>
-          <w:color w:val="FF0000"/>
-          <w:lang w:val="pt-PT"/>
-        </w:rPr>
-      </w:pPr>
-      <w:r>
-        <w:rPr>
-          <w:color w:val="FF0000"/>
-          <w:lang w:val="pt-PT"/>
-        </w:rPr>
-        <w:t>Faixa etária: 20-60</w:t>
-      </w:r>
+          <w:rFonts w:cs="Arial"/>
+          <w:color w:val="FF0000"/>
+          <w:szCs w:val="20"/>
+        </w:rPr>
+        <w:t xml:space="preserve"> </w:t>
+      </w:r>
+      <w:proofErr w:type="spellStart"/>
+      <w:r>
+        <w:rPr>
+          <w:rFonts w:cs="Arial"/>
+          <w:color w:val="FF0000"/>
+          <w:szCs w:val="20"/>
+        </w:rPr>
+        <w:t>seguintes</w:t>
+      </w:r>
+      <w:proofErr w:type="spellEnd"/>
+      <w:r>
+        <w:rPr>
+          <w:rFonts w:cs="Arial"/>
+          <w:color w:val="FF0000"/>
+          <w:szCs w:val="20"/>
+        </w:rPr>
+        <w:t xml:space="preserve"> do </w:t>
+      </w:r>
+      <w:proofErr w:type="spellStart"/>
+      <w:r>
+        <w:rPr>
+          <w:rFonts w:cs="Arial"/>
+          <w:color w:val="FF0000"/>
+          <w:szCs w:val="20"/>
+        </w:rPr>
+        <w:t>sistema</w:t>
+      </w:r>
+      <w:proofErr w:type="spellEnd"/>
+      <w:r>
+        <w:rPr>
+          <w:rFonts w:cs="Arial"/>
+          <w:color w:val="FF0000"/>
+          <w:szCs w:val="20"/>
+        </w:rPr>
+        <w:t xml:space="preserve"> é </w:t>
+      </w:r>
+      <w:proofErr w:type="spellStart"/>
+      <w:r>
+        <w:rPr>
+          <w:rFonts w:cs="Arial"/>
+          <w:color w:val="FF0000"/>
+          <w:szCs w:val="20"/>
+        </w:rPr>
+        <w:t>imprescindível</w:t>
+      </w:r>
+      <w:proofErr w:type="spellEnd"/>
+      <w:r>
+        <w:rPr>
+          <w:rFonts w:cs="Arial"/>
+          <w:color w:val="FF0000"/>
+          <w:szCs w:val="20"/>
+        </w:rPr>
+        <w:t xml:space="preserve"> que </w:t>
+      </w:r>
+      <w:proofErr w:type="spellStart"/>
+      <w:r>
+        <w:rPr>
+          <w:rFonts w:cs="Arial"/>
+          <w:color w:val="FF0000"/>
+          <w:szCs w:val="20"/>
+        </w:rPr>
+        <w:t>os</w:t>
+      </w:r>
+      <w:proofErr w:type="spellEnd"/>
+      <w:r>
+        <w:rPr>
+          <w:rFonts w:cs="Arial"/>
+          <w:color w:val="FF0000"/>
+          <w:szCs w:val="20"/>
+        </w:rPr>
+        <w:t xml:space="preserve"> </w:t>
+      </w:r>
+      <w:proofErr w:type="spellStart"/>
+      <w:r>
+        <w:rPr>
+          <w:rFonts w:cs="Arial"/>
+          <w:color w:val="FF0000"/>
+          <w:szCs w:val="20"/>
+        </w:rPr>
+        <w:t>números</w:t>
+      </w:r>
+      <w:proofErr w:type="spellEnd"/>
+      <w:r>
+        <w:rPr>
+          <w:rFonts w:cs="Arial"/>
+          <w:color w:val="FF0000"/>
+          <w:szCs w:val="20"/>
+        </w:rPr>
+        <w:t xml:space="preserve"> </w:t>
+      </w:r>
+      <w:proofErr w:type="spellStart"/>
+      <w:r>
+        <w:rPr>
+          <w:rFonts w:cs="Arial"/>
+          <w:color w:val="FF0000"/>
+          <w:szCs w:val="20"/>
+        </w:rPr>
+        <w:t>sejam</w:t>
+      </w:r>
+      <w:proofErr w:type="spellEnd"/>
+      <w:r>
+        <w:rPr>
+          <w:rFonts w:cs="Arial"/>
+          <w:color w:val="FF0000"/>
+          <w:szCs w:val="20"/>
+        </w:rPr>
+        <w:t xml:space="preserve"> </w:t>
+      </w:r>
+      <w:proofErr w:type="spellStart"/>
+      <w:r>
+        <w:rPr>
+          <w:rFonts w:cs="Arial"/>
+          <w:color w:val="FF0000"/>
+          <w:szCs w:val="20"/>
+        </w:rPr>
+        <w:t>sempre</w:t>
+      </w:r>
+      <w:proofErr w:type="spellEnd"/>
+      <w:r>
+        <w:rPr>
+          <w:rFonts w:cs="Arial"/>
+          <w:color w:val="FF0000"/>
+          <w:szCs w:val="20"/>
+        </w:rPr>
+        <w:t xml:space="preserve"> </w:t>
+      </w:r>
+      <w:proofErr w:type="spellStart"/>
+      <w:r>
+        <w:rPr>
+          <w:rFonts w:cs="Arial"/>
+          <w:color w:val="FF0000"/>
+          <w:szCs w:val="20"/>
+        </w:rPr>
+        <w:t>superiores</w:t>
+      </w:r>
+      <w:proofErr w:type="spellEnd"/>
+      <w:r>
+        <w:rPr>
+          <w:rFonts w:cs="Arial"/>
+          <w:color w:val="FF0000"/>
+          <w:szCs w:val="20"/>
+        </w:rPr>
+        <w:t xml:space="preserve"> </w:t>
+      </w:r>
+      <w:proofErr w:type="spellStart"/>
+      <w:r>
+        <w:rPr>
+          <w:rFonts w:cs="Arial"/>
+          <w:color w:val="FF0000"/>
+          <w:szCs w:val="20"/>
+        </w:rPr>
+        <w:t>ao</w:t>
+      </w:r>
+      <w:proofErr w:type="spellEnd"/>
+      <w:r>
+        <w:rPr>
+          <w:rFonts w:cs="Arial"/>
+          <w:color w:val="FF0000"/>
+          <w:szCs w:val="20"/>
+        </w:rPr>
+        <w:t xml:space="preserve"> </w:t>
+      </w:r>
+      <w:proofErr w:type="spellStart"/>
+      <w:r>
+        <w:rPr>
+          <w:rFonts w:cs="Arial"/>
+          <w:color w:val="FF0000"/>
+          <w:szCs w:val="20"/>
+        </w:rPr>
+        <w:t>mês</w:t>
+      </w:r>
+      <w:proofErr w:type="spellEnd"/>
+      <w:r>
+        <w:rPr>
+          <w:rFonts w:cs="Arial"/>
+          <w:color w:val="FF0000"/>
+          <w:szCs w:val="20"/>
+        </w:rPr>
+        <w:t xml:space="preserve"> </w:t>
+      </w:r>
+      <w:proofErr w:type="spellStart"/>
+      <w:r>
+        <w:rPr>
+          <w:rFonts w:cs="Arial"/>
+          <w:color w:val="FF0000"/>
+          <w:szCs w:val="20"/>
+        </w:rPr>
+        <w:t>anteriores</w:t>
+      </w:r>
+      <w:proofErr w:type="spellEnd"/>
+      <w:r>
+        <w:rPr>
+          <w:rFonts w:cs="Arial"/>
+          <w:color w:val="FF0000"/>
+          <w:szCs w:val="20"/>
+        </w:rPr>
+        <w:t>.</w:t>
+      </w:r>
+    </w:p>
+    <w:p>
+      <w:pPr>
+        <w:rPr>
+          <w:lang w:val="pt-PT"/>
+        </w:rPr>
+      </w:pPr>
     </w:p>
     <w:p>
       <w:pPr>
@@ -6039,278 +7197,9 @@
       </w:pPr>
       <w:r>
         <w:rPr>
-          <w:color w:val="FF0000"/>
-        </w:rPr>
-        <w:t>Identificação dos recursos necessários</w:t>
-      </w:r>
-    </w:p>
-    <w:p>
-      <w:pPr>
-        <w:rPr>
-          <w:color w:val="FF0000"/>
-          <w:lang w:val="pt-PT"/>
-        </w:rPr>
-      </w:pPr>
-      <w:r>
-        <w:rPr>
-          <w:color w:val="FF0000"/>
-          <w:lang w:val="pt-PT"/>
-        </w:rPr>
-        <w:t xml:space="preserve">Para este projeto estima-se a necessidade de alocação de um engenheiro de software e quatro programadores. O engenheiro de software irá assumir também o papel extraordinário de gestor de projeto e de gestor de bases de dados, para além de ser responsável pela especificação do projeto. </w:t>
-      </w:r>
-    </w:p>
-    <w:p>
-      <w:pPr>
-        <w:rPr>
-          <w:color w:val="FF0000"/>
-          <w:lang w:val="pt-PT"/>
-        </w:rPr>
-      </w:pPr>
-      <w:r>
-        <w:rPr>
-          <w:color w:val="FF0000"/>
-          <w:lang w:val="pt-PT"/>
-        </w:rPr>
-        <w:t xml:space="preserve">Não serão utilizados quaisquer equipamentos para a realização deste projeto, para além dos computadores </w:t>
-      </w:r>
-      <w:r>
-        <w:rPr>
-          <w:color w:val="FF0000"/>
-          <w:lang w:val="pt-PT"/>
-        </w:rPr>
-        <w:t>e software</w:t>
-      </w:r>
-      <w:r>
-        <w:rPr>
-          <w:color w:val="FF0000"/>
-          <w:lang w:val="pt-PT"/>
-        </w:rPr>
-        <w:t xml:space="preserve"> associada aos engenheiros e programadores.</w:t>
-      </w:r>
-    </w:p>
-    <w:p>
-      <w:pPr>
-        <w:rPr>
-          <w:color w:val="FF0000"/>
-          <w:lang w:val="pt-PT"/>
-        </w:rPr>
-      </w:pPr>
-    </w:p>
-    <w:p>
-      <w:pPr>
-        <w:rPr>
-          <w:color w:val="FF0000"/>
-          <w:lang w:val="pt-PT"/>
-        </w:rPr>
-      </w:pPr>
-      <w:r>
-        <w:rPr>
-          <w:color w:val="FF0000"/>
-          <w:lang w:val="pt-PT"/>
-        </w:rPr>
-        <w:t xml:space="preserve">Numa fase inicial serão feitas duas reuniões entre </w:t>
-      </w:r>
-      <w:r>
-        <w:rPr>
-          <w:color w:val="FF0000"/>
-          <w:lang w:val="pt-PT"/>
-        </w:rPr>
-        <w:t>quem?</w:t>
-      </w:r>
-    </w:p>
-    <w:p>
-      <w:pPr>
-        <w:rPr>
-          <w:color w:val="FF0000"/>
-          <w:lang w:val="pt-PT"/>
-        </w:rPr>
-      </w:pPr>
-      <w:r>
-        <w:rPr>
-          <w:color w:val="FF0000"/>
-          <w:lang w:val="pt-PT"/>
-        </w:rPr>
-        <w:t xml:space="preserve">Na primeira </w:t>
-      </w:r>
-      <w:r>
-        <w:rPr>
-          <w:color w:val="FF0000"/>
-          <w:lang w:val="pt-PT"/>
-        </w:rPr>
-        <w:t>vai</w:t>
-      </w:r>
-      <w:r>
-        <w:rPr>
-          <w:color w:val="FF0000"/>
-          <w:lang w:val="pt-PT"/>
-        </w:rPr>
-        <w:t xml:space="preserve"> ser feito um </w:t>
-      </w:r>
-      <w:r>
-        <w:rPr>
-          <w:color w:val="FF0000"/>
-          <w:lang w:val="pt-PT"/>
-        </w:rPr>
-        <w:t>levantamento de requisitos e, no fim do período de planeamento do projeto, a confirmação do modelo elaborado.</w:t>
-      </w:r>
-      <w:r>
-        <w:rPr>
-          <w:color w:val="FF0000"/>
-          <w:lang w:val="pt-PT"/>
-        </w:rPr>
-        <w:t xml:space="preserve"> Será ainda necessário fazer um estudo de mercado relativo ao melhor método para adquirir uma maior receita mensal com o software, que será encomendado a uma empresa externa.</w:t>
-      </w:r>
-    </w:p>
-    <w:p>
-      <w:pPr>
-        <w:rPr>
-          <w:color w:val="FF0000"/>
-          <w:lang w:val="pt-PT"/>
-        </w:rPr>
-      </w:pPr>
-      <w:r>
-        <w:rPr>
-          <w:color w:val="FF0000"/>
-          <w:lang w:val="pt-PT"/>
-        </w:rPr>
-        <w:t xml:space="preserve"> </w:t>
-      </w:r>
-      <w:r>
-        <w:rPr>
-          <w:color w:val="FF0000"/>
-          <w:lang w:val="pt-PT"/>
-        </w:rPr>
-        <w:t>Será necessária uma pesquisa aprofundada na web acerca de pratos italianos e qual o seu modo de confeção de modo a criar uma base de dados de pratos e ingredientes disponíveis ao utilizador. Iremos adotar uma pesquisa “Bing”</w:t>
-      </w:r>
-      <w:r>
-        <w:rPr>
-          <w:color w:val="FF0000"/>
-          <w:lang w:val="pt-PT"/>
-        </w:rPr>
-        <w:t xml:space="preserve"> para obter as melhores receitas possíveis para os nossos utilizadores.</w:t>
-      </w:r>
-    </w:p>
-    <w:p>
-      <w:pPr>
-        <w:rPr>
-          <w:color w:val="FF0000"/>
-          <w:lang w:val="pt-PT"/>
-        </w:rPr>
-      </w:pPr>
-      <w:r>
-        <w:rPr>
-          <w:color w:val="FF0000"/>
-          <w:lang w:val="pt-PT"/>
-        </w:rPr>
-        <w:t xml:space="preserve">Será também necessário alocar um servidor responsável pelo alojamento dos serviços 24/7 assim como se prevê o possível uso dos smartphones e computadores da equipa desenvolvedora para realizar testes nas </w:t>
-      </w:r>
-      <w:proofErr w:type="spellStart"/>
-      <w:r>
-        <w:rPr>
-          <w:color w:val="FF0000"/>
-          <w:lang w:val="pt-PT"/>
-        </w:rPr>
-        <w:t>dkferentes</w:t>
-      </w:r>
-      <w:proofErr w:type="spellEnd"/>
-      <w:r>
-        <w:rPr>
-          <w:color w:val="FF0000"/>
-          <w:lang w:val="pt-PT"/>
-        </w:rPr>
-        <w:t xml:space="preserve"> plataforma existentes no mercado.</w:t>
-      </w:r>
-    </w:p>
-    <w:p>
-      <w:pPr>
-        <w:rPr>
-          <w:color w:val="FF0000"/>
-          <w:lang w:val="pt-PT"/>
-        </w:rPr>
-      </w:pPr>
-      <w:r>
-        <w:rPr>
-          <w:color w:val="FF0000"/>
-          <w:lang w:val="pt-PT"/>
-        </w:rPr>
-        <w:t xml:space="preserve">Os diferentes softwares e suas licenças estarão, à partida, garantidos pelos trabalhadores da empresa pelo que não acarretam nenhum encargo financeiro para a empresa. </w:t>
-      </w:r>
-    </w:p>
-    <w:p>
-      <w:pPr>
-        <w:rPr>
-          <w:color w:val="FF0000"/>
-          <w:lang w:val="pt-PT"/>
-        </w:rPr>
-      </w:pPr>
-      <w:r>
-        <w:rPr>
-          <w:color w:val="FF0000"/>
-          <w:lang w:val="pt-PT"/>
-        </w:rPr>
-        <w:t>Por fim, o projeto será desenvolvido onde?</w:t>
-      </w:r>
-    </w:p>
-    <w:p>
-      <w:pPr>
-        <w:pStyle w:val="Ttulo21"/>
-        <w:rPr>
-          <w:color w:val="FF0000"/>
-        </w:rPr>
-      </w:pPr>
-      <w:r>
-        <w:rPr>
-          <w:color w:val="FF0000"/>
+          <w:noProof/>
         </w:rPr>
         <w:lastRenderedPageBreak/>
-        <w:t>Maquete do sistema</w:t>
-      </w:r>
-    </w:p>
-    <w:p>
-      <w:pPr>
-        <w:pStyle w:val="Ttulo21"/>
-        <w:rPr>
-          <w:color w:val="FF0000"/>
-        </w:rPr>
-      </w:pPr>
-      <w:r>
-        <w:rPr>
-          <w:color w:val="FF0000"/>
-        </w:rPr>
-        <w:t>Definição de medidas de sucesso</w:t>
-      </w:r>
-    </w:p>
-    <w:p>
-      <w:pPr>
-        <w:rPr>
-          <w:lang w:val="pt-PT"/>
-        </w:rPr>
-      </w:pPr>
-      <w:r>
-        <w:rPr>
-          <w:lang w:val="pt-PT"/>
-        </w:rPr>
-        <w:br w:type="page"/>
-      </w:r>
-    </w:p>
-    <w:p>
-      <w:pPr>
-        <w:rPr>
-          <w:lang w:val="pt-PT"/>
-        </w:rPr>
-      </w:pPr>
-    </w:p>
-    <w:p>
-      <w:pPr>
-        <w:pStyle w:val="Ttulo21"/>
-        <w:rPr>
-          <w:color w:val="FF0000"/>
-        </w:rPr>
-      </w:pPr>
-      <w:r>
-        <w:rPr>
-          <w:noProof/>
-        </w:rPr>
         <mc:AlternateContent>
           <mc:Choice Requires="wps">
             <w:drawing>
@@ -7038,7 +7927,7 @@
                     <pic:cNvPicPr/>
                   </pic:nvPicPr>
                   <pic:blipFill rotWithShape="1">
-                    <a:blip r:embed="rId14"/>
+                    <a:blip r:embed="rId15"/>
                     <a:srcRect t="27475"/>
                     <a:stretch/>
                   </pic:blipFill>
@@ -7121,7 +8010,7 @@
                     <pic:cNvPicPr/>
                   </pic:nvPicPr>
                   <pic:blipFill rotWithShape="1">
-                    <a:blip r:embed="rId15"/>
+                    <a:blip r:embed="rId16"/>
                     <a:srcRect t="31274"/>
                     <a:stretch/>
                   </pic:blipFill>
@@ -7191,7 +8080,7 @@
                     <pic:cNvPicPr/>
                   </pic:nvPicPr>
                   <pic:blipFill rotWithShape="1">
-                    <a:blip r:embed="rId16"/>
+                    <a:blip r:embed="rId17"/>
                     <a:srcRect l="156" t="485" r="-156" b="-485"/>
                     <a:stretch/>
                   </pic:blipFill>
@@ -7517,7 +8406,7 @@
                     <pic:cNvPicPr/>
                   </pic:nvPicPr>
                   <pic:blipFill rotWithShape="1">
-                    <a:blip r:embed="rId17"/>
+                    <a:blip r:embed="rId18"/>
                     <a:srcRect t="8152"/>
                     <a:stretch/>
                   </pic:blipFill>
@@ -7929,7 +8818,6 @@
         <w:t xml:space="preserve">&lt;&lt;O tipo de letra a utilizar deverá ser </w:t>
       </w:r>
       <w:proofErr w:type="spellStart"/>
-      <w:proofErr w:type="gramStart"/>
       <w:r>
         <w:rPr>
           <w:rFonts w:ascii="Calibri" w:hAnsi="Calibri"/>
@@ -7943,15 +8831,7 @@
           <w:rFonts w:ascii="Calibri" w:hAnsi="Calibri"/>
           <w:lang w:val="pt-PT"/>
         </w:rPr>
-        <w:t>..</w:t>
-      </w:r>
-      <w:proofErr w:type="gramEnd"/>
-      <w:r>
-        <w:rPr>
-          <w:rFonts w:ascii="Calibri" w:hAnsi="Calibri"/>
-          <w:lang w:val="pt-PT"/>
-        </w:rPr>
-        <w:t xml:space="preserve"> Porém recomenda-se em situações de escrita de excertos de programas a utilização do tipo de letra </w:t>
+        <w:t xml:space="preserve">.. Porém recomenda-se em situações de escrita de excertos de programas a utilização do tipo de letra </w:t>
       </w:r>
       <w:proofErr w:type="spellStart"/>
       <w:r>
@@ -8079,7 +8959,6 @@
         </w:rPr>
       </w:pPr>
       <w:bookmarkStart w:id="12" w:name="_Toc535645390"/>
-      <w:proofErr w:type="gramStart"/>
       <w:r>
         <w:rPr>
           <w:rFonts w:ascii="Calibri" w:hAnsi="Calibri"/>
@@ -8087,7 +8966,6 @@
         <w:t>Termos Estrangeiros</w:t>
       </w:r>
       <w:bookmarkEnd w:id="12"/>
-      <w:proofErr w:type="gramEnd"/>
     </w:p>
     <w:p>
       <w:pPr>
@@ -8260,7 +9138,7 @@
                     </pic:cNvPicPr>
                   </pic:nvPicPr>
                   <pic:blipFill>
-                    <a:blip r:embed="rId18">
+                    <a:blip r:embed="rId19">
                       <a:extLst>
                         <a:ext uri="{28A0092B-C50C-407E-A947-70E740481C1C}">
                           <a14:useLocalDpi xmlns:a14="http://schemas.microsoft.com/office/drawing/2010/main" val="0"/>
@@ -8434,29 +9312,7 @@
                 <w:sz w:val="16"/>
                 <w:lang w:val="pt-PT"/>
               </w:rPr>
-              <w:t>&lt;</w:t>
-            </w:r>
-            <w:proofErr w:type="gramStart"/>
-            <w:r>
-              <w:rPr>
-                <w:rFonts w:ascii="Calibri" w:hAnsi="Calibri"/>
-                <w:b/>
-                <w:bCs/>
-                <w:sz w:val="16"/>
-                <w:lang w:val="pt-PT"/>
-              </w:rPr>
-              <w:t>Coluna(</w:t>
-            </w:r>
-            <w:proofErr w:type="gramEnd"/>
-            <w:r>
-              <w:rPr>
-                <w:rFonts w:ascii="Calibri" w:hAnsi="Calibri"/>
-                <w:b/>
-                <w:bCs/>
-                <w:sz w:val="16"/>
-                <w:lang w:val="pt-PT"/>
-              </w:rPr>
-              <w:t>1)&gt;</w:t>
+              <w:t>&lt;Coluna(1)&gt;</w:t>
             </w:r>
           </w:p>
         </w:tc>
@@ -8485,29 +9341,7 @@
                 <w:sz w:val="16"/>
                 <w:lang w:val="pt-PT"/>
               </w:rPr>
-              <w:t>&lt;</w:t>
-            </w:r>
-            <w:proofErr w:type="gramStart"/>
-            <w:r>
-              <w:rPr>
-                <w:rFonts w:ascii="Calibri" w:hAnsi="Calibri"/>
-                <w:b/>
-                <w:bCs/>
-                <w:sz w:val="16"/>
-                <w:lang w:val="pt-PT"/>
-              </w:rPr>
-              <w:t>Coluna(</w:t>
-            </w:r>
-            <w:proofErr w:type="gramEnd"/>
-            <w:r>
-              <w:rPr>
-                <w:rFonts w:ascii="Calibri" w:hAnsi="Calibri"/>
-                <w:b/>
-                <w:bCs/>
-                <w:sz w:val="16"/>
-                <w:lang w:val="pt-PT"/>
-              </w:rPr>
-              <w:t>2)&gt;</w:t>
+              <w:t>&lt;Coluna(2)&gt;</w:t>
             </w:r>
           </w:p>
         </w:tc>
@@ -8536,29 +9370,7 @@
                 <w:sz w:val="16"/>
                 <w:lang w:val="pt-PT"/>
               </w:rPr>
-              <w:t>&lt;</w:t>
-            </w:r>
-            <w:proofErr w:type="gramStart"/>
-            <w:r>
-              <w:rPr>
-                <w:rFonts w:ascii="Calibri" w:hAnsi="Calibri"/>
-                <w:b/>
-                <w:bCs/>
-                <w:sz w:val="16"/>
-                <w:lang w:val="pt-PT"/>
-              </w:rPr>
-              <w:t>Coluna(</w:t>
-            </w:r>
-            <w:proofErr w:type="gramEnd"/>
-            <w:r>
-              <w:rPr>
-                <w:rFonts w:ascii="Calibri" w:hAnsi="Calibri"/>
-                <w:b/>
-                <w:bCs/>
-                <w:sz w:val="16"/>
-                <w:lang w:val="pt-PT"/>
-              </w:rPr>
-              <w:t>3)&gt;</w:t>
+              <w:t>&lt;Coluna(3)&gt;</w:t>
             </w:r>
           </w:p>
         </w:tc>
@@ -9161,23 +9973,7 @@
           <w:rFonts w:ascii="Calibri" w:hAnsi="Calibri"/>
           <w:lang w:val="pt-PT"/>
         </w:rPr>
-        <w:t>&lt;&lt;</w:t>
-      </w:r>
-      <w:proofErr w:type="gramStart"/>
-      <w:r>
-        <w:rPr>
-          <w:rFonts w:ascii="Calibri" w:hAnsi="Calibri"/>
-          <w:lang w:val="pt-PT"/>
-        </w:rPr>
-        <w:t>A forma de apresentação das referências bibliográficas deverão</w:t>
-      </w:r>
-      <w:proofErr w:type="gramEnd"/>
-      <w:r>
-        <w:rPr>
-          <w:rFonts w:ascii="Calibri" w:hAnsi="Calibri"/>
-          <w:lang w:val="pt-PT"/>
-        </w:rPr>
-        <w:t xml:space="preserve"> estar de acordo com as regras definidas pela IEEE. Consultar www.ieee.org&gt;&gt;</w:t>
+        <w:t>&lt;&lt;A forma de apresentação das referências bibliográficas deverão estar de acordo com as regras definidas pela IEEE. Consultar www.ieee.org&gt;&gt;</w:t>
       </w:r>
     </w:p>
     <w:p>
@@ -9283,7 +10079,6 @@
         </w:rPr>
       </w:pPr>
       <w:bookmarkStart w:id="21" w:name="_Toc535645395"/>
-      <w:proofErr w:type="gramStart"/>
       <w:r>
         <w:rPr>
           <w:rFonts w:ascii="Calibri" w:hAnsi="Calibri"/>
@@ -9292,7 +10087,6 @@
         <w:t>Conclusões e Trabalho Futuro</w:t>
       </w:r>
       <w:bookmarkEnd w:id="21"/>
-      <w:proofErr w:type="gramEnd"/>
     </w:p>
     <w:p>
       <w:pPr>
@@ -9575,9 +10369,9 @@
       <w:bookmarkEnd w:id="25"/>
     </w:p>
     <w:sectPr>
-      <w:headerReference w:type="even" r:id="rId19"/>
-      <w:headerReference w:type="default" r:id="rId20"/>
-      <w:footerReference w:type="default" r:id="rId21"/>
+      <w:headerReference w:type="even" r:id="rId20"/>
+      <w:headerReference w:type="default" r:id="rId21"/>
+      <w:footerReference w:type="default" r:id="rId22"/>
       <w:pgSz w:w="11906" w:h="16838" w:code="9"/>
       <w:pgMar w:top="1418" w:right="1701" w:bottom="1418" w:left="1701" w:header="709" w:footer="709" w:gutter="0"/>
       <w:pgNumType w:start="1"/>
@@ -10387,6 +11181,119 @@
     </w:lvl>
   </w:abstractNum>
   <w:abstractNum w:abstractNumId="5" w15:restartNumberingAfterBreak="0">
+    <w:nsid w:val="31A70249"/>
+    <w:multiLevelType w:val="hybridMultilevel"/>
+    <w:tmpl w:val="9BC8EF22"/>
+    <w:lvl w:ilvl="0" w:tplc="08160001">
+      <w:start w:val="1"/>
+      <w:numFmt w:val="bullet"/>
+      <w:lvlText w:val=""/>
+      <w:lvlJc w:val="left"/>
+      <w:pPr>
+        <w:ind w:left="720" w:hanging="360"/>
+      </w:pPr>
+      <w:rPr>
+        <w:rFonts w:ascii="Symbol" w:hAnsi="Symbol" w:hint="default"/>
+      </w:rPr>
+    </w:lvl>
+    <w:lvl w:ilvl="1" w:tplc="08160003" w:tentative="1">
+      <w:start w:val="1"/>
+      <w:numFmt w:val="bullet"/>
+      <w:lvlText w:val="o"/>
+      <w:lvlJc w:val="left"/>
+      <w:pPr>
+        <w:ind w:left="1440" w:hanging="360"/>
+      </w:pPr>
+      <w:rPr>
+        <w:rFonts w:ascii="Courier New" w:hAnsi="Courier New" w:cs="Courier New" w:hint="default"/>
+      </w:rPr>
+    </w:lvl>
+    <w:lvl w:ilvl="2" w:tplc="08160005" w:tentative="1">
+      <w:start w:val="1"/>
+      <w:numFmt w:val="bullet"/>
+      <w:lvlText w:val=""/>
+      <w:lvlJc w:val="left"/>
+      <w:pPr>
+        <w:ind w:left="2160" w:hanging="360"/>
+      </w:pPr>
+      <w:rPr>
+        <w:rFonts w:ascii="Wingdings" w:hAnsi="Wingdings" w:hint="default"/>
+      </w:rPr>
+    </w:lvl>
+    <w:lvl w:ilvl="3" w:tplc="08160001" w:tentative="1">
+      <w:start w:val="1"/>
+      <w:numFmt w:val="bullet"/>
+      <w:lvlText w:val=""/>
+      <w:lvlJc w:val="left"/>
+      <w:pPr>
+        <w:ind w:left="2880" w:hanging="360"/>
+      </w:pPr>
+      <w:rPr>
+        <w:rFonts w:ascii="Symbol" w:hAnsi="Symbol" w:hint="default"/>
+      </w:rPr>
+    </w:lvl>
+    <w:lvl w:ilvl="4" w:tplc="08160003" w:tentative="1">
+      <w:start w:val="1"/>
+      <w:numFmt w:val="bullet"/>
+      <w:lvlText w:val="o"/>
+      <w:lvlJc w:val="left"/>
+      <w:pPr>
+        <w:ind w:left="3600" w:hanging="360"/>
+      </w:pPr>
+      <w:rPr>
+        <w:rFonts w:ascii="Courier New" w:hAnsi="Courier New" w:cs="Courier New" w:hint="default"/>
+      </w:rPr>
+    </w:lvl>
+    <w:lvl w:ilvl="5" w:tplc="08160005" w:tentative="1">
+      <w:start w:val="1"/>
+      <w:numFmt w:val="bullet"/>
+      <w:lvlText w:val=""/>
+      <w:lvlJc w:val="left"/>
+      <w:pPr>
+        <w:ind w:left="4320" w:hanging="360"/>
+      </w:pPr>
+      <w:rPr>
+        <w:rFonts w:ascii="Wingdings" w:hAnsi="Wingdings" w:hint="default"/>
+      </w:rPr>
+    </w:lvl>
+    <w:lvl w:ilvl="6" w:tplc="08160001" w:tentative="1">
+      <w:start w:val="1"/>
+      <w:numFmt w:val="bullet"/>
+      <w:lvlText w:val=""/>
+      <w:lvlJc w:val="left"/>
+      <w:pPr>
+        <w:ind w:left="5040" w:hanging="360"/>
+      </w:pPr>
+      <w:rPr>
+        <w:rFonts w:ascii="Symbol" w:hAnsi="Symbol" w:hint="default"/>
+      </w:rPr>
+    </w:lvl>
+    <w:lvl w:ilvl="7" w:tplc="08160003" w:tentative="1">
+      <w:start w:val="1"/>
+      <w:numFmt w:val="bullet"/>
+      <w:lvlText w:val="o"/>
+      <w:lvlJc w:val="left"/>
+      <w:pPr>
+        <w:ind w:left="5760" w:hanging="360"/>
+      </w:pPr>
+      <w:rPr>
+        <w:rFonts w:ascii="Courier New" w:hAnsi="Courier New" w:cs="Courier New" w:hint="default"/>
+      </w:rPr>
+    </w:lvl>
+    <w:lvl w:ilvl="8" w:tplc="08160005" w:tentative="1">
+      <w:start w:val="1"/>
+      <w:numFmt w:val="bullet"/>
+      <w:lvlText w:val=""/>
+      <w:lvlJc w:val="left"/>
+      <w:pPr>
+        <w:ind w:left="6480" w:hanging="360"/>
+      </w:pPr>
+      <w:rPr>
+        <w:rFonts w:ascii="Wingdings" w:hAnsi="Wingdings" w:hint="default"/>
+      </w:rPr>
+    </w:lvl>
+  </w:abstractNum>
+  <w:abstractNum w:abstractNumId="6" w15:restartNumberingAfterBreak="0">
     <w:nsid w:val="39D85CC1"/>
     <w:multiLevelType w:val="multilevel"/>
     <w:tmpl w:val="B82A91C6"/>
@@ -10529,7 +11436,7 @@
       </w:rPr>
     </w:lvl>
   </w:abstractNum>
-  <w:abstractNum w:abstractNumId="6" w15:restartNumberingAfterBreak="0">
+  <w:abstractNum w:abstractNumId="7" w15:restartNumberingAfterBreak="0">
     <w:nsid w:val="4C5820DE"/>
     <w:multiLevelType w:val="multilevel"/>
     <w:tmpl w:val="71C87806"/>
@@ -10645,7 +11552,7 @@
       </w:pPr>
     </w:lvl>
   </w:abstractNum>
-  <w:abstractNum w:abstractNumId="7" w15:restartNumberingAfterBreak="0">
+  <w:abstractNum w:abstractNumId="8" w15:restartNumberingAfterBreak="0">
     <w:nsid w:val="5AD90A3E"/>
     <w:multiLevelType w:val="multilevel"/>
     <w:tmpl w:val="888AB50E"/>
@@ -10761,7 +11668,7 @@
       </w:pPr>
     </w:lvl>
   </w:abstractNum>
-  <w:abstractNum w:abstractNumId="8" w15:restartNumberingAfterBreak="0">
+  <w:abstractNum w:abstractNumId="9" w15:restartNumberingAfterBreak="0">
     <w:nsid w:val="6F7F25FC"/>
     <w:multiLevelType w:val="multilevel"/>
     <w:tmpl w:val="CB32E11A"/>
@@ -10877,7 +11784,7 @@
       </w:pPr>
     </w:lvl>
   </w:abstractNum>
-  <w:abstractNum w:abstractNumId="9" w15:restartNumberingAfterBreak="0">
+  <w:abstractNum w:abstractNumId="10" w15:restartNumberingAfterBreak="0">
     <w:nsid w:val="7F412F98"/>
     <w:multiLevelType w:val="multilevel"/>
     <w:tmpl w:val="094AA464"/>
@@ -11008,13 +11915,13 @@
     </w:lvl>
   </w:abstractNum>
   <w:num w:numId="1">
-    <w:abstractNumId w:val="5"/>
+    <w:abstractNumId w:val="6"/>
   </w:num>
   <w:num w:numId="2">
     <w:abstractNumId w:val="2"/>
   </w:num>
   <w:num w:numId="3">
-    <w:abstractNumId w:val="9"/>
+    <w:abstractNumId w:val="10"/>
   </w:num>
   <w:num w:numId="4">
     <w:abstractNumId w:val="4"/>
@@ -11026,22 +11933,25 @@
     </w:lvlOverride>
   </w:num>
   <w:num w:numId="6">
-    <w:abstractNumId w:val="8"/>
+    <w:abstractNumId w:val="9"/>
   </w:num>
   <w:num w:numId="7">
     <w:abstractNumId w:val="3"/>
   </w:num>
   <w:num w:numId="8">
-    <w:abstractNumId w:val="7"/>
+    <w:abstractNumId w:val="8"/>
   </w:num>
   <w:num w:numId="9">
-    <w:abstractNumId w:val="6"/>
+    <w:abstractNumId w:val="7"/>
   </w:num>
   <w:num w:numId="10">
     <w:abstractNumId w:val="0"/>
   </w:num>
   <w:num w:numId="11">
     <w:abstractNumId w:val="1"/>
+  </w:num>
+  <w:num w:numId="12">
+    <w:abstractNumId w:val="5"/>
   </w:num>
 </w:numbering>
 </file>
@@ -11143,7 +12053,7 @@
     <w:lsdException w:name="Medium Shading 2 Accent 1" w:uiPriority="69"/>
     <w:lsdException w:name="Medium List 1 Accent 1" w:uiPriority="70"/>
     <w:lsdException w:name="Revision" w:uiPriority="71"/>
-    <w:lsdException w:name="List Paragraph" w:uiPriority="72" w:qFormat="1"/>
+    <w:lsdException w:name="List Paragraph" w:uiPriority="34" w:qFormat="1"/>
     <w:lsdException w:name="Quote" w:uiPriority="73" w:qFormat="1"/>
     <w:lsdException w:name="Intense Quote" w:uiPriority="60" w:qFormat="1"/>
     <w:lsdException w:name="Medium List 2 Accent 1" w:uiPriority="61"/>
@@ -11775,6 +12685,25 @@
       <w:lang w:val="en-US" w:eastAsia="en-US"/>
     </w:rPr>
   </w:style>
+  <w:style w:type="paragraph" w:styleId="PargrafodaLista">
+    <w:name w:val="List Paragraph"/>
+    <w:basedOn w:val="Normal"/>
+    <w:uiPriority w:val="34"/>
+    <w:qFormat/>
+    <w:rsid w:val="00EC4CA1"/>
+    <w:pPr>
+      <w:spacing w:after="160" w:line="259" w:lineRule="auto"/>
+      <w:ind w:left="720" w:firstLine="0"/>
+      <w:contextualSpacing/>
+      <w:jc w:val="left"/>
+    </w:pPr>
+    <w:rPr>
+      <w:rFonts w:asciiTheme="minorHAnsi" w:eastAsiaTheme="minorHAnsi" w:hAnsiTheme="minorHAnsi" w:cstheme="minorBidi"/>
+      <w:sz w:val="22"/>
+      <w:szCs w:val="22"/>
+      <w:lang w:val="pt-PT"/>
+    </w:rPr>
+  </w:style>
 </w:styles>
 </file>
 

</xml_diff>

<commit_message>
+ about requisitos principais
</commit_message>
<xml_diff>
--- a/201819-MIEI3-LI4-Relatorio.docx
+++ b/201819-MIEI3-LI4-Relatorio.docx
@@ -470,6 +470,7 @@
                       <w:lang w:val="pt-PT"/>
                     </w:rPr>
                   </w:pPr>
+                  <w:proofErr w:type="spellStart"/>
                   <w:r>
                     <w:rPr>
                       <w:rFonts w:ascii="Calibri" w:hAnsi="Calibri" w:cs="Arial"/>
@@ -481,6 +482,7 @@
                     </w:rPr>
                     <w:t>FeelItaly</w:t>
                   </w:r>
+                  <w:proofErr w:type="spellEnd"/>
                 </w:p>
               </w:txbxContent>
             </v:textbox>
@@ -853,8 +855,17 @@
                             <w:rFonts w:ascii="Calibri" w:hAnsi="Calibri" w:cs="Arial"/>
                             <w:lang w:val="pt-PT"/>
                           </w:rPr>
-                          <w:t>Data de Recepção</w:t>
+                          <w:t xml:space="preserve">Data de </w:t>
                         </w:r>
+                        <w:proofErr w:type="spellStart"/>
+                        <w:r>
+                          <w:rPr>
+                            <w:rFonts w:ascii="Calibri" w:hAnsi="Calibri" w:cs="Arial"/>
+                            <w:lang w:val="pt-PT"/>
+                          </w:rPr>
+                          <w:t>Recepção</w:t>
+                        </w:r>
+                        <w:proofErr w:type="spellEnd"/>
                       </w:p>
                     </w:tc>
                     <w:tc>
@@ -1218,6 +1229,7 @@
                       <w:lang w:val="pt-PT"/>
                     </w:rPr>
                   </w:pPr>
+                  <w:proofErr w:type="spellStart"/>
                   <w:r>
                     <w:rPr>
                       <w:rFonts w:ascii="Calibri" w:hAnsi="Calibri" w:cs="Arial"/>
@@ -1228,6 +1240,7 @@
                     </w:rPr>
                     <w:t>FeelItaly</w:t>
                   </w:r>
+                  <w:proofErr w:type="spellEnd"/>
                 </w:p>
               </w:txbxContent>
             </v:textbox>
@@ -1503,13 +1516,23 @@
         </w:rPr>
         <w:t xml:space="preserve">Este relatório irá apresentar todo o processo efetuado para a realização de um software correspondente a um assistente de cozinha, denominado </w:t>
       </w:r>
+      <w:proofErr w:type="spellStart"/>
       <w:r>
         <w:rPr>
           <w:rFonts w:cs="Arial"/>
           <w:i/>
           <w:lang w:val="pt-PT"/>
         </w:rPr>
-        <w:t>FeelItaly.</w:t>
+        <w:t>FeelItaly</w:t>
+      </w:r>
+      <w:proofErr w:type="spellEnd"/>
+      <w:r>
+        <w:rPr>
+          <w:rFonts w:cs="Arial"/>
+          <w:i/>
+          <w:lang w:val="pt-PT"/>
+        </w:rPr>
+        <w:t>.</w:t>
       </w:r>
     </w:p>
     <w:p>
@@ -1617,7 +1640,39 @@
           <w:rFonts w:cs="Arial"/>
           <w:lang w:val="pt-PT"/>
         </w:rPr>
-        <w:t>C#; .NET; SQL Server; Visual Studio; UML; Gantt.</w:t>
+        <w:t xml:space="preserve">C#; .NET; SQL Server; Visual </w:t>
+      </w:r>
+      <w:proofErr w:type="spellStart"/>
+      <w:r>
+        <w:rPr>
+          <w:rFonts w:cs="Arial"/>
+          <w:lang w:val="pt-PT"/>
+        </w:rPr>
+        <w:t>Studio</w:t>
+      </w:r>
+      <w:proofErr w:type="spellEnd"/>
+      <w:r>
+        <w:rPr>
+          <w:rFonts w:cs="Arial"/>
+          <w:lang w:val="pt-PT"/>
+        </w:rPr>
+        <w:t xml:space="preserve">; UML; </w:t>
+      </w:r>
+      <w:proofErr w:type="spellStart"/>
+      <w:r>
+        <w:rPr>
+          <w:rFonts w:cs="Arial"/>
+          <w:lang w:val="pt-PT"/>
+        </w:rPr>
+        <w:t>Gantt</w:t>
+      </w:r>
+      <w:proofErr w:type="spellEnd"/>
+      <w:r>
+        <w:rPr>
+          <w:rFonts w:cs="Arial"/>
+          <w:lang w:val="pt-PT"/>
+        </w:rPr>
+        <w:t>.</w:t>
       </w:r>
     </w:p>
     <w:p>
@@ -3853,6 +3908,7 @@
         </w:rPr>
         <w:t xml:space="preserve">Perante estas dificuldades presentes na vida de quem cozinha, surgiu o projeto </w:t>
       </w:r>
+      <w:proofErr w:type="spellStart"/>
       <w:r>
         <w:rPr>
           <w:i/>
@@ -3867,6 +3923,7 @@
         </w:rPr>
         <w:t>eelItaly</w:t>
       </w:r>
+      <w:proofErr w:type="spellEnd"/>
       <w:r>
         <w:rPr>
           <w:lang w:val="pt-PT"/>
@@ -4398,6 +4455,7 @@
         </w:rPr>
         <w:t xml:space="preserve">uncionar sobre o método </w:t>
       </w:r>
+      <w:proofErr w:type="spellStart"/>
       <w:r>
         <w:rPr>
           <w:i/>
@@ -4406,6 +4464,7 @@
         </w:rPr>
         <w:t>Freemium</w:t>
       </w:r>
+      <w:proofErr w:type="spellEnd"/>
       <w:r>
         <w:rPr>
           <w:color w:val="FF0000"/>
@@ -4523,6 +4582,7 @@
         </w:rPr>
         <w:t xml:space="preserve">acesso a 1/3 das receitas de cada secção (Entradas, Prato, Sobremesa), interação com o </w:t>
       </w:r>
+      <w:proofErr w:type="spellStart"/>
       <w:r>
         <w:rPr>
           <w:i/>
@@ -4531,6 +4591,7 @@
         </w:rPr>
         <w:t>FeelItaly</w:t>
       </w:r>
+      <w:proofErr w:type="spellEnd"/>
       <w:r>
         <w:rPr>
           <w:color w:val="FF0000"/>
@@ -4645,6 +4706,7 @@
         </w:rPr>
         <w:t xml:space="preserve"> </w:t>
       </w:r>
+      <w:proofErr w:type="spellStart"/>
       <w:r>
         <w:rPr>
           <w:i/>
@@ -4659,6 +4721,7 @@
         </w:rPr>
         <w:t>y</w:t>
       </w:r>
+      <w:proofErr w:type="spellEnd"/>
       <w:r>
         <w:rPr>
           <w:lang w:val="pt-PT"/>
@@ -4695,11 +4758,19 @@
         </w:rPr>
         <w:t xml:space="preserve">e uma versão </w:t>
       </w:r>
-      <w:r>
-        <w:rPr>
-          <w:lang w:val="pt-PT"/>
-        </w:rPr>
-        <w:t xml:space="preserve">app </w:t>
+      <w:proofErr w:type="spellStart"/>
+      <w:r>
+        <w:rPr>
+          <w:lang w:val="pt-PT"/>
+        </w:rPr>
+        <w:t>app</w:t>
+      </w:r>
+      <w:proofErr w:type="spellEnd"/>
+      <w:r>
+        <w:rPr>
+          <w:lang w:val="pt-PT"/>
+        </w:rPr>
+        <w:t xml:space="preserve"> </w:t>
       </w:r>
       <w:r>
         <w:rPr>
@@ -4827,12 +4898,14 @@
                 <w:lang w:val="pt-PT"/>
               </w:rPr>
             </w:pPr>
+            <w:proofErr w:type="spellStart"/>
             <w:r>
               <w:rPr>
                 <w:lang w:val="pt-PT"/>
               </w:rPr>
               <w:t>FeelItaly</w:t>
             </w:r>
+            <w:proofErr w:type="spellEnd"/>
           </w:p>
         </w:tc>
       </w:tr>
@@ -4943,7 +5016,21 @@
               <w:rPr>
                 <w:lang w:val="pt-PT"/>
               </w:rPr>
-              <w:t>Com FeelItaly na mão, é mais simples a confeção</w:t>
+              <w:t xml:space="preserve">Com </w:t>
+            </w:r>
+            <w:proofErr w:type="spellStart"/>
+            <w:r>
+              <w:rPr>
+                <w:lang w:val="pt-PT"/>
+              </w:rPr>
+              <w:t>FeelItaly</w:t>
+            </w:r>
+            <w:proofErr w:type="spellEnd"/>
+            <w:r>
+              <w:rPr>
+                <w:lang w:val="pt-PT"/>
+              </w:rPr>
+              <w:t xml:space="preserve"> na mão, é mais simples a confeção</w:t>
             </w:r>
           </w:p>
         </w:tc>
@@ -4996,12 +5083,14 @@
                 <w:numId w:val="13"/>
               </w:numPr>
             </w:pPr>
+            <w:proofErr w:type="spellStart"/>
             <w:r>
               <w:t>F</w:t>
             </w:r>
             <w:r>
               <w:t>reemium</w:t>
             </w:r>
+            <w:proofErr w:type="spellEnd"/>
           </w:p>
           <w:p>
             <w:pPr>
@@ -5150,11 +5239,19 @@
         </w:rPr>
       </w:pPr>
       <w:bookmarkStart w:id="13" w:name="_Toc2023876"/>
+      <w:proofErr w:type="spellStart"/>
       <w:r>
         <w:rPr>
           <w:rFonts w:ascii="Calibri" w:hAnsi="Calibri" w:cs="Calibri"/>
         </w:rPr>
-        <w:t xml:space="preserve">Tabela </w:t>
+        <w:t>Tabela</w:t>
+      </w:r>
+      <w:proofErr w:type="spellEnd"/>
+      <w:r>
+        <w:rPr>
+          <w:rFonts w:ascii="Calibri" w:hAnsi="Calibri" w:cs="Calibri"/>
+        </w:rPr>
+        <w:t xml:space="preserve"> </w:t>
       </w:r>
       <w:r>
         <w:rPr>
@@ -5191,9 +5288,31 @@
         <w:rPr>
           <w:rFonts w:ascii="Calibri" w:hAnsi="Calibri" w:cs="Calibri"/>
         </w:rPr>
-        <w:t xml:space="preserve"> - Identidade do Projeto</w:t>
+        <w:t xml:space="preserve"> - </w:t>
+      </w:r>
+      <w:proofErr w:type="spellStart"/>
+      <w:r>
+        <w:rPr>
+          <w:rFonts w:ascii="Calibri" w:hAnsi="Calibri" w:cs="Calibri"/>
+        </w:rPr>
+        <w:t>Identidade</w:t>
+      </w:r>
+      <w:proofErr w:type="spellEnd"/>
+      <w:r>
+        <w:rPr>
+          <w:rFonts w:ascii="Calibri" w:hAnsi="Calibri" w:cs="Calibri"/>
+        </w:rPr>
+        <w:t xml:space="preserve"> do </w:t>
+      </w:r>
+      <w:proofErr w:type="spellStart"/>
+      <w:r>
+        <w:rPr>
+          <w:rFonts w:ascii="Calibri" w:hAnsi="Calibri" w:cs="Calibri"/>
+        </w:rPr>
+        <w:t>Projeto</w:t>
       </w:r>
       <w:bookmarkEnd w:id="13"/>
+      <w:proofErr w:type="spellEnd"/>
     </w:p>
     <w:p>
       <w:pPr>
@@ -5361,7 +5480,23 @@
           <w:lang w:val="pt-PT"/>
         </w:rPr>
         <w:lastRenderedPageBreak/>
-        <w:t>Será também necessário alocar um servidor responsável pelo alojamento dos serviços 24/7 assim como se prevê o possível uso dos smartphones e computadores da equipa desenvolvedora para realizar testes nas d</w:t>
+        <w:t xml:space="preserve">Será também necessário alocar um servidor responsável pelo alojamento dos serviços 24/7 assim como se prevê o possível uso dos </w:t>
+      </w:r>
+      <w:proofErr w:type="spellStart"/>
+      <w:r>
+        <w:rPr>
+          <w:color w:val="FF0000"/>
+          <w:lang w:val="pt-PT"/>
+        </w:rPr>
+        <w:t>smartphones</w:t>
+      </w:r>
+      <w:proofErr w:type="spellEnd"/>
+      <w:r>
+        <w:rPr>
+          <w:color w:val="FF0000"/>
+          <w:lang w:val="pt-PT"/>
+        </w:rPr>
+        <w:t xml:space="preserve"> e computadores da equipa desenvolvedora para realizar testes nas d</w:t>
       </w:r>
       <w:r>
         <w:rPr>
@@ -5483,8 +5618,13 @@
                     </w:rPr>
                   </w:pPr>
                   <w:bookmarkStart w:id="16" w:name="_Toc2023886"/>
+                  <w:proofErr w:type="spellStart"/>
                   <w:r>
-                    <w:t xml:space="preserve">Figura </w:t>
+                    <w:t>Figura</w:t>
+                  </w:r>
+                  <w:proofErr w:type="spellEnd"/>
+                  <w:r>
+                    <w:t xml:space="preserve"> </w:t>
                   </w:r>
                   <w:r>
                     <w:fldChar w:fldCharType="begin"/>
@@ -5505,9 +5645,22 @@
                     <w:fldChar w:fldCharType="end"/>
                   </w:r>
                   <w:r>
-                    <w:t xml:space="preserve"> - Maquete do sistema</w:t>
+                    <w:t xml:space="preserve"> - </w:t>
+                  </w:r>
+                  <w:proofErr w:type="spellStart"/>
+                  <w:r>
+                    <w:t>Maquete</w:t>
+                  </w:r>
+                  <w:proofErr w:type="spellEnd"/>
+                  <w:r>
+                    <w:t xml:space="preserve"> do </w:t>
+                  </w:r>
+                  <w:proofErr w:type="spellStart"/>
+                  <w:r>
+                    <w:t>sistema</w:t>
                   </w:r>
                   <w:bookmarkEnd w:id="16"/>
+                  <w:proofErr w:type="spellEnd"/>
                 </w:p>
               </w:txbxContent>
             </v:textbox>
@@ -5619,12 +5772,21 @@
         </w:rPr>
         <w:t xml:space="preserve">No </w:t>
       </w:r>
+      <w:proofErr w:type="spellStart"/>
       <w:r>
         <w:rPr>
           <w:i/>
           <w:lang w:val="pt-PT"/>
         </w:rPr>
-        <w:t>Front Office</w:t>
+        <w:t>Front</w:t>
+      </w:r>
+      <w:proofErr w:type="spellEnd"/>
+      <w:r>
+        <w:rPr>
+          <w:i/>
+          <w:lang w:val="pt-PT"/>
+        </w:rPr>
+        <w:t xml:space="preserve"> Office</w:t>
       </w:r>
       <w:r>
         <w:rPr>
@@ -5636,7 +5798,21 @@
         <w:rPr>
           <w:lang w:val="pt-PT"/>
         </w:rPr>
-        <w:t>do produto residirá a camada de apresentação. Esta camada será responsável pelas várias interações com o utilizador, seja via voz, via touch ou ainda</w:t>
+        <w:t xml:space="preserve">do produto residirá a camada de apresentação. Esta camada será responsável pelas várias interações com o utilizador, seja via voz, via </w:t>
+      </w:r>
+      <w:proofErr w:type="spellStart"/>
+      <w:r>
+        <w:rPr>
+          <w:lang w:val="pt-PT"/>
+        </w:rPr>
+        <w:t>touch</w:t>
+      </w:r>
+      <w:proofErr w:type="spellEnd"/>
+      <w:r>
+        <w:rPr>
+          <w:lang w:val="pt-PT"/>
+        </w:rPr>
+        <w:t xml:space="preserve"> ou ainda</w:t>
       </w:r>
       <w:r>
         <w:rPr>
@@ -5675,12 +5851,21 @@
         </w:rPr>
         <w:t xml:space="preserve"> no </w:t>
       </w:r>
+      <w:proofErr w:type="spellStart"/>
       <w:r>
         <w:rPr>
           <w:i/>
           <w:lang w:val="pt-PT"/>
         </w:rPr>
-        <w:t xml:space="preserve">Back Office </w:t>
+        <w:t>Back</w:t>
+      </w:r>
+      <w:proofErr w:type="spellEnd"/>
+      <w:r>
+        <w:rPr>
+          <w:i/>
+          <w:lang w:val="pt-PT"/>
+        </w:rPr>
+        <w:t xml:space="preserve"> Office </w:t>
       </w:r>
       <w:r>
         <w:rPr>
@@ -6032,7 +6217,23 @@
                       <w:rFonts w:ascii="Calibri" w:hAnsi="Calibri"/>
                       <w:lang w:val="pt-PT"/>
                     </w:rPr>
-                    <w:t xml:space="preserve"> - Diagrama de Gantt: Previsão da Especificação</w:t>
+                    <w:t xml:space="preserve"> - Diagrama de </w:t>
+                  </w:r>
+                  <w:proofErr w:type="spellStart"/>
+                  <w:r>
+                    <w:rPr>
+                      <w:rFonts w:ascii="Calibri" w:hAnsi="Calibri"/>
+                      <w:lang w:val="pt-PT"/>
+                    </w:rPr>
+                    <w:t>Gantt</w:t>
+                  </w:r>
+                  <w:proofErr w:type="spellEnd"/>
+                  <w:r>
+                    <w:rPr>
+                      <w:rFonts w:ascii="Calibri" w:hAnsi="Calibri"/>
+                      <w:lang w:val="pt-PT"/>
+                    </w:rPr>
+                    <w:t>: Previsão da Especificação</w:t>
                   </w:r>
                   <w:bookmarkEnd w:id="19"/>
                 </w:p>
@@ -6109,7 +6310,23 @@
                       <w:rFonts w:ascii="Calibri" w:hAnsi="Calibri"/>
                       <w:lang w:val="pt-PT"/>
                     </w:rPr>
-                    <w:t xml:space="preserve"> - Diagrama de Gantt: Previsão da Fundamentação</w:t>
+                    <w:t xml:space="preserve"> - Diagrama de </w:t>
+                  </w:r>
+                  <w:proofErr w:type="spellStart"/>
+                  <w:r>
+                    <w:rPr>
+                      <w:rFonts w:ascii="Calibri" w:hAnsi="Calibri"/>
+                      <w:lang w:val="pt-PT"/>
+                    </w:rPr>
+                    <w:t>Gantt</w:t>
+                  </w:r>
+                  <w:proofErr w:type="spellEnd"/>
+                  <w:r>
+                    <w:rPr>
+                      <w:rFonts w:ascii="Calibri" w:hAnsi="Calibri"/>
+                      <w:lang w:val="pt-PT"/>
+                    </w:rPr>
+                    <w:t>: Previsão da Fundamentação</w:t>
                   </w:r>
                   <w:bookmarkEnd w:id="20"/>
                 </w:p>
@@ -6310,7 +6527,23 @@
                       <w:rFonts w:ascii="Calibri" w:hAnsi="Calibri"/>
                       <w:lang w:val="pt-PT"/>
                     </w:rPr>
-                    <w:t xml:space="preserve"> - Diagrama de Gantt: Previsão da Construção</w:t>
+                    <w:t xml:space="preserve"> - Diagrama de </w:t>
+                  </w:r>
+                  <w:proofErr w:type="spellStart"/>
+                  <w:r>
+                    <w:rPr>
+                      <w:rFonts w:ascii="Calibri" w:hAnsi="Calibri"/>
+                      <w:lang w:val="pt-PT"/>
+                    </w:rPr>
+                    <w:t>Gantt</w:t>
+                  </w:r>
+                  <w:proofErr w:type="spellEnd"/>
+                  <w:r>
+                    <w:rPr>
+                      <w:rFonts w:ascii="Calibri" w:hAnsi="Calibri"/>
+                      <w:lang w:val="pt-PT"/>
+                    </w:rPr>
+                    <w:t>: Previsão da Construção</w:t>
                   </w:r>
                   <w:bookmarkEnd w:id="21"/>
                 </w:p>
@@ -6460,7 +6693,21 @@
                     <w:rPr>
                       <w:lang w:val="pt-PT"/>
                     </w:rPr>
-                    <w:t xml:space="preserve"> - Diagrama de Gantt: Realidade da Fundamentação</w:t>
+                    <w:t xml:space="preserve"> - Diagrama de </w:t>
+                  </w:r>
+                  <w:proofErr w:type="spellStart"/>
+                  <w:r>
+                    <w:rPr>
+                      <w:lang w:val="pt-PT"/>
+                    </w:rPr>
+                    <w:t>Gantt</w:t>
+                  </w:r>
+                  <w:proofErr w:type="spellEnd"/>
+                  <w:r>
+                    <w:rPr>
+                      <w:lang w:val="pt-PT"/>
+                    </w:rPr>
+                    <w:t>: Realidade da Fundamentação</w:t>
                   </w:r>
                   <w:bookmarkEnd w:id="22"/>
                 </w:p>
@@ -6683,7 +6930,21 @@
         <w:rPr>
           <w:lang w:val="pt-PT"/>
         </w:rPr>
-        <w:t>, bem como as suas especificações e também os seus Diagramas de Sequência respetivos. De seguida iremos apresentar o Diagrama de Classes. Se for possível, ainda que não conste no Diagrama de Gantt acima apresentado, será realizada uma modelação um pouco mais completa (possíveis diagramas tais como Diagrama</w:t>
+        <w:t xml:space="preserve">, bem como as suas especificações e também os seus Diagramas de Sequência respetivos. De seguida iremos apresentar o Diagrama de Classes. Se for possível, ainda que não conste no Diagrama de </w:t>
+      </w:r>
+      <w:proofErr w:type="spellStart"/>
+      <w:r>
+        <w:rPr>
+          <w:lang w:val="pt-PT"/>
+        </w:rPr>
+        <w:t>Gantt</w:t>
+      </w:r>
+      <w:proofErr w:type="spellEnd"/>
+      <w:r>
+        <w:rPr>
+          <w:lang w:val="pt-PT"/>
+        </w:rPr>
+        <w:t xml:space="preserve"> acima apresentado, será realizada uma modelação um pouco mais completa (possíveis diagramas tais como Diagrama</w:t>
       </w:r>
       <w:r>
         <w:rPr>
@@ -6747,6 +7008,7 @@
         </w:rPr>
         <w:t xml:space="preserve">Na Secção 5 vamos mostrar e explicar a interface criada para o Software </w:t>
       </w:r>
+      <w:proofErr w:type="spellStart"/>
       <w:r>
         <w:rPr>
           <w:i/>
@@ -6761,6 +7023,7 @@
         </w:rPr>
         <w:t>y</w:t>
       </w:r>
+      <w:proofErr w:type="spellEnd"/>
       <w:r>
         <w:rPr>
           <w:lang w:val="pt-PT"/>
@@ -6844,6 +7107,7 @@
         </w:rPr>
         <w:t xml:space="preserve">Em suma, esta 1ª fase do projeto para a criação do software </w:t>
       </w:r>
+      <w:proofErr w:type="spellStart"/>
       <w:r>
         <w:rPr>
           <w:i/>
@@ -6851,6 +7115,7 @@
         </w:rPr>
         <w:t>FeelItaly</w:t>
       </w:r>
+      <w:proofErr w:type="spellEnd"/>
       <w:r>
         <w:rPr>
           <w:lang w:val="pt-PT"/>
@@ -6870,6 +7135,7 @@
         </w:rPr>
         <w:t xml:space="preserve">Consideramos que o Diagrama de </w:t>
       </w:r>
+      <w:proofErr w:type="spellStart"/>
       <w:r>
         <w:rPr>
           <w:i/>
@@ -6877,6 +7143,7 @@
         </w:rPr>
         <w:t>Gantt</w:t>
       </w:r>
+      <w:proofErr w:type="spellEnd"/>
       <w:r>
         <w:rPr>
           <w:lang w:val="pt-PT"/>
@@ -7066,8 +7333,13 @@
             <w:r>
               <w:t xml:space="preserve">e-mail, o nome, o </w:t>
             </w:r>
-            <w:r>
-              <w:t>username e a password para autenticação.</w:t>
+            <w:proofErr w:type="spellStart"/>
+            <w:r>
+              <w:t>username</w:t>
+            </w:r>
+            <w:proofErr w:type="spellEnd"/>
+            <w:r>
+              <w:t xml:space="preserve"> e a password para autenticação.</w:t>
             </w:r>
           </w:p>
         </w:tc>
@@ -7086,7 +7358,15 @@
               </w:numPr>
             </w:pPr>
             <w:r>
-              <w:t>O sistema não deve permitir o registo de utilizadores com mail ou username já em utilização.</w:t>
+              <w:t xml:space="preserve">O sistema não deve permitir o registo de utilizadores com mail ou </w:t>
+            </w:r>
+            <w:proofErr w:type="spellStart"/>
+            <w:r>
+              <w:t>username</w:t>
+            </w:r>
+            <w:proofErr w:type="spellEnd"/>
+            <w:r>
+              <w:t xml:space="preserve"> já em utilização.</w:t>
             </w:r>
           </w:p>
         </w:tc>
@@ -7207,7 +7487,15 @@
               </w:numPr>
             </w:pPr>
             <w:r>
-              <w:t>O sistema deve solicitar o username e a password para autenticação.</w:t>
+              <w:t xml:space="preserve">O sistema deve solicitar o </w:t>
+            </w:r>
+            <w:proofErr w:type="spellStart"/>
+            <w:r>
+              <w:t>username</w:t>
+            </w:r>
+            <w:proofErr w:type="spellEnd"/>
+            <w:r>
+              <w:t xml:space="preserve"> e a password para autenticação.</w:t>
             </w:r>
           </w:p>
         </w:tc>
@@ -7278,8 +7566,6 @@
             <w:r>
               <w:t>ingredientes mais utilizados.</w:t>
             </w:r>
-            <w:bookmarkStart w:id="25" w:name="_GoBack"/>
-            <w:bookmarkEnd w:id="25"/>
           </w:p>
         </w:tc>
       </w:tr>
@@ -7445,6 +7731,7 @@
     <w:p>
       <w:pPr>
         <w:rPr>
+          <w:vertAlign w:val="subscript"/>
           <w:lang w:val="pt-PT" w:eastAsia="pt-PT"/>
         </w:rPr>
       </w:pPr>
@@ -7454,13 +7741,7 @@
         <w:pStyle w:val="Ttulo31"/>
       </w:pPr>
       <w:r>
-        <w:t>Lista</w:t>
-      </w:r>
-      <w:r>
-        <w:t xml:space="preserve">gem de </w:t>
-      </w:r>
-      <w:r>
-        <w:t>receitas</w:t>
+        <w:t>Visualização das estatísticas</w:t>
       </w:r>
     </w:p>
     <w:tbl>
@@ -7505,11 +7786,17 @@
               <w:pStyle w:val="PargrafodaLista"/>
               <w:numPr>
                 <w:ilvl w:val="0"/>
-                <w:numId w:val="16"/>
+                <w:numId w:val="33"/>
               </w:numPr>
             </w:pPr>
             <w:r>
-              <w:t>O utilizador deve conseguir pré-visualizar todas as receitas disponíveis.</w:t>
+              <w:t>O utilizador deve conseguir</w:t>
+            </w:r>
+            <w:r>
+              <w:t xml:space="preserve"> visualizar as estatísticas relativas ao seu uso da aplicação</w:t>
+            </w:r>
+            <w:r>
+              <w:t>.</w:t>
             </w:r>
           </w:p>
         </w:tc>
@@ -7547,11 +7834,36 @@
               <w:pStyle w:val="PargrafodaLista"/>
               <w:numPr>
                 <w:ilvl w:val="1"/>
-                <w:numId w:val="16"/>
+                <w:numId w:val="33"/>
               </w:numPr>
             </w:pPr>
             <w:r>
-              <w:t>O sistema deve mostrar uma pré-visualização das receitas existentes (imagem e nome).</w:t>
+              <w:t xml:space="preserve">O sistema deve mostrar </w:t>
+            </w:r>
+            <w:r>
+              <w:t>os dados relativos aos cozinhados realizados, os tempos de preparação, as dificuldades encontradas e os ingredientes utilizados.</w:t>
+            </w:r>
+          </w:p>
+        </w:tc>
+      </w:tr>
+      <w:tr>
+        <w:tc>
+          <w:tcPr>
+            <w:tcW w:w="8644" w:type="dxa"/>
+          </w:tcPr>
+          <w:p>
+            <w:pPr>
+              <w:pStyle w:val="PargrafodaLista"/>
+              <w:numPr>
+                <w:ilvl w:val="1"/>
+                <w:numId w:val="33"/>
+              </w:numPr>
+            </w:pPr>
+            <w:r>
+              <w:t xml:space="preserve">O sistema deve </w:t>
+            </w:r>
+            <w:r>
+              <w:t>atualizar as estatísticas consoante a utilização da aplicação por parte do utilizador.</w:t>
             </w:r>
           </w:p>
         </w:tc>
@@ -7559,16 +7871,23 @@
     </w:tbl>
     <w:p>
       <w:pPr>
+        <w:rPr>
+          <w:lang w:val="pt-PT"/>
+        </w:rPr>
+      </w:pPr>
+    </w:p>
+    <w:p>
+      <w:pPr>
         <w:pStyle w:val="Ttulo31"/>
       </w:pPr>
       <w:r>
-        <w:t>Filtra</w:t>
-      </w:r>
-      <w:r>
-        <w:t>gem de</w:t>
-      </w:r>
-      <w:r>
-        <w:t xml:space="preserve"> receitas</w:t>
+        <w:t>Lista</w:t>
+      </w:r>
+      <w:r>
+        <w:t xml:space="preserve">gem de </w:t>
+      </w:r>
+      <w:r>
+        <w:t>receitas</w:t>
       </w:r>
     </w:p>
     <w:tbl>
@@ -7613,11 +7932,11 @@
               <w:pStyle w:val="PargrafodaLista"/>
               <w:numPr>
                 <w:ilvl w:val="0"/>
-                <w:numId w:val="18"/>
+                <w:numId w:val="33"/>
               </w:numPr>
             </w:pPr>
             <w:r>
-              <w:t>O utilizador deve conseguir filtrar as receitas por ingrediente(s)/tipo de prato/tipo de refeição/tempo de confeção.</w:t>
+              <w:t>O utilizador deve conseguir pré-visualizar todas as receitas disponíveis.</w:t>
             </w:r>
           </w:p>
         </w:tc>
@@ -7655,49 +7974,11 @@
               <w:pStyle w:val="PargrafodaLista"/>
               <w:numPr>
                 <w:ilvl w:val="1"/>
-                <w:numId w:val="18"/>
+                <w:numId w:val="33"/>
               </w:numPr>
             </w:pPr>
             <w:r>
-              <w:t>O sistema deve disponibilizar os filtros pré-definidos.</w:t>
-            </w:r>
-          </w:p>
-        </w:tc>
-      </w:tr>
-      <w:tr>
-        <w:tc>
-          <w:tcPr>
-            <w:tcW w:w="8644" w:type="dxa"/>
-          </w:tcPr>
-          <w:p>
-            <w:pPr>
-              <w:pStyle w:val="PargrafodaLista"/>
-              <w:numPr>
-                <w:ilvl w:val="1"/>
-                <w:numId w:val="18"/>
-              </w:numPr>
-            </w:pPr>
-            <w:r>
-              <w:t>O sistema deve filtrar as receitas consoante a preferência do utilizador.</w:t>
-            </w:r>
-          </w:p>
-        </w:tc>
-      </w:tr>
-      <w:tr>
-        <w:tc>
-          <w:tcPr>
-            <w:tcW w:w="8644" w:type="dxa"/>
-          </w:tcPr>
-          <w:p>
-            <w:pPr>
-              <w:pStyle w:val="PargrafodaLista"/>
-              <w:numPr>
-                <w:ilvl w:val="1"/>
-                <w:numId w:val="18"/>
-              </w:numPr>
-            </w:pPr>
-            <w:r>
-              <w:t>O sistema deve listar as receitas antes filtradas.</w:t>
+              <w:t>O sistema deve mostrar uma pré-visualização das receitas existentes (imagem e nome).</w:t>
             </w:r>
           </w:p>
         </w:tc>
@@ -7705,41 +7986,16 @@
     </w:tbl>
     <w:p>
       <w:pPr>
-        <w:spacing w:line="240" w:lineRule="auto"/>
-        <w:ind w:firstLine="0"/>
-        <w:jc w:val="left"/>
-        <w:rPr>
-          <w:rFonts w:cs="Arial"/>
-          <w:b/>
-          <w:bCs/>
-          <w:sz w:val="28"/>
-          <w:szCs w:val="26"/>
-          <w:lang w:val="pt-PT"/>
-        </w:rPr>
-      </w:pPr>
-      <w:r>
-        <w:rPr>
-          <w:lang w:val="pt-PT"/>
-        </w:rPr>
-        <w:br w:type="page"/>
-      </w:r>
-    </w:p>
-    <w:p>
-      <w:pPr>
         <w:pStyle w:val="Ttulo31"/>
       </w:pPr>
       <w:r>
-        <w:lastRenderedPageBreak/>
-        <w:t>Comunicação</w:t>
-      </w:r>
-      <w:r>
-        <w:t xml:space="preserve"> </w:t>
-      </w:r>
-      <w:r>
-        <w:t>via</w:t>
-      </w:r>
-      <w:r>
-        <w:t xml:space="preserve"> voz</w:t>
+        <w:t>Filtra</w:t>
+      </w:r>
+      <w:r>
+        <w:t>gem de</w:t>
+      </w:r>
+      <w:r>
+        <w:t xml:space="preserve"> receitas</w:t>
       </w:r>
     </w:p>
     <w:tbl>
@@ -7784,11 +8040,11 @@
               <w:pStyle w:val="PargrafodaLista"/>
               <w:numPr>
                 <w:ilvl w:val="0"/>
-                <w:numId w:val="19"/>
+                <w:numId w:val="18"/>
               </w:numPr>
             </w:pPr>
             <w:r>
-              <w:t>O utilizador deve conseguir comunicar com o sistema via voz.</w:t>
+              <w:t>O utilizador deve conseguir filtrar as receitas por ingrediente(s)/tipo de prato/tipo de refeição/tempo de confeção.</w:t>
             </w:r>
           </w:p>
         </w:tc>
@@ -7826,47 +8082,11 @@
               <w:pStyle w:val="PargrafodaLista"/>
               <w:numPr>
                 <w:ilvl w:val="1"/>
-                <w:numId w:val="19"/>
+                <w:numId w:val="18"/>
               </w:numPr>
-              <w:rPr>
-                <w:color w:val="FF0000"/>
-              </w:rPr>
             </w:pPr>
             <w:r>
-              <w:rPr>
-                <w:color w:val="FF0000"/>
-              </w:rPr>
-              <w:t>O sistema deve reconhecer comandos via voz pré-definidos</w:t>
-            </w:r>
-            <w:r>
-              <w:rPr>
-                <w:color w:val="FF0000"/>
-              </w:rPr>
-              <w:t>, referentes à filtragem de receitas,</w:t>
-            </w:r>
-            <w:r>
-              <w:rPr>
-                <w:color w:val="FF0000"/>
-              </w:rPr>
-              <w:t xml:space="preserve"> </w:t>
-            </w:r>
-            <w:r>
-              <w:rPr>
-                <w:color w:val="FF0000"/>
-              </w:rPr>
-              <w:t>preparação de uma receita</w:t>
-            </w:r>
-            <w:r>
-              <w:rPr>
-                <w:color w:val="FF0000"/>
-              </w:rPr>
-              <w:t>,</w:t>
-            </w:r>
-            <w:r>
-              <w:rPr>
-                <w:color w:val="FF0000"/>
-              </w:rPr>
-              <w:t xml:space="preserve"> ...</w:t>
+              <w:t>O sistema deve disponibilizar os filtros pré-definidos.</w:t>
             </w:r>
           </w:p>
         </w:tc>
@@ -7881,11 +8101,31 @@
               <w:pStyle w:val="PargrafodaLista"/>
               <w:numPr>
                 <w:ilvl w:val="1"/>
-                <w:numId w:val="19"/>
+                <w:numId w:val="18"/>
               </w:numPr>
             </w:pPr>
             <w:r>
-              <w:t>O sistema deve responder a estímulos do utilizador.</w:t>
+              <w:lastRenderedPageBreak/>
+              <w:t>O sistema deve filtrar as receitas consoante a preferência do utilizador.</w:t>
+            </w:r>
+          </w:p>
+        </w:tc>
+      </w:tr>
+      <w:tr>
+        <w:tc>
+          <w:tcPr>
+            <w:tcW w:w="8644" w:type="dxa"/>
+          </w:tcPr>
+          <w:p>
+            <w:pPr>
+              <w:pStyle w:val="PargrafodaLista"/>
+              <w:numPr>
+                <w:ilvl w:val="1"/>
+                <w:numId w:val="18"/>
+              </w:numPr>
+            </w:pPr>
+            <w:r>
+              <w:t>O sistema deve listar as receitas antes filtradas.</w:t>
             </w:r>
           </w:p>
         </w:tc>
@@ -7897,6 +8137,10 @@
         <w:ind w:firstLine="0"/>
         <w:jc w:val="left"/>
         <w:rPr>
+          <w:rFonts w:cs="Arial"/>
+          <w:b/>
+          <w:bCs/>
+          <w:szCs w:val="26"/>
           <w:lang w:val="pt-PT"/>
         </w:rPr>
       </w:pPr>
@@ -7906,7 +8150,16 @@
         <w:pStyle w:val="Ttulo31"/>
       </w:pPr>
       <w:r>
-        <w:t>Seleção de uma receita</w:t>
+        <w:t>Comunicação</w:t>
+      </w:r>
+      <w:r>
+        <w:t xml:space="preserve"> </w:t>
+      </w:r>
+      <w:r>
+        <w:t>via</w:t>
+      </w:r>
+      <w:r>
+        <w:t xml:space="preserve"> voz</w:t>
       </w:r>
     </w:p>
     <w:tbl>
@@ -7951,11 +8204,11 @@
               <w:pStyle w:val="PargrafodaLista"/>
               <w:numPr>
                 <w:ilvl w:val="0"/>
-                <w:numId w:val="20"/>
+                <w:numId w:val="19"/>
               </w:numPr>
             </w:pPr>
             <w:r>
-              <w:t>O utilizador deve conseguir selecionar uma receita.</w:t>
+              <w:t>O utilizador deve conseguir comunicar com o sistema via voz.</w:t>
             </w:r>
           </w:p>
         </w:tc>
@@ -7993,11 +8246,47 @@
               <w:pStyle w:val="PargrafodaLista"/>
               <w:numPr>
                 <w:ilvl w:val="1"/>
-                <w:numId w:val="20"/>
+                <w:numId w:val="19"/>
               </w:numPr>
+              <w:rPr>
+                <w:color w:val="FF0000"/>
+              </w:rPr>
             </w:pPr>
             <w:r>
-              <w:t xml:space="preserve">O sistema deve apresentar o nome duma receita. </w:t>
+              <w:rPr>
+                <w:color w:val="FF0000"/>
+              </w:rPr>
+              <w:t>O sistema deve reconhecer comandos via voz pré-definidos</w:t>
+            </w:r>
+            <w:r>
+              <w:rPr>
+                <w:color w:val="FF0000"/>
+              </w:rPr>
+              <w:t>, referentes à filtragem de receitas,</w:t>
+            </w:r>
+            <w:r>
+              <w:rPr>
+                <w:color w:val="FF0000"/>
+              </w:rPr>
+              <w:t xml:space="preserve"> </w:t>
+            </w:r>
+            <w:r>
+              <w:rPr>
+                <w:color w:val="FF0000"/>
+              </w:rPr>
+              <w:t>preparação de uma receita</w:t>
+            </w:r>
+            <w:r>
+              <w:rPr>
+                <w:color w:val="FF0000"/>
+              </w:rPr>
+              <w:t>,</w:t>
+            </w:r>
+            <w:r>
+              <w:rPr>
+                <w:color w:val="FF0000"/>
+              </w:rPr>
+              <w:t xml:space="preserve"> ...</w:t>
             </w:r>
           </w:p>
         </w:tc>
@@ -8012,125 +8301,11 @@
               <w:pStyle w:val="PargrafodaLista"/>
               <w:numPr>
                 <w:ilvl w:val="1"/>
-                <w:numId w:val="20"/>
+                <w:numId w:val="19"/>
               </w:numPr>
             </w:pPr>
             <w:r>
-              <w:t>O sistema deve apresentar os ingredientes necessários duma receita.</w:t>
-            </w:r>
-          </w:p>
-        </w:tc>
-      </w:tr>
-      <w:tr>
-        <w:tc>
-          <w:tcPr>
-            <w:tcW w:w="8644" w:type="dxa"/>
-          </w:tcPr>
-          <w:p>
-            <w:pPr>
-              <w:pStyle w:val="PargrafodaLista"/>
-              <w:numPr>
-                <w:ilvl w:val="1"/>
-                <w:numId w:val="20"/>
-              </w:numPr>
-            </w:pPr>
-            <w:r>
-              <w:t>O sistema deve apresentar o tempo de preparação duma receita.</w:t>
-            </w:r>
-          </w:p>
-        </w:tc>
-      </w:tr>
-      <w:tr>
-        <w:tc>
-          <w:tcPr>
-            <w:tcW w:w="8644" w:type="dxa"/>
-          </w:tcPr>
-          <w:p>
-            <w:pPr>
-              <w:pStyle w:val="PargrafodaLista"/>
-              <w:numPr>
-                <w:ilvl w:val="1"/>
-                <w:numId w:val="20"/>
-              </w:numPr>
-            </w:pPr>
-            <w:r>
-              <w:t>O sistema deve apresentar todos os passos necessários para a sua confeção duma receita.</w:t>
-            </w:r>
-          </w:p>
-        </w:tc>
-      </w:tr>
-      <w:tr>
-        <w:tc>
-          <w:tcPr>
-            <w:tcW w:w="8644" w:type="dxa"/>
-          </w:tcPr>
-          <w:p>
-            <w:pPr>
-              <w:pStyle w:val="PargrafodaLista"/>
-              <w:numPr>
-                <w:ilvl w:val="1"/>
-                <w:numId w:val="20"/>
-              </w:numPr>
-            </w:pPr>
-            <w:r>
-              <w:t>O sistema deve apresentar o conteúdo calórico total duma receita.</w:t>
-            </w:r>
-          </w:p>
-        </w:tc>
-      </w:tr>
-      <w:tr>
-        <w:tc>
-          <w:tcPr>
-            <w:tcW w:w="8644" w:type="dxa"/>
-          </w:tcPr>
-          <w:p>
-            <w:pPr>
-              <w:pStyle w:val="PargrafodaLista"/>
-              <w:numPr>
-                <w:ilvl w:val="1"/>
-                <w:numId w:val="20"/>
-              </w:numPr>
-            </w:pPr>
-            <w:r>
-              <w:t>O sistema deve apresentar os comentários duma receita.</w:t>
-            </w:r>
-          </w:p>
-        </w:tc>
-      </w:tr>
-      <w:tr>
-        <w:tc>
-          <w:tcPr>
-            <w:tcW w:w="8644" w:type="dxa"/>
-          </w:tcPr>
-          <w:p>
-            <w:pPr>
-              <w:pStyle w:val="PargrafodaLista"/>
-              <w:numPr>
-                <w:ilvl w:val="1"/>
-                <w:numId w:val="20"/>
-              </w:numPr>
-            </w:pPr>
-            <w:r>
-              <w:t>O sistema deve apresentar a avaliação duma receita.</w:t>
-            </w:r>
-          </w:p>
-        </w:tc>
-      </w:tr>
-      <w:tr>
-        <w:tc>
-          <w:tcPr>
-            <w:tcW w:w="8644" w:type="dxa"/>
-          </w:tcPr>
-          <w:p>
-            <w:pPr>
-              <w:pStyle w:val="PargrafodaLista"/>
-              <w:numPr>
-                <w:ilvl w:val="1"/>
-                <w:numId w:val="20"/>
-              </w:numPr>
-            </w:pPr>
-            <w:r>
-              <w:t>O sistema deve apresentar os vídeos tutoriais duma receita.</w:t>
+              <w:t>O sistema deve responder a estímulos do utilizador.</w:t>
             </w:r>
           </w:p>
         </w:tc>
@@ -8138,10 +8313,20 @@
     </w:tbl>
     <w:p>
       <w:pPr>
+        <w:spacing w:line="240" w:lineRule="auto"/>
+        <w:ind w:firstLine="0"/>
+        <w:jc w:val="left"/>
+        <w:rPr>
+          <w:lang w:val="pt-PT"/>
+        </w:rPr>
+      </w:pPr>
+    </w:p>
+    <w:p>
+      <w:pPr>
         <w:pStyle w:val="Ttulo31"/>
       </w:pPr>
       <w:r>
-        <w:t>Preparar uma receita</w:t>
+        <w:t>Seleção de uma receita</w:t>
       </w:r>
     </w:p>
     <w:tbl>
@@ -8186,14 +8371,11 @@
               <w:pStyle w:val="PargrafodaLista"/>
               <w:numPr>
                 <w:ilvl w:val="0"/>
-                <w:numId w:val="21"/>
+                <w:numId w:val="20"/>
               </w:numPr>
             </w:pPr>
             <w:r>
-              <w:t xml:space="preserve">O utilizador deve </w:t>
-            </w:r>
-            <w:r>
-              <w:t>ser acompanhado durante a confeção duma receita.</w:t>
+              <w:t>O utilizador deve conseguir selecionar uma receita.</w:t>
             </w:r>
           </w:p>
         </w:tc>
@@ -8231,17 +8413,11 @@
               <w:pStyle w:val="PargrafodaLista"/>
               <w:numPr>
                 <w:ilvl w:val="1"/>
-                <w:numId w:val="21"/>
+                <w:numId w:val="20"/>
               </w:numPr>
             </w:pPr>
             <w:r>
-              <w:t>O sistema deve descrever</w:t>
-            </w:r>
-            <w:r>
-              <w:t xml:space="preserve"> textualmente</w:t>
-            </w:r>
-            <w:r>
-              <w:t xml:space="preserve"> cada passo da confeção duma receita.</w:t>
+              <w:t xml:space="preserve">O sistema deve apresentar o nome duma receita. </w:t>
             </w:r>
           </w:p>
         </w:tc>
@@ -8256,17 +8432,11 @@
               <w:pStyle w:val="PargrafodaLista"/>
               <w:numPr>
                 <w:ilvl w:val="1"/>
-                <w:numId w:val="21"/>
+                <w:numId w:val="20"/>
               </w:numPr>
             </w:pPr>
             <w:r>
-              <w:t>O sistema de</w:t>
-            </w:r>
-            <w:r>
-              <w:t>ve</w:t>
-            </w:r>
-            <w:r>
-              <w:t xml:space="preserve"> contar o tempo que o utilizador demora a realizar cada passo.</w:t>
+              <w:t>O sistema deve apresentar os ingredientes necessários duma receita.</w:t>
             </w:r>
           </w:p>
         </w:tc>
@@ -8281,17 +8451,11 @@
               <w:pStyle w:val="PargrafodaLista"/>
               <w:numPr>
                 <w:ilvl w:val="1"/>
-                <w:numId w:val="21"/>
+                <w:numId w:val="20"/>
               </w:numPr>
             </w:pPr>
             <w:r>
-              <w:t xml:space="preserve">Cada passo </w:t>
-            </w:r>
-            <w:r>
-              <w:t>deve ter</w:t>
-            </w:r>
-            <w:r>
-              <w:t xml:space="preserve"> associado a si um tempo de execução.</w:t>
+              <w:t>O sistema deve apresentar o tempo de preparação duma receita.</w:t>
             </w:r>
           </w:p>
         </w:tc>
@@ -8306,14 +8470,11 @@
               <w:pStyle w:val="PargrafodaLista"/>
               <w:numPr>
                 <w:ilvl w:val="1"/>
-                <w:numId w:val="21"/>
+                <w:numId w:val="20"/>
               </w:numPr>
             </w:pPr>
             <w:r>
-              <w:t>O sistema deve providenciar links para tutoriais (vídeos, sites, etc)</w:t>
-            </w:r>
-            <w:r>
-              <w:t xml:space="preserve"> que expliquem detalhadamente a realização de cada passo.</w:t>
+              <w:t>O sistema deve apresentar todos os passos necessários para a sua confeção duma receita.</w:t>
             </w:r>
           </w:p>
         </w:tc>
@@ -8328,15 +8489,11 @@
               <w:pStyle w:val="PargrafodaLista"/>
               <w:numPr>
                 <w:ilvl w:val="1"/>
-                <w:numId w:val="21"/>
+                <w:numId w:val="20"/>
               </w:numPr>
             </w:pPr>
             <w:r>
-              <w:t xml:space="preserve">O sistema deve passar para o passo seguinte consoante a ordem do utilizador (via voz </w:t>
-            </w:r>
-            <w:r>
-              <w:lastRenderedPageBreak/>
-              <w:t>ou clique).</w:t>
+              <w:t>O sistema deve apresentar o conteúdo calórico total duma receita.</w:t>
             </w:r>
           </w:p>
         </w:tc>
@@ -8351,18 +8508,11 @@
               <w:pStyle w:val="PargrafodaLista"/>
               <w:numPr>
                 <w:ilvl w:val="1"/>
-                <w:numId w:val="21"/>
+                <w:numId w:val="20"/>
               </w:numPr>
             </w:pPr>
             <w:r>
-              <w:lastRenderedPageBreak/>
-              <w:t>O sistema deve providenciar acesso a uma sub-receita</w:t>
-            </w:r>
-            <w:r>
-              <w:t xml:space="preserve"> que esteja</w:t>
-            </w:r>
-            <w:r>
-              <w:t xml:space="preserve"> contida num dos passos da receita principal.</w:t>
+              <w:t>O sistema deve apresentar os comentários duma receita.</w:t>
             </w:r>
           </w:p>
         </w:tc>
@@ -8377,11 +8527,11 @@
               <w:pStyle w:val="PargrafodaLista"/>
               <w:numPr>
                 <w:ilvl w:val="1"/>
-                <w:numId w:val="21"/>
+                <w:numId w:val="20"/>
               </w:numPr>
             </w:pPr>
             <w:r>
-              <w:t>O sistema deve guardar na configuração do utilizador as estatísticas associadas à receita terminada.</w:t>
+              <w:t>O sistema deve apresentar a avaliação duma receita.</w:t>
             </w:r>
           </w:p>
         </w:tc>
@@ -8396,17 +8546,11 @@
               <w:pStyle w:val="PargrafodaLista"/>
               <w:numPr>
                 <w:ilvl w:val="1"/>
-                <w:numId w:val="21"/>
+                <w:numId w:val="20"/>
               </w:numPr>
             </w:pPr>
             <w:r>
-              <w:t xml:space="preserve">O sistema deve guardar na configuração do utilizador as </w:t>
-            </w:r>
-            <w:r>
-              <w:t>dificuldades que este teve na confeção da receita terminada</w:t>
-            </w:r>
-            <w:r>
-              <w:t>.</w:t>
+              <w:t>O sistema deve apresentar os vídeos tutoriais duma receita.</w:t>
             </w:r>
           </w:p>
         </w:tc>
@@ -8426,13 +8570,17 @@
           <w:lang w:val="pt-PT"/>
         </w:rPr>
       </w:pPr>
+      <w:r>
+        <w:br w:type="page"/>
+      </w:r>
     </w:p>
     <w:p>
       <w:pPr>
         <w:pStyle w:val="Ttulo31"/>
       </w:pPr>
       <w:r>
-        <w:t>Avaliação de uma receita</w:t>
+        <w:lastRenderedPageBreak/>
+        <w:t>Preparar uma receita</w:t>
       </w:r>
     </w:p>
     <w:tbl>
@@ -8477,11 +8625,14 @@
               <w:pStyle w:val="PargrafodaLista"/>
               <w:numPr>
                 <w:ilvl w:val="0"/>
-                <w:numId w:val="22"/>
+                <w:numId w:val="21"/>
               </w:numPr>
             </w:pPr>
             <w:r>
-              <w:t>O utilizador deve poder avaliar uma receita.</w:t>
+              <w:t xml:space="preserve">O utilizador deve </w:t>
+            </w:r>
+            <w:r>
+              <w:t>ser acompanhado durante a confeção duma receita.</w:t>
             </w:r>
           </w:p>
         </w:tc>
@@ -8519,14 +8670,184 @@
               <w:pStyle w:val="PargrafodaLista"/>
               <w:numPr>
                 <w:ilvl w:val="1"/>
-                <w:numId w:val="22"/>
+                <w:numId w:val="21"/>
               </w:numPr>
             </w:pPr>
             <w:r>
-              <w:t xml:space="preserve">O sistema deve providenciar uma secção onde o utilizador possa inserir </w:t>
-            </w:r>
-            <w:r>
-              <w:t>a sua avaliação.</w:t>
+              <w:t>O sistema deve descrever</w:t>
+            </w:r>
+            <w:r>
+              <w:t xml:space="preserve"> textualmente</w:t>
+            </w:r>
+            <w:r>
+              <w:t xml:space="preserve"> cada passo da confeção duma receita.</w:t>
+            </w:r>
+          </w:p>
+        </w:tc>
+      </w:tr>
+      <w:tr>
+        <w:tc>
+          <w:tcPr>
+            <w:tcW w:w="8644" w:type="dxa"/>
+          </w:tcPr>
+          <w:p>
+            <w:pPr>
+              <w:pStyle w:val="PargrafodaLista"/>
+              <w:numPr>
+                <w:ilvl w:val="1"/>
+                <w:numId w:val="21"/>
+              </w:numPr>
+            </w:pPr>
+            <w:r>
+              <w:t>O sistema de</w:t>
+            </w:r>
+            <w:r>
+              <w:t>ve</w:t>
+            </w:r>
+            <w:r>
+              <w:t xml:space="preserve"> contar o tempo que o utilizador demora a realizar cada passo.</w:t>
+            </w:r>
+          </w:p>
+        </w:tc>
+      </w:tr>
+      <w:tr>
+        <w:tc>
+          <w:tcPr>
+            <w:tcW w:w="8644" w:type="dxa"/>
+          </w:tcPr>
+          <w:p>
+            <w:pPr>
+              <w:pStyle w:val="PargrafodaLista"/>
+              <w:numPr>
+                <w:ilvl w:val="1"/>
+                <w:numId w:val="21"/>
+              </w:numPr>
+            </w:pPr>
+            <w:r>
+              <w:t xml:space="preserve">Cada passo </w:t>
+            </w:r>
+            <w:r>
+              <w:t>deve ter</w:t>
+            </w:r>
+            <w:r>
+              <w:t xml:space="preserve"> associado a si um tempo de execução.</w:t>
+            </w:r>
+          </w:p>
+        </w:tc>
+      </w:tr>
+      <w:tr>
+        <w:tc>
+          <w:tcPr>
+            <w:tcW w:w="8644" w:type="dxa"/>
+          </w:tcPr>
+          <w:p>
+            <w:pPr>
+              <w:pStyle w:val="PargrafodaLista"/>
+              <w:numPr>
+                <w:ilvl w:val="1"/>
+                <w:numId w:val="21"/>
+              </w:numPr>
+            </w:pPr>
+            <w:r>
+              <w:t xml:space="preserve">O sistema deve providenciar links para tutoriais (vídeos, sites, </w:t>
+            </w:r>
+            <w:proofErr w:type="spellStart"/>
+            <w:r>
+              <w:t>etc</w:t>
+            </w:r>
+            <w:proofErr w:type="spellEnd"/>
+            <w:r>
+              <w:t>)</w:t>
+            </w:r>
+            <w:r>
+              <w:t xml:space="preserve"> que expliquem detalhadamente a realização de cada passo.</w:t>
+            </w:r>
+          </w:p>
+        </w:tc>
+      </w:tr>
+      <w:tr>
+        <w:tc>
+          <w:tcPr>
+            <w:tcW w:w="8644" w:type="dxa"/>
+          </w:tcPr>
+          <w:p>
+            <w:pPr>
+              <w:pStyle w:val="PargrafodaLista"/>
+              <w:numPr>
+                <w:ilvl w:val="1"/>
+                <w:numId w:val="21"/>
+              </w:numPr>
+            </w:pPr>
+            <w:r>
+              <w:t>O sistema deve passar para o passo seguinte consoante a ordem do utilizador (via voz ou clique).</w:t>
+            </w:r>
+          </w:p>
+        </w:tc>
+      </w:tr>
+      <w:tr>
+        <w:tc>
+          <w:tcPr>
+            <w:tcW w:w="8644" w:type="dxa"/>
+          </w:tcPr>
+          <w:p>
+            <w:pPr>
+              <w:pStyle w:val="PargrafodaLista"/>
+              <w:numPr>
+                <w:ilvl w:val="1"/>
+                <w:numId w:val="21"/>
+              </w:numPr>
+            </w:pPr>
+            <w:r>
+              <w:t xml:space="preserve">O sistema deve providenciar acesso a uma </w:t>
+            </w:r>
+            <w:proofErr w:type="spellStart"/>
+            <w:r>
+              <w:t>sub-receita</w:t>
+            </w:r>
+            <w:proofErr w:type="spellEnd"/>
+            <w:r>
+              <w:t xml:space="preserve"> que esteja</w:t>
+            </w:r>
+            <w:r>
+              <w:t xml:space="preserve"> contida num dos passos da receita principal.</w:t>
+            </w:r>
+          </w:p>
+        </w:tc>
+      </w:tr>
+      <w:tr>
+        <w:tc>
+          <w:tcPr>
+            <w:tcW w:w="8644" w:type="dxa"/>
+          </w:tcPr>
+          <w:p>
+            <w:pPr>
+              <w:pStyle w:val="PargrafodaLista"/>
+              <w:numPr>
+                <w:ilvl w:val="1"/>
+                <w:numId w:val="21"/>
+              </w:numPr>
+            </w:pPr>
+            <w:r>
+              <w:t>O sistema deve guardar na configuração do utilizador as estatísticas associadas à receita terminada.</w:t>
+            </w:r>
+          </w:p>
+        </w:tc>
+      </w:tr>
+      <w:tr>
+        <w:tc>
+          <w:tcPr>
+            <w:tcW w:w="8644" w:type="dxa"/>
+          </w:tcPr>
+          <w:p>
+            <w:pPr>
+              <w:pStyle w:val="PargrafodaLista"/>
+              <w:numPr>
+                <w:ilvl w:val="1"/>
+                <w:numId w:val="21"/>
+              </w:numPr>
+            </w:pPr>
+            <w:r>
+              <w:t>O sistema deve guardar na configuração do utilizador as dificuldades que este teve na confeção da receita terminada.</w:t>
             </w:r>
           </w:p>
         </w:tc>
@@ -8538,16 +8859,22 @@
         <w:ind w:firstLine="0"/>
         <w:jc w:val="left"/>
         <w:rPr>
-          <w:lang w:val="pt-PT"/>
-        </w:rPr>
-      </w:pPr>
+          <w:rFonts w:cs="Arial"/>
+          <w:b/>
+          <w:bCs/>
+          <w:szCs w:val="20"/>
+          <w:lang w:val="pt-PT"/>
+        </w:rPr>
+      </w:pPr>
+      <w:bookmarkStart w:id="25" w:name="_GoBack"/>
+      <w:bookmarkEnd w:id="25"/>
     </w:p>
     <w:p>
       <w:pPr>
         <w:pStyle w:val="Ttulo31"/>
       </w:pPr>
       <w:r>
-        <w:t>Comentar uma receita</w:t>
+        <w:t>Avaliação de uma receita</w:t>
       </w:r>
     </w:p>
     <w:tbl>
@@ -8592,11 +8919,11 @@
               <w:pStyle w:val="PargrafodaLista"/>
               <w:numPr>
                 <w:ilvl w:val="0"/>
-                <w:numId w:val="23"/>
+                <w:numId w:val="22"/>
               </w:numPr>
             </w:pPr>
             <w:r>
-              <w:t>O utilizador deve poder comentar uma receita.</w:t>
+              <w:t>O utilizador deve poder avaliar uma receita.</w:t>
             </w:r>
           </w:p>
         </w:tc>
@@ -8634,11 +8961,14 @@
               <w:pStyle w:val="PargrafodaLista"/>
               <w:numPr>
                 <w:ilvl w:val="1"/>
-                <w:numId w:val="23"/>
+                <w:numId w:val="22"/>
               </w:numPr>
             </w:pPr>
             <w:r>
-              <w:t>O sistema deve providenciar uma área de texto onde o utilizador possa inserir o seu comentário.</w:t>
+              <w:t xml:space="preserve">O sistema deve providenciar uma secção onde o utilizador possa inserir </w:t>
+            </w:r>
+            <w:r>
+              <w:t>a sua avaliação.</w:t>
             </w:r>
           </w:p>
         </w:tc>
@@ -8646,10 +8976,20 @@
     </w:tbl>
     <w:p>
       <w:pPr>
+        <w:spacing w:line="240" w:lineRule="auto"/>
+        <w:ind w:firstLine="0"/>
+        <w:jc w:val="left"/>
+        <w:rPr>
+          <w:lang w:val="pt-PT"/>
+        </w:rPr>
+      </w:pPr>
+    </w:p>
+    <w:p>
+      <w:pPr>
         <w:pStyle w:val="Ttulo31"/>
       </w:pPr>
       <w:r>
-        <w:t>Adição de uma receita</w:t>
+        <w:t>Comentar uma receita</w:t>
       </w:r>
     </w:p>
     <w:tbl>
@@ -8694,11 +9034,11 @@
               <w:pStyle w:val="PargrafodaLista"/>
               <w:numPr>
                 <w:ilvl w:val="0"/>
-                <w:numId w:val="24"/>
+                <w:numId w:val="23"/>
               </w:numPr>
             </w:pPr>
             <w:r>
-              <w:t>O utilizador deve poder adicionar uma receita.</w:t>
+              <w:t>O utilizador deve poder comentar uma receita.</w:t>
             </w:r>
           </w:p>
         </w:tc>
@@ -8736,30 +9076,11 @@
               <w:pStyle w:val="PargrafodaLista"/>
               <w:numPr>
                 <w:ilvl w:val="1"/>
-                <w:numId w:val="24"/>
+                <w:numId w:val="23"/>
               </w:numPr>
             </w:pPr>
             <w:r>
-              <w:t>O sistema deve solicitar os dados da receita.</w:t>
-            </w:r>
-          </w:p>
-        </w:tc>
-      </w:tr>
-      <w:tr>
-        <w:tc>
-          <w:tcPr>
-            <w:tcW w:w="8644" w:type="dxa"/>
-          </w:tcPr>
-          <w:p>
-            <w:pPr>
-              <w:pStyle w:val="PargrafodaLista"/>
-              <w:numPr>
-                <w:ilvl w:val="1"/>
-                <w:numId w:val="24"/>
-              </w:numPr>
-            </w:pPr>
-            <w:r>
-              <w:t>O sistema deve deixar a nova receita pendente para verificação posterior pelo administrador.</w:t>
+              <w:t>O sistema deve providenciar uma área de texto onde o utilizador possa inserir o seu comentário.</w:t>
             </w:r>
           </w:p>
         </w:tc>
@@ -8770,7 +9091,8 @@
         <w:pStyle w:val="Ttulo31"/>
       </w:pPr>
       <w:r>
-        <w:t>Agendamento de uma ementa semanal</w:t>
+        <w:lastRenderedPageBreak/>
+        <w:t>Adição de uma receita</w:t>
       </w:r>
     </w:p>
     <w:tbl>
@@ -8815,24 +9137,11 @@
               <w:pStyle w:val="PargrafodaLista"/>
               <w:numPr>
                 <w:ilvl w:val="0"/>
-                <w:numId w:val="25"/>
+                <w:numId w:val="24"/>
               </w:numPr>
             </w:pPr>
             <w:r>
-              <w:lastRenderedPageBreak/>
-              <w:t xml:space="preserve">O utilizador deve poder </w:t>
-            </w:r>
-            <w:r>
-              <w:t xml:space="preserve">agendar </w:t>
-            </w:r>
-            <w:r>
-              <w:t xml:space="preserve">uma </w:t>
-            </w:r>
-            <w:r>
-              <w:t>ementa semanal</w:t>
-            </w:r>
-            <w:r>
-              <w:t>.</w:t>
+              <w:t>O utilizador deve poder adicionar uma receita.</w:t>
             </w:r>
           </w:p>
         </w:tc>
@@ -8870,17 +9179,11 @@
               <w:pStyle w:val="PargrafodaLista"/>
               <w:numPr>
                 <w:ilvl w:val="1"/>
-                <w:numId w:val="25"/>
+                <w:numId w:val="24"/>
               </w:numPr>
             </w:pPr>
             <w:r>
-              <w:t>O sistema deve</w:t>
-            </w:r>
-            <w:r>
-              <w:t xml:space="preserve"> providenciar espaços de inserção para as receitas da ementa semanal</w:t>
-            </w:r>
-            <w:r>
-              <w:t>.</w:t>
+              <w:t>O sistema deve solicitar os dados da receita.</w:t>
             </w:r>
           </w:p>
         </w:tc>
@@ -8895,33 +9198,11 @@
               <w:pStyle w:val="PargrafodaLista"/>
               <w:numPr>
                 <w:ilvl w:val="1"/>
-                <w:numId w:val="25"/>
+                <w:numId w:val="24"/>
               </w:numPr>
             </w:pPr>
             <w:r>
-              <w:t xml:space="preserve">O sistema deve </w:t>
-            </w:r>
-            <w:r>
-              <w:t>verificar os ingredientes presentes nas receitas incluídas na ementa semanal, e apresentar um possível plano de compras.</w:t>
-            </w:r>
-          </w:p>
-        </w:tc>
-      </w:tr>
-      <w:tr>
-        <w:tc>
-          <w:tcPr>
-            <w:tcW w:w="8644" w:type="dxa"/>
-          </w:tcPr>
-          <w:p>
-            <w:pPr>
-              <w:pStyle w:val="PargrafodaLista"/>
-              <w:numPr>
-                <w:ilvl w:val="1"/>
-                <w:numId w:val="25"/>
-              </w:numPr>
-            </w:pPr>
-            <w:r>
-              <w:t>O sistema deve guardar a ementa semanal.</w:t>
+              <w:t>O sistema deve deixar a nova receita pendente para verificação posterior pelo administrador.</w:t>
             </w:r>
           </w:p>
         </w:tc>
@@ -8929,34 +9210,10 @@
     </w:tbl>
     <w:p>
       <w:pPr>
-        <w:rPr>
-          <w:lang w:val="pt-PT"/>
-        </w:rPr>
-      </w:pPr>
-    </w:p>
-    <w:p>
-      <w:pPr>
-        <w:spacing w:line="240" w:lineRule="auto"/>
-        <w:ind w:firstLine="0"/>
-        <w:jc w:val="left"/>
-        <w:rPr>
-          <w:lang w:val="pt-PT"/>
-        </w:rPr>
-      </w:pPr>
-      <w:r>
-        <w:rPr>
-          <w:lang w:val="pt-PT"/>
-        </w:rPr>
-        <w:br w:type="page"/>
-      </w:r>
-    </w:p>
-    <w:p>
-      <w:pPr>
         <w:pStyle w:val="Ttulo31"/>
       </w:pPr>
       <w:r>
-        <w:lastRenderedPageBreak/>
-        <w:t>Gestão da despensa</w:t>
+        <w:t>Agendamento de uma ementa semanal</w:t>
       </w:r>
     </w:p>
     <w:tbl>
@@ -9001,11 +9258,23 @@
               <w:pStyle w:val="PargrafodaLista"/>
               <w:numPr>
                 <w:ilvl w:val="0"/>
-                <w:numId w:val="26"/>
+                <w:numId w:val="25"/>
               </w:numPr>
             </w:pPr>
             <w:r>
-              <w:t>O utilizador deve poder inserir e remover os ingredientes presentes na sua despensa.</w:t>
+              <w:t xml:space="preserve">O utilizador deve poder </w:t>
+            </w:r>
+            <w:r>
+              <w:t xml:space="preserve">agendar </w:t>
+            </w:r>
+            <w:r>
+              <w:t xml:space="preserve">uma </w:t>
+            </w:r>
+            <w:r>
+              <w:t>ementa semanal</w:t>
+            </w:r>
+            <w:r>
+              <w:t>.</w:t>
             </w:r>
           </w:p>
         </w:tc>
@@ -9043,11 +9312,17 @@
               <w:pStyle w:val="PargrafodaLista"/>
               <w:numPr>
                 <w:ilvl w:val="1"/>
-                <w:numId w:val="26"/>
+                <w:numId w:val="25"/>
               </w:numPr>
             </w:pPr>
             <w:r>
-              <w:t>O sistema deve providenciar uma secção com os ingredientes presentes na despensa do utilizador.</w:t>
+              <w:t>O sistema deve</w:t>
+            </w:r>
+            <w:r>
+              <w:t xml:space="preserve"> providenciar espaços de inserção para as receitas da ementa semanal</w:t>
+            </w:r>
+            <w:r>
+              <w:t>.</w:t>
             </w:r>
           </w:p>
         </w:tc>
@@ -9062,17 +9337,33 @@
               <w:pStyle w:val="PargrafodaLista"/>
               <w:numPr>
                 <w:ilvl w:val="1"/>
-                <w:numId w:val="26"/>
+                <w:numId w:val="25"/>
               </w:numPr>
             </w:pPr>
             <w:r>
-              <w:t>O sistema deve inserir ou remover os ingredientes</w:t>
-            </w:r>
-            <w:r>
-              <w:t xml:space="preserve"> presentes da referida secção</w:t>
-            </w:r>
-            <w:r>
-              <w:t>.</w:t>
+              <w:t xml:space="preserve">O sistema deve </w:t>
+            </w:r>
+            <w:r>
+              <w:t>verificar os ingredientes presentes nas receitas incluídas na ementa semanal, e apresentar um possível plano de compras.</w:t>
+            </w:r>
+          </w:p>
+        </w:tc>
+      </w:tr>
+      <w:tr>
+        <w:tc>
+          <w:tcPr>
+            <w:tcW w:w="8644" w:type="dxa"/>
+          </w:tcPr>
+          <w:p>
+            <w:pPr>
+              <w:pStyle w:val="PargrafodaLista"/>
+              <w:numPr>
+                <w:ilvl w:val="1"/>
+                <w:numId w:val="25"/>
+              </w:numPr>
+            </w:pPr>
+            <w:r>
+              <w:t>O sistema deve guardar a ementa semanal.</w:t>
             </w:r>
           </w:p>
         </w:tc>
@@ -9080,6 +9371,9 @@
     </w:tbl>
     <w:p>
       <w:pPr>
+        <w:spacing w:line="240" w:lineRule="auto"/>
+        <w:ind w:firstLine="0"/>
+        <w:jc w:val="left"/>
         <w:rPr>
           <w:lang w:val="pt-PT"/>
         </w:rPr>
@@ -9090,7 +9384,7 @@
         <w:pStyle w:val="Ttulo31"/>
       </w:pPr>
       <w:r>
-        <w:t>Pesquisa de locais para comprar ingredientes em falta</w:t>
+        <w:t>Gestão da despensa</w:t>
       </w:r>
     </w:p>
     <w:tbl>
@@ -9135,14 +9429,11 @@
               <w:pStyle w:val="PargrafodaLista"/>
               <w:numPr>
                 <w:ilvl w:val="0"/>
-                <w:numId w:val="27"/>
+                <w:numId w:val="26"/>
               </w:numPr>
             </w:pPr>
             <w:r>
-              <w:t>O utilizador deve</w:t>
-            </w:r>
-            <w:r>
-              <w:t xml:space="preserve"> poder localizar estabelecimentos que disponibilizem os produtos em falta.</w:t>
+              <w:t>O utilizador deve poder inserir e remover os ingredientes presentes na sua despensa.</w:t>
             </w:r>
           </w:p>
         </w:tc>
@@ -9180,11 +9471,36 @@
               <w:pStyle w:val="PargrafodaLista"/>
               <w:numPr>
                 <w:ilvl w:val="1"/>
-                <w:numId w:val="27"/>
+                <w:numId w:val="26"/>
               </w:numPr>
             </w:pPr>
             <w:r>
-              <w:t>O sistema deve disponibilizar um mapa com as soluções encontradas para as necessidades de compra.</w:t>
+              <w:t>O sistema deve providenciar uma secção com os ingredientes presentes na despensa do utilizador.</w:t>
+            </w:r>
+          </w:p>
+        </w:tc>
+      </w:tr>
+      <w:tr>
+        <w:tc>
+          <w:tcPr>
+            <w:tcW w:w="8644" w:type="dxa"/>
+          </w:tcPr>
+          <w:p>
+            <w:pPr>
+              <w:pStyle w:val="PargrafodaLista"/>
+              <w:numPr>
+                <w:ilvl w:val="1"/>
+                <w:numId w:val="26"/>
+              </w:numPr>
+            </w:pPr>
+            <w:r>
+              <w:t>O sistema deve inserir ou remover os ingredientes</w:t>
+            </w:r>
+            <w:r>
+              <w:t xml:space="preserve"> presentes da referida secção</w:t>
+            </w:r>
+            <w:r>
+              <w:t>.</w:t>
             </w:r>
           </w:p>
         </w:tc>
@@ -9192,10 +9508,29 @@
     </w:tbl>
     <w:p>
       <w:pPr>
+        <w:spacing w:line="240" w:lineRule="auto"/>
+        <w:ind w:firstLine="0"/>
+        <w:jc w:val="left"/>
+        <w:rPr>
+          <w:rFonts w:cs="Arial"/>
+          <w:b/>
+          <w:bCs/>
+          <w:sz w:val="28"/>
+          <w:szCs w:val="26"/>
+          <w:lang w:val="pt-PT"/>
+        </w:rPr>
+      </w:pPr>
+      <w:r>
+        <w:br w:type="page"/>
+      </w:r>
+    </w:p>
+    <w:p>
+      <w:pPr>
         <w:pStyle w:val="Ttulo31"/>
       </w:pPr>
       <w:r>
-        <w:t>Listagem de locais para comprar ingredientes em falta</w:t>
+        <w:lastRenderedPageBreak/>
+        <w:t>Pesquisa de locais para comprar ingredientes em falta</w:t>
       </w:r>
     </w:p>
     <w:tbl>
@@ -9240,6 +9575,111 @@
               <w:pStyle w:val="PargrafodaLista"/>
               <w:numPr>
                 <w:ilvl w:val="0"/>
+                <w:numId w:val="27"/>
+              </w:numPr>
+            </w:pPr>
+            <w:r>
+              <w:t>O utilizador deve</w:t>
+            </w:r>
+            <w:r>
+              <w:t xml:space="preserve"> poder localizar estabelecimentos que disponibilizem os produtos em falta.</w:t>
+            </w:r>
+          </w:p>
+        </w:tc>
+      </w:tr>
+      <w:tr>
+        <w:tc>
+          <w:tcPr>
+            <w:tcW w:w="8644" w:type="dxa"/>
+            <w:shd w:val="clear" w:color="auto" w:fill="E7E6E6" w:themeFill="background2"/>
+          </w:tcPr>
+          <w:p>
+            <w:pPr>
+              <w:ind w:firstLine="0"/>
+              <w:jc w:val="center"/>
+              <w:rPr>
+                <w:lang w:val="pt-PT"/>
+              </w:rPr>
+            </w:pPr>
+            <w:r>
+              <w:rPr>
+                <w:lang w:val="pt-PT"/>
+              </w:rPr>
+              <w:t>Especificação dos Requisitos de Sistema</w:t>
+            </w:r>
+          </w:p>
+        </w:tc>
+      </w:tr>
+      <w:tr>
+        <w:tc>
+          <w:tcPr>
+            <w:tcW w:w="8644" w:type="dxa"/>
+          </w:tcPr>
+          <w:p>
+            <w:pPr>
+              <w:pStyle w:val="PargrafodaLista"/>
+              <w:numPr>
+                <w:ilvl w:val="1"/>
+                <w:numId w:val="27"/>
+              </w:numPr>
+            </w:pPr>
+            <w:r>
+              <w:t>O sistema deve disponibilizar um mapa com as soluções encontradas para as necessidades de compra.</w:t>
+            </w:r>
+          </w:p>
+        </w:tc>
+      </w:tr>
+    </w:tbl>
+    <w:p>
+      <w:pPr>
+        <w:pStyle w:val="Ttulo31"/>
+      </w:pPr>
+      <w:r>
+        <w:t>Listagem de locais para comprar ingredientes em falta</w:t>
+      </w:r>
+    </w:p>
+    <w:tbl>
+      <w:tblPr>
+        <w:tblStyle w:val="TabelacomGrelha"/>
+        <w:tblW w:w="0" w:type="auto"/>
+        <w:tblLook w:val="04A0" w:firstRow="1" w:lastRow="0" w:firstColumn="1" w:lastColumn="0" w:noHBand="0" w:noVBand="1"/>
+      </w:tblPr>
+      <w:tblGrid>
+        <w:gridCol w:w="8644"/>
+      </w:tblGrid>
+      <w:tr>
+        <w:tc>
+          <w:tcPr>
+            <w:tcW w:w="8644" w:type="dxa"/>
+            <w:shd w:val="clear" w:color="auto" w:fill="E7E6E6" w:themeFill="background2"/>
+          </w:tcPr>
+          <w:p>
+            <w:pPr>
+              <w:ind w:firstLine="0"/>
+              <w:jc w:val="center"/>
+              <w:rPr>
+                <w:lang w:val="pt-PT"/>
+              </w:rPr>
+            </w:pPr>
+            <w:r>
+              <w:rPr>
+                <w:lang w:val="pt-PT"/>
+              </w:rPr>
+              <w:t>Definição de Requisito de Utilizador</w:t>
+            </w:r>
+          </w:p>
+        </w:tc>
+      </w:tr>
+      <w:tr>
+        <w:tc>
+          <w:tcPr>
+            <w:tcW w:w="8644" w:type="dxa"/>
+          </w:tcPr>
+          <w:p>
+            <w:pPr>
+              <w:pStyle w:val="PargrafodaLista"/>
+              <w:numPr>
+                <w:ilvl w:val="0"/>
                 <w:numId w:val="28"/>
               </w:numPr>
             </w:pPr>
@@ -9294,10 +9734,26 @@
     </w:tbl>
     <w:p>
       <w:pPr>
-        <w:rPr>
-          <w:lang w:val="pt-PT"/>
-        </w:rPr>
-      </w:pPr>
+        <w:spacing w:line="240" w:lineRule="auto"/>
+        <w:ind w:firstLine="0"/>
+        <w:jc w:val="left"/>
+        <w:rPr>
+          <w:rFonts w:cs="Arial"/>
+          <w:b/>
+          <w:bCs/>
+          <w:iCs/>
+          <w:color w:val="FF0000"/>
+          <w:sz w:val="32"/>
+          <w:szCs w:val="28"/>
+          <w:lang w:val="pt-PT"/>
+        </w:rPr>
+      </w:pPr>
+      <w:r>
+        <w:rPr>
+          <w:color w:val="FF0000"/>
+        </w:rPr>
+        <w:br w:type="page"/>
+      </w:r>
     </w:p>
     <w:p>
       <w:pPr>
@@ -9310,6 +9766,7 @@
         <w:rPr>
           <w:color w:val="FF0000"/>
         </w:rPr>
+        <w:lastRenderedPageBreak/>
         <w:t>Requisitos d</w:t>
       </w:r>
       <w:r>
@@ -9352,7 +9809,21 @@
         <w:rPr>
           <w:color w:val="FF0000"/>
         </w:rPr>
-        <w:t>O sistema deve estar disponível 24 horas por dia. O downtime não deve exceder os 10 segundos por dia</w:t>
+        <w:t xml:space="preserve">O sistema deve estar disponível 24 horas por dia. O </w:t>
+      </w:r>
+      <w:proofErr w:type="spellStart"/>
+      <w:r>
+        <w:rPr>
+          <w:color w:val="FF0000"/>
+        </w:rPr>
+        <w:t>downtime</w:t>
+      </w:r>
+      <w:proofErr w:type="spellEnd"/>
+      <w:r>
+        <w:rPr>
+          <w:color w:val="FF0000"/>
+        </w:rPr>
+        <w:t xml:space="preserve"> não deve exceder os 10 segundos por dia</w:t>
       </w:r>
       <w:r>
         <w:rPr>
@@ -9394,7 +9865,6 @@
         <w:rPr>
           <w:color w:val="FF0000"/>
         </w:rPr>
-        <w:lastRenderedPageBreak/>
         <w:t>O sistema deve carregar as receitas em menos de 5 segundos para cada utilizador, tendo em conta a sua localização, largura de banda e latência;</w:t>
       </w:r>
     </w:p>
@@ -9510,7 +9980,21 @@
         <w:rPr>
           <w:color w:val="FF0000"/>
         </w:rPr>
-        <w:t>A linguagem de programação utilizada será C# juntamente com a framework ASP.net;</w:t>
+        <w:t xml:space="preserve">A linguagem de programação utilizada será C# juntamente com a </w:t>
+      </w:r>
+      <w:proofErr w:type="spellStart"/>
+      <w:r>
+        <w:rPr>
+          <w:color w:val="FF0000"/>
+        </w:rPr>
+        <w:t>framework</w:t>
+      </w:r>
+      <w:proofErr w:type="spellEnd"/>
+      <w:r>
+        <w:rPr>
+          <w:color w:val="FF0000"/>
+        </w:rPr>
+        <w:t xml:space="preserve"> ASP.net;</w:t>
       </w:r>
     </w:p>
     <w:p>
@@ -9542,11 +10026,19 @@
         </w:rPr>
         <w:t xml:space="preserve">O utilizador deve autenticar-se com o seu </w:t>
       </w:r>
+      <w:proofErr w:type="spellStart"/>
       <w:r>
         <w:rPr>
           <w:color w:val="FF0000"/>
         </w:rPr>
-        <w:t>username e password.</w:t>
+        <w:t>username</w:t>
+      </w:r>
+      <w:proofErr w:type="spellEnd"/>
+      <w:r>
+        <w:rPr>
+          <w:color w:val="FF0000"/>
+        </w:rPr>
+        <w:t xml:space="preserve"> e password.</w:t>
       </w:r>
     </w:p>
     <w:p>
@@ -9871,6 +10363,127 @@
 <file path=word/numbering.xml><?xml version="1.0" encoding="utf-8"?>
 <w:numbering xmlns:wpc="http://schemas.microsoft.com/office/word/2010/wordprocessingCanvas" xmlns:cx="http://schemas.microsoft.com/office/drawing/2014/chartex" xmlns:cx1="http://schemas.microsoft.com/office/drawing/2015/9/8/chartex" xmlns:cx2="http://schemas.microsoft.com/office/drawing/2015/10/21/chartex" xmlns:cx3="http://schemas.microsoft.com/office/drawing/2016/5/9/chartex" xmlns:cx4="http://schemas.microsoft.com/office/drawing/2016/5/10/chartex" xmlns:cx5="http://schemas.microsoft.com/office/drawing/2016/5/11/chartex" xmlns:cx6="http://schemas.microsoft.com/office/drawing/2016/5/12/chartex" xmlns:cx7="http://schemas.microsoft.com/office/drawing/2016/5/13/chartex" xmlns:cx8="http://schemas.microsoft.com/office/drawing/2016/5/14/chartex" xmlns:mc="http://schemas.openxmlformats.org/markup-compatibility/2006" xmlns:aink="http://schemas.microsoft.com/office/drawing/2016/ink" xmlns:am3d="http://schemas.microsoft.com/office/drawing/2017/model3d" xmlns:o="urn:schemas-microsoft-com:office:office" xmlns:r="http://schemas.openxmlformats.org/officeDocument/2006/relationships" xmlns:m="http://schemas.openxmlformats.org/officeDocument/2006/math" xmlns:v="urn:schemas-microsoft-com:vml" xmlns:wp14="http://schemas.microsoft.com/office/word/2010/wordprocessingDrawing" xmlns:wp="http://schemas.openxmlformats.org/drawingml/2006/wordprocessingDrawing" xmlns:w10="urn:schemas-microsoft-com:office:word" xmlns:w="http://schemas.openxmlformats.org/wordprocessingml/2006/main" xmlns:w14="http://schemas.microsoft.com/office/word/2010/wordml" xmlns:w15="http://schemas.microsoft.com/office/word/2012/wordml" xmlns:w16cid="http://schemas.microsoft.com/office/word/2016/wordml/cid" xmlns:w16se="http://schemas.microsoft.com/office/word/2015/wordml/symex" xmlns:wpg="http://schemas.microsoft.com/office/word/2010/wordprocessingGroup" xmlns:wpi="http://schemas.microsoft.com/office/word/2010/wordprocessingInk" xmlns:wne="http://schemas.microsoft.com/office/word/2006/wordml" xmlns:wps="http://schemas.microsoft.com/office/word/2010/wordprocessingShape" mc:Ignorable="w14 w15 w16se w16cid wp14">
   <w:abstractNum w:abstractNumId="0" w15:restartNumberingAfterBreak="0">
+    <w:nsid w:val="04A26864"/>
+    <w:multiLevelType w:val="multilevel"/>
+    <w:tmpl w:val="91D65C24"/>
+    <w:lvl w:ilvl="0">
+      <w:start w:val="1"/>
+      <w:numFmt w:val="decimal"/>
+      <w:lvlText w:val="%1."/>
+      <w:lvlJc w:val="left"/>
+      <w:pPr>
+        <w:ind w:left="720" w:hanging="360"/>
+      </w:pPr>
+      <w:rPr>
+        <w:rFonts w:hint="default"/>
+      </w:rPr>
+    </w:lvl>
+    <w:lvl w:ilvl="1">
+      <w:start w:val="1"/>
+      <w:numFmt w:val="decimal"/>
+      <w:isLgl/>
+      <w:lvlText w:val="%1.%2."/>
+      <w:lvlJc w:val="left"/>
+      <w:pPr>
+        <w:ind w:left="720" w:hanging="360"/>
+      </w:pPr>
+      <w:rPr>
+        <w:rFonts w:hint="default"/>
+      </w:rPr>
+    </w:lvl>
+    <w:lvl w:ilvl="2">
+      <w:start w:val="1"/>
+      <w:numFmt w:val="decimal"/>
+      <w:isLgl/>
+      <w:lvlText w:val="%1.%2.%3."/>
+      <w:lvlJc w:val="left"/>
+      <w:pPr>
+        <w:ind w:left="1080" w:hanging="720"/>
+      </w:pPr>
+      <w:rPr>
+        <w:rFonts w:hint="default"/>
+      </w:rPr>
+    </w:lvl>
+    <w:lvl w:ilvl="3">
+      <w:start w:val="1"/>
+      <w:numFmt w:val="decimal"/>
+      <w:isLgl/>
+      <w:lvlText w:val="%1.%2.%3.%4."/>
+      <w:lvlJc w:val="left"/>
+      <w:pPr>
+        <w:ind w:left="1080" w:hanging="720"/>
+      </w:pPr>
+      <w:rPr>
+        <w:rFonts w:hint="default"/>
+      </w:rPr>
+    </w:lvl>
+    <w:lvl w:ilvl="4">
+      <w:start w:val="1"/>
+      <w:numFmt w:val="decimal"/>
+      <w:isLgl/>
+      <w:lvlText w:val="%1.%2.%3.%4.%5."/>
+      <w:lvlJc w:val="left"/>
+      <w:pPr>
+        <w:ind w:left="1440" w:hanging="1080"/>
+      </w:pPr>
+      <w:rPr>
+        <w:rFonts w:hint="default"/>
+      </w:rPr>
+    </w:lvl>
+    <w:lvl w:ilvl="5">
+      <w:start w:val="1"/>
+      <w:numFmt w:val="decimal"/>
+      <w:isLgl/>
+      <w:lvlText w:val="%1.%2.%3.%4.%5.%6."/>
+      <w:lvlJc w:val="left"/>
+      <w:pPr>
+        <w:ind w:left="1440" w:hanging="1080"/>
+      </w:pPr>
+      <w:rPr>
+        <w:rFonts w:hint="default"/>
+      </w:rPr>
+    </w:lvl>
+    <w:lvl w:ilvl="6">
+      <w:start w:val="1"/>
+      <w:numFmt w:val="decimal"/>
+      <w:isLgl/>
+      <w:lvlText w:val="%1.%2.%3.%4.%5.%6.%7."/>
+      <w:lvlJc w:val="left"/>
+      <w:pPr>
+        <w:ind w:left="1800" w:hanging="1440"/>
+      </w:pPr>
+      <w:rPr>
+        <w:rFonts w:hint="default"/>
+      </w:rPr>
+    </w:lvl>
+    <w:lvl w:ilvl="7">
+      <w:start w:val="1"/>
+      <w:numFmt w:val="decimal"/>
+      <w:isLgl/>
+      <w:lvlText w:val="%1.%2.%3.%4.%5.%6.%7.%8."/>
+      <w:lvlJc w:val="left"/>
+      <w:pPr>
+        <w:ind w:left="1800" w:hanging="1440"/>
+      </w:pPr>
+      <w:rPr>
+        <w:rFonts w:hint="default"/>
+      </w:rPr>
+    </w:lvl>
+    <w:lvl w:ilvl="8">
+      <w:start w:val="1"/>
+      <w:numFmt w:val="decimal"/>
+      <w:isLgl/>
+      <w:lvlText w:val="%1.%2.%3.%4.%5.%6.%7.%8.%9."/>
+      <w:lvlJc w:val="left"/>
+      <w:pPr>
+        <w:ind w:left="2160" w:hanging="1800"/>
+      </w:pPr>
+      <w:rPr>
+        <w:rFonts w:hint="default"/>
+      </w:rPr>
+    </w:lvl>
+  </w:abstractNum>
+  <w:abstractNum w:abstractNumId="1" w15:restartNumberingAfterBreak="0">
     <w:nsid w:val="05181015"/>
     <w:multiLevelType w:val="multilevel"/>
     <w:tmpl w:val="E0AE0468"/>
@@ -9991,7 +10604,7 @@
       </w:rPr>
     </w:lvl>
   </w:abstractNum>
-  <w:abstractNum w:abstractNumId="1" w15:restartNumberingAfterBreak="0">
+  <w:abstractNum w:abstractNumId="2" w15:restartNumberingAfterBreak="0">
     <w:nsid w:val="07F44CD7"/>
     <w:multiLevelType w:val="multilevel"/>
     <w:tmpl w:val="20C0D276"/>
@@ -10112,7 +10725,7 @@
       </w:rPr>
     </w:lvl>
   </w:abstractNum>
-  <w:abstractNum w:abstractNumId="2" w15:restartNumberingAfterBreak="0">
+  <w:abstractNum w:abstractNumId="3" w15:restartNumberingAfterBreak="0">
     <w:nsid w:val="0D0A5C9E"/>
     <w:multiLevelType w:val="multilevel"/>
     <w:tmpl w:val="4D7AB2A4"/>
@@ -10233,7 +10846,7 @@
       </w:rPr>
     </w:lvl>
   </w:abstractNum>
-  <w:abstractNum w:abstractNumId="3" w15:restartNumberingAfterBreak="0">
+  <w:abstractNum w:abstractNumId="4" w15:restartNumberingAfterBreak="0">
     <w:nsid w:val="0E3A7B0B"/>
     <w:multiLevelType w:val="multilevel"/>
     <w:tmpl w:val="20C0D276"/>
@@ -10354,7 +10967,7 @@
       </w:rPr>
     </w:lvl>
   </w:abstractNum>
-  <w:abstractNum w:abstractNumId="4" w15:restartNumberingAfterBreak="0">
+  <w:abstractNum w:abstractNumId="5" w15:restartNumberingAfterBreak="0">
     <w:nsid w:val="10B22989"/>
     <w:multiLevelType w:val="multilevel"/>
     <w:tmpl w:val="16C838A8"/>
@@ -10470,7 +11083,7 @@
       </w:pPr>
     </w:lvl>
   </w:abstractNum>
-  <w:abstractNum w:abstractNumId="5" w15:restartNumberingAfterBreak="0">
+  <w:abstractNum w:abstractNumId="6" w15:restartNumberingAfterBreak="0">
     <w:nsid w:val="10CC24B3"/>
     <w:multiLevelType w:val="multilevel"/>
     <w:tmpl w:val="16C838A8"/>
@@ -10586,7 +11199,7 @@
       </w:pPr>
     </w:lvl>
   </w:abstractNum>
-  <w:abstractNum w:abstractNumId="6" w15:restartNumberingAfterBreak="0">
+  <w:abstractNum w:abstractNumId="7" w15:restartNumberingAfterBreak="0">
     <w:nsid w:val="19F80818"/>
     <w:multiLevelType w:val="multilevel"/>
     <w:tmpl w:val="9428685A"/>
@@ -10712,7 +11325,7 @@
       </w:rPr>
     </w:lvl>
   </w:abstractNum>
-  <w:abstractNum w:abstractNumId="7" w15:restartNumberingAfterBreak="0">
+  <w:abstractNum w:abstractNumId="8" w15:restartNumberingAfterBreak="0">
     <w:nsid w:val="1AEF69E3"/>
     <w:multiLevelType w:val="multilevel"/>
     <w:tmpl w:val="20C0D276"/>
@@ -10833,7 +11446,7 @@
       </w:rPr>
     </w:lvl>
   </w:abstractNum>
-  <w:abstractNum w:abstractNumId="8" w15:restartNumberingAfterBreak="0">
+  <w:abstractNum w:abstractNumId="9" w15:restartNumberingAfterBreak="0">
     <w:nsid w:val="1CEF36C4"/>
     <w:multiLevelType w:val="multilevel"/>
     <w:tmpl w:val="A96E8942"/>
@@ -10949,7 +11562,7 @@
       </w:pPr>
     </w:lvl>
   </w:abstractNum>
-  <w:abstractNum w:abstractNumId="9" w15:restartNumberingAfterBreak="0">
+  <w:abstractNum w:abstractNumId="10" w15:restartNumberingAfterBreak="0">
     <w:nsid w:val="237501BE"/>
     <w:multiLevelType w:val="multilevel"/>
     <w:tmpl w:val="9872BA30"/>
@@ -11070,7 +11683,7 @@
       </w:rPr>
     </w:lvl>
   </w:abstractNum>
-  <w:abstractNum w:abstractNumId="10" w15:restartNumberingAfterBreak="0">
+  <w:abstractNum w:abstractNumId="11" w15:restartNumberingAfterBreak="0">
     <w:nsid w:val="25352E33"/>
     <w:multiLevelType w:val="multilevel"/>
     <w:tmpl w:val="3B7C9530"/>
@@ -11191,7 +11804,7 @@
       </w:rPr>
     </w:lvl>
   </w:abstractNum>
-  <w:abstractNum w:abstractNumId="11" w15:restartNumberingAfterBreak="0">
+  <w:abstractNum w:abstractNumId="12" w15:restartNumberingAfterBreak="0">
     <w:nsid w:val="277569C7"/>
     <w:multiLevelType w:val="hybridMultilevel"/>
     <w:tmpl w:val="67F6A5D4"/>
@@ -11304,7 +11917,7 @@
       </w:rPr>
     </w:lvl>
   </w:abstractNum>
-  <w:abstractNum w:abstractNumId="12" w15:restartNumberingAfterBreak="0">
+  <w:abstractNum w:abstractNumId="13" w15:restartNumberingAfterBreak="0">
     <w:nsid w:val="2DDC7B85"/>
     <w:multiLevelType w:val="multilevel"/>
     <w:tmpl w:val="20C0D276"/>
@@ -11425,7 +12038,7 @@
       </w:rPr>
     </w:lvl>
   </w:abstractNum>
-  <w:abstractNum w:abstractNumId="13" w15:restartNumberingAfterBreak="0">
+  <w:abstractNum w:abstractNumId="14" w15:restartNumberingAfterBreak="0">
     <w:nsid w:val="2F870D3D"/>
     <w:multiLevelType w:val="hybridMultilevel"/>
     <w:tmpl w:val="11E83760"/>
@@ -11542,7 +12155,7 @@
       </w:pPr>
     </w:lvl>
   </w:abstractNum>
-  <w:abstractNum w:abstractNumId="14" w15:restartNumberingAfterBreak="0">
+  <w:abstractNum w:abstractNumId="15" w15:restartNumberingAfterBreak="0">
     <w:nsid w:val="2FE21BE0"/>
     <w:multiLevelType w:val="multilevel"/>
     <w:tmpl w:val="0BFC2C48"/>
@@ -11663,7 +12276,7 @@
       </w:rPr>
     </w:lvl>
   </w:abstractNum>
-  <w:abstractNum w:abstractNumId="15" w15:restartNumberingAfterBreak="0">
+  <w:abstractNum w:abstractNumId="16" w15:restartNumberingAfterBreak="0">
     <w:nsid w:val="31A70249"/>
     <w:multiLevelType w:val="hybridMultilevel"/>
     <w:tmpl w:val="9BC8EF22"/>
@@ -11776,7 +12389,7 @@
       </w:rPr>
     </w:lvl>
   </w:abstractNum>
-  <w:abstractNum w:abstractNumId="16" w15:restartNumberingAfterBreak="0">
+  <w:abstractNum w:abstractNumId="17" w15:restartNumberingAfterBreak="0">
     <w:nsid w:val="340C6627"/>
     <w:multiLevelType w:val="multilevel"/>
     <w:tmpl w:val="9872BA30"/>
@@ -11897,7 +12510,7 @@
       </w:rPr>
     </w:lvl>
   </w:abstractNum>
-  <w:abstractNum w:abstractNumId="17" w15:restartNumberingAfterBreak="0">
+  <w:abstractNum w:abstractNumId="18" w15:restartNumberingAfterBreak="0">
     <w:nsid w:val="3978643A"/>
     <w:multiLevelType w:val="multilevel"/>
     <w:tmpl w:val="20C0D276"/>
@@ -12018,7 +12631,7 @@
       </w:rPr>
     </w:lvl>
   </w:abstractNum>
-  <w:abstractNum w:abstractNumId="18" w15:restartNumberingAfterBreak="0">
+  <w:abstractNum w:abstractNumId="19" w15:restartNumberingAfterBreak="0">
     <w:nsid w:val="39B34F08"/>
     <w:multiLevelType w:val="hybridMultilevel"/>
     <w:tmpl w:val="52505F5A"/>
@@ -12104,7 +12717,7 @@
       </w:pPr>
     </w:lvl>
   </w:abstractNum>
-  <w:abstractNum w:abstractNumId="19" w15:restartNumberingAfterBreak="0">
+  <w:abstractNum w:abstractNumId="20" w15:restartNumberingAfterBreak="0">
     <w:nsid w:val="39D85CC1"/>
     <w:multiLevelType w:val="multilevel"/>
     <w:tmpl w:val="B82A91C6"/>
@@ -12247,7 +12860,7 @@
       </w:rPr>
     </w:lvl>
   </w:abstractNum>
-  <w:abstractNum w:abstractNumId="20" w15:restartNumberingAfterBreak="0">
+  <w:abstractNum w:abstractNumId="21" w15:restartNumberingAfterBreak="0">
     <w:nsid w:val="4B610ACB"/>
     <w:multiLevelType w:val="hybridMultilevel"/>
     <w:tmpl w:val="5E1CE5F8"/>
@@ -12336,7 +12949,7 @@
       </w:pPr>
     </w:lvl>
   </w:abstractNum>
-  <w:abstractNum w:abstractNumId="21" w15:restartNumberingAfterBreak="0">
+  <w:abstractNum w:abstractNumId="22" w15:restartNumberingAfterBreak="0">
     <w:nsid w:val="4C5820DE"/>
     <w:multiLevelType w:val="multilevel"/>
     <w:tmpl w:val="71C87806"/>
@@ -12452,7 +13065,7 @@
       </w:pPr>
     </w:lvl>
   </w:abstractNum>
-  <w:abstractNum w:abstractNumId="22" w15:restartNumberingAfterBreak="0">
+  <w:abstractNum w:abstractNumId="23" w15:restartNumberingAfterBreak="0">
     <w:nsid w:val="55C8179F"/>
     <w:multiLevelType w:val="multilevel"/>
     <w:tmpl w:val="B4BC2AB4"/>
@@ -12573,7 +13186,7 @@
       </w:rPr>
     </w:lvl>
   </w:abstractNum>
-  <w:abstractNum w:abstractNumId="23" w15:restartNumberingAfterBreak="0">
+  <w:abstractNum w:abstractNumId="24" w15:restartNumberingAfterBreak="0">
     <w:nsid w:val="5AD90A3E"/>
     <w:multiLevelType w:val="multilevel"/>
     <w:tmpl w:val="888AB50E"/>
@@ -12689,7 +13302,7 @@
       </w:pPr>
     </w:lvl>
   </w:abstractNum>
-  <w:abstractNum w:abstractNumId="24" w15:restartNumberingAfterBreak="0">
+  <w:abstractNum w:abstractNumId="25" w15:restartNumberingAfterBreak="0">
     <w:nsid w:val="5D514487"/>
     <w:multiLevelType w:val="hybridMultilevel"/>
     <w:tmpl w:val="49BC43A4"/>
@@ -12775,7 +13388,7 @@
       </w:pPr>
     </w:lvl>
   </w:abstractNum>
-  <w:abstractNum w:abstractNumId="25" w15:restartNumberingAfterBreak="0">
+  <w:abstractNum w:abstractNumId="26" w15:restartNumberingAfterBreak="0">
     <w:nsid w:val="670D184E"/>
     <w:multiLevelType w:val="hybridMultilevel"/>
     <w:tmpl w:val="3BF8E4F0"/>
@@ -12888,7 +13501,7 @@
       </w:rPr>
     </w:lvl>
   </w:abstractNum>
-  <w:abstractNum w:abstractNumId="26" w15:restartNumberingAfterBreak="0">
+  <w:abstractNum w:abstractNumId="27" w15:restartNumberingAfterBreak="0">
     <w:nsid w:val="69261961"/>
     <w:multiLevelType w:val="multilevel"/>
     <w:tmpl w:val="220467AA"/>
@@ -13009,7 +13622,7 @@
       </w:rPr>
     </w:lvl>
   </w:abstractNum>
-  <w:abstractNum w:abstractNumId="27" w15:restartNumberingAfterBreak="0">
+  <w:abstractNum w:abstractNumId="28" w15:restartNumberingAfterBreak="0">
     <w:nsid w:val="6A01636C"/>
     <w:multiLevelType w:val="multilevel"/>
     <w:tmpl w:val="91D65C24"/>
@@ -13130,7 +13743,7 @@
       </w:rPr>
     </w:lvl>
   </w:abstractNum>
-  <w:abstractNum w:abstractNumId="28" w15:restartNumberingAfterBreak="0">
+  <w:abstractNum w:abstractNumId="29" w15:restartNumberingAfterBreak="0">
     <w:nsid w:val="6F7F25FC"/>
     <w:multiLevelType w:val="multilevel"/>
     <w:tmpl w:val="CB32E11A"/>
@@ -13246,7 +13859,7 @@
       </w:pPr>
     </w:lvl>
   </w:abstractNum>
-  <w:abstractNum w:abstractNumId="29" w15:restartNumberingAfterBreak="0">
+  <w:abstractNum w:abstractNumId="30" w15:restartNumberingAfterBreak="0">
     <w:nsid w:val="749838C7"/>
     <w:multiLevelType w:val="hybridMultilevel"/>
     <w:tmpl w:val="B132615E"/>
@@ -13359,7 +13972,7 @@
       </w:rPr>
     </w:lvl>
   </w:abstractNum>
-  <w:abstractNum w:abstractNumId="30" w15:restartNumberingAfterBreak="0">
+  <w:abstractNum w:abstractNumId="31" w15:restartNumberingAfterBreak="0">
     <w:nsid w:val="7F412F98"/>
     <w:multiLevelType w:val="multilevel"/>
     <w:tmpl w:val="094AA464"/>
@@ -13490,103 +14103,106 @@
     </w:lvl>
   </w:abstractNum>
   <w:num w:numId="1">
-    <w:abstractNumId w:val="19"/>
+    <w:abstractNumId w:val="20"/>
   </w:num>
   <w:num w:numId="2">
-    <w:abstractNumId w:val="6"/>
+    <w:abstractNumId w:val="7"/>
   </w:num>
   <w:num w:numId="3">
-    <w:abstractNumId w:val="30"/>
+    <w:abstractNumId w:val="31"/>
   </w:num>
   <w:num w:numId="4">
-    <w:abstractNumId w:val="13"/>
+    <w:abstractNumId w:val="14"/>
   </w:num>
   <w:num w:numId="5">
-    <w:abstractNumId w:val="13"/>
+    <w:abstractNumId w:val="14"/>
     <w:lvlOverride w:ilvl="0">
       <w:startOverride w:val="1"/>
     </w:lvlOverride>
   </w:num>
   <w:num w:numId="6">
+    <w:abstractNumId w:val="29"/>
+  </w:num>
+  <w:num w:numId="7">
+    <w:abstractNumId w:val="9"/>
+  </w:num>
+  <w:num w:numId="8">
+    <w:abstractNumId w:val="24"/>
+  </w:num>
+  <w:num w:numId="9">
+    <w:abstractNumId w:val="22"/>
+  </w:num>
+  <w:num w:numId="10">
+    <w:abstractNumId w:val="5"/>
+  </w:num>
+  <w:num w:numId="11">
+    <w:abstractNumId w:val="6"/>
+  </w:num>
+  <w:num w:numId="12">
+    <w:abstractNumId w:val="16"/>
+  </w:num>
+  <w:num w:numId="13">
+    <w:abstractNumId w:val="12"/>
+  </w:num>
+  <w:num w:numId="14">
+    <w:abstractNumId w:val="15"/>
+  </w:num>
+  <w:num w:numId="15">
+    <w:abstractNumId w:val="1"/>
+  </w:num>
+  <w:num w:numId="16">
     <w:abstractNumId w:val="28"/>
   </w:num>
-  <w:num w:numId="7">
+  <w:num w:numId="17">
+    <w:abstractNumId w:val="21"/>
+  </w:num>
+  <w:num w:numId="18">
+    <w:abstractNumId w:val="11"/>
+  </w:num>
+  <w:num w:numId="19">
+    <w:abstractNumId w:val="27"/>
+  </w:num>
+  <w:num w:numId="20">
+    <w:abstractNumId w:val="23"/>
+  </w:num>
+  <w:num w:numId="21">
+    <w:abstractNumId w:val="3"/>
+  </w:num>
+  <w:num w:numId="22">
+    <w:abstractNumId w:val="18"/>
+  </w:num>
+  <w:num w:numId="23">
+    <w:abstractNumId w:val="4"/>
+  </w:num>
+  <w:num w:numId="24">
     <w:abstractNumId w:val="8"/>
   </w:num>
-  <w:num w:numId="8">
-    <w:abstractNumId w:val="23"/>
+  <w:num w:numId="25">
+    <w:abstractNumId w:val="2"/>
   </w:num>
-  <w:num w:numId="9">
-    <w:abstractNumId w:val="21"/>
+  <w:num w:numId="26">
+    <w:abstractNumId w:val="13"/>
   </w:num>
-  <w:num w:numId="10">
-    <w:abstractNumId w:val="4"/>
+  <w:num w:numId="27">
+    <w:abstractNumId w:val="17"/>
   </w:num>
-  <w:num w:numId="11">
-    <w:abstractNumId w:val="5"/>
-  </w:num>
-  <w:num w:numId="12">
-    <w:abstractNumId w:val="15"/>
-  </w:num>
-  <w:num w:numId="13">
-    <w:abstractNumId w:val="11"/>
-  </w:num>
-  <w:num w:numId="14">
-    <w:abstractNumId w:val="14"/>
-  </w:num>
-  <w:num w:numId="15">
-    <w:abstractNumId w:val="0"/>
-  </w:num>
-  <w:num w:numId="16">
-    <w:abstractNumId w:val="27"/>
-  </w:num>
-  <w:num w:numId="17">
-    <w:abstractNumId w:val="20"/>
-  </w:num>
-  <w:num w:numId="18">
+  <w:num w:numId="28">
     <w:abstractNumId w:val="10"/>
   </w:num>
-  <w:num w:numId="19">
+  <w:num w:numId="29">
+    <w:abstractNumId w:val="25"/>
+  </w:num>
+  <w:num w:numId="30">
+    <w:abstractNumId w:val="19"/>
+  </w:num>
+  <w:num w:numId="31">
+    <w:abstractNumId w:val="30"/>
+  </w:num>
+  <w:num w:numId="32">
     <w:abstractNumId w:val="26"/>
   </w:num>
-  <w:num w:numId="20">
-    <w:abstractNumId w:val="22"/>
-  </w:num>
-  <w:num w:numId="21">
-    <w:abstractNumId w:val="2"/>
-  </w:num>
-  <w:num w:numId="22">
-    <w:abstractNumId w:val="17"/>
-  </w:num>
-  <w:num w:numId="23">
-    <w:abstractNumId w:val="3"/>
-  </w:num>
-  <w:num w:numId="24">
-    <w:abstractNumId w:val="7"/>
-  </w:num>
-  <w:num w:numId="25">
-    <w:abstractNumId w:val="1"/>
-  </w:num>
-  <w:num w:numId="26">
-    <w:abstractNumId w:val="12"/>
-  </w:num>
-  <w:num w:numId="27">
-    <w:abstractNumId w:val="16"/>
-  </w:num>
-  <w:num w:numId="28">
-    <w:abstractNumId w:val="9"/>
-  </w:num>
-  <w:num w:numId="29">
-    <w:abstractNumId w:val="24"/>
-  </w:num>
-  <w:num w:numId="30">
-    <w:abstractNumId w:val="18"/>
-  </w:num>
-  <w:num w:numId="31">
-    <w:abstractNumId w:val="29"/>
-  </w:num>
-  <w:num w:numId="32">
-    <w:abstractNumId w:val="25"/>
+  <w:num w:numId="33">
+    <w:abstractNumId w:val="0"/>
   </w:num>
 </w:numbering>
 </file>
@@ -14989,7 +15605,7 @@
 </file>
 
 <file path=customXml/itemProps1.xml><?xml version="1.0" encoding="utf-8"?>
-<ds:datastoreItem xmlns:ds="http://schemas.openxmlformats.org/officeDocument/2006/customXml" ds:itemID="{97193099-3507-984C-B480-6A6981550621}">
+<ds:datastoreItem xmlns:ds="http://schemas.openxmlformats.org/officeDocument/2006/customXml" ds:itemID="{4A9E57CC-AD86-224E-A49B-6E7F83807BBA}">
   <ds:schemaRefs>
     <ds:schemaRef ds:uri="http://schemas.openxmlformats.org/officeDocument/2006/bibliography"/>
   </ds:schemaRefs>

</xml_diff>

<commit_message>
começar relatorio e modelo de dominio
</commit_message>
<xml_diff>
--- a/201819-MIEI3-LI4-Relatorio.docx
+++ b/201819-MIEI3-LI4-Relatorio.docx
@@ -8669,10 +8669,7 @@
               </w:numPr>
             </w:pPr>
             <w:r>
-              <w:t xml:space="preserve">O sistema deve </w:t>
-            </w:r>
-            <w:r>
-              <w:t>mostrar os ingredientes do passo em causa.</w:t>
+              <w:t>O sistema deve mostrar os ingredientes do passo em causa.</w:t>
             </w:r>
           </w:p>
         </w:tc>
@@ -8790,13 +8787,7 @@
               </w:numPr>
             </w:pPr>
             <w:r>
-              <w:t xml:space="preserve">O sistema deve </w:t>
-            </w:r>
-            <w:r>
-              <w:t xml:space="preserve">repetir </w:t>
-            </w:r>
-            <w:r>
-              <w:t>o passo consoante a ordem do utilizador (via voz ou clique).</w:t>
+              <w:t>O sistema deve repetir o passo consoante a ordem do utilizador (via voz ou clique).</w:t>
             </w:r>
           </w:p>
         </w:tc>
@@ -8815,13 +8806,7 @@
               </w:numPr>
             </w:pPr>
             <w:r>
-              <w:t xml:space="preserve">O sistema deve </w:t>
-            </w:r>
-            <w:r>
-              <w:t>voltar para o passo anterior</w:t>
-            </w:r>
-            <w:r>
-              <w:t xml:space="preserve"> consoante a ordem do utilizador (via voz ou clique).</w:t>
+              <w:t>O sistema deve voltar para o passo anterior consoante a ordem do utilizador (via voz ou clique).</w:t>
             </w:r>
           </w:p>
         </w:tc>
@@ -8860,13 +8845,8 @@
               <w:t xml:space="preserve"> contida num dos passos da receita principal</w:t>
             </w:r>
             <w:r>
-              <w:t xml:space="preserve">, </w:t>
-            </w:r>
-            <w:r>
-              <w:t>consoante a ordem do utilizador (via voz ou clique).</w:t>
-            </w:r>
-            <w:bookmarkStart w:id="25" w:name="_GoBack"/>
-            <w:bookmarkEnd w:id="25"/>
+              <w:t>, consoante a ordem do utilizador (via voz ou clique).</w:t>
+            </w:r>
           </w:p>
         </w:tc>
       </w:tr>
@@ -9844,13 +9824,6 @@
     </w:p>
     <w:p>
       <w:pPr>
-        <w:rPr>
-          <w:lang w:val="pt-PT"/>
-        </w:rPr>
-      </w:pPr>
-    </w:p>
-    <w:p>
-      <w:pPr>
         <w:pStyle w:val="Ttulo31"/>
         <w:rPr>
           <w:color w:val="FF0000"/>
@@ -9993,14 +9966,6 @@
     </w:p>
     <w:p>
       <w:pPr>
-        <w:ind w:firstLine="0"/>
-        <w:rPr>
-          <w:lang w:val="pt-PT"/>
-        </w:rPr>
-      </w:pPr>
-    </w:p>
-    <w:p>
-      <w:pPr>
         <w:pStyle w:val="Ttulo31"/>
         <w:rPr>
           <w:color w:val="FF0000"/>
@@ -10189,11 +10154,30 @@
     </w:p>
     <w:p>
       <w:pPr>
+        <w:spacing w:line="240" w:lineRule="auto"/>
         <w:ind w:firstLine="0"/>
-        <w:rPr>
-          <w:lang w:val="pt-PT"/>
-        </w:rPr>
-      </w:pPr>
+        <w:jc w:val="left"/>
+        <w:rPr>
+          <w:rFonts w:asciiTheme="minorHAnsi" w:eastAsiaTheme="minorHAnsi" w:hAnsiTheme="minorHAnsi" w:cstheme="minorBidi"/>
+          <w:sz w:val="22"/>
+          <w:szCs w:val="22"/>
+          <w:lang w:val="pt-PT"/>
+        </w:rPr>
+      </w:pPr>
+      <w:r>
+        <w:br w:type="page"/>
+      </w:r>
+    </w:p>
+    <w:p>
+      <w:pPr>
+        <w:pStyle w:val="Ttulo11"/>
+      </w:pPr>
+      <w:r>
+        <w:lastRenderedPageBreak/>
+        <w:t>Modelação UML</w:t>
+      </w:r>
+      <w:bookmarkStart w:id="25" w:name="_GoBack"/>
+      <w:bookmarkEnd w:id="25"/>
     </w:p>
     <w:p>
       <w:pPr>
@@ -14383,6 +14367,7 @@
     <w:lsdException w:name="HTML Sample" w:semiHidden="1" w:unhideWhenUsed="1"/>
     <w:lsdException w:name="HTML Typewriter" w:semiHidden="1" w:unhideWhenUsed="1"/>
     <w:lsdException w:name="HTML Variable" w:semiHidden="1" w:unhideWhenUsed="1"/>
+    <w:lsdException w:name="Normal Table" w:semiHidden="1" w:unhideWhenUsed="1"/>
     <w:lsdException w:name="annotation subject" w:semiHidden="1" w:unhideWhenUsed="1"/>
     <w:lsdException w:name="No List" w:semiHidden="1" w:unhideWhenUsed="1"/>
     <w:lsdException w:name="Outline List 1" w:semiHidden="1" w:unhideWhenUsed="1"/>
@@ -14429,7 +14414,9 @@
     <w:lsdException w:name="Table Subtle 2" w:semiHidden="1" w:unhideWhenUsed="1"/>
     <w:lsdException w:name="Table Web 1" w:semiHidden="1" w:unhideWhenUsed="1"/>
     <w:lsdException w:name="Table Web 2" w:semiHidden="1" w:unhideWhenUsed="1"/>
+    <w:lsdException w:name="Table Web 3" w:semiHidden="1" w:unhideWhenUsed="1"/>
     <w:lsdException w:name="Balloon Text" w:semiHidden="1" w:unhideWhenUsed="1"/>
+    <w:lsdException w:name="Table Theme" w:semiHidden="1" w:unhideWhenUsed="1"/>
     <w:lsdException w:name="Placeholder Text" w:semiHidden="1" w:uiPriority="99" w:unhideWhenUsed="1"/>
     <w:lsdException w:name="No Spacing" w:uiPriority="99" w:qFormat="1"/>
     <w:lsdException w:name="Light Shading" w:uiPriority="99"/>
@@ -15670,7 +15657,7 @@
 </file>
 
 <file path=customXml/itemProps1.xml><?xml version="1.0" encoding="utf-8"?>
-<ds:datastoreItem xmlns:ds="http://schemas.openxmlformats.org/officeDocument/2006/customXml" ds:itemID="{BAE59AA6-1BAF-A644-BC45-F3F827FB1096}">
+<ds:datastoreItem xmlns:ds="http://schemas.openxmlformats.org/officeDocument/2006/customXml" ds:itemID="{4CE815A8-05A0-204B-8BA5-5D6FD87DD1AA}">
   <ds:schemaRefs>
     <ds:schemaRef ds:uri="http://schemas.openxmlformats.org/officeDocument/2006/bibliography"/>
   </ds:schemaRefs>

</xml_diff>

<commit_message>
relatorio modelos de contexto
</commit_message>
<xml_diff>
--- a/201819-MIEI3-LI4-Relatorio.docx
+++ b/201819-MIEI3-LI4-Relatorio.docx
@@ -470,7 +470,6 @@
                       <w:lang w:val="pt-PT"/>
                     </w:rPr>
                   </w:pPr>
-                  <w:proofErr w:type="spellStart"/>
                   <w:r>
                     <w:rPr>
                       <w:rFonts w:ascii="Calibri" w:hAnsi="Calibri" w:cs="Arial"/>
@@ -482,7 +481,6 @@
                     </w:rPr>
                     <w:t>FeelItaly</w:t>
                   </w:r>
-                  <w:proofErr w:type="spellEnd"/>
                 </w:p>
               </w:txbxContent>
             </v:textbox>
@@ -855,17 +853,8 @@
                             <w:rFonts w:ascii="Calibri" w:hAnsi="Calibri" w:cs="Arial"/>
                             <w:lang w:val="pt-PT"/>
                           </w:rPr>
-                          <w:t xml:space="preserve">Data de </w:t>
+                          <w:t>Data de Recepção</w:t>
                         </w:r>
-                        <w:proofErr w:type="spellStart"/>
-                        <w:r>
-                          <w:rPr>
-                            <w:rFonts w:ascii="Calibri" w:hAnsi="Calibri" w:cs="Arial"/>
-                            <w:lang w:val="pt-PT"/>
-                          </w:rPr>
-                          <w:t>Recepção</w:t>
-                        </w:r>
-                        <w:proofErr w:type="spellEnd"/>
                       </w:p>
                     </w:tc>
                     <w:tc>
@@ -1229,7 +1218,6 @@
                       <w:lang w:val="pt-PT"/>
                     </w:rPr>
                   </w:pPr>
-                  <w:proofErr w:type="spellStart"/>
                   <w:r>
                     <w:rPr>
                       <w:rFonts w:ascii="Calibri" w:hAnsi="Calibri" w:cs="Arial"/>
@@ -1240,7 +1228,6 @@
                     </w:rPr>
                     <w:t>FeelItaly</w:t>
                   </w:r>
-                  <w:proofErr w:type="spellEnd"/>
                 </w:p>
               </w:txbxContent>
             </v:textbox>
@@ -1516,23 +1503,13 @@
         </w:rPr>
         <w:t xml:space="preserve">Este relatório irá apresentar todo o processo efetuado para a realização de um software correspondente a um assistente de cozinha, denominado </w:t>
       </w:r>
-      <w:proofErr w:type="spellStart"/>
       <w:r>
         <w:rPr>
           <w:rFonts w:cs="Arial"/>
           <w:i/>
           <w:lang w:val="pt-PT"/>
         </w:rPr>
-        <w:t>FeelItaly</w:t>
-      </w:r>
-      <w:proofErr w:type="spellEnd"/>
-      <w:r>
-        <w:rPr>
-          <w:rFonts w:cs="Arial"/>
-          <w:i/>
-          <w:lang w:val="pt-PT"/>
-        </w:rPr>
-        <w:t>.</w:t>
+        <w:t>FeelItaly.</w:t>
       </w:r>
     </w:p>
     <w:p>
@@ -1640,39 +1617,7 @@
           <w:rFonts w:cs="Arial"/>
           <w:lang w:val="pt-PT"/>
         </w:rPr>
-        <w:t xml:space="preserve">C#; .NET; SQL Server; Visual </w:t>
-      </w:r>
-      <w:proofErr w:type="spellStart"/>
-      <w:r>
-        <w:rPr>
-          <w:rFonts w:cs="Arial"/>
-          <w:lang w:val="pt-PT"/>
-        </w:rPr>
-        <w:t>Studio</w:t>
-      </w:r>
-      <w:proofErr w:type="spellEnd"/>
-      <w:r>
-        <w:rPr>
-          <w:rFonts w:cs="Arial"/>
-          <w:lang w:val="pt-PT"/>
-        </w:rPr>
-        <w:t xml:space="preserve">; UML; </w:t>
-      </w:r>
-      <w:proofErr w:type="spellStart"/>
-      <w:r>
-        <w:rPr>
-          <w:rFonts w:cs="Arial"/>
-          <w:lang w:val="pt-PT"/>
-        </w:rPr>
-        <w:t>Gantt</w:t>
-      </w:r>
-      <w:proofErr w:type="spellEnd"/>
-      <w:r>
-        <w:rPr>
-          <w:rFonts w:cs="Arial"/>
-          <w:lang w:val="pt-PT"/>
-        </w:rPr>
-        <w:t>.</w:t>
+        <w:t>C#; .NET; SQL Server; Visual Studio; UML; Gantt.</w:t>
       </w:r>
     </w:p>
     <w:p>
@@ -3908,7 +3853,6 @@
         </w:rPr>
         <w:t xml:space="preserve">Perante estas dificuldades presentes na vida de quem cozinha, surgiu o projeto </w:t>
       </w:r>
-      <w:proofErr w:type="spellStart"/>
       <w:r>
         <w:rPr>
           <w:i/>
@@ -3923,7 +3867,6 @@
         </w:rPr>
         <w:t>eelItaly</w:t>
       </w:r>
-      <w:proofErr w:type="spellEnd"/>
       <w:r>
         <w:rPr>
           <w:lang w:val="pt-PT"/>
@@ -4455,7 +4398,6 @@
         </w:rPr>
         <w:t xml:space="preserve">uncionar sobre o método </w:t>
       </w:r>
-      <w:proofErr w:type="spellStart"/>
       <w:r>
         <w:rPr>
           <w:i/>
@@ -4464,7 +4406,6 @@
         </w:rPr>
         <w:t>Freemium</w:t>
       </w:r>
-      <w:proofErr w:type="spellEnd"/>
       <w:r>
         <w:rPr>
           <w:color w:val="FF0000"/>
@@ -4528,23 +4469,7 @@
           <w:color w:val="FF0000"/>
           <w:lang w:val="pt-PT"/>
         </w:rPr>
-        <w:t xml:space="preserve">Desta forma o </w:t>
-      </w:r>
-      <w:proofErr w:type="gramStart"/>
-      <w:r>
-        <w:rPr>
-          <w:color w:val="FF0000"/>
-          <w:lang w:val="pt-PT"/>
-        </w:rPr>
-        <w:t>grupo perspetiva</w:t>
-      </w:r>
-      <w:proofErr w:type="gramEnd"/>
-      <w:r>
-        <w:rPr>
-          <w:color w:val="FF0000"/>
-          <w:lang w:val="pt-PT"/>
-        </w:rPr>
-        <w:t xml:space="preserve"> ter lucros. </w:t>
+        <w:t xml:space="preserve">Desta forma o grupo perspetiva ter lucros. </w:t>
       </w:r>
       <w:r>
         <w:rPr>
@@ -4582,7 +4507,6 @@
         </w:rPr>
         <w:t xml:space="preserve">acesso a 1/3 das receitas de cada secção (Entradas, Prato, Sobremesa), interação com o </w:t>
       </w:r>
-      <w:proofErr w:type="spellStart"/>
       <w:r>
         <w:rPr>
           <w:i/>
@@ -4591,7 +4515,6 @@
         </w:rPr>
         <w:t>FeelItaly</w:t>
       </w:r>
-      <w:proofErr w:type="spellEnd"/>
       <w:r>
         <w:rPr>
           <w:color w:val="FF0000"/>
@@ -4706,7 +4629,6 @@
         </w:rPr>
         <w:t xml:space="preserve"> </w:t>
       </w:r>
-      <w:proofErr w:type="spellStart"/>
       <w:r>
         <w:rPr>
           <w:i/>
@@ -4721,7 +4643,6 @@
         </w:rPr>
         <w:t>y</w:t>
       </w:r>
-      <w:proofErr w:type="spellEnd"/>
       <w:r>
         <w:rPr>
           <w:lang w:val="pt-PT"/>
@@ -4758,19 +4679,11 @@
         </w:rPr>
         <w:t xml:space="preserve">e uma versão </w:t>
       </w:r>
-      <w:proofErr w:type="spellStart"/>
-      <w:r>
-        <w:rPr>
-          <w:lang w:val="pt-PT"/>
-        </w:rPr>
-        <w:t>app</w:t>
-      </w:r>
-      <w:proofErr w:type="spellEnd"/>
-      <w:r>
-        <w:rPr>
-          <w:lang w:val="pt-PT"/>
-        </w:rPr>
-        <w:t xml:space="preserve"> </w:t>
+      <w:r>
+        <w:rPr>
+          <w:lang w:val="pt-PT"/>
+        </w:rPr>
+        <w:t xml:space="preserve">app </w:t>
       </w:r>
       <w:r>
         <w:rPr>
@@ -4898,14 +4811,12 @@
                 <w:lang w:val="pt-PT"/>
               </w:rPr>
             </w:pPr>
-            <w:proofErr w:type="spellStart"/>
             <w:r>
               <w:rPr>
                 <w:lang w:val="pt-PT"/>
               </w:rPr>
               <w:t>FeelItaly</w:t>
             </w:r>
-            <w:proofErr w:type="spellEnd"/>
           </w:p>
         </w:tc>
       </w:tr>
@@ -5016,21 +4927,7 @@
               <w:rPr>
                 <w:lang w:val="pt-PT"/>
               </w:rPr>
-              <w:t xml:space="preserve">Com </w:t>
-            </w:r>
-            <w:proofErr w:type="spellStart"/>
-            <w:r>
-              <w:rPr>
-                <w:lang w:val="pt-PT"/>
-              </w:rPr>
-              <w:t>FeelItaly</w:t>
-            </w:r>
-            <w:proofErr w:type="spellEnd"/>
-            <w:r>
-              <w:rPr>
-                <w:lang w:val="pt-PT"/>
-              </w:rPr>
-              <w:t xml:space="preserve"> na mão, é mais simples a confeção</w:t>
+              <w:t>Com FeelItaly na mão, é mais simples a confeção</w:t>
             </w:r>
           </w:p>
         </w:tc>
@@ -5083,14 +4980,12 @@
                 <w:numId w:val="13"/>
               </w:numPr>
             </w:pPr>
-            <w:proofErr w:type="spellStart"/>
             <w:r>
               <w:t>F</w:t>
             </w:r>
             <w:r>
               <w:t>reemium</w:t>
             </w:r>
-            <w:proofErr w:type="spellEnd"/>
           </w:p>
           <w:p>
             <w:pPr>
@@ -5239,19 +5134,11 @@
         </w:rPr>
       </w:pPr>
       <w:bookmarkStart w:id="13" w:name="_Toc2023876"/>
-      <w:proofErr w:type="spellStart"/>
       <w:r>
         <w:rPr>
           <w:rFonts w:ascii="Calibri" w:hAnsi="Calibri" w:cs="Calibri"/>
         </w:rPr>
-        <w:t>Tabela</w:t>
-      </w:r>
-      <w:proofErr w:type="spellEnd"/>
-      <w:r>
-        <w:rPr>
-          <w:rFonts w:ascii="Calibri" w:hAnsi="Calibri" w:cs="Calibri"/>
-        </w:rPr>
-        <w:t xml:space="preserve"> </w:t>
+        <w:t xml:space="preserve">Tabela </w:t>
       </w:r>
       <w:r>
         <w:rPr>
@@ -5288,31 +5175,9 @@
         <w:rPr>
           <w:rFonts w:ascii="Calibri" w:hAnsi="Calibri" w:cs="Calibri"/>
         </w:rPr>
-        <w:t xml:space="preserve"> - </w:t>
-      </w:r>
-      <w:proofErr w:type="spellStart"/>
-      <w:r>
-        <w:rPr>
-          <w:rFonts w:ascii="Calibri" w:hAnsi="Calibri" w:cs="Calibri"/>
-        </w:rPr>
-        <w:t>Identidade</w:t>
-      </w:r>
-      <w:proofErr w:type="spellEnd"/>
-      <w:r>
-        <w:rPr>
-          <w:rFonts w:ascii="Calibri" w:hAnsi="Calibri" w:cs="Calibri"/>
-        </w:rPr>
-        <w:t xml:space="preserve"> do </w:t>
-      </w:r>
-      <w:proofErr w:type="spellStart"/>
-      <w:r>
-        <w:rPr>
-          <w:rFonts w:ascii="Calibri" w:hAnsi="Calibri" w:cs="Calibri"/>
-        </w:rPr>
-        <w:t>Projeto</w:t>
+        <w:t xml:space="preserve"> - Identidade do Projeto</w:t>
       </w:r>
       <w:bookmarkEnd w:id="13"/>
-      <w:proofErr w:type="spellEnd"/>
     </w:p>
     <w:p>
       <w:pPr>
@@ -5480,23 +5345,7 @@
           <w:lang w:val="pt-PT"/>
         </w:rPr>
         <w:lastRenderedPageBreak/>
-        <w:t xml:space="preserve">Será também necessário alocar um servidor responsável pelo alojamento dos serviços 24/7 assim como se prevê o possível uso dos </w:t>
-      </w:r>
-      <w:proofErr w:type="spellStart"/>
-      <w:r>
-        <w:rPr>
-          <w:color w:val="FF0000"/>
-          <w:lang w:val="pt-PT"/>
-        </w:rPr>
-        <w:t>smartphones</w:t>
-      </w:r>
-      <w:proofErr w:type="spellEnd"/>
-      <w:r>
-        <w:rPr>
-          <w:color w:val="FF0000"/>
-          <w:lang w:val="pt-PT"/>
-        </w:rPr>
-        <w:t xml:space="preserve"> e computadores da equipa desenvolvedora para realizar testes nas d</w:t>
+        <w:t>Será também necessário alocar um servidor responsável pelo alojamento dos serviços 24/7 assim como se prevê o possível uso dos smartphones e computadores da equipa desenvolvedora para realizar testes nas d</w:t>
       </w:r>
       <w:r>
         <w:rPr>
@@ -5618,13 +5467,8 @@
                     </w:rPr>
                   </w:pPr>
                   <w:bookmarkStart w:id="16" w:name="_Toc2023886"/>
-                  <w:proofErr w:type="spellStart"/>
                   <w:r>
-                    <w:t>Figura</w:t>
-                  </w:r>
-                  <w:proofErr w:type="spellEnd"/>
-                  <w:r>
-                    <w:t xml:space="preserve"> </w:t>
+                    <w:t xml:space="preserve">Figura </w:t>
                   </w:r>
                   <w:r>
                     <w:fldChar w:fldCharType="begin"/>
@@ -5645,22 +5489,9 @@
                     <w:fldChar w:fldCharType="end"/>
                   </w:r>
                   <w:r>
-                    <w:t xml:space="preserve"> - </w:t>
-                  </w:r>
-                  <w:proofErr w:type="spellStart"/>
-                  <w:r>
-                    <w:t>Maquete</w:t>
-                  </w:r>
-                  <w:proofErr w:type="spellEnd"/>
-                  <w:r>
-                    <w:t xml:space="preserve"> do </w:t>
-                  </w:r>
-                  <w:proofErr w:type="spellStart"/>
-                  <w:r>
-                    <w:t>sistema</w:t>
+                    <w:t xml:space="preserve"> - Maquete do sistema</w:t>
                   </w:r>
                   <w:bookmarkEnd w:id="16"/>
-                  <w:proofErr w:type="spellEnd"/>
                 </w:p>
               </w:txbxContent>
             </v:textbox>
@@ -5772,100 +5603,68 @@
         </w:rPr>
         <w:t xml:space="preserve">No </w:t>
       </w:r>
-      <w:proofErr w:type="spellStart"/>
       <w:r>
         <w:rPr>
           <w:i/>
           <w:lang w:val="pt-PT"/>
         </w:rPr>
-        <w:t>Front</w:t>
-      </w:r>
-      <w:proofErr w:type="spellEnd"/>
+        <w:t>Front Office</w:t>
+      </w:r>
+      <w:r>
+        <w:rPr>
+          <w:lang w:val="pt-PT"/>
+        </w:rPr>
+        <w:t xml:space="preserve"> </w:t>
+      </w:r>
+      <w:r>
+        <w:rPr>
+          <w:lang w:val="pt-PT"/>
+        </w:rPr>
+        <w:t>do produto residirá a camada de apresentação. Esta camada será responsável pelas várias interações com o utilizador, seja via voz, via touch ou ainda</w:t>
+      </w:r>
+      <w:r>
+        <w:rPr>
+          <w:lang w:val="pt-PT"/>
+        </w:rPr>
+        <w:t>,</w:t>
+      </w:r>
+      <w:r>
+        <w:rPr>
+          <w:lang w:val="pt-PT"/>
+        </w:rPr>
+        <w:t xml:space="preserve"> via os clássicos cliques.</w:t>
+      </w:r>
+      <w:r>
+        <w:rPr>
+          <w:lang w:val="pt-PT"/>
+        </w:rPr>
+        <w:t xml:space="preserve"> Neste lado do produto ainda reside uma pequena parte da camada de negócio responsável por materializar os pedidos dos utilizadores em comunicações com o servidor.</w:t>
+      </w:r>
+    </w:p>
+    <w:p>
+      <w:pPr>
+        <w:rPr>
+          <w:lang w:val="pt-PT"/>
+        </w:rPr>
+      </w:pPr>
+      <w:r>
+        <w:rPr>
+          <w:lang w:val="pt-PT"/>
+        </w:rPr>
+        <w:t>Por outro lado,</w:t>
+      </w:r>
+      <w:r>
+        <w:rPr>
+          <w:lang w:val="pt-PT"/>
+        </w:rPr>
+        <w:t xml:space="preserve"> no </w:t>
+      </w:r>
       <w:r>
         <w:rPr>
           <w:i/>
           <w:lang w:val="pt-PT"/>
         </w:rPr>
-        <w:t xml:space="preserve"> Office</w:t>
-      </w:r>
-      <w:r>
-        <w:rPr>
-          <w:lang w:val="pt-PT"/>
-        </w:rPr>
-        <w:t xml:space="preserve"> </w:t>
-      </w:r>
-      <w:r>
-        <w:rPr>
-          <w:lang w:val="pt-PT"/>
-        </w:rPr>
-        <w:t xml:space="preserve">do produto residirá a camada de apresentação. Esta camada será responsável pelas várias interações com o utilizador, seja via voz, via </w:t>
-      </w:r>
-      <w:proofErr w:type="spellStart"/>
-      <w:r>
-        <w:rPr>
-          <w:lang w:val="pt-PT"/>
-        </w:rPr>
-        <w:t>touch</w:t>
-      </w:r>
-      <w:proofErr w:type="spellEnd"/>
-      <w:r>
-        <w:rPr>
-          <w:lang w:val="pt-PT"/>
-        </w:rPr>
-        <w:t xml:space="preserve"> ou ainda</w:t>
-      </w:r>
-      <w:r>
-        <w:rPr>
-          <w:lang w:val="pt-PT"/>
-        </w:rPr>
-        <w:t>,</w:t>
-      </w:r>
-      <w:r>
-        <w:rPr>
-          <w:lang w:val="pt-PT"/>
-        </w:rPr>
-        <w:t xml:space="preserve"> via os clássicos cliques.</w:t>
-      </w:r>
-      <w:r>
-        <w:rPr>
-          <w:lang w:val="pt-PT"/>
-        </w:rPr>
-        <w:t xml:space="preserve"> Neste lado do produto ainda reside uma pequena parte da camada de negócio responsável por materializar os pedidos dos utilizadores em comunicações com o servidor.</w:t>
-      </w:r>
-    </w:p>
-    <w:p>
-      <w:pPr>
-        <w:rPr>
-          <w:lang w:val="pt-PT"/>
-        </w:rPr>
-      </w:pPr>
-      <w:r>
-        <w:rPr>
-          <w:lang w:val="pt-PT"/>
-        </w:rPr>
-        <w:t>Por outro lado,</w:t>
-      </w:r>
-      <w:r>
-        <w:rPr>
-          <w:lang w:val="pt-PT"/>
-        </w:rPr>
-        <w:t xml:space="preserve"> no </w:t>
-      </w:r>
-      <w:proofErr w:type="spellStart"/>
-      <w:r>
-        <w:rPr>
-          <w:i/>
-          <w:lang w:val="pt-PT"/>
-        </w:rPr>
-        <w:t>Back</w:t>
-      </w:r>
-      <w:proofErr w:type="spellEnd"/>
-      <w:r>
-        <w:rPr>
-          <w:i/>
-          <w:lang w:val="pt-PT"/>
-        </w:rPr>
-        <w:t xml:space="preserve"> Office </w:t>
+        <w:t xml:space="preserve">Back Office </w:t>
       </w:r>
       <w:r>
         <w:rPr>
@@ -6204,7 +6003,7 @@
                       <w:noProof/>
                       <w:lang w:val="pt-PT"/>
                     </w:rPr>
-                    <w:t>4</w:t>
+                    <w:t>2</w:t>
                   </w:r>
                   <w:r>
                     <w:rPr>
@@ -6217,23 +6016,7 @@
                       <w:rFonts w:ascii="Calibri" w:hAnsi="Calibri"/>
                       <w:lang w:val="pt-PT"/>
                     </w:rPr>
-                    <w:t xml:space="preserve"> - Diagrama de </w:t>
-                  </w:r>
-                  <w:proofErr w:type="spellStart"/>
-                  <w:r>
-                    <w:rPr>
-                      <w:rFonts w:ascii="Calibri" w:hAnsi="Calibri"/>
-                      <w:lang w:val="pt-PT"/>
-                    </w:rPr>
-                    <w:t>Gantt</w:t>
-                  </w:r>
-                  <w:proofErr w:type="spellEnd"/>
-                  <w:r>
-                    <w:rPr>
-                      <w:rFonts w:ascii="Calibri" w:hAnsi="Calibri"/>
-                      <w:lang w:val="pt-PT"/>
-                    </w:rPr>
-                    <w:t>: Previsão da Especificação</w:t>
+                    <w:t xml:space="preserve"> - Diagrama de Gantt: Previsão da Especificação</w:t>
                   </w:r>
                   <w:bookmarkEnd w:id="19"/>
                 </w:p>
@@ -6297,7 +6080,7 @@
                       <w:noProof/>
                       <w:lang w:val="pt-PT"/>
                     </w:rPr>
-                    <w:t>2</w:t>
+                    <w:t>3</w:t>
                   </w:r>
                   <w:r>
                     <w:rPr>
@@ -6310,23 +6093,7 @@
                       <w:rFonts w:ascii="Calibri" w:hAnsi="Calibri"/>
                       <w:lang w:val="pt-PT"/>
                     </w:rPr>
-                    <w:t xml:space="preserve"> - Diagrama de </w:t>
-                  </w:r>
-                  <w:proofErr w:type="spellStart"/>
-                  <w:r>
-                    <w:rPr>
-                      <w:rFonts w:ascii="Calibri" w:hAnsi="Calibri"/>
-                      <w:lang w:val="pt-PT"/>
-                    </w:rPr>
-                    <w:t>Gantt</w:t>
-                  </w:r>
-                  <w:proofErr w:type="spellEnd"/>
-                  <w:r>
-                    <w:rPr>
-                      <w:rFonts w:ascii="Calibri" w:hAnsi="Calibri"/>
-                      <w:lang w:val="pt-PT"/>
-                    </w:rPr>
-                    <w:t>: Previsão da Fundamentação</w:t>
+                    <w:t xml:space="preserve"> - Diagrama de Gantt: Previsão da Fundamentação</w:t>
                   </w:r>
                   <w:bookmarkEnd w:id="20"/>
                 </w:p>
@@ -6514,7 +6281,7 @@
                       <w:noProof/>
                       <w:lang w:val="pt-PT"/>
                     </w:rPr>
-                    <w:t>3</w:t>
+                    <w:t>4</w:t>
                   </w:r>
                   <w:r>
                     <w:rPr>
@@ -6527,23 +6294,7 @@
                       <w:rFonts w:ascii="Calibri" w:hAnsi="Calibri"/>
                       <w:lang w:val="pt-PT"/>
                     </w:rPr>
-                    <w:t xml:space="preserve"> - Diagrama de </w:t>
-                  </w:r>
-                  <w:proofErr w:type="spellStart"/>
-                  <w:r>
-                    <w:rPr>
-                      <w:rFonts w:ascii="Calibri" w:hAnsi="Calibri"/>
-                      <w:lang w:val="pt-PT"/>
-                    </w:rPr>
-                    <w:t>Gantt</w:t>
-                  </w:r>
-                  <w:proofErr w:type="spellEnd"/>
-                  <w:r>
-                    <w:rPr>
-                      <w:rFonts w:ascii="Calibri" w:hAnsi="Calibri"/>
-                      <w:lang w:val="pt-PT"/>
-                    </w:rPr>
-                    <w:t>: Previsão da Construção</w:t>
+                    <w:t xml:space="preserve"> - Diagrama de Gantt: Previsão da Construção</w:t>
                   </w:r>
                   <w:bookmarkEnd w:id="21"/>
                 </w:p>
@@ -6693,21 +6444,7 @@
                     <w:rPr>
                       <w:lang w:val="pt-PT"/>
                     </w:rPr>
-                    <w:t xml:space="preserve"> - Diagrama de </w:t>
-                  </w:r>
-                  <w:proofErr w:type="spellStart"/>
-                  <w:r>
-                    <w:rPr>
-                      <w:lang w:val="pt-PT"/>
-                    </w:rPr>
-                    <w:t>Gantt</w:t>
-                  </w:r>
-                  <w:proofErr w:type="spellEnd"/>
-                  <w:r>
-                    <w:rPr>
-                      <w:lang w:val="pt-PT"/>
-                    </w:rPr>
-                    <w:t>: Realidade da Fundamentação</w:t>
+                    <w:t xml:space="preserve"> - Diagrama de Gantt: Realidade da Fundamentação</w:t>
                   </w:r>
                   <w:bookmarkEnd w:id="22"/>
                 </w:p>
@@ -6930,21 +6667,7 @@
         <w:rPr>
           <w:lang w:val="pt-PT"/>
         </w:rPr>
-        <w:t xml:space="preserve">, bem como as suas especificações e também os seus Diagramas de Sequência respetivos. De seguida iremos apresentar o Diagrama de Classes. Se for possível, ainda que não conste no Diagrama de </w:t>
-      </w:r>
-      <w:proofErr w:type="spellStart"/>
-      <w:r>
-        <w:rPr>
-          <w:lang w:val="pt-PT"/>
-        </w:rPr>
-        <w:t>Gantt</w:t>
-      </w:r>
-      <w:proofErr w:type="spellEnd"/>
-      <w:r>
-        <w:rPr>
-          <w:lang w:val="pt-PT"/>
-        </w:rPr>
-        <w:t xml:space="preserve"> acima apresentado, será realizada uma modelação um pouco mais completa (possíveis diagramas tais como Diagrama</w:t>
+        <w:t>, bem como as suas especificações e também os seus Diagramas de Sequência respetivos. De seguida iremos apresentar o Diagrama de Classes. Se for possível, ainda que não conste no Diagrama de Gantt acima apresentado, será realizada uma modelação um pouco mais completa (possíveis diagramas tais como Diagrama</w:t>
       </w:r>
       <w:r>
         <w:rPr>
@@ -7008,7 +6731,6 @@
         </w:rPr>
         <w:t xml:space="preserve">Na Secção 5 vamos mostrar e explicar a interface criada para o Software </w:t>
       </w:r>
-      <w:proofErr w:type="spellStart"/>
       <w:r>
         <w:rPr>
           <w:i/>
@@ -7023,7 +6745,6 @@
         </w:rPr>
         <w:t>y</w:t>
       </w:r>
-      <w:proofErr w:type="spellEnd"/>
       <w:r>
         <w:rPr>
           <w:lang w:val="pt-PT"/>
@@ -7105,7 +6826,6 @@
         </w:rPr>
         <w:t xml:space="preserve">Em suma, esta 1ª fase do projeto para a criação do software </w:t>
       </w:r>
-      <w:proofErr w:type="spellStart"/>
       <w:r>
         <w:rPr>
           <w:i/>
@@ -7113,7 +6833,6 @@
         </w:rPr>
         <w:t>FeelItaly</w:t>
       </w:r>
-      <w:proofErr w:type="spellEnd"/>
       <w:r>
         <w:rPr>
           <w:lang w:val="pt-PT"/>
@@ -7133,7 +6852,6 @@
         </w:rPr>
         <w:t xml:space="preserve">Consideramos que o Diagrama de </w:t>
       </w:r>
-      <w:proofErr w:type="spellStart"/>
       <w:r>
         <w:rPr>
           <w:i/>
@@ -7141,7 +6859,6 @@
         </w:rPr>
         <w:t>Gantt</w:t>
       </w:r>
-      <w:proofErr w:type="spellEnd"/>
       <w:r>
         <w:rPr>
           <w:lang w:val="pt-PT"/>
@@ -7331,13 +7048,8 @@
             <w:r>
               <w:t xml:space="preserve">e-mail, o nome, o </w:t>
             </w:r>
-            <w:proofErr w:type="spellStart"/>
-            <w:r>
-              <w:t>username</w:t>
-            </w:r>
-            <w:proofErr w:type="spellEnd"/>
-            <w:r>
-              <w:t xml:space="preserve"> e a password para autenticação.</w:t>
+            <w:r>
+              <w:t>username e a password para autenticação.</w:t>
             </w:r>
           </w:p>
         </w:tc>
@@ -7356,15 +7068,7 @@
               </w:numPr>
             </w:pPr>
             <w:r>
-              <w:t xml:space="preserve">O sistema não deve permitir o registo de utilizadores com mail ou </w:t>
-            </w:r>
-            <w:proofErr w:type="spellStart"/>
-            <w:r>
-              <w:t>username</w:t>
-            </w:r>
-            <w:proofErr w:type="spellEnd"/>
-            <w:r>
-              <w:t xml:space="preserve"> já em utilização.</w:t>
+              <w:t>O sistema não deve permitir o registo de utilizadores com mail ou username já em utilização.</w:t>
             </w:r>
           </w:p>
         </w:tc>
@@ -7485,15 +7189,7 @@
               </w:numPr>
             </w:pPr>
             <w:r>
-              <w:t xml:space="preserve">O sistema deve solicitar o </w:t>
-            </w:r>
-            <w:proofErr w:type="spellStart"/>
-            <w:r>
-              <w:t>username</w:t>
-            </w:r>
-            <w:proofErr w:type="spellEnd"/>
-            <w:r>
-              <w:t xml:space="preserve"> e a password para autenticação.</w:t>
+              <w:t>O sistema deve solicitar o username e a password para autenticação.</w:t>
             </w:r>
           </w:p>
         </w:tc>
@@ -8738,15 +8434,7 @@
               </w:numPr>
             </w:pPr>
             <w:r>
-              <w:t xml:space="preserve">O sistema deve providenciar links para tutoriais (vídeos, sites, </w:t>
-            </w:r>
-            <w:proofErr w:type="spellStart"/>
-            <w:r>
-              <w:t>etc</w:t>
-            </w:r>
-            <w:proofErr w:type="spellEnd"/>
-            <w:r>
-              <w:t>)</w:t>
+              <w:t>O sistema deve providenciar links para tutoriais (vídeos, sites, etc)</w:t>
             </w:r>
             <w:r>
               <w:t xml:space="preserve"> que expliquem detalhadamente a realização de cada passo.</w:t>
@@ -8831,13 +8519,8 @@
               <w:t xml:space="preserve">estender </w:t>
             </w:r>
             <w:r>
-              <w:t xml:space="preserve">uma </w:t>
-            </w:r>
-            <w:proofErr w:type="spellStart"/>
-            <w:r>
-              <w:t>sub-receita</w:t>
-            </w:r>
-            <w:proofErr w:type="spellEnd"/>
+              <w:t>uma sub-receita</w:t>
+            </w:r>
             <w:r>
               <w:t xml:space="preserve"> que esteja</w:t>
             </w:r>
@@ -9509,15 +9192,7 @@
               </w:numPr>
             </w:pPr>
             <w:r>
-              <w:t xml:space="preserve">O sistema deve providenciar uma secção com os ingredientes presentes na </w:t>
-            </w:r>
-            <w:proofErr w:type="gramStart"/>
-            <w:r>
-              <w:t>despensa</w:t>
-            </w:r>
-            <w:proofErr w:type="gramEnd"/>
-            <w:r>
-              <w:t xml:space="preserve"> do utilizador.</w:t>
+              <w:t>O sistema deve providenciar uma secção com os ingredientes presentes na despensa do utilizador.</w:t>
             </w:r>
           </w:p>
         </w:tc>
@@ -9848,21 +9523,7 @@
         <w:rPr>
           <w:color w:val="FF0000"/>
         </w:rPr>
-        <w:t xml:space="preserve">O sistema deve estar disponível 24 horas por dia. O </w:t>
-      </w:r>
-      <w:proofErr w:type="spellStart"/>
-      <w:r>
-        <w:rPr>
-          <w:color w:val="FF0000"/>
-        </w:rPr>
-        <w:t>downtime</w:t>
-      </w:r>
-      <w:proofErr w:type="spellEnd"/>
-      <w:r>
-        <w:rPr>
-          <w:color w:val="FF0000"/>
-        </w:rPr>
-        <w:t xml:space="preserve"> não deve exceder os 10 segundos por dia</w:t>
+        <w:t>O sistema deve estar disponível 24 horas por dia. O downtime não deve exceder os 10 segundos por dia</w:t>
       </w:r>
       <w:r>
         <w:rPr>
@@ -10011,21 +9672,7 @@
         <w:rPr>
           <w:color w:val="FF0000"/>
         </w:rPr>
-        <w:t xml:space="preserve">A linguagem de programação utilizada será C# juntamente com a </w:t>
-      </w:r>
-      <w:proofErr w:type="spellStart"/>
-      <w:r>
-        <w:rPr>
-          <w:color w:val="FF0000"/>
-        </w:rPr>
-        <w:t>framework</w:t>
-      </w:r>
-      <w:proofErr w:type="spellEnd"/>
-      <w:r>
-        <w:rPr>
-          <w:color w:val="FF0000"/>
-        </w:rPr>
-        <w:t xml:space="preserve"> ASP.net;</w:t>
+        <w:t>A linguagem de programação utilizada será C# juntamente com a framework ASP.net;</w:t>
       </w:r>
     </w:p>
     <w:p>
@@ -10057,19 +9704,11 @@
         </w:rPr>
         <w:t xml:space="preserve">O utilizador deve autenticar-se com o seu </w:t>
       </w:r>
-      <w:proofErr w:type="spellStart"/>
       <w:r>
         <w:rPr>
           <w:color w:val="FF0000"/>
         </w:rPr>
-        <w:t>username</w:t>
-      </w:r>
-      <w:proofErr w:type="spellEnd"/>
-      <w:r>
-        <w:rPr>
-          <w:color w:val="FF0000"/>
-        </w:rPr>
-        <w:t xml:space="preserve"> e password.</w:t>
+        <w:t>username e password.</w:t>
       </w:r>
     </w:p>
     <w:p>
@@ -10176,8 +9815,907 @@
         <w:lastRenderedPageBreak/>
         <w:t>Modelação UML</w:t>
       </w:r>
+    </w:p>
+    <w:p>
+      <w:pPr>
+        <w:rPr>
+          <w:lang w:val="pt-PT"/>
+        </w:rPr>
+      </w:pPr>
+      <w:r>
+        <w:rPr>
+          <w:lang w:val="pt-PT"/>
+        </w:rPr>
+        <w:t xml:space="preserve">Após </w:t>
+      </w:r>
+      <w:r>
+        <w:rPr>
+          <w:lang w:val="pt-PT"/>
+        </w:rPr>
+        <w:t>a recolha e descrição detalhada dos requisitos, cabe-nos modelar o sistema que irá ser construído. A modelação pode ser vista como uma abstração</w:t>
+      </w:r>
+      <w:r>
+        <w:rPr>
+          <w:lang w:val="pt-PT"/>
+        </w:rPr>
+        <w:t xml:space="preserve"> </w:t>
+      </w:r>
+      <w:r>
+        <w:rPr>
+          <w:lang w:val="pt-PT"/>
+        </w:rPr>
+        <w:t>do sistema que será construído</w:t>
+      </w:r>
+      <w:r>
+        <w:rPr>
+          <w:lang w:val="pt-PT"/>
+        </w:rPr>
+        <w:t xml:space="preserve"> </w:t>
+      </w:r>
+      <w:r>
+        <w:rPr>
+          <w:lang w:val="pt-PT"/>
+        </w:rPr>
+        <w:t>(abstrai muito do detalhe de implementação)</w:t>
+      </w:r>
+      <w:r>
+        <w:rPr>
+          <w:lang w:val="pt-PT"/>
+        </w:rPr>
+        <w:t>, e não como uma representação alternativa</w:t>
+      </w:r>
+      <w:r>
+        <w:rPr>
+          <w:lang w:val="pt-PT"/>
+        </w:rPr>
+        <w:t xml:space="preserve"> do mesmo</w:t>
+      </w:r>
+      <w:r>
+        <w:rPr>
+          <w:lang w:val="pt-PT"/>
+        </w:rPr>
+        <w:t>.</w:t>
+      </w:r>
+      <w:r>
+        <w:rPr>
+          <w:lang w:val="pt-PT"/>
+        </w:rPr>
+        <w:t xml:space="preserve"> </w:t>
+      </w:r>
+    </w:p>
+    <w:p>
+      <w:pPr>
+        <w:rPr>
+          <w:lang w:val="pt-PT"/>
+        </w:rPr>
+      </w:pPr>
+      <w:r>
+        <w:rPr>
+          <w:lang w:val="pt-PT"/>
+        </w:rPr>
+        <w:t>Nesta secção abordamos então, a modelação realizada para o sistema. Para tal</w:t>
+      </w:r>
+      <w:r>
+        <w:rPr>
+          <w:lang w:val="pt-PT"/>
+        </w:rPr>
+        <w:t xml:space="preserve"> utilizamos </w:t>
+      </w:r>
+      <w:r>
+        <w:rPr>
+          <w:b/>
+          <w:lang w:val="pt-PT"/>
+        </w:rPr>
+        <w:t xml:space="preserve">UML </w:t>
+      </w:r>
+      <w:r>
+        <w:rPr>
+          <w:lang w:val="pt-PT"/>
+        </w:rPr>
+        <w:t>que é uma linguagem-padrão para a elaboração da estrutura de projetos de software.</w:t>
+      </w:r>
+      <w:r>
+        <w:rPr>
+          <w:lang w:val="pt-PT"/>
+        </w:rPr>
+        <w:t xml:space="preserve"> Para uma especificação fundamentada do produto construído</w:t>
+      </w:r>
+      <w:r>
+        <w:rPr>
+          <w:lang w:val="pt-PT"/>
+        </w:rPr>
+        <w:t>, o grupo decidiu elaborar, como é possível de notar ao longo desta secção, modelos de contexto, modelos de interação</w:t>
+      </w:r>
+      <w:r>
+        <w:rPr>
+          <w:lang w:val="pt-PT"/>
+        </w:rPr>
+        <w:t>, modelos estruturais, e por último</w:t>
+      </w:r>
+      <w:r>
+        <w:rPr>
+          <w:lang w:val="pt-PT"/>
+        </w:rPr>
+        <w:t>,</w:t>
+      </w:r>
+      <w:r>
+        <w:rPr>
+          <w:lang w:val="pt-PT"/>
+        </w:rPr>
+        <w:t xml:space="preserve"> modelos comportamentais.</w:t>
+      </w:r>
+    </w:p>
+    <w:p>
+      <w:pPr>
+        <w:rPr>
+          <w:lang w:val="pt-PT"/>
+        </w:rPr>
+      </w:pPr>
+      <w:r>
+        <w:rPr>
+          <w:lang w:val="pt-PT"/>
+        </w:rPr>
+        <w:t xml:space="preserve">Os modelos criados em </w:t>
+      </w:r>
+      <w:r>
+        <w:rPr>
+          <w:b/>
+          <w:lang w:val="pt-PT"/>
+        </w:rPr>
+        <w:t>UML</w:t>
+      </w:r>
+      <w:r>
+        <w:rPr>
+          <w:b/>
+          <w:lang w:val="pt-PT"/>
+        </w:rPr>
+        <w:t xml:space="preserve"> </w:t>
+      </w:r>
+      <w:r>
+        <w:rPr>
+          <w:lang w:val="pt-PT"/>
+        </w:rPr>
+        <w:t>ajudaram a derivar alguns dos requisitos do sistema, futuramente ajudarão na tarefa de implementação e mais tarde ainda, quando for necessário documentar a estrutura do sistema</w:t>
+      </w:r>
+      <w:r>
+        <w:rPr>
+          <w:lang w:val="pt-PT"/>
+        </w:rPr>
+        <w:t xml:space="preserve"> e o modo como opera.</w:t>
+      </w:r>
+    </w:p>
+    <w:p>
+      <w:pPr>
+        <w:pStyle w:val="Ttulo21"/>
+      </w:pPr>
+      <w:r>
+        <w:t>Modelos de Contexto</w:t>
+      </w:r>
+    </w:p>
+    <w:p>
+      <w:pPr>
+        <w:rPr>
+          <w:lang w:val="pt-PT"/>
+        </w:rPr>
+      </w:pPr>
+      <w:r>
+        <w:rPr>
+          <w:lang w:val="pt-PT"/>
+        </w:rPr>
+        <w:t>Este tipo de modelos devem ser os primeiros a serem elaborados uma vez que representam ainda uma visão muito superficial e primordial sobre o sistema. É nestes modelos que traçamos as fronteiras do sistema, basicamente o que este deve ou não deve fazer.</w:t>
+      </w:r>
+      <w:r>
+        <w:rPr>
+          <w:lang w:val="pt-PT"/>
+        </w:rPr>
+        <w:t xml:space="preserve"> São produzidos para que possam ser discutidos num nível muito elevado de abstração com os stakeholders.</w:t>
+      </w:r>
+    </w:p>
+    <w:p>
+      <w:pPr>
+        <w:rPr>
+          <w:lang w:val="pt-PT"/>
+        </w:rPr>
+      </w:pPr>
+      <w:r>
+        <w:rPr>
+          <w:lang w:val="pt-PT"/>
+        </w:rPr>
+        <w:t>Devem ser construídos baseando-se na simplicidade e num conceito minimalista, mas que sejam uma representação real do sistema a construir e consigam responder a todos os requisitos definidos.</w:t>
+      </w:r>
+    </w:p>
+    <w:p>
+      <w:pPr>
+        <w:rPr>
+          <w:lang w:val="pt-PT"/>
+        </w:rPr>
+      </w:pPr>
+      <w:r>
+        <w:rPr>
+          <w:lang w:val="pt-PT"/>
+        </w:rPr>
+        <w:t>Desta forma, elaboramos um modelo de domínio, e</w:t>
+      </w:r>
+      <w:r>
+        <w:rPr>
+          <w:lang w:val="pt-PT"/>
+        </w:rPr>
+        <w:t xml:space="preserve"> um</w:t>
+      </w:r>
+      <w:r>
+        <w:rPr>
+          <w:lang w:val="pt-PT"/>
+        </w:rPr>
+        <w:t xml:space="preserve"> diagrama de atividade que representa as áreas que realmente são o cerne do sistema (preparar/aprender uma receita).</w:t>
+      </w:r>
+    </w:p>
+    <w:p>
+      <w:pPr>
+        <w:spacing w:line="240" w:lineRule="auto"/>
+        <w:ind w:firstLine="0"/>
+        <w:jc w:val="left"/>
+        <w:rPr>
+          <w:lang w:val="pt-PT"/>
+        </w:rPr>
+      </w:pPr>
+      <w:r>
+        <w:rPr>
+          <w:lang w:val="pt-PT"/>
+        </w:rPr>
+        <w:br w:type="page"/>
+      </w:r>
+    </w:p>
+    <w:p>
+      <w:pPr>
+        <w:rPr>
+          <w:lang w:val="pt-PT"/>
+        </w:rPr>
+      </w:pPr>
+    </w:p>
+    <w:p>
+      <w:pPr>
+        <w:pStyle w:val="Ttulo31"/>
+      </w:pPr>
+      <w:r>
+        <w:t>Modelo de Domínio</w:t>
+      </w:r>
+    </w:p>
+    <w:p>
+      <w:pPr>
+        <w:rPr>
+          <w:lang w:val="pt-PT"/>
+        </w:rPr>
+      </w:pPr>
+      <w:r>
+        <w:rPr>
+          <w:lang w:val="pt-PT"/>
+        </w:rPr>
+        <w:t xml:space="preserve">Este modelo começou a ser produzido após </w:t>
+      </w:r>
+      <w:r>
+        <w:rPr>
+          <w:lang w:val="pt-PT"/>
+        </w:rPr>
+        <w:t>uma</w:t>
+      </w:r>
+      <w:r>
+        <w:rPr>
+          <w:lang w:val="pt-PT"/>
+        </w:rPr>
+        <w:t xml:space="preserve"> análise dos requisitos levantados. Começamos por identificar as entidades/intervenientes </w:t>
+      </w:r>
+      <w:r>
+        <w:rPr>
+          <w:lang w:val="pt-PT"/>
+        </w:rPr>
+        <w:t>no sistema e de que forma estas poderiam interagir entre si.</w:t>
+      </w:r>
+      <w:r>
+        <w:rPr>
+          <w:lang w:val="pt-PT"/>
+        </w:rPr>
+        <w:t xml:space="preserve"> Inicialmente demos destaque a </w:t>
+      </w:r>
+      <w:r>
+        <w:rPr>
+          <w:lang w:val="pt-PT"/>
+        </w:rPr>
+        <w:t>5</w:t>
+      </w:r>
+      <w:r>
+        <w:rPr>
+          <w:lang w:val="pt-PT"/>
+        </w:rPr>
+        <w:t xml:space="preserve"> entidades que pudessem ser as mais relevantes no sistema, que são respetivamente, o </w:t>
+      </w:r>
+      <w:r>
+        <w:rPr>
+          <w:b/>
+          <w:lang w:val="pt-PT"/>
+        </w:rPr>
+        <w:t>U</w:t>
+      </w:r>
+      <w:r>
+        <w:rPr>
+          <w:b/>
+          <w:lang w:val="pt-PT"/>
+        </w:rPr>
+        <w:t>tilizador</w:t>
+      </w:r>
+      <w:r>
+        <w:rPr>
+          <w:lang w:val="pt-PT"/>
+        </w:rPr>
+        <w:t xml:space="preserve">, o </w:t>
+      </w:r>
+      <w:r>
+        <w:rPr>
+          <w:b/>
+          <w:lang w:val="pt-PT"/>
+        </w:rPr>
+        <w:t>A</w:t>
+      </w:r>
+      <w:r>
+        <w:rPr>
+          <w:b/>
+          <w:lang w:val="pt-PT"/>
+        </w:rPr>
+        <w:t>dministrador</w:t>
+      </w:r>
+      <w:r>
+        <w:rPr>
+          <w:lang w:val="pt-PT"/>
+        </w:rPr>
+        <w:t xml:space="preserve">, a </w:t>
+      </w:r>
+      <w:r>
+        <w:rPr>
+          <w:b/>
+          <w:lang w:val="pt-PT"/>
+        </w:rPr>
+        <w:t>R</w:t>
+      </w:r>
+      <w:r>
+        <w:rPr>
+          <w:b/>
+          <w:lang w:val="pt-PT"/>
+        </w:rPr>
+        <w:t>eceita</w:t>
+      </w:r>
+      <w:r>
+        <w:rPr>
+          <w:lang w:val="pt-PT"/>
+        </w:rPr>
+        <w:t xml:space="preserve">, o </w:t>
+      </w:r>
+      <w:r>
+        <w:rPr>
+          <w:b/>
+          <w:lang w:val="pt-PT"/>
+        </w:rPr>
+        <w:t>I</w:t>
+      </w:r>
+      <w:r>
+        <w:rPr>
+          <w:b/>
+          <w:lang w:val="pt-PT"/>
+        </w:rPr>
+        <w:t>ngrediente</w:t>
+      </w:r>
+      <w:r>
+        <w:rPr>
+          <w:lang w:val="pt-PT"/>
+        </w:rPr>
+        <w:t xml:space="preserve"> e o </w:t>
+      </w:r>
+      <w:r>
+        <w:rPr>
+          <w:b/>
+          <w:lang w:val="pt-PT"/>
+        </w:rPr>
+        <w:t>P</w:t>
+      </w:r>
+      <w:r>
+        <w:rPr>
+          <w:b/>
+          <w:lang w:val="pt-PT"/>
+        </w:rPr>
+        <w:t xml:space="preserve">asso </w:t>
+      </w:r>
+      <w:r>
+        <w:rPr>
+          <w:lang w:val="pt-PT"/>
+        </w:rPr>
+        <w:t>duma receita</w:t>
+      </w:r>
+      <w:r>
+        <w:rPr>
+          <w:lang w:val="pt-PT"/>
+        </w:rPr>
+        <w:t>.</w:t>
+      </w:r>
+    </w:p>
+    <w:p>
+      <w:pPr>
+        <w:rPr>
+          <w:lang w:val="pt-PT"/>
+        </w:rPr>
+      </w:pPr>
+      <w:r>
+        <w:rPr>
+          <w:lang w:val="pt-PT"/>
+        </w:rPr>
+        <w:t xml:space="preserve">A evolução deste modelo foi algo que esteve sempre em aberto e o resultado final não é um diagrama que se possa dizer que esteja bem ou mal, mas após a especificação e adição de algumas entidades, </w:t>
+      </w:r>
+      <w:r>
+        <w:rPr>
+          <w:lang w:val="pt-PT"/>
+        </w:rPr>
+        <w:t xml:space="preserve">e a remodelação de algumas interações entre entidades, chegamos a um resultado final que acreditamos que identifique na íntegra o </w:t>
+      </w:r>
+      <w:r>
+        <w:rPr>
+          <w:lang w:val="pt-PT"/>
+        </w:rPr>
+        <w:t>domínio do sistema.</w:t>
+      </w:r>
+    </w:p>
+    <w:p>
+      <w:pPr>
+        <w:rPr>
+          <w:lang w:val="pt-PT"/>
+        </w:rPr>
+      </w:pPr>
+      <w:r>
+        <w:rPr>
+          <w:noProof/>
+        </w:rPr>
+        <mc:AlternateContent>
+          <mc:Choice Requires="wps">
+            <w:drawing>
+              <wp:anchor distT="0" distB="0" distL="114300" distR="114300" simplePos="0" relativeHeight="251670016" behindDoc="1" locked="0" layoutInCell="1" allowOverlap="1" wp14:anchorId="2683AD18" wp14:editId="24944AE3">
+                <wp:simplePos x="0" y="0"/>
+                <wp:positionH relativeFrom="column">
+                  <wp:posOffset>-228600</wp:posOffset>
+                </wp:positionH>
+                <wp:positionV relativeFrom="paragraph">
+                  <wp:posOffset>3341370</wp:posOffset>
+                </wp:positionV>
+                <wp:extent cx="5994400" cy="635"/>
+                <wp:effectExtent l="0" t="0" r="0" b="0"/>
+                <wp:wrapTight wrapText="bothSides">
+                  <wp:wrapPolygon edited="0">
+                    <wp:start x="0" y="0"/>
+                    <wp:lineTo x="0" y="0"/>
+                    <wp:lineTo x="21554" y="0"/>
+                    <wp:lineTo x="21554" y="0"/>
+                    <wp:lineTo x="0" y="0"/>
+                  </wp:wrapPolygon>
+                </wp:wrapTight>
+                <wp:docPr id="34" name="Caixa de Texto 34"/>
+                <wp:cNvGraphicFramePr/>
+                <a:graphic xmlns:a="http://schemas.openxmlformats.org/drawingml/2006/main">
+                  <a:graphicData uri="http://schemas.microsoft.com/office/word/2010/wordprocessingShape">
+                    <wps:wsp>
+                      <wps:cNvSpPr txBox="1"/>
+                      <wps:spPr>
+                        <a:xfrm>
+                          <a:off x="0" y="0"/>
+                          <a:ext cx="5994400" cy="635"/>
+                        </a:xfrm>
+                        <a:prstGeom prst="rect">
+                          <a:avLst/>
+                        </a:prstGeom>
+                        <a:solidFill>
+                          <a:prstClr val="white"/>
+                        </a:solidFill>
+                        <a:ln>
+                          <a:noFill/>
+                        </a:ln>
+                      </wps:spPr>
+                      <wps:txbx>
+                        <w:txbxContent>
+                          <w:p>
+                            <w:pPr>
+                              <w:pStyle w:val="Legenda"/>
+                              <w:rPr>
+                                <w:noProof/>
+                              </w:rPr>
+                            </w:pPr>
+                            <w:r>
+                              <w:t xml:space="preserve">Figura </w:t>
+                            </w:r>
+                            <w:r>
+                              <w:fldChar w:fldCharType="begin"/>
+                            </w:r>
+                            <w:r>
+                              <w:instrText xml:space="preserve"> SEQ Figura \* ARABIC </w:instrText>
+                            </w:r>
+                            <w:r>
+                              <w:fldChar w:fldCharType="separate"/>
+                            </w:r>
+                            <w:r>
+                              <w:rPr>
+                                <w:noProof/>
+                              </w:rPr>
+                              <w:t>6</w:t>
+                            </w:r>
+                            <w:r>
+                              <w:fldChar w:fldCharType="end"/>
+                            </w:r>
+                            <w:r>
+                              <w:t xml:space="preserve"> - Modelo de Domínio</w:t>
+                            </w:r>
+                          </w:p>
+                        </w:txbxContent>
+                      </wps:txbx>
+                      <wps:bodyPr rot="0" spcFirstLastPara="0" vertOverflow="overflow" horzOverflow="overflow" vert="horz" wrap="square" lIns="0" tIns="0" rIns="0" bIns="0" numCol="1" spcCol="0" rtlCol="0" fromWordArt="0" anchor="t" anchorCtr="0" forceAA="0" compatLnSpc="1">
+                        <a:prstTxWarp prst="textNoShape">
+                          <a:avLst/>
+                        </a:prstTxWarp>
+                        <a:spAutoFit/>
+                      </wps:bodyPr>
+                    </wps:wsp>
+                  </a:graphicData>
+                </a:graphic>
+              </wp:anchor>
+            </w:drawing>
+          </mc:Choice>
+          <mc:Fallback>
+            <w:pict>
+              <v:shape w14:anchorId="2683AD18" id="Caixa de Texto 34" o:spid="_x0000_s1026" type="#_x0000_t202" style="position:absolute;left:0;text-align:left;margin-left:-18pt;margin-top:263.1pt;width:472pt;height:.05pt;z-index:-251646464;visibility:visible;mso-wrap-style:square;mso-wrap-distance-left:9pt;mso-wrap-distance-top:0;mso-wrap-distance-right:9pt;mso-wrap-distance-bottom:0;mso-position-horizontal:absolute;mso-position-horizontal-relative:text;mso-position-vertical:absolute;mso-position-vertical-relative:text;v-text-anchor:top" o:gfxdata="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" stroked="f">
+                <v:textbox style="mso-fit-shape-to-text:t" inset="0,0,0,0">
+                  <w:txbxContent>
+                    <w:p>
+                      <w:pPr>
+                        <w:pStyle w:val="Legenda"/>
+                        <w:rPr>
+                          <w:noProof/>
+                        </w:rPr>
+                      </w:pPr>
+                      <w:r>
+                        <w:t xml:space="preserve">Figura </w:t>
+                      </w:r>
+                      <w:r>
+                        <w:fldChar w:fldCharType="begin"/>
+                      </w:r>
+                      <w:r>
+                        <w:instrText xml:space="preserve"> SEQ Figura \* ARABIC </w:instrText>
+                      </w:r>
+                      <w:r>
+                        <w:fldChar w:fldCharType="separate"/>
+                      </w:r>
+                      <w:r>
+                        <w:rPr>
+                          <w:noProof/>
+                        </w:rPr>
+                        <w:t>6</w:t>
+                      </w:r>
+                      <w:r>
+                        <w:fldChar w:fldCharType="end"/>
+                      </w:r>
+                      <w:r>
+                        <w:t xml:space="preserve"> - Modelo de Domínio</w:t>
+                      </w:r>
+                    </w:p>
+                  </w:txbxContent>
+                </v:textbox>
+                <w10:wrap type="tight"/>
+              </v:shape>
+            </w:pict>
+          </mc:Fallback>
+        </mc:AlternateContent>
+      </w:r>
+      <w:r>
+        <w:rPr>
+          <w:noProof/>
+          <w:lang w:val="pt-PT"/>
+        </w:rPr>
+        <w:drawing>
+          <wp:anchor distT="0" distB="0" distL="114300" distR="114300" simplePos="0" relativeHeight="251667968" behindDoc="1" locked="0" layoutInCell="1" allowOverlap="1">
+            <wp:simplePos x="0" y="0"/>
+            <wp:positionH relativeFrom="column">
+              <wp:posOffset>-229184</wp:posOffset>
+            </wp:positionH>
+            <wp:positionV relativeFrom="paragraph">
+              <wp:posOffset>224318</wp:posOffset>
+            </wp:positionV>
+            <wp:extent cx="5994400" cy="3060065"/>
+            <wp:effectExtent l="0" t="0" r="0" b="0"/>
+            <wp:wrapTight wrapText="bothSides">
+              <wp:wrapPolygon edited="0">
+                <wp:start x="0" y="0"/>
+                <wp:lineTo x="0" y="21515"/>
+                <wp:lineTo x="21554" y="21515"/>
+                <wp:lineTo x="21554" y="0"/>
+                <wp:lineTo x="0" y="0"/>
+              </wp:wrapPolygon>
+            </wp:wrapTight>
+            <wp:docPr id="33" name="Imagem 33"/>
+            <wp:cNvGraphicFramePr>
+              <a:graphicFrameLocks xmlns:a="http://schemas.openxmlformats.org/drawingml/2006/main" noChangeAspect="1"/>
+            </wp:cNvGraphicFramePr>
+            <a:graphic xmlns:a="http://schemas.openxmlformats.org/drawingml/2006/main">
+              <a:graphicData uri="http://schemas.openxmlformats.org/drawingml/2006/picture">
+                <pic:pic xmlns:pic="http://schemas.openxmlformats.org/drawingml/2006/picture">
+                  <pic:nvPicPr>
+                    <pic:cNvPr id="33" name="Captura de ecrã 2019-03-27, às 22.26.19.png"/>
+                    <pic:cNvPicPr/>
+                  </pic:nvPicPr>
+                  <pic:blipFill>
+                    <a:blip r:embed="rId22"/>
+                    <a:stretch>
+                      <a:fillRect/>
+                    </a:stretch>
+                  </pic:blipFill>
+                  <pic:spPr>
+                    <a:xfrm>
+                      <a:off x="0" y="0"/>
+                      <a:ext cx="5994400" cy="3060065"/>
+                    </a:xfrm>
+                    <a:prstGeom prst="rect">
+                      <a:avLst/>
+                    </a:prstGeom>
+                  </pic:spPr>
+                </pic:pic>
+              </a:graphicData>
+            </a:graphic>
+            <wp14:sizeRelH relativeFrom="page">
+              <wp14:pctWidth>0</wp14:pctWidth>
+            </wp14:sizeRelH>
+            <wp14:sizeRelV relativeFrom="page">
+              <wp14:pctHeight>0</wp14:pctHeight>
+            </wp14:sizeRelV>
+          </wp:anchor>
+        </w:drawing>
+      </w:r>
+      <w:r>
+        <w:rPr>
+          <w:lang w:val="pt-PT"/>
+        </w:rPr>
+        <w:t>A seguinte figura representa o modelo de domínio construído.</w:t>
+      </w:r>
+    </w:p>
+    <w:p>
+      <w:pPr>
+        <w:rPr>
+          <w:lang w:val="pt-PT"/>
+        </w:rPr>
+      </w:pPr>
+    </w:p>
+    <w:p>
+      <w:pPr>
+        <w:rPr>
+          <w:lang w:val="pt-PT"/>
+        </w:rPr>
+      </w:pPr>
+    </w:p>
+    <w:p>
+      <w:pPr>
+        <w:rPr>
+          <w:lang w:val="pt-PT"/>
+        </w:rPr>
+      </w:pPr>
+      <w:r>
+        <w:rPr>
+          <w:lang w:val="pt-PT"/>
+        </w:rPr>
+        <w:t xml:space="preserve">De referir </w:t>
+      </w:r>
+      <w:r>
+        <w:rPr>
+          <w:lang w:val="pt-PT"/>
+        </w:rPr>
+        <w:t xml:space="preserve">ainda que o modelo de domínio é um exemplo de diagrama de classes que não é explorado totalmente, faz parte da modelação estrutural do sistema, é usado nesta etapa </w:t>
+      </w:r>
+      <w:r>
+        <w:rPr>
+          <w:lang w:val="pt-PT"/>
+        </w:rPr>
+        <w:t>de modelação</w:t>
+      </w:r>
       <w:bookmarkStart w:id="25" w:name="_GoBack"/>
       <w:bookmarkEnd w:id="25"/>
+      <w:r>
+        <w:rPr>
+          <w:lang w:val="pt-PT"/>
+        </w:rPr>
+        <w:t xml:space="preserve"> pois providencia uma forma muito trivial de representar o sistema.</w:t>
+      </w:r>
+    </w:p>
+    <w:p>
+      <w:pPr>
+        <w:spacing w:line="240" w:lineRule="auto"/>
+        <w:ind w:firstLine="0"/>
+        <w:jc w:val="left"/>
+        <w:rPr>
+          <w:rFonts w:cs="Arial"/>
+          <w:b/>
+          <w:bCs/>
+          <w:sz w:val="28"/>
+          <w:szCs w:val="26"/>
+          <w:lang w:val="pt-PT"/>
+        </w:rPr>
+      </w:pPr>
+      <w:r>
+        <w:rPr>
+          <w:lang w:val="pt-PT"/>
+        </w:rPr>
+        <w:br w:type="page"/>
+      </w:r>
+    </w:p>
+    <w:p>
+      <w:pPr>
+        <w:pStyle w:val="Ttulo31"/>
+      </w:pPr>
+      <w:r>
+        <w:lastRenderedPageBreak/>
+        <w:t xml:space="preserve">Diagrama de </w:t>
+      </w:r>
+      <w:r>
+        <w:t>Atividade</w:t>
+      </w:r>
+    </w:p>
+    <w:p>
+      <w:pPr>
+        <w:rPr>
+          <w:lang w:val="pt-PT"/>
+        </w:rPr>
+      </w:pPr>
+      <w:r>
+        <w:rPr>
+          <w:lang w:val="pt-PT"/>
+        </w:rPr>
+        <w:t>Na tentativa de reproduzir um modelo</w:t>
+      </w:r>
+      <w:r>
+        <w:rPr>
+          <w:lang w:val="pt-PT"/>
+        </w:rPr>
+        <w:t xml:space="preserve"> que</w:t>
+      </w:r>
+      <w:r>
+        <w:rPr>
+          <w:lang w:val="pt-PT"/>
+        </w:rPr>
+        <w:t xml:space="preserve"> fosse uma representação muito próxima daquilo que será </w:t>
+      </w:r>
+      <w:r>
+        <w:rPr>
+          <w:lang w:val="pt-PT"/>
+        </w:rPr>
+        <w:t>implementado,</w:t>
+      </w:r>
+      <w:r>
+        <w:rPr>
+          <w:lang w:val="pt-PT"/>
+        </w:rPr>
+        <w:t xml:space="preserve"> mas ainda com um nível de abstração relativamente alto, construímos um diagrama de atividade que representa as várias atividades e os fluxos de acontecimentos </w:t>
+      </w:r>
+      <w:r>
+        <w:rPr>
+          <w:lang w:val="pt-PT"/>
+        </w:rPr>
+        <w:t xml:space="preserve">e de mudanças de atividade </w:t>
+      </w:r>
+      <w:r>
+        <w:rPr>
+          <w:lang w:val="pt-PT"/>
+        </w:rPr>
+        <w:t>que ocorrem aquando a preparação/aprendizagem duma receita.</w:t>
+      </w:r>
+    </w:p>
+    <w:p>
+      <w:pPr>
+        <w:rPr>
+          <w:lang w:val="pt-PT"/>
+        </w:rPr>
+      </w:pPr>
+      <w:r>
+        <w:rPr>
+          <w:lang w:val="pt-PT"/>
+        </w:rPr>
+        <w:t>Para tal identificamos as duas principais entidades que estarão envolvidas neste processo, o utilizador e o sistema.</w:t>
+      </w:r>
+    </w:p>
+    <w:p>
+      <w:pPr>
+        <w:rPr>
+          <w:lang w:val="pt-PT"/>
+        </w:rPr>
+      </w:pPr>
+      <w:r>
+        <w:rPr>
+          <w:lang w:val="pt-PT"/>
+        </w:rPr>
+        <w:t>//////////////////////// IMAGEM ///////////////////////////</w:t>
+      </w:r>
+    </w:p>
+    <w:p>
+      <w:pPr>
+        <w:rPr>
+          <w:lang w:val="pt-PT"/>
+        </w:rPr>
+      </w:pPr>
+      <w:r>
+        <w:rPr>
+          <w:lang w:val="pt-PT"/>
+        </w:rPr>
+        <w:t xml:space="preserve">De </w:t>
+      </w:r>
+      <w:r>
+        <w:rPr>
+          <w:lang w:val="pt-PT"/>
+        </w:rPr>
+        <w:t xml:space="preserve">referir ainda que o </w:t>
+      </w:r>
+      <w:r>
+        <w:rPr>
+          <w:lang w:val="pt-PT"/>
+        </w:rPr>
+        <w:t>diagrama de atividade</w:t>
+      </w:r>
+      <w:r>
+        <w:rPr>
+          <w:lang w:val="pt-PT"/>
+        </w:rPr>
+        <w:t xml:space="preserve"> é um exemplo de diagrama </w:t>
+      </w:r>
+      <w:r>
+        <w:rPr>
+          <w:lang w:val="pt-PT"/>
+        </w:rPr>
+        <w:t>comportamental</w:t>
+      </w:r>
+      <w:r>
+        <w:rPr>
+          <w:lang w:val="pt-PT"/>
+        </w:rPr>
+        <w:t xml:space="preserve">, </w:t>
+      </w:r>
+      <w:r>
+        <w:rPr>
+          <w:lang w:val="pt-PT"/>
+        </w:rPr>
+        <w:t>que especifica atividades e fluxos de acontecimentos. É</w:t>
+      </w:r>
+      <w:r>
+        <w:rPr>
+          <w:lang w:val="pt-PT"/>
+        </w:rPr>
+        <w:t xml:space="preserve"> usado nesta etapa d</w:t>
+      </w:r>
+      <w:r>
+        <w:rPr>
+          <w:lang w:val="pt-PT"/>
+        </w:rPr>
+        <w:t>e</w:t>
+      </w:r>
+      <w:r>
+        <w:rPr>
+          <w:lang w:val="pt-PT"/>
+        </w:rPr>
+        <w:t xml:space="preserve"> </w:t>
+      </w:r>
+      <w:r>
+        <w:rPr>
+          <w:lang w:val="pt-PT"/>
+        </w:rPr>
+        <w:t>modelação</w:t>
+      </w:r>
+      <w:r>
+        <w:rPr>
+          <w:lang w:val="pt-PT"/>
+        </w:rPr>
+        <w:t xml:space="preserve"> pois providencia uma forma muito trivial de representar o sistema.</w:t>
+      </w:r>
+    </w:p>
+    <w:p>
+      <w:pPr>
+        <w:rPr>
+          <w:lang w:val="pt-PT"/>
+        </w:rPr>
+      </w:pPr>
     </w:p>
     <w:p>
       <w:pPr>
@@ -10192,9 +10730,9 @@
       </w:pPr>
     </w:p>
     <w:sectPr>
-      <w:headerReference w:type="even" r:id="rId22"/>
-      <w:headerReference w:type="default" r:id="rId23"/>
-      <w:footerReference w:type="default" r:id="rId24"/>
+      <w:headerReference w:type="even" r:id="rId23"/>
+      <w:headerReference w:type="default" r:id="rId24"/>
+      <w:footerReference w:type="default" r:id="rId25"/>
       <w:pgSz w:w="11906" w:h="16838" w:code="9"/>
       <w:pgMar w:top="1418" w:right="1701" w:bottom="1418" w:left="1701" w:header="709" w:footer="709" w:gutter="0"/>
       <w:pgNumType w:start="1"/>
@@ -15657,7 +16195,7 @@
 </file>
 
 <file path=customXml/itemProps1.xml><?xml version="1.0" encoding="utf-8"?>
-<ds:datastoreItem xmlns:ds="http://schemas.openxmlformats.org/officeDocument/2006/customXml" ds:itemID="{4CE815A8-05A0-204B-8BA5-5D6FD87DD1AA}">
+<ds:datastoreItem xmlns:ds="http://schemas.openxmlformats.org/officeDocument/2006/customXml" ds:itemID="{DF2A3655-4DA6-A040-A427-91976D9FFBA1}">
   <ds:schemaRefs>
     <ds:schemaRef ds:uri="http://schemas.openxmlformats.org/officeDocument/2006/bibliography"/>
   </ds:schemaRefs>

</xml_diff>

<commit_message>
diagrama de classes report
</commit_message>
<xml_diff>
--- a/201819-MIEI3-LI4-Relatorio.docx
+++ b/201819-MIEI3-LI4-Relatorio.docx
@@ -11492,79 +11492,228 @@
         <w:rPr>
           <w:lang w:val="pt-PT"/>
         </w:rPr>
+        <w:t xml:space="preserve"> Este género de modelos são mais uma fase muito importante na modelação do sistema, porque é </w:t>
+      </w:r>
+      <w:r>
+        <w:rPr>
+          <w:lang w:val="pt-PT"/>
+        </w:rPr>
+        <w:t>neste momento</w:t>
+      </w:r>
+      <w:r>
+        <w:rPr>
+          <w:lang w:val="pt-PT"/>
+        </w:rPr>
+        <w:t xml:space="preserve"> que é discutida e </w:t>
+      </w:r>
+      <w:r>
+        <w:rPr>
+          <w:lang w:val="pt-PT"/>
+        </w:rPr>
+        <w:t>estabelecida</w:t>
+      </w:r>
+      <w:r>
+        <w:rPr>
+          <w:lang w:val="pt-PT"/>
+        </w:rPr>
+        <w:t xml:space="preserve"> a arquitetura do sistema que </w:t>
+      </w:r>
+      <w:r>
+        <w:rPr>
+          <w:lang w:val="pt-PT"/>
+        </w:rPr>
+        <w:t>será construído.</w:t>
+      </w:r>
+    </w:p>
+    <w:p>
+      <w:pPr>
+        <w:rPr>
+          <w:lang w:val="pt-PT"/>
+        </w:rPr>
+      </w:pPr>
+      <w:r>
+        <w:rPr>
+          <w:lang w:val="pt-PT"/>
+        </w:rPr>
+        <w:t>Neste capítulo, vamos abordar os diagramas de classe com a intenção de modelar uma estrutura estática das classes do sistema de software.</w:t>
+      </w:r>
+    </w:p>
+    <w:p>
+      <w:pPr>
+        <w:pStyle w:val="Ttulo31"/>
+      </w:pPr>
+      <w:r>
+        <w:t>Diagrama de Classe</w:t>
+      </w:r>
+    </w:p>
+    <w:p>
+      <w:pPr>
+        <w:rPr>
+          <w:lang w:val="pt-PT"/>
+        </w:rPr>
+      </w:pPr>
+      <w:r>
+        <w:rPr>
+          <w:lang w:val="pt-PT"/>
+        </w:rPr>
+        <w:t>Como já foi introduzido, um diagrama de classes é usado para desenvolver um sistema orientado a objetos que mostre as classes nele presentes e as associações entre essas mesmas classes.</w:t>
+      </w:r>
+      <w:r>
+        <w:rPr>
+          <w:lang w:val="pt-PT"/>
+        </w:rPr>
         <w:t xml:space="preserve"> </w:t>
       </w:r>
-      <w:r>
-        <w:rPr>
-          <w:lang w:val="pt-PT"/>
-        </w:rPr>
-        <w:t>Este género de modelos são mais uma fase muito importante na modelação do sistema</w:t>
-      </w:r>
-      <w:r>
-        <w:rPr>
-          <w:lang w:val="pt-PT"/>
-        </w:rPr>
-        <w:t xml:space="preserve">, porque é </w:t>
-      </w:r>
-      <w:r>
-        <w:rPr>
-          <w:lang w:val="pt-PT"/>
-        </w:rPr>
-        <w:t>neste momento</w:t>
-      </w:r>
-      <w:r>
-        <w:rPr>
-          <w:lang w:val="pt-PT"/>
-        </w:rPr>
-        <w:t xml:space="preserve"> que é discutida e </w:t>
-      </w:r>
-      <w:r>
-        <w:rPr>
-          <w:lang w:val="pt-PT"/>
-        </w:rPr>
-        <w:t>estabelecida</w:t>
-      </w:r>
-      <w:r>
-        <w:rPr>
-          <w:lang w:val="pt-PT"/>
-        </w:rPr>
-        <w:t xml:space="preserve"> a arquitetura do sistema que </w:t>
-      </w:r>
-      <w:r>
-        <w:rPr>
-          <w:lang w:val="pt-PT"/>
-        </w:rPr>
-        <w:t>será construído.</w:t>
-      </w:r>
-    </w:p>
-    <w:p>
-      <w:pPr>
-        <w:rPr>
-          <w:lang w:val="pt-PT"/>
-        </w:rPr>
-      </w:pPr>
-      <w:r>
-        <w:rPr>
-          <w:lang w:val="pt-PT"/>
-        </w:rPr>
-        <w:t>Neste capítulo, vamos abordar os diagramas de classe com a intenção de modelar uma estrutura estática das classes do sistema de software.</w:t>
+    </w:p>
+    <w:p>
+      <w:pPr>
+        <w:rPr>
+          <w:lang w:val="pt-PT"/>
+        </w:rPr>
+      </w:pPr>
+      <w:r>
+        <w:rPr>
+          <w:lang w:val="pt-PT"/>
+        </w:rPr>
+        <w:t xml:space="preserve">É nesta parte da modelação que, no contexto do projeto, são identificados os objetos essenciais para o seu funcionamento, e é realizada a representação destes mesmos em classes. </w:t>
+      </w:r>
+    </w:p>
+    <w:p>
+      <w:pPr>
+        <w:rPr>
+          <w:lang w:val="pt-PT"/>
+        </w:rPr>
+      </w:pPr>
+      <w:r>
+        <w:rPr>
+          <w:lang w:val="pt-PT"/>
+        </w:rPr>
+        <w:t xml:space="preserve">O diagrama de classes abaixo apresentado, semanticamente, tem parecenças com o modelo de dados apresentado anteriormente. Tal não acontece por acaso, pois um diagrama de classes </w:t>
+      </w:r>
+      <w:r>
+        <w:rPr>
+          <w:lang w:val="pt-PT"/>
+        </w:rPr>
+        <w:t xml:space="preserve">tenta </w:t>
+      </w:r>
+      <w:r>
+        <w:rPr>
+          <w:lang w:val="pt-PT"/>
+        </w:rPr>
+        <w:t>mostra</w:t>
+      </w:r>
+      <w:r>
+        <w:rPr>
+          <w:lang w:val="pt-PT"/>
+        </w:rPr>
+        <w:t>r</w:t>
+      </w:r>
+      <w:r>
+        <w:rPr>
+          <w:lang w:val="pt-PT"/>
+        </w:rPr>
+        <w:t xml:space="preserve"> </w:t>
+      </w:r>
+      <w:r>
+        <w:rPr>
+          <w:lang w:val="pt-PT"/>
+        </w:rPr>
+        <w:t xml:space="preserve">as entidades, os atributos e as relações entre as próprias entidades apresentadas </w:t>
+      </w:r>
+      <w:r>
+        <w:rPr>
+          <w:lang w:val="pt-PT"/>
+        </w:rPr>
+        <w:t>num</w:t>
+      </w:r>
+      <w:r>
+        <w:rPr>
+          <w:lang w:val="pt-PT"/>
+        </w:rPr>
+        <w:t xml:space="preserve"> modelo de dados</w:t>
+      </w:r>
+      <w:r>
+        <w:rPr>
+          <w:lang w:val="pt-PT"/>
+        </w:rPr>
+        <w:t>, só que</w:t>
+      </w:r>
+      <w:r>
+        <w:rPr>
+          <w:lang w:val="pt-PT"/>
+        </w:rPr>
+        <w:t xml:space="preserve"> num </w:t>
+      </w:r>
+      <w:r>
+        <w:rPr>
+          <w:lang w:val="pt-PT"/>
+        </w:rPr>
+        <w:t>contexto</w:t>
+      </w:r>
+      <w:r>
+        <w:rPr>
+          <w:lang w:val="pt-PT"/>
+        </w:rPr>
+        <w:t xml:space="preserve"> orientado a objetos</w:t>
+      </w:r>
+      <w:r>
+        <w:rPr>
+          <w:lang w:val="pt-PT"/>
+        </w:rPr>
+        <w:t>.</w:t>
       </w:r>
       <w:bookmarkStart w:id="25" w:name="_GoBack"/>
       <w:bookmarkEnd w:id="25"/>
     </w:p>
     <w:p>
       <w:pPr>
+        <w:rPr>
+          <w:lang w:val="pt-PT"/>
+        </w:rPr>
+      </w:pPr>
+      <w:r>
+        <w:rPr>
+          <w:lang w:val="pt-PT"/>
+        </w:rPr>
+        <w:t>/</w:t>
+      </w:r>
+      <w:r>
+        <w:rPr>
+          <w:lang w:val="pt-PT"/>
+        </w:rPr>
+        <w:t>/////////////////////// IMAGE</w:t>
+      </w:r>
+      <w:r>
+        <w:rPr>
+          <w:lang w:val="pt-PT"/>
+        </w:rPr>
+        <w:t>M</w:t>
+      </w:r>
+      <w:r>
+        <w:rPr>
+          <w:lang w:val="pt-PT"/>
+        </w:rPr>
+        <w:t xml:space="preserve"> E EXPLICACAO DA IMAGE</w:t>
+      </w:r>
+      <w:r>
+        <w:rPr>
+          <w:lang w:val="pt-PT"/>
+        </w:rPr>
+        <w:t>M</w:t>
+      </w:r>
+      <w:r>
+        <w:rPr>
+          <w:lang w:val="pt-PT"/>
+        </w:rPr>
+        <w:t xml:space="preserve"> ///////////////////////////</w:t>
+      </w:r>
+    </w:p>
+    <w:p>
+      <w:pPr>
         <w:pStyle w:val="Ttulo31"/>
       </w:pPr>
       <w:r>
-        <w:t>Diagrama de Classe</w:t>
-      </w:r>
-    </w:p>
-    <w:p>
-      <w:pPr>
-        <w:pStyle w:val="Ttulo31"/>
-      </w:pPr>
-      <w:r>
+        <w:lastRenderedPageBreak/>
         <w:t>Diagrama de Classe ORM</w:t>
       </w:r>
     </w:p>
@@ -17079,7 +17228,7 @@
 </file>
 
 <file path=customXml/itemProps1.xml><?xml version="1.0" encoding="utf-8"?>
-<ds:datastoreItem xmlns:ds="http://schemas.openxmlformats.org/officeDocument/2006/customXml" ds:itemID="{B2242007-93D4-E646-B45A-8D8E642077E0}">
+<ds:datastoreItem xmlns:ds="http://schemas.openxmlformats.org/officeDocument/2006/customXml" ds:itemID="{6E95A8A4-4182-5C41-AFA5-4BE26B9508C9}">
   <ds:schemaRefs>
     <ds:schemaRef ds:uri="http://schemas.openxmlformats.org/officeDocument/2006/bibliography"/>
   </ds:schemaRefs>

</xml_diff>

<commit_message>
modelos de contexto terminados
</commit_message>
<xml_diff>
--- a/201819-MIEI3-LI4-Relatorio.docx
+++ b/201819-MIEI3-LI4-Relatorio.docx
@@ -7084,7 +7084,6 @@
         <w:pStyle w:val="Ttulo21"/>
       </w:pPr>
       <w:bookmarkStart w:id="24" w:name="_Toc2023916"/>
-      <w:proofErr w:type="gramStart"/>
       <w:r>
         <w:lastRenderedPageBreak/>
         <w:t>Conclusões</w:t>
@@ -7093,7 +7092,6 @@
         <w:t xml:space="preserve"> e Trabalho Futuro</w:t>
       </w:r>
       <w:bookmarkEnd w:id="24"/>
-      <w:proofErr w:type="gramEnd"/>
     </w:p>
     <w:p>
       <w:pPr>
@@ -9523,7 +9521,15 @@
               </w:numPr>
             </w:pPr>
             <w:r>
-              <w:t>O sistema deve providenciar uma secção com os ingredientes presentes na despensa do utilizador.</w:t>
+              <w:t xml:space="preserve">O sistema deve providenciar uma secção com os ingredientes presentes na </w:t>
+            </w:r>
+            <w:proofErr w:type="gramStart"/>
+            <w:r>
+              <w:t>despensa</w:t>
+            </w:r>
+            <w:proofErr w:type="gramEnd"/>
+            <w:r>
+              <w:t xml:space="preserve"> do utilizador.</w:t>
             </w:r>
           </w:p>
         </w:tc>
@@ -10897,13 +10903,6 @@
           <w:lang w:val="pt-PT"/>
         </w:rPr>
       </w:pPr>
-    </w:p>
-    <w:p>
-      <w:pPr>
-        <w:rPr>
-          <w:lang w:val="pt-PT"/>
-        </w:rPr>
-      </w:pPr>
       <w:r>
         <w:rPr>
           <w:lang w:val="pt-PT"/>
@@ -10914,7 +10913,31 @@
         <w:rPr>
           <w:lang w:val="pt-PT"/>
         </w:rPr>
-        <w:t xml:space="preserve">ainda que o modelo de domínio é um exemplo de diagrama de classes que não é explorado totalmente, faz parte da modelação estrutural do sistema, é usado nesta etapa </w:t>
+        <w:t>ainda que o modelo de domínio é um exemplo de diagrama de classes que não é explorado totalmente, faz parte da modelação estrutural do sistema</w:t>
+      </w:r>
+      <w:r>
+        <w:rPr>
+          <w:lang w:val="pt-PT"/>
+        </w:rPr>
+        <w:t>.</w:t>
+      </w:r>
+      <w:r>
+        <w:rPr>
+          <w:lang w:val="pt-PT"/>
+        </w:rPr>
+        <w:t xml:space="preserve"> </w:t>
+      </w:r>
+      <w:r>
+        <w:rPr>
+          <w:lang w:val="pt-PT"/>
+        </w:rPr>
+        <w:t>É</w:t>
+      </w:r>
+      <w:r>
+        <w:rPr>
+          <w:lang w:val="pt-PT"/>
+        </w:rPr>
+        <w:t xml:space="preserve"> usado nesta etapa </w:t>
       </w:r>
       <w:r>
         <w:rPr>
@@ -10996,19 +11019,97 @@
         <w:rPr>
           <w:lang w:val="pt-PT"/>
         </w:rPr>
-        <w:t xml:space="preserve"> mas ainda com um nível de abstração relativamente alto, construímos um diagrama de atividade que representa as várias atividades e os fluxos de acontecimentos </w:t>
-      </w:r>
-      <w:r>
-        <w:rPr>
-          <w:lang w:val="pt-PT"/>
-        </w:rPr>
-        <w:t xml:space="preserve">e de mudanças de atividade </w:t>
-      </w:r>
-      <w:r>
-        <w:rPr>
-          <w:lang w:val="pt-PT"/>
-        </w:rPr>
-        <w:t>que ocorrem aquando a preparação/aprendizagem duma receita.</w:t>
+        <w:t xml:space="preserve"> mas ainda com um nível de abstração relativamente alto, construímos </w:t>
+      </w:r>
+      <w:r>
+        <w:rPr>
+          <w:lang w:val="pt-PT"/>
+        </w:rPr>
+        <w:t>dois</w:t>
+      </w:r>
+      <w:r>
+        <w:rPr>
+          <w:lang w:val="pt-PT"/>
+        </w:rPr>
+        <w:t xml:space="preserve"> diagrama</w:t>
+      </w:r>
+      <w:r>
+        <w:rPr>
+          <w:lang w:val="pt-PT"/>
+        </w:rPr>
+        <w:t>s</w:t>
+      </w:r>
+      <w:r>
+        <w:rPr>
+          <w:lang w:val="pt-PT"/>
+        </w:rPr>
+        <w:t xml:space="preserve"> de atividade que representa</w:t>
+      </w:r>
+      <w:r>
+        <w:rPr>
+          <w:lang w:val="pt-PT"/>
+        </w:rPr>
+        <w:t>m</w:t>
+      </w:r>
+      <w:r>
+        <w:rPr>
+          <w:lang w:val="pt-PT"/>
+        </w:rPr>
+        <w:t xml:space="preserve"> as várias atividades e os fluxos de acontecimentos</w:t>
+      </w:r>
+      <w:r>
+        <w:rPr>
+          <w:lang w:val="pt-PT"/>
+        </w:rPr>
+        <w:t>. Neste caso representam as</w:t>
+      </w:r>
+      <w:r>
+        <w:rPr>
+          <w:lang w:val="pt-PT"/>
+        </w:rPr>
+        <w:t xml:space="preserve"> mudanças de </w:t>
+      </w:r>
+      <w:r>
+        <w:rPr>
+          <w:lang w:val="pt-PT"/>
+        </w:rPr>
+        <w:t>ações</w:t>
+      </w:r>
+      <w:r>
+        <w:rPr>
+          <w:lang w:val="pt-PT"/>
+        </w:rPr>
+        <w:t xml:space="preserve"> </w:t>
+      </w:r>
+      <w:r>
+        <w:rPr>
+          <w:lang w:val="pt-PT"/>
+        </w:rPr>
+        <w:t xml:space="preserve">que ocorrem aquando </w:t>
+      </w:r>
+      <w:r>
+        <w:rPr>
+          <w:lang w:val="pt-PT"/>
+        </w:rPr>
+        <w:t>d</w:t>
+      </w:r>
+      <w:r>
+        <w:rPr>
+          <w:lang w:val="pt-PT"/>
+        </w:rPr>
+        <w:t xml:space="preserve">a </w:t>
+      </w:r>
+      <w:r>
+        <w:rPr>
+          <w:lang w:val="pt-PT"/>
+        </w:rPr>
+        <w:t xml:space="preserve">pré-visualização e seleção duma receita e da </w:t>
+      </w:r>
+      <w:r>
+        <w:rPr>
+          <w:lang w:val="pt-PT"/>
+        </w:rPr>
+        <w:t>preparação/aprendizagem duma receita.</w:t>
       </w:r>
     </w:p>
     <w:p>
@@ -11027,47 +11128,309 @@
     <w:p>
       <w:pPr>
         <w:rPr>
+          <w:lang w:val="pt-PT"/>
+        </w:rPr>
+      </w:pPr>
+      <w:r>
+        <w:rPr>
+          <w:lang w:val="pt-PT"/>
+        </w:rPr>
+        <w:t>O primeiro diagrama de atividade representa as ações que tanto o utilizador como o sistema executam aquando da pré-visualização e seleção duma receita.</w:t>
+      </w:r>
+    </w:p>
+    <w:p>
+      <w:pPr>
+        <w:keepNext/>
+        <w:jc w:val="center"/>
+      </w:pPr>
+      <w:r>
+        <w:rPr>
+          <w:noProof/>
           <w:color w:val="FF0000"/>
           <w:lang w:val="pt-PT"/>
         </w:rPr>
-      </w:pPr>
-      <w:r>
+        <w:drawing>
+          <wp:inline distT="0" distB="0" distL="0" distR="0">
+            <wp:extent cx="5400040" cy="3470910"/>
+            <wp:effectExtent l="0" t="0" r="0" b="0"/>
+            <wp:docPr id="36" name="Imagem 36" descr="Uma imagem com captura de ecrã&#10;&#10;Descrição gerada automaticamente"/>
+            <wp:cNvGraphicFramePr>
+              <a:graphicFrameLocks xmlns:a="http://schemas.openxmlformats.org/drawingml/2006/main" noChangeAspect="1"/>
+            </wp:cNvGraphicFramePr>
+            <a:graphic xmlns:a="http://schemas.openxmlformats.org/drawingml/2006/main">
+              <a:graphicData uri="http://schemas.openxmlformats.org/drawingml/2006/picture">
+                <pic:pic xmlns:pic="http://schemas.openxmlformats.org/drawingml/2006/picture">
+                  <pic:nvPicPr>
+                    <pic:cNvPr id="36" name="Captura de ecrã 2019-03-31, às 22.37.49.png"/>
+                    <pic:cNvPicPr/>
+                  </pic:nvPicPr>
+                  <pic:blipFill>
+                    <a:blip r:embed="rId23"/>
+                    <a:stretch>
+                      <a:fillRect/>
+                    </a:stretch>
+                  </pic:blipFill>
+                  <pic:spPr>
+                    <a:xfrm>
+                      <a:off x="0" y="0"/>
+                      <a:ext cx="5400040" cy="3470910"/>
+                    </a:xfrm>
+                    <a:prstGeom prst="rect">
+                      <a:avLst/>
+                    </a:prstGeom>
+                  </pic:spPr>
+                </pic:pic>
+              </a:graphicData>
+            </a:graphic>
+          </wp:inline>
+        </w:drawing>
+      </w:r>
+    </w:p>
+    <w:p>
+      <w:pPr>
+        <w:pStyle w:val="Legenda"/>
         <w:rPr>
           <w:color w:val="FF0000"/>
           <w:lang w:val="pt-PT"/>
         </w:rPr>
-        <w:t>//////////////////////// IMAGEM ///////////////////////////</w:t>
-      </w:r>
-    </w:p>
-    <w:p>
-      <w:pPr>
-        <w:rPr>
-          <w:lang w:val="pt-PT"/>
-        </w:rPr>
-      </w:pPr>
-      <w:r>
-        <w:rPr>
-          <w:lang w:val="pt-PT"/>
-        </w:rPr>
-        <w:t xml:space="preserve">De referir ainda que o </w:t>
-      </w:r>
-      <w:r>
-        <w:rPr>
-          <w:lang w:val="pt-PT"/>
-        </w:rPr>
-        <w:t>diagrama de atividade</w:t>
-      </w:r>
-      <w:r>
-        <w:rPr>
-          <w:lang w:val="pt-PT"/>
-        </w:rPr>
-        <w:t xml:space="preserve"> é um exemplo de diagrama </w:t>
-      </w:r>
-      <w:r>
-        <w:rPr>
-          <w:lang w:val="pt-PT"/>
-        </w:rPr>
-        <w:t>comportamental</w:t>
+      </w:pPr>
+      <w:r>
+        <w:rPr>
+          <w:lang w:val="pt-PT"/>
+        </w:rPr>
+        <w:t xml:space="preserve">Figura </w:t>
+      </w:r>
+      <w:r>
+        <w:fldChar w:fldCharType="begin"/>
+      </w:r>
+      <w:r>
+        <w:rPr>
+          <w:lang w:val="pt-PT"/>
+        </w:rPr>
+        <w:instrText xml:space="preserve"> SEQ Figura \* ARABIC </w:instrText>
+      </w:r>
+      <w:r>
+        <w:fldChar w:fldCharType="separate"/>
+      </w:r>
+      <w:r>
+        <w:rPr>
+          <w:noProof/>
+          <w:lang w:val="pt-PT"/>
+        </w:rPr>
+        <w:t>7</w:t>
+      </w:r>
+      <w:r>
+        <w:fldChar w:fldCharType="end"/>
+      </w:r>
+      <w:r>
+        <w:rPr>
+          <w:lang w:val="pt-PT"/>
+        </w:rPr>
+        <w:t xml:space="preserve"> - Diagrama de Atividade de Seleção duma Receita</w:t>
+      </w:r>
+    </w:p>
+    <w:p>
+      <w:pPr>
+        <w:spacing w:line="240" w:lineRule="auto"/>
+        <w:ind w:firstLine="0"/>
+        <w:jc w:val="left"/>
+        <w:rPr>
+          <w:lang w:val="pt-PT"/>
+        </w:rPr>
+      </w:pPr>
+      <w:r>
+        <w:rPr>
+          <w:lang w:val="pt-PT"/>
+        </w:rPr>
+        <w:br w:type="page"/>
+      </w:r>
+    </w:p>
+    <w:p>
+      <w:pPr>
+        <w:rPr>
+          <w:lang w:val="pt-PT"/>
+        </w:rPr>
+      </w:pPr>
+      <w:r>
+        <w:rPr>
+          <w:lang w:val="pt-PT"/>
+        </w:rPr>
+        <w:lastRenderedPageBreak/>
+        <w:t>O segundo diagrama representa as ações entre o utilizador e o sistema aquando da preparação/aprendizagem duma receita.</w:t>
+      </w:r>
+    </w:p>
+    <w:p>
+      <w:pPr>
+        <w:keepNext/>
+        <w:jc w:val="center"/>
+      </w:pPr>
+      <w:r>
+        <w:rPr>
+          <w:noProof/>
+          <w:lang w:val="pt-PT"/>
+        </w:rPr>
+        <w:drawing>
+          <wp:inline distT="0" distB="0" distL="0" distR="0">
+            <wp:extent cx="5400040" cy="3795395"/>
+            <wp:effectExtent l="0" t="0" r="0" b="0"/>
+            <wp:docPr id="38" name="Imagem 38" descr="Uma imagem com mapa&#10;&#10;Descrição gerada automaticamente"/>
+            <wp:cNvGraphicFramePr>
+              <a:graphicFrameLocks xmlns:a="http://schemas.openxmlformats.org/drawingml/2006/main" noChangeAspect="1"/>
+            </wp:cNvGraphicFramePr>
+            <a:graphic xmlns:a="http://schemas.openxmlformats.org/drawingml/2006/main">
+              <a:graphicData uri="http://schemas.openxmlformats.org/drawingml/2006/picture">
+                <pic:pic xmlns:pic="http://schemas.openxmlformats.org/drawingml/2006/picture">
+                  <pic:nvPicPr>
+                    <pic:cNvPr id="38" name="Captura de ecrã 2019-03-31, às 22.33.48.png"/>
+                    <pic:cNvPicPr/>
+                  </pic:nvPicPr>
+                  <pic:blipFill>
+                    <a:blip r:embed="rId24"/>
+                    <a:stretch>
+                      <a:fillRect/>
+                    </a:stretch>
+                  </pic:blipFill>
+                  <pic:spPr>
+                    <a:xfrm>
+                      <a:off x="0" y="0"/>
+                      <a:ext cx="5400040" cy="3795395"/>
+                    </a:xfrm>
+                    <a:prstGeom prst="rect">
+                      <a:avLst/>
+                    </a:prstGeom>
+                  </pic:spPr>
+                </pic:pic>
+              </a:graphicData>
+            </a:graphic>
+          </wp:inline>
+        </w:drawing>
+      </w:r>
+    </w:p>
+    <w:p>
+      <w:pPr>
+        <w:pStyle w:val="Legenda"/>
+        <w:rPr>
+          <w:lang w:val="pt-PT"/>
+        </w:rPr>
+      </w:pPr>
+      <w:r>
+        <w:rPr>
+          <w:lang w:val="pt-PT"/>
+        </w:rPr>
+        <w:t xml:space="preserve">Figura </w:t>
+      </w:r>
+      <w:r>
+        <w:fldChar w:fldCharType="begin"/>
+      </w:r>
+      <w:r>
+        <w:rPr>
+          <w:lang w:val="pt-PT"/>
+        </w:rPr>
+        <w:instrText xml:space="preserve"> SEQ Figura \* ARABIC </w:instrText>
+      </w:r>
+      <w:r>
+        <w:fldChar w:fldCharType="separate"/>
+      </w:r>
+      <w:r>
+        <w:rPr>
+          <w:noProof/>
+          <w:lang w:val="pt-PT"/>
+        </w:rPr>
+        <w:t>8</w:t>
+      </w:r>
+      <w:r>
+        <w:fldChar w:fldCharType="end"/>
+      </w:r>
+      <w:r>
+        <w:rPr>
+          <w:lang w:val="pt-PT"/>
+        </w:rPr>
+        <w:t xml:space="preserve"> - Diagrama de Atividade de Preparação duma Receita</w:t>
+      </w:r>
+    </w:p>
+    <w:p>
+      <w:pPr>
+        <w:rPr>
+          <w:lang w:val="pt-PT"/>
+        </w:rPr>
+      </w:pPr>
+      <w:r>
+        <w:rPr>
+          <w:lang w:val="pt-PT"/>
+        </w:rPr>
+        <w:t>De referir ainda que o</w:t>
+      </w:r>
+      <w:r>
+        <w:rPr>
+          <w:lang w:val="pt-PT"/>
+        </w:rPr>
+        <w:t>s</w:t>
+      </w:r>
+      <w:r>
+        <w:rPr>
+          <w:lang w:val="pt-PT"/>
+        </w:rPr>
+        <w:t xml:space="preserve"> </w:t>
+      </w:r>
+      <w:r>
+        <w:rPr>
+          <w:lang w:val="pt-PT"/>
+        </w:rPr>
+        <w:t>diagrama</w:t>
+      </w:r>
+      <w:r>
+        <w:rPr>
+          <w:lang w:val="pt-PT"/>
+        </w:rPr>
+        <w:t>s</w:t>
+      </w:r>
+      <w:r>
+        <w:rPr>
+          <w:lang w:val="pt-PT"/>
+        </w:rPr>
+        <w:t xml:space="preserve"> de atividade</w:t>
+      </w:r>
+      <w:r>
+        <w:rPr>
+          <w:lang w:val="pt-PT"/>
+        </w:rPr>
+        <w:t xml:space="preserve"> </w:t>
+      </w:r>
+      <w:r>
+        <w:rPr>
+          <w:lang w:val="pt-PT"/>
+        </w:rPr>
+        <w:t>são</w:t>
+      </w:r>
+      <w:r>
+        <w:rPr>
+          <w:lang w:val="pt-PT"/>
+        </w:rPr>
+        <w:t xml:space="preserve"> um exemplo de diagrama</w:t>
+      </w:r>
+      <w:r>
+        <w:rPr>
+          <w:lang w:val="pt-PT"/>
+        </w:rPr>
+        <w:t>s</w:t>
+      </w:r>
+      <w:r>
+        <w:rPr>
+          <w:lang w:val="pt-PT"/>
+        </w:rPr>
+        <w:t xml:space="preserve"> </w:t>
+      </w:r>
+      <w:r>
+        <w:rPr>
+          <w:lang w:val="pt-PT"/>
+        </w:rPr>
+        <w:t>comportamenta</w:t>
+      </w:r>
+      <w:r>
+        <w:rPr>
+          <w:lang w:val="pt-PT"/>
+        </w:rPr>
+        <w:t>is</w:t>
       </w:r>
       <w:r>
         <w:rPr>
@@ -11079,13 +11442,55 @@
         <w:rPr>
           <w:lang w:val="pt-PT"/>
         </w:rPr>
-        <w:t>que especifica atividades e fluxos de acontecimentos. É</w:t>
-      </w:r>
-      <w:r>
-        <w:rPr>
-          <w:lang w:val="pt-PT"/>
-        </w:rPr>
-        <w:t xml:space="preserve"> usado nesta etapa d</w:t>
+        <w:t>que especifica</w:t>
+      </w:r>
+      <w:r>
+        <w:rPr>
+          <w:lang w:val="pt-PT"/>
+        </w:rPr>
+        <w:t>m</w:t>
+      </w:r>
+      <w:r>
+        <w:rPr>
+          <w:lang w:val="pt-PT"/>
+        </w:rPr>
+        <w:t xml:space="preserve"> atividades e</w:t>
+      </w:r>
+      <w:r>
+        <w:rPr>
+          <w:lang w:val="pt-PT"/>
+        </w:rPr>
+        <w:t xml:space="preserve"> </w:t>
+      </w:r>
+      <w:r>
+        <w:rPr>
+          <w:lang w:val="pt-PT"/>
+        </w:rPr>
+        <w:t xml:space="preserve">fluxos de acontecimentos. </w:t>
+      </w:r>
+      <w:r>
+        <w:rPr>
+          <w:lang w:val="pt-PT"/>
+        </w:rPr>
+        <w:t>São</w:t>
+      </w:r>
+      <w:r>
+        <w:rPr>
+          <w:lang w:val="pt-PT"/>
+        </w:rPr>
+        <w:t xml:space="preserve"> usado</w:t>
+      </w:r>
+      <w:r>
+        <w:rPr>
+          <w:lang w:val="pt-PT"/>
+        </w:rPr>
+        <w:t>s</w:t>
+      </w:r>
+      <w:r>
+        <w:rPr>
+          <w:lang w:val="pt-PT"/>
+        </w:rPr>
+        <w:t xml:space="preserve"> nesta etapa d</w:t>
       </w:r>
       <w:r>
         <w:rPr>
@@ -11109,7 +11514,39 @@
         <w:rPr>
           <w:lang w:val="pt-PT"/>
         </w:rPr>
-        <w:t xml:space="preserve"> pois providencia uma forma muito trivial de representar o sistema.</w:t>
+        <w:t xml:space="preserve"> pois providencia</w:t>
+      </w:r>
+      <w:r>
+        <w:rPr>
+          <w:lang w:val="pt-PT"/>
+        </w:rPr>
+        <w:t>m</w:t>
+      </w:r>
+      <w:r>
+        <w:rPr>
+          <w:lang w:val="pt-PT"/>
+        </w:rPr>
+        <w:t xml:space="preserve"> uma forma muito trivial de representar o sistema</w:t>
+      </w:r>
+      <w:r>
+        <w:rPr>
+          <w:lang w:val="pt-PT"/>
+        </w:rPr>
+        <w:t xml:space="preserve"> e ter uma ideia para trabalho futuro de como estas ações possivelmente </w:t>
+      </w:r>
+      <w:bookmarkStart w:id="25" w:name="_GoBack"/>
+      <w:bookmarkEnd w:id="25"/>
+      <w:r>
+        <w:rPr>
+          <w:lang w:val="pt-PT"/>
+        </w:rPr>
+        <w:t>se comportarão</w:t>
+      </w:r>
+      <w:r>
+        <w:rPr>
+          <w:lang w:val="pt-PT"/>
+        </w:rPr>
+        <w:t>.</w:t>
       </w:r>
     </w:p>
     <w:p>
@@ -11234,6 +11671,7 @@
         <w:pStyle w:val="Ttulo31"/>
       </w:pPr>
       <w:r>
+        <w:lastRenderedPageBreak/>
         <w:t>Modelo de Use Cases</w:t>
       </w:r>
     </w:p>
@@ -11327,40 +11765,328 @@
         <w:pStyle w:val="Ttulo31"/>
       </w:pPr>
       <w:r>
+        <w:t>Especificação de Use Cases</w:t>
+      </w:r>
+    </w:p>
+    <w:p>
+      <w:pPr>
+        <w:rPr>
+          <w:lang w:val="pt-PT"/>
+        </w:rPr>
+      </w:pPr>
+      <w:r>
+        <w:rPr>
+          <w:lang w:val="pt-PT"/>
+        </w:rPr>
+        <w:t xml:space="preserve">O subcapítulo anterior mostra a aglomeração de todos os use cases que o utilizador pode </w:t>
+      </w:r>
+      <w:r>
+        <w:rPr>
+          <w:lang w:val="pt-PT"/>
+        </w:rPr>
+        <w:t>requerer ao sistema. No entanto, é também muito importante saber detalhadamente como cada uma das ações progride, e perante esta necessidade, surge a especificação de use cases.</w:t>
+      </w:r>
+    </w:p>
+    <w:p>
+      <w:pPr>
+        <w:rPr>
+          <w:lang w:val="pt-PT"/>
+        </w:rPr>
+      </w:pPr>
+      <w:r>
+        <w:rPr>
+          <w:lang w:val="pt-PT"/>
+        </w:rPr>
+        <w:t>Neste relatório, optamos por especificar os use cases através da descrição tabular.</w:t>
+      </w:r>
+    </w:p>
+    <w:p>
+      <w:pPr>
+        <w:rPr>
+          <w:color w:val="FF0000"/>
+          <w:lang w:val="pt-PT"/>
+        </w:rPr>
+      </w:pPr>
+      <w:r>
+        <w:rPr>
+          <w:color w:val="FF0000"/>
+          <w:lang w:val="pt-PT"/>
+        </w:rPr>
+        <w:t xml:space="preserve">//////////////////////// </w:t>
+      </w:r>
+      <w:r>
+        <w:rPr>
+          <w:color w:val="FF0000"/>
+          <w:lang w:val="pt-PT"/>
+        </w:rPr>
+        <w:t>IMAGENS /</w:t>
+      </w:r>
+      <w:r>
+        <w:rPr>
+          <w:color w:val="FF0000"/>
+          <w:lang w:val="pt-PT"/>
+        </w:rPr>
+        <w:t>//////////////////////////</w:t>
+      </w:r>
+    </w:p>
+    <w:p>
+      <w:pPr>
+        <w:pStyle w:val="Ttulo31"/>
+      </w:pPr>
+      <w:r>
+        <w:t>Diagrama</w:t>
+      </w:r>
+      <w:r>
+        <w:t>s</w:t>
+      </w:r>
+      <w:r>
+        <w:t xml:space="preserve"> de Sequência de Implementação</w:t>
+      </w:r>
+    </w:p>
+    <w:p>
+      <w:pPr>
+        <w:rPr>
+          <w:lang w:val="pt-PT"/>
+        </w:rPr>
+      </w:pPr>
+      <w:r>
+        <w:rPr>
+          <w:lang w:val="pt-PT"/>
+        </w:rPr>
+        <w:t>Os diagramas de sequência são usados para modelar a interação entre o utilizador e os objetos do sistema, assim como as interações entre os próprios objetos do sistema.</w:t>
+      </w:r>
+    </w:p>
+    <w:p>
+      <w:pPr>
+        <w:rPr>
+          <w:lang w:val="pt-PT"/>
+        </w:rPr>
+      </w:pPr>
+      <w:r>
+        <w:rPr>
+          <w:lang w:val="pt-PT"/>
+        </w:rPr>
+        <w:t xml:space="preserve">Deste modo, um diagrama destes tem como objetivo mostrar a sequência de interações durante um use case em particular. </w:t>
+      </w:r>
+    </w:p>
+    <w:p>
+      <w:pPr>
+        <w:rPr>
+          <w:color w:val="FF0000"/>
+          <w:lang w:val="pt-PT"/>
+        </w:rPr>
+      </w:pPr>
+      <w:r>
+        <w:rPr>
+          <w:color w:val="FF0000"/>
+          <w:lang w:val="pt-PT"/>
+        </w:rPr>
+        <w:t>//////////////////////// IMAGENS E EXPLICACAO DAS IMAGENS ///////////////////////////</w:t>
+      </w:r>
+    </w:p>
+    <w:p>
+      <w:pPr>
+        <w:pStyle w:val="Ttulo21"/>
+      </w:pPr>
+      <w:r>
+        <w:t xml:space="preserve">Modelos </w:t>
+      </w:r>
+      <w:r>
+        <w:t>Estruturais</w:t>
+      </w:r>
+    </w:p>
+    <w:p>
+      <w:pPr>
+        <w:rPr>
+          <w:lang w:val="pt-PT"/>
+        </w:rPr>
+      </w:pPr>
+      <w:r>
+        <w:rPr>
+          <w:lang w:val="pt-PT"/>
+        </w:rPr>
+        <w:t xml:space="preserve">Os modelos estruturais </w:t>
+      </w:r>
+      <w:r>
+        <w:rPr>
+          <w:lang w:val="pt-PT"/>
+        </w:rPr>
+        <w:t xml:space="preserve">demonstram a organização de um sistema relativamente às componentes e às relações </w:t>
+      </w:r>
+      <w:r>
+        <w:rPr>
+          <w:lang w:val="pt-PT"/>
+        </w:rPr>
+        <w:t xml:space="preserve">em </w:t>
+      </w:r>
+      <w:r>
+        <w:rPr>
+          <w:lang w:val="pt-PT"/>
+        </w:rPr>
+        <w:t xml:space="preserve">que </w:t>
+      </w:r>
+      <w:r>
+        <w:rPr>
+          <w:lang w:val="pt-PT"/>
+        </w:rPr>
+        <w:t xml:space="preserve">este </w:t>
+      </w:r>
+      <w:r>
+        <w:rPr>
+          <w:lang w:val="pt-PT"/>
+        </w:rPr>
+        <w:t>se baseia.</w:t>
+      </w:r>
+      <w:r>
+        <w:rPr>
+          <w:lang w:val="pt-PT"/>
+        </w:rPr>
+        <w:t xml:space="preserve"> Este género de modelos são mais uma fase muito importante na modelação do sistema, porque é </w:t>
+      </w:r>
+      <w:r>
+        <w:rPr>
+          <w:lang w:val="pt-PT"/>
+        </w:rPr>
+        <w:t>neste momento</w:t>
+      </w:r>
+      <w:r>
+        <w:rPr>
+          <w:lang w:val="pt-PT"/>
+        </w:rPr>
+        <w:t xml:space="preserve"> que é discutida e </w:t>
+      </w:r>
+      <w:r>
+        <w:rPr>
+          <w:lang w:val="pt-PT"/>
+        </w:rPr>
+        <w:t>estabelecida</w:t>
+      </w:r>
+      <w:r>
+        <w:rPr>
+          <w:lang w:val="pt-PT"/>
+        </w:rPr>
+        <w:t xml:space="preserve"> a arquitetura do sistema que </w:t>
+      </w:r>
+      <w:r>
+        <w:rPr>
+          <w:lang w:val="pt-PT"/>
+        </w:rPr>
+        <w:t>será construído.</w:t>
+      </w:r>
+    </w:p>
+    <w:p>
+      <w:pPr>
+        <w:rPr>
+          <w:lang w:val="pt-PT"/>
+        </w:rPr>
+      </w:pPr>
+      <w:r>
+        <w:rPr>
+          <w:lang w:val="pt-PT"/>
+        </w:rPr>
+        <w:t>Neste capítulo, vamos abordar os diagramas de classe com a intenção de modelar uma estrutura estática das classes do sistema de software.</w:t>
+      </w:r>
+    </w:p>
+    <w:p>
+      <w:pPr>
+        <w:pStyle w:val="Ttulo31"/>
+      </w:pPr>
+      <w:r>
+        <w:t>Diagrama de Classe</w:t>
+      </w:r>
+    </w:p>
+    <w:p>
+      <w:pPr>
+        <w:rPr>
+          <w:lang w:val="pt-PT"/>
+        </w:rPr>
+      </w:pPr>
+      <w:r>
+        <w:rPr>
+          <w:lang w:val="pt-PT"/>
+        </w:rPr>
+        <w:t>Como já foi introduzido, um diagrama de classes é usado para desenvolver um sistema orientado a objetos que mostre as classes nele presentes e as associações entre essas mesmas classes.</w:t>
+      </w:r>
+      <w:r>
+        <w:rPr>
+          <w:lang w:val="pt-PT"/>
+        </w:rPr>
+        <w:t xml:space="preserve"> </w:t>
+      </w:r>
+    </w:p>
+    <w:p>
+      <w:pPr>
+        <w:rPr>
+          <w:lang w:val="pt-PT"/>
+        </w:rPr>
+      </w:pPr>
+      <w:r>
+        <w:rPr>
+          <w:lang w:val="pt-PT"/>
+        </w:rPr>
         <w:lastRenderedPageBreak/>
-        <w:t>Especificação de Use Cases</w:t>
-      </w:r>
-    </w:p>
-    <w:p>
-      <w:pPr>
-        <w:rPr>
-          <w:lang w:val="pt-PT"/>
-        </w:rPr>
-      </w:pPr>
-      <w:r>
-        <w:rPr>
-          <w:lang w:val="pt-PT"/>
-        </w:rPr>
-        <w:t xml:space="preserve">O subcapítulo anterior mostra a aglomeração de todos os use cases que o utilizador pode </w:t>
-      </w:r>
-      <w:r>
-        <w:rPr>
-          <w:lang w:val="pt-PT"/>
-        </w:rPr>
-        <w:t>requerer ao sistema. No entanto, é também muito importante saber detalhadamente como cada uma das ações progride, e perante esta necessidade, surge a especificação de use cases.</w:t>
-      </w:r>
-    </w:p>
-    <w:p>
-      <w:pPr>
-        <w:rPr>
-          <w:lang w:val="pt-PT"/>
-        </w:rPr>
-      </w:pPr>
-      <w:r>
-        <w:rPr>
-          <w:lang w:val="pt-PT"/>
-        </w:rPr>
-        <w:t>Neste relatório, optamos por especificar os use cases através da descrição tabular.</w:t>
+        <w:t xml:space="preserve">É nesta parte da modelação que, no contexto do projeto, são identificados os objetos essenciais para o seu funcionamento, e é realizada a representação destes mesmos em classes. </w:t>
+      </w:r>
+    </w:p>
+    <w:p>
+      <w:pPr>
+        <w:rPr>
+          <w:lang w:val="pt-PT"/>
+        </w:rPr>
+      </w:pPr>
+      <w:r>
+        <w:rPr>
+          <w:lang w:val="pt-PT"/>
+        </w:rPr>
+        <w:t xml:space="preserve">O diagrama de classes abaixo apresentado, semanticamente, tem parecenças com o modelo de dados apresentado anteriormente. Tal não acontece por acaso, pois um diagrama de classes </w:t>
+      </w:r>
+      <w:r>
+        <w:rPr>
+          <w:lang w:val="pt-PT"/>
+        </w:rPr>
+        <w:t xml:space="preserve">tenta </w:t>
+      </w:r>
+      <w:r>
+        <w:rPr>
+          <w:lang w:val="pt-PT"/>
+        </w:rPr>
+        <w:t>mostra</w:t>
+      </w:r>
+      <w:r>
+        <w:rPr>
+          <w:lang w:val="pt-PT"/>
+        </w:rPr>
+        <w:t>r</w:t>
+      </w:r>
+      <w:r>
+        <w:rPr>
+          <w:lang w:val="pt-PT"/>
+        </w:rPr>
+        <w:t xml:space="preserve"> </w:t>
+      </w:r>
+      <w:r>
+        <w:rPr>
+          <w:lang w:val="pt-PT"/>
+        </w:rPr>
+        <w:t xml:space="preserve">as entidades, os atributos e as relações entre as próprias entidades apresentadas </w:t>
+      </w:r>
+      <w:r>
+        <w:rPr>
+          <w:lang w:val="pt-PT"/>
+        </w:rPr>
+        <w:t>num</w:t>
+      </w:r>
+      <w:r>
+        <w:rPr>
+          <w:lang w:val="pt-PT"/>
+        </w:rPr>
+        <w:t xml:space="preserve"> modelo de dados</w:t>
+      </w:r>
+      <w:r>
+        <w:rPr>
+          <w:lang w:val="pt-PT"/>
+        </w:rPr>
+        <w:t>, só que num contexto orientado a objetos.</w:t>
       </w:r>
     </w:p>
     <w:p>
@@ -11375,21 +12101,149 @@
           <w:color w:val="FF0000"/>
           <w:lang w:val="pt-PT"/>
         </w:rPr>
-        <w:t xml:space="preserve">//////////////////////// </w:t>
-      </w:r>
-      <w:r>
+        <w:t>//////////////////////// IMAGEM E EXPLICACAO DA IMAGEM ///////////////////////////</w:t>
+      </w:r>
+    </w:p>
+    <w:p>
+      <w:pPr>
+        <w:pStyle w:val="Ttulo31"/>
+      </w:pPr>
+      <w:r>
+        <w:t>Diagrama de Classe ORM</w:t>
+      </w:r>
+    </w:p>
+    <w:p>
+      <w:pPr>
         <w:rPr>
           <w:color w:val="FF0000"/>
           <w:lang w:val="pt-PT"/>
         </w:rPr>
-        <w:t>IMAGENS /</w:t>
-      </w:r>
+      </w:pPr>
       <w:r>
         <w:rPr>
           <w:color w:val="FF0000"/>
           <w:lang w:val="pt-PT"/>
         </w:rPr>
-        <w:t>//////////////////////////</w:t>
+        <w:t>/</w:t>
+      </w:r>
+      <w:r>
+        <w:rPr>
+          <w:color w:val="FF0000"/>
+          <w:lang w:val="pt-PT"/>
+        </w:rPr>
+        <w:t>//////////////////////// MAYBE ALGUM TEXTO //////////////////////////</w:t>
+      </w:r>
+    </w:p>
+    <w:p>
+      <w:pPr>
+        <w:rPr>
+          <w:color w:val="FF0000"/>
+          <w:lang w:val="pt-PT"/>
+        </w:rPr>
+      </w:pPr>
+      <w:r>
+        <w:rPr>
+          <w:color w:val="FF0000"/>
+          <w:lang w:val="pt-PT"/>
+        </w:rPr>
+        <w:t>/////////////////////// IMAGEM E EXPLICACAO DA IMAGEM ///////////////////////////</w:t>
+      </w:r>
+    </w:p>
+    <w:p>
+      <w:pPr>
+        <w:pStyle w:val="Ttulo21"/>
+      </w:pPr>
+      <w:r>
+        <w:t>Modelos Comportamentais</w:t>
+      </w:r>
+    </w:p>
+    <w:p>
+      <w:pPr>
+        <w:rPr>
+          <w:lang w:val="pt-PT"/>
+        </w:rPr>
+      </w:pPr>
+      <w:r>
+        <w:rPr>
+          <w:lang w:val="pt-PT"/>
+        </w:rPr>
+        <w:t xml:space="preserve">Estes modelos têm a sua importância na modelação pois representam o comportamento do sistema quando este está em execução. Eles mostram o que acontece quando o sistema responde a um </w:t>
+      </w:r>
+      <w:r>
+        <w:rPr>
+          <w:lang w:val="pt-PT"/>
+        </w:rPr>
+        <w:t xml:space="preserve">qualquer </w:t>
+      </w:r>
+      <w:r>
+        <w:rPr>
+          <w:lang w:val="pt-PT"/>
+        </w:rPr>
+        <w:t>acontecimento</w:t>
+      </w:r>
+      <w:r>
+        <w:rPr>
+          <w:lang w:val="pt-PT"/>
+        </w:rPr>
+        <w:t xml:space="preserve"> que esteja sujeito.</w:t>
+      </w:r>
+    </w:p>
+    <w:p>
+      <w:pPr>
+        <w:rPr>
+          <w:lang w:val="pt-PT"/>
+        </w:rPr>
+      </w:pPr>
+      <w:r>
+        <w:rPr>
+          <w:lang w:val="pt-PT"/>
+        </w:rPr>
+        <w:t xml:space="preserve">São dois os tipos de acontecimentos aos quais </w:t>
+      </w:r>
+      <w:r>
+        <w:rPr>
+          <w:lang w:val="pt-PT"/>
+        </w:rPr>
+        <w:t xml:space="preserve">o sistema </w:t>
+      </w:r>
+      <w:r>
+        <w:rPr>
+          <w:lang w:val="pt-PT"/>
+        </w:rPr>
+        <w:t>est</w:t>
+      </w:r>
+      <w:r>
+        <w:rPr>
+          <w:lang w:val="pt-PT"/>
+        </w:rPr>
+        <w:t>á</w:t>
+      </w:r>
+      <w:r>
+        <w:rPr>
+          <w:lang w:val="pt-PT"/>
+        </w:rPr>
+        <w:t xml:space="preserve"> sujeito. </w:t>
+      </w:r>
+      <w:r>
+        <w:rPr>
+          <w:lang w:val="pt-PT"/>
+        </w:rPr>
+        <w:t xml:space="preserve">Pode ocorrer chegada de dados ou então acontecimento de um evento, e nos dois casos o sistema tem que ter capacidade de os processar. </w:t>
+      </w:r>
+    </w:p>
+    <w:p>
+      <w:pPr>
+        <w:rPr>
+          <w:color w:val="FF0000"/>
+          <w:lang w:val="pt-PT"/>
+        </w:rPr>
+      </w:pPr>
+      <w:r>
+        <w:rPr>
+          <w:color w:val="FF0000"/>
+          <w:lang w:val="pt-PT"/>
+        </w:rPr>
+        <w:t>//////////////////////// MAYBE MAIS ALGUMA COISA //////////////////////////</w:t>
       </w:r>
     </w:p>
     <w:p>
@@ -11397,39 +12251,7 @@
         <w:pStyle w:val="Ttulo31"/>
       </w:pPr>
       <w:r>
-        <w:t>Diagrama</w:t>
-      </w:r>
-      <w:r>
-        <w:t>s</w:t>
-      </w:r>
-      <w:r>
-        <w:t xml:space="preserve"> de Sequência de Implementação</w:t>
-      </w:r>
-    </w:p>
-    <w:p>
-      <w:pPr>
-        <w:rPr>
-          <w:lang w:val="pt-PT"/>
-        </w:rPr>
-      </w:pPr>
-      <w:r>
-        <w:rPr>
-          <w:lang w:val="pt-PT"/>
-        </w:rPr>
-        <w:t>Os diagramas de sequência são usados para modelar a interação entre o utilizador e os objetos do sistema, assim como as interações entre os próprios objetos do sistema.</w:t>
-      </w:r>
-    </w:p>
-    <w:p>
-      <w:pPr>
-        <w:rPr>
-          <w:lang w:val="pt-PT"/>
-        </w:rPr>
-      </w:pPr>
-      <w:r>
-        <w:rPr>
-          <w:lang w:val="pt-PT"/>
-        </w:rPr>
-        <w:t xml:space="preserve">Deste modo, um diagrama destes tem como objetivo mostrar a sequência de interações durante um use case em particular. </w:t>
+        <w:t>Máquina de Estado</w:t>
       </w:r>
     </w:p>
     <w:p>
@@ -11444,211 +12266,7 @@
           <w:color w:val="FF0000"/>
           <w:lang w:val="pt-PT"/>
         </w:rPr>
-        <w:t>//////////////////////// IMAGENS E EXPLICACAO DAS IMAGENS ///////////////////////////</w:t>
-      </w:r>
-    </w:p>
-    <w:p>
-      <w:pPr>
-        <w:pStyle w:val="Ttulo21"/>
-      </w:pPr>
-      <w:r>
-        <w:t xml:space="preserve">Modelos </w:t>
-      </w:r>
-      <w:r>
-        <w:t>Estruturais</w:t>
-      </w:r>
-    </w:p>
-    <w:p>
-      <w:pPr>
-        <w:rPr>
-          <w:lang w:val="pt-PT"/>
-        </w:rPr>
-      </w:pPr>
-      <w:r>
-        <w:rPr>
-          <w:lang w:val="pt-PT"/>
-        </w:rPr>
-        <w:t xml:space="preserve">Os modelos estruturais </w:t>
-      </w:r>
-      <w:r>
-        <w:rPr>
-          <w:lang w:val="pt-PT"/>
-        </w:rPr>
-        <w:t xml:space="preserve">demonstram a organização de um sistema relativamente às componentes e às relações </w:t>
-      </w:r>
-      <w:r>
-        <w:rPr>
-          <w:lang w:val="pt-PT"/>
-        </w:rPr>
-        <w:t xml:space="preserve">em </w:t>
-      </w:r>
-      <w:r>
-        <w:rPr>
-          <w:lang w:val="pt-PT"/>
-        </w:rPr>
-        <w:t xml:space="preserve">que </w:t>
-      </w:r>
-      <w:r>
-        <w:rPr>
-          <w:lang w:val="pt-PT"/>
-        </w:rPr>
-        <w:t xml:space="preserve">este </w:t>
-      </w:r>
-      <w:r>
-        <w:rPr>
-          <w:lang w:val="pt-PT"/>
-        </w:rPr>
-        <w:t>se baseia.</w:t>
-      </w:r>
-      <w:r>
-        <w:rPr>
-          <w:lang w:val="pt-PT"/>
-        </w:rPr>
-        <w:t xml:space="preserve"> Este género de modelos são mais uma fase muito importante na modelação do sistema, porque é </w:t>
-      </w:r>
-      <w:r>
-        <w:rPr>
-          <w:lang w:val="pt-PT"/>
-        </w:rPr>
-        <w:t>neste momento</w:t>
-      </w:r>
-      <w:r>
-        <w:rPr>
-          <w:lang w:val="pt-PT"/>
-        </w:rPr>
-        <w:t xml:space="preserve"> que é discutida e </w:t>
-      </w:r>
-      <w:r>
-        <w:rPr>
-          <w:lang w:val="pt-PT"/>
-        </w:rPr>
-        <w:t>estabelecida</w:t>
-      </w:r>
-      <w:r>
-        <w:rPr>
-          <w:lang w:val="pt-PT"/>
-        </w:rPr>
-        <w:t xml:space="preserve"> a arquitetura do sistema que </w:t>
-      </w:r>
-      <w:r>
-        <w:rPr>
-          <w:lang w:val="pt-PT"/>
-        </w:rPr>
-        <w:t>será construído.</w:t>
-      </w:r>
-    </w:p>
-    <w:p>
-      <w:pPr>
-        <w:rPr>
-          <w:lang w:val="pt-PT"/>
-        </w:rPr>
-      </w:pPr>
-      <w:r>
-        <w:rPr>
-          <w:lang w:val="pt-PT"/>
-        </w:rPr>
-        <w:t>Neste capítulo, vamos abordar os diagramas de classe com a intenção de modelar uma estrutura estática das classes do sistema de software.</w:t>
-      </w:r>
-    </w:p>
-    <w:p>
-      <w:pPr>
-        <w:pStyle w:val="Ttulo31"/>
-      </w:pPr>
-      <w:r>
-        <w:t>Diagrama de Classe</w:t>
-      </w:r>
-    </w:p>
-    <w:p>
-      <w:pPr>
-        <w:rPr>
-          <w:lang w:val="pt-PT"/>
-        </w:rPr>
-      </w:pPr>
-      <w:r>
-        <w:rPr>
-          <w:lang w:val="pt-PT"/>
-        </w:rPr>
-        <w:t>Como já foi introduzido, um diagrama de classes é usado para desenvolver um sistema orientado a objetos que mostre as classes nele presentes e as associações entre essas mesmas classes.</w:t>
-      </w:r>
-      <w:r>
-        <w:rPr>
-          <w:lang w:val="pt-PT"/>
-        </w:rPr>
-        <w:t xml:space="preserve"> </w:t>
-      </w:r>
-    </w:p>
-    <w:p>
-      <w:pPr>
-        <w:rPr>
-          <w:lang w:val="pt-PT"/>
-        </w:rPr>
-      </w:pPr>
-      <w:r>
-        <w:rPr>
-          <w:lang w:val="pt-PT"/>
-        </w:rPr>
-        <w:t xml:space="preserve">É nesta parte da modelação que, no contexto do projeto, são identificados os objetos essenciais para o seu funcionamento, e é realizada a representação destes mesmos em classes. </w:t>
-      </w:r>
-    </w:p>
-    <w:p>
-      <w:pPr>
-        <w:rPr>
-          <w:lang w:val="pt-PT"/>
-        </w:rPr>
-      </w:pPr>
-      <w:r>
-        <w:rPr>
-          <w:lang w:val="pt-PT"/>
-        </w:rPr>
-        <w:t xml:space="preserve">O diagrama de classes abaixo apresentado, semanticamente, tem parecenças com o modelo de dados apresentado anteriormente. Tal não acontece por acaso, pois um diagrama de classes </w:t>
-      </w:r>
-      <w:r>
-        <w:rPr>
-          <w:lang w:val="pt-PT"/>
-        </w:rPr>
-        <w:t xml:space="preserve">tenta </w:t>
-      </w:r>
-      <w:r>
-        <w:rPr>
-          <w:lang w:val="pt-PT"/>
-        </w:rPr>
-        <w:t>mostra</w:t>
-      </w:r>
-      <w:r>
-        <w:rPr>
-          <w:lang w:val="pt-PT"/>
-        </w:rPr>
-        <w:t>r</w:t>
-      </w:r>
-      <w:r>
-        <w:rPr>
-          <w:lang w:val="pt-PT"/>
-        </w:rPr>
-        <w:t xml:space="preserve"> </w:t>
-      </w:r>
-      <w:r>
-        <w:rPr>
-          <w:lang w:val="pt-PT"/>
-        </w:rPr>
-        <w:t xml:space="preserve">as entidades, os atributos e as relações entre as próprias entidades apresentadas </w:t>
-      </w:r>
-      <w:r>
-        <w:rPr>
-          <w:lang w:val="pt-PT"/>
-        </w:rPr>
-        <w:t>num</w:t>
-      </w:r>
-      <w:r>
-        <w:rPr>
-          <w:lang w:val="pt-PT"/>
-        </w:rPr>
-        <w:t xml:space="preserve"> modelo de dados</w:t>
-      </w:r>
-      <w:r>
-        <w:rPr>
-          <w:lang w:val="pt-PT"/>
-        </w:rPr>
-        <w:t>, só que num contexto orientado a objetos.</w:t>
+        <w:t>//////////////////////// MAYBE ALGUM TEXTO //////////////////////////</w:t>
       </w:r>
     </w:p>
     <w:p>
@@ -11666,217 +12284,6 @@
         <w:t>//////////////////////// IMAGEM E EXPLICACAO DA IMAGEM ///////////////////////////</w:t>
       </w:r>
     </w:p>
-    <w:p>
-      <w:pPr>
-        <w:pStyle w:val="Ttulo31"/>
-      </w:pPr>
-      <w:r>
-        <w:lastRenderedPageBreak/>
-        <w:t>Diagrama de Classe ORM</w:t>
-      </w:r>
-    </w:p>
-    <w:p>
-      <w:pPr>
-        <w:rPr>
-          <w:color w:val="FF0000"/>
-          <w:lang w:val="pt-PT"/>
-        </w:rPr>
-      </w:pPr>
-      <w:r>
-        <w:rPr>
-          <w:color w:val="FF0000"/>
-          <w:lang w:val="pt-PT"/>
-        </w:rPr>
-        <w:t>/</w:t>
-      </w:r>
-      <w:r>
-        <w:rPr>
-          <w:color w:val="FF0000"/>
-          <w:lang w:val="pt-PT"/>
-        </w:rPr>
-        <w:t>//////////////////////// MAYBE ALGUM TEXTO //////////////////////////</w:t>
-      </w:r>
-    </w:p>
-    <w:p>
-      <w:pPr>
-        <w:rPr>
-          <w:color w:val="FF0000"/>
-          <w:lang w:val="pt-PT"/>
-        </w:rPr>
-      </w:pPr>
-      <w:r>
-        <w:rPr>
-          <w:color w:val="FF0000"/>
-          <w:lang w:val="pt-PT"/>
-        </w:rPr>
-        <w:t>/////////////////////// IMAGEM E EXPLICACAO DA IMAGEM ///////////////////////////</w:t>
-      </w:r>
-    </w:p>
-    <w:p>
-      <w:pPr>
-        <w:pStyle w:val="Ttulo21"/>
-      </w:pPr>
-      <w:r>
-        <w:t>Modelos Comportamentais</w:t>
-      </w:r>
-    </w:p>
-    <w:p>
-      <w:pPr>
-        <w:rPr>
-          <w:lang w:val="pt-PT"/>
-        </w:rPr>
-      </w:pPr>
-      <w:r>
-        <w:rPr>
-          <w:lang w:val="pt-PT"/>
-        </w:rPr>
-        <w:t xml:space="preserve">Estes modelos têm a sua importância na modelação pois representam o comportamento do sistema quando este está em execução. Eles mostram o que acontece quando o sistema responde a um </w:t>
-      </w:r>
-      <w:r>
-        <w:rPr>
-          <w:lang w:val="pt-PT"/>
-        </w:rPr>
-        <w:t xml:space="preserve">qualquer </w:t>
-      </w:r>
-      <w:r>
-        <w:rPr>
-          <w:lang w:val="pt-PT"/>
-        </w:rPr>
-        <w:t>acontecimento</w:t>
-      </w:r>
-      <w:r>
-        <w:rPr>
-          <w:lang w:val="pt-PT"/>
-        </w:rPr>
-        <w:t xml:space="preserve"> que esteja sujeito.</w:t>
-      </w:r>
-    </w:p>
-    <w:p>
-      <w:pPr>
-        <w:rPr>
-          <w:lang w:val="pt-PT"/>
-        </w:rPr>
-      </w:pPr>
-      <w:r>
-        <w:rPr>
-          <w:lang w:val="pt-PT"/>
-        </w:rPr>
-        <w:t xml:space="preserve">São dois os tipos de acontecimentos aos quais </w:t>
-      </w:r>
-      <w:r>
-        <w:rPr>
-          <w:lang w:val="pt-PT"/>
-        </w:rPr>
-        <w:t xml:space="preserve">o sistema </w:t>
-      </w:r>
-      <w:r>
-        <w:rPr>
-          <w:lang w:val="pt-PT"/>
-        </w:rPr>
-        <w:t>est</w:t>
-      </w:r>
-      <w:r>
-        <w:rPr>
-          <w:lang w:val="pt-PT"/>
-        </w:rPr>
-        <w:t>á</w:t>
-      </w:r>
-      <w:r>
-        <w:rPr>
-          <w:lang w:val="pt-PT"/>
-        </w:rPr>
-        <w:t xml:space="preserve"> sujeito. </w:t>
-      </w:r>
-      <w:r>
-        <w:rPr>
-          <w:lang w:val="pt-PT"/>
-        </w:rPr>
-        <w:t xml:space="preserve">Pode ocorrer chegada de dados ou então acontecimento de um evento, e nos dois casos o sistema tem que ter capacidade de os processar. </w:t>
-      </w:r>
-    </w:p>
-    <w:p>
-      <w:pPr>
-        <w:rPr>
-          <w:color w:val="FF0000"/>
-          <w:lang w:val="pt-PT"/>
-        </w:rPr>
-      </w:pPr>
-      <w:r>
-        <w:rPr>
-          <w:color w:val="FF0000"/>
-          <w:lang w:val="pt-PT"/>
-        </w:rPr>
-        <w:t xml:space="preserve">//////////////////////// </w:t>
-      </w:r>
-      <w:r>
-        <w:rPr>
-          <w:color w:val="FF0000"/>
-          <w:lang w:val="pt-PT"/>
-        </w:rPr>
-        <w:t>MAYBE MAIS ALGUMA COISA</w:t>
-      </w:r>
-      <w:r>
-        <w:rPr>
-          <w:color w:val="FF0000"/>
-          <w:lang w:val="pt-PT"/>
-        </w:rPr>
-        <w:t xml:space="preserve"> //////////////////////////</w:t>
-      </w:r>
-    </w:p>
-    <w:p>
-      <w:pPr>
-        <w:pStyle w:val="Ttulo31"/>
-      </w:pPr>
-      <w:r>
-        <w:t>Máquina de Estado</w:t>
-      </w:r>
-    </w:p>
-    <w:p>
-      <w:pPr>
-        <w:rPr>
-          <w:color w:val="FF0000"/>
-          <w:lang w:val="pt-PT"/>
-        </w:rPr>
-      </w:pPr>
-      <w:bookmarkStart w:id="25" w:name="_GoBack"/>
-      <w:r>
-        <w:rPr>
-          <w:color w:val="FF0000"/>
-          <w:lang w:val="pt-PT"/>
-        </w:rPr>
-        <w:t xml:space="preserve">//////////////////////// MAYBE </w:t>
-      </w:r>
-      <w:r>
-        <w:rPr>
-          <w:color w:val="FF0000"/>
-          <w:lang w:val="pt-PT"/>
-        </w:rPr>
-        <w:t>ALGUM TEXTO</w:t>
-      </w:r>
-      <w:r>
-        <w:rPr>
-          <w:color w:val="FF0000"/>
-          <w:lang w:val="pt-PT"/>
-        </w:rPr>
-        <w:t xml:space="preserve"> //////////////////////////</w:t>
-      </w:r>
-    </w:p>
-    <w:p>
-      <w:pPr>
-        <w:rPr>
-          <w:color w:val="FF0000"/>
-          <w:lang w:val="pt-PT"/>
-        </w:rPr>
-      </w:pPr>
-      <w:r>
-        <w:rPr>
-          <w:color w:val="FF0000"/>
-          <w:lang w:val="pt-PT"/>
-        </w:rPr>
-        <w:t>//////////////////////// IMAGEM E EXPLICACAO DA IMAGEM ///////////////////////////</w:t>
-      </w:r>
-    </w:p>
-    <w:bookmarkEnd w:id="25"/>
     <w:p>
       <w:pPr>
         <w:pStyle w:val="Ttulo11"/>
@@ -11908,9 +12315,9 @@
       </w:pPr>
     </w:p>
     <w:sectPr>
-      <w:headerReference w:type="even" r:id="rId23"/>
-      <w:headerReference w:type="default" r:id="rId24"/>
-      <w:footerReference w:type="default" r:id="rId25"/>
+      <w:headerReference w:type="even" r:id="rId25"/>
+      <w:headerReference w:type="default" r:id="rId26"/>
+      <w:footerReference w:type="default" r:id="rId27"/>
       <w:pgSz w:w="11906" w:h="16838" w:code="9"/>
       <w:pgMar w:top="1418" w:right="1701" w:bottom="1418" w:left="1701" w:header="709" w:footer="709" w:gutter="0"/>
       <w:pgNumType w:start="1"/>
@@ -15984,7 +16391,7 @@
     </w:rPrDefault>
     <w:pPrDefault/>
   </w:docDefaults>
-  <w:latentStyles w:defLockedState="0" w:defUIPriority="0" w:defSemiHidden="0" w:defUnhideWhenUsed="0" w:defQFormat="0" w:count="375">
+  <w:latentStyles w:defLockedState="0" w:defUIPriority="0" w:defSemiHidden="0" w:defUnhideWhenUsed="0" w:defQFormat="0" w:count="376">
     <w:lsdException w:name="Normal" w:qFormat="1"/>
     <w:lsdException w:name="heading 1" w:qFormat="1"/>
     <w:lsdException w:name="heading 2" w:qFormat="1"/>
@@ -16083,7 +16490,6 @@
     <w:lsdException w:name="HTML Sample" w:semiHidden="1" w:unhideWhenUsed="1"/>
     <w:lsdException w:name="HTML Typewriter" w:semiHidden="1" w:unhideWhenUsed="1"/>
     <w:lsdException w:name="HTML Variable" w:semiHidden="1" w:unhideWhenUsed="1"/>
-    <w:lsdException w:name="Normal Table" w:semiHidden="1" w:unhideWhenUsed="1"/>
     <w:lsdException w:name="annotation subject" w:semiHidden="1" w:unhideWhenUsed="1"/>
     <w:lsdException w:name="No List" w:semiHidden="1" w:unhideWhenUsed="1"/>
     <w:lsdException w:name="Outline List 1" w:semiHidden="1" w:unhideWhenUsed="1"/>
@@ -16130,9 +16536,7 @@
     <w:lsdException w:name="Table Subtle 2" w:semiHidden="1" w:unhideWhenUsed="1"/>
     <w:lsdException w:name="Table Web 1" w:semiHidden="1" w:unhideWhenUsed="1"/>
     <w:lsdException w:name="Table Web 2" w:semiHidden="1" w:unhideWhenUsed="1"/>
-    <w:lsdException w:name="Table Web 3" w:semiHidden="1" w:unhideWhenUsed="1"/>
     <w:lsdException w:name="Balloon Text" w:semiHidden="1" w:unhideWhenUsed="1"/>
-    <w:lsdException w:name="Table Theme" w:semiHidden="1" w:unhideWhenUsed="1"/>
     <w:lsdException w:name="Placeholder Text" w:semiHidden="1" w:uiPriority="99" w:unhideWhenUsed="1"/>
     <w:lsdException w:name="No Spacing" w:uiPriority="99" w:qFormat="1"/>
     <w:lsdException w:name="Light Shading" w:uiPriority="99"/>
@@ -16352,6 +16756,7 @@
     <w:lsdException w:name="Smart Hyperlink" w:semiHidden="1" w:uiPriority="99" w:unhideWhenUsed="1"/>
     <w:lsdException w:name="Hashtag" w:semiHidden="1" w:uiPriority="99" w:unhideWhenUsed="1"/>
     <w:lsdException w:name="Unresolved Mention" w:semiHidden="1" w:uiPriority="99" w:unhideWhenUsed="1"/>
+    <w:lsdException w:name="Smart Link" w:semiHidden="1" w:uiPriority="99" w:unhideWhenUsed="1"/>
   </w:latentStyles>
   <w:style w:type="paragraph" w:default="1" w:styleId="Normal">
     <w:name w:val="Normal"/>
@@ -17372,7 +17777,7 @@
 </file>
 
 <file path=customXml/itemProps1.xml><?xml version="1.0" encoding="utf-8"?>
-<ds:datastoreItem xmlns:ds="http://schemas.openxmlformats.org/officeDocument/2006/customXml" ds:itemID="{D0FD0C74-6691-1C46-A488-6BE8375D7857}">
+<ds:datastoreItem xmlns:ds="http://schemas.openxmlformats.org/officeDocument/2006/customXml" ds:itemID="{67CBC0ED-DF0C-444A-908F-C1B76D7F6DD9}">
   <ds:schemaRefs>
     <ds:schemaRef ds:uri="http://schemas.openxmlformats.org/officeDocument/2006/bibliography"/>
   </ds:schemaRefs>

</xml_diff>

<commit_message>
modelos de interação em andamento
</commit_message>
<xml_diff>
--- a/201819-MIEI3-LI4-Relatorio.docx
+++ b/201819-MIEI3-LI4-Relatorio.docx
@@ -470,7 +470,6 @@
                       <w:lang w:val="pt-PT"/>
                     </w:rPr>
                   </w:pPr>
-                  <w:proofErr w:type="spellStart"/>
                   <w:r>
                     <w:rPr>
                       <w:rFonts w:ascii="Calibri" w:hAnsi="Calibri" w:cs="Arial"/>
@@ -482,7 +481,6 @@
                     </w:rPr>
                     <w:t>FeelItaly</w:t>
                   </w:r>
-                  <w:proofErr w:type="spellEnd"/>
                 </w:p>
               </w:txbxContent>
             </v:textbox>
@@ -855,17 +853,8 @@
                             <w:rFonts w:ascii="Calibri" w:hAnsi="Calibri" w:cs="Arial"/>
                             <w:lang w:val="pt-PT"/>
                           </w:rPr>
-                          <w:t xml:space="preserve">Data de </w:t>
+                          <w:t>Data de Recepção</w:t>
                         </w:r>
-                        <w:proofErr w:type="spellStart"/>
-                        <w:r>
-                          <w:rPr>
-                            <w:rFonts w:ascii="Calibri" w:hAnsi="Calibri" w:cs="Arial"/>
-                            <w:lang w:val="pt-PT"/>
-                          </w:rPr>
-                          <w:t>Recepção</w:t>
-                        </w:r>
-                        <w:proofErr w:type="spellEnd"/>
                       </w:p>
                     </w:tc>
                     <w:tc>
@@ -1229,7 +1218,6 @@
                       <w:lang w:val="pt-PT"/>
                     </w:rPr>
                   </w:pPr>
-                  <w:proofErr w:type="spellStart"/>
                   <w:r>
                     <w:rPr>
                       <w:rFonts w:ascii="Calibri" w:hAnsi="Calibri" w:cs="Arial"/>
@@ -1240,7 +1228,6 @@
                     </w:rPr>
                     <w:t>FeelItaly</w:t>
                   </w:r>
-                  <w:proofErr w:type="spellEnd"/>
                 </w:p>
               </w:txbxContent>
             </v:textbox>
@@ -1516,23 +1503,13 @@
         </w:rPr>
         <w:t xml:space="preserve">Este relatório irá apresentar todo o processo efetuado para a realização de um software correspondente a um assistente de cozinha, denominado </w:t>
       </w:r>
-      <w:proofErr w:type="spellStart"/>
       <w:r>
         <w:rPr>
           <w:rFonts w:cs="Arial"/>
           <w:i/>
           <w:lang w:val="pt-PT"/>
         </w:rPr>
-        <w:t>FeelItaly</w:t>
-      </w:r>
-      <w:proofErr w:type="spellEnd"/>
-      <w:r>
-        <w:rPr>
-          <w:rFonts w:cs="Arial"/>
-          <w:i/>
-          <w:lang w:val="pt-PT"/>
-        </w:rPr>
-        <w:t>.</w:t>
+        <w:t>FeelItaly.</w:t>
       </w:r>
     </w:p>
     <w:p>
@@ -1640,39 +1617,7 @@
           <w:rFonts w:cs="Arial"/>
           <w:lang w:val="pt-PT"/>
         </w:rPr>
-        <w:t xml:space="preserve">C#; .NET; SQL Server; Visual </w:t>
-      </w:r>
-      <w:proofErr w:type="spellStart"/>
-      <w:r>
-        <w:rPr>
-          <w:rFonts w:cs="Arial"/>
-          <w:lang w:val="pt-PT"/>
-        </w:rPr>
-        <w:t>Studio</w:t>
-      </w:r>
-      <w:proofErr w:type="spellEnd"/>
-      <w:r>
-        <w:rPr>
-          <w:rFonts w:cs="Arial"/>
-          <w:lang w:val="pt-PT"/>
-        </w:rPr>
-        <w:t xml:space="preserve">; UML; </w:t>
-      </w:r>
-      <w:proofErr w:type="spellStart"/>
-      <w:r>
-        <w:rPr>
-          <w:rFonts w:cs="Arial"/>
-          <w:lang w:val="pt-PT"/>
-        </w:rPr>
-        <w:t>Gantt</w:t>
-      </w:r>
-      <w:proofErr w:type="spellEnd"/>
-      <w:r>
-        <w:rPr>
-          <w:rFonts w:cs="Arial"/>
-          <w:lang w:val="pt-PT"/>
-        </w:rPr>
-        <w:t>.</w:t>
+        <w:t>C#; .NET; SQL Server; Visual Studio; UML; Gantt.</w:t>
       </w:r>
     </w:p>
     <w:p>
@@ -3908,7 +3853,6 @@
         </w:rPr>
         <w:t xml:space="preserve">Perante estas dificuldades presentes na vida de quem cozinha, surgiu o projeto </w:t>
       </w:r>
-      <w:proofErr w:type="spellStart"/>
       <w:r>
         <w:rPr>
           <w:i/>
@@ -3923,7 +3867,6 @@
         </w:rPr>
         <w:t>eelItaly</w:t>
       </w:r>
-      <w:proofErr w:type="spellEnd"/>
       <w:r>
         <w:rPr>
           <w:lang w:val="pt-PT"/>
@@ -4455,7 +4398,6 @@
         </w:rPr>
         <w:t xml:space="preserve">uncionar sobre o método </w:t>
       </w:r>
-      <w:proofErr w:type="spellStart"/>
       <w:r>
         <w:rPr>
           <w:i/>
@@ -4464,7 +4406,6 @@
         </w:rPr>
         <w:t>Freemium</w:t>
       </w:r>
-      <w:proofErr w:type="spellEnd"/>
       <w:r>
         <w:rPr>
           <w:color w:val="FF0000"/>
@@ -4528,23 +4469,7 @@
           <w:color w:val="FF0000"/>
           <w:lang w:val="pt-PT"/>
         </w:rPr>
-        <w:t xml:space="preserve">Desta forma o </w:t>
-      </w:r>
-      <w:proofErr w:type="gramStart"/>
-      <w:r>
-        <w:rPr>
-          <w:color w:val="FF0000"/>
-          <w:lang w:val="pt-PT"/>
-        </w:rPr>
-        <w:t>grupo perspetiva</w:t>
-      </w:r>
-      <w:proofErr w:type="gramEnd"/>
-      <w:r>
-        <w:rPr>
-          <w:color w:val="FF0000"/>
-          <w:lang w:val="pt-PT"/>
-        </w:rPr>
-        <w:t xml:space="preserve"> ter lucros. </w:t>
+        <w:t xml:space="preserve">Desta forma o grupo perspetiva ter lucros. </w:t>
       </w:r>
       <w:r>
         <w:rPr>
@@ -4582,7 +4507,6 @@
         </w:rPr>
         <w:t xml:space="preserve">acesso a 1/3 das receitas de cada secção (Entradas, Prato, Sobremesa), interação com o </w:t>
       </w:r>
-      <w:proofErr w:type="spellStart"/>
       <w:r>
         <w:rPr>
           <w:i/>
@@ -4591,7 +4515,6 @@
         </w:rPr>
         <w:t>FeelItaly</w:t>
       </w:r>
-      <w:proofErr w:type="spellEnd"/>
       <w:r>
         <w:rPr>
           <w:color w:val="FF0000"/>
@@ -4706,7 +4629,6 @@
         </w:rPr>
         <w:t xml:space="preserve"> </w:t>
       </w:r>
-      <w:proofErr w:type="spellStart"/>
       <w:r>
         <w:rPr>
           <w:i/>
@@ -4721,7 +4643,6 @@
         </w:rPr>
         <w:t>y</w:t>
       </w:r>
-      <w:proofErr w:type="spellEnd"/>
       <w:r>
         <w:rPr>
           <w:lang w:val="pt-PT"/>
@@ -4758,19 +4679,11 @@
         </w:rPr>
         <w:t xml:space="preserve">e uma versão </w:t>
       </w:r>
-      <w:proofErr w:type="spellStart"/>
-      <w:r>
-        <w:rPr>
-          <w:lang w:val="pt-PT"/>
-        </w:rPr>
-        <w:t>app</w:t>
-      </w:r>
-      <w:proofErr w:type="spellEnd"/>
-      <w:r>
-        <w:rPr>
-          <w:lang w:val="pt-PT"/>
-        </w:rPr>
-        <w:t xml:space="preserve"> </w:t>
+      <w:r>
+        <w:rPr>
+          <w:lang w:val="pt-PT"/>
+        </w:rPr>
+        <w:t xml:space="preserve">app </w:t>
       </w:r>
       <w:r>
         <w:rPr>
@@ -4898,14 +4811,12 @@
                 <w:lang w:val="pt-PT"/>
               </w:rPr>
             </w:pPr>
-            <w:proofErr w:type="spellStart"/>
             <w:r>
               <w:rPr>
                 <w:lang w:val="pt-PT"/>
               </w:rPr>
               <w:t>FeelItaly</w:t>
             </w:r>
-            <w:proofErr w:type="spellEnd"/>
           </w:p>
         </w:tc>
       </w:tr>
@@ -5016,21 +4927,7 @@
               <w:rPr>
                 <w:lang w:val="pt-PT"/>
               </w:rPr>
-              <w:t xml:space="preserve">Com </w:t>
-            </w:r>
-            <w:proofErr w:type="spellStart"/>
-            <w:r>
-              <w:rPr>
-                <w:lang w:val="pt-PT"/>
-              </w:rPr>
-              <w:t>FeelItaly</w:t>
-            </w:r>
-            <w:proofErr w:type="spellEnd"/>
-            <w:r>
-              <w:rPr>
-                <w:lang w:val="pt-PT"/>
-              </w:rPr>
-              <w:t xml:space="preserve"> na mão, é mais simples a confeção</w:t>
+              <w:t>Com FeelItaly na mão, é mais simples a confeção</w:t>
             </w:r>
           </w:p>
         </w:tc>
@@ -5083,14 +4980,12 @@
                 <w:numId w:val="13"/>
               </w:numPr>
             </w:pPr>
-            <w:proofErr w:type="spellStart"/>
             <w:r>
               <w:t>F</w:t>
             </w:r>
             <w:r>
               <w:t>reemium</w:t>
             </w:r>
-            <w:proofErr w:type="spellEnd"/>
           </w:p>
           <w:p>
             <w:pPr>
@@ -5239,19 +5134,11 @@
         </w:rPr>
       </w:pPr>
       <w:bookmarkStart w:id="13" w:name="_Toc2023876"/>
-      <w:proofErr w:type="spellStart"/>
       <w:r>
         <w:rPr>
           <w:rFonts w:ascii="Calibri" w:hAnsi="Calibri" w:cs="Calibri"/>
         </w:rPr>
-        <w:t>Tabela</w:t>
-      </w:r>
-      <w:proofErr w:type="spellEnd"/>
-      <w:r>
-        <w:rPr>
-          <w:rFonts w:ascii="Calibri" w:hAnsi="Calibri" w:cs="Calibri"/>
-        </w:rPr>
-        <w:t xml:space="preserve"> </w:t>
+        <w:t xml:space="preserve">Tabela </w:t>
       </w:r>
       <w:r>
         <w:rPr>
@@ -5288,31 +5175,9 @@
         <w:rPr>
           <w:rFonts w:ascii="Calibri" w:hAnsi="Calibri" w:cs="Calibri"/>
         </w:rPr>
-        <w:t xml:space="preserve"> - </w:t>
-      </w:r>
-      <w:proofErr w:type="spellStart"/>
-      <w:r>
-        <w:rPr>
-          <w:rFonts w:ascii="Calibri" w:hAnsi="Calibri" w:cs="Calibri"/>
-        </w:rPr>
-        <w:t>Identidade</w:t>
-      </w:r>
-      <w:proofErr w:type="spellEnd"/>
-      <w:r>
-        <w:rPr>
-          <w:rFonts w:ascii="Calibri" w:hAnsi="Calibri" w:cs="Calibri"/>
-        </w:rPr>
-        <w:t xml:space="preserve"> do </w:t>
-      </w:r>
-      <w:proofErr w:type="spellStart"/>
-      <w:r>
-        <w:rPr>
-          <w:rFonts w:ascii="Calibri" w:hAnsi="Calibri" w:cs="Calibri"/>
-        </w:rPr>
-        <w:t>Projeto</w:t>
+        <w:t xml:space="preserve"> - Identidade do Projeto</w:t>
       </w:r>
       <w:bookmarkEnd w:id="13"/>
-      <w:proofErr w:type="spellEnd"/>
     </w:p>
     <w:p>
       <w:pPr>
@@ -5480,23 +5345,7 @@
           <w:lang w:val="pt-PT"/>
         </w:rPr>
         <w:lastRenderedPageBreak/>
-        <w:t xml:space="preserve">Será também necessário alocar um servidor responsável pelo alojamento dos serviços 24/7 assim como se prevê o possível uso dos </w:t>
-      </w:r>
-      <w:proofErr w:type="spellStart"/>
-      <w:r>
-        <w:rPr>
-          <w:color w:val="FF0000"/>
-          <w:lang w:val="pt-PT"/>
-        </w:rPr>
-        <w:t>smartphones</w:t>
-      </w:r>
-      <w:proofErr w:type="spellEnd"/>
-      <w:r>
-        <w:rPr>
-          <w:color w:val="FF0000"/>
-          <w:lang w:val="pt-PT"/>
-        </w:rPr>
-        <w:t xml:space="preserve"> e computadores da equipa desenvolvedora para realizar testes nas d</w:t>
+        <w:t>Será também necessário alocar um servidor responsável pelo alojamento dos serviços 24/7 assim como se prevê o possível uso dos smartphones e computadores da equipa desenvolvedora para realizar testes nas d</w:t>
       </w:r>
       <w:r>
         <w:rPr>
@@ -5618,13 +5467,8 @@
                     </w:rPr>
                   </w:pPr>
                   <w:bookmarkStart w:id="16" w:name="_Toc2023886"/>
-                  <w:proofErr w:type="spellStart"/>
                   <w:r>
-                    <w:t>Figura</w:t>
-                  </w:r>
-                  <w:proofErr w:type="spellEnd"/>
-                  <w:r>
-                    <w:t xml:space="preserve"> </w:t>
+                    <w:t xml:space="preserve">Figura </w:t>
                   </w:r>
                   <w:r>
                     <w:fldChar w:fldCharType="begin"/>
@@ -5645,22 +5489,9 @@
                     <w:fldChar w:fldCharType="end"/>
                   </w:r>
                   <w:r>
-                    <w:t xml:space="preserve"> - </w:t>
-                  </w:r>
-                  <w:proofErr w:type="spellStart"/>
-                  <w:r>
-                    <w:t>Maquete</w:t>
-                  </w:r>
-                  <w:proofErr w:type="spellEnd"/>
-                  <w:r>
-                    <w:t xml:space="preserve"> do </w:t>
-                  </w:r>
-                  <w:proofErr w:type="spellStart"/>
-                  <w:r>
-                    <w:t>sistema</w:t>
+                    <w:t xml:space="preserve"> - Maquete do sistema</w:t>
                   </w:r>
                   <w:bookmarkEnd w:id="16"/>
-                  <w:proofErr w:type="spellEnd"/>
                 </w:p>
               </w:txbxContent>
             </v:textbox>
@@ -5772,100 +5603,68 @@
         </w:rPr>
         <w:t xml:space="preserve">No </w:t>
       </w:r>
-      <w:proofErr w:type="spellStart"/>
       <w:r>
         <w:rPr>
           <w:i/>
           <w:lang w:val="pt-PT"/>
         </w:rPr>
-        <w:t>Front</w:t>
-      </w:r>
-      <w:proofErr w:type="spellEnd"/>
+        <w:t>Front Office</w:t>
+      </w:r>
+      <w:r>
+        <w:rPr>
+          <w:lang w:val="pt-PT"/>
+        </w:rPr>
+        <w:t xml:space="preserve"> </w:t>
+      </w:r>
+      <w:r>
+        <w:rPr>
+          <w:lang w:val="pt-PT"/>
+        </w:rPr>
+        <w:t>do produto residirá a camada de apresentação. Esta camada será responsável pelas várias interações com o utilizador, seja via voz, via touch ou ainda</w:t>
+      </w:r>
+      <w:r>
+        <w:rPr>
+          <w:lang w:val="pt-PT"/>
+        </w:rPr>
+        <w:t>,</w:t>
+      </w:r>
+      <w:r>
+        <w:rPr>
+          <w:lang w:val="pt-PT"/>
+        </w:rPr>
+        <w:t xml:space="preserve"> via os clássicos cliques.</w:t>
+      </w:r>
+      <w:r>
+        <w:rPr>
+          <w:lang w:val="pt-PT"/>
+        </w:rPr>
+        <w:t xml:space="preserve"> Neste lado do produto ainda reside uma pequena parte da camada de negócio responsável por materializar os pedidos dos utilizadores em comunicações com o servidor.</w:t>
+      </w:r>
+    </w:p>
+    <w:p>
+      <w:pPr>
+        <w:rPr>
+          <w:lang w:val="pt-PT"/>
+        </w:rPr>
+      </w:pPr>
+      <w:r>
+        <w:rPr>
+          <w:lang w:val="pt-PT"/>
+        </w:rPr>
+        <w:t>Por outro lado,</w:t>
+      </w:r>
+      <w:r>
+        <w:rPr>
+          <w:lang w:val="pt-PT"/>
+        </w:rPr>
+        <w:t xml:space="preserve"> no </w:t>
+      </w:r>
       <w:r>
         <w:rPr>
           <w:i/>
           <w:lang w:val="pt-PT"/>
         </w:rPr>
-        <w:t xml:space="preserve"> Office</w:t>
-      </w:r>
-      <w:r>
-        <w:rPr>
-          <w:lang w:val="pt-PT"/>
-        </w:rPr>
-        <w:t xml:space="preserve"> </w:t>
-      </w:r>
-      <w:r>
-        <w:rPr>
-          <w:lang w:val="pt-PT"/>
-        </w:rPr>
-        <w:t xml:space="preserve">do produto residirá a camada de apresentação. Esta camada será responsável pelas várias interações com o utilizador, seja via voz, via </w:t>
-      </w:r>
-      <w:proofErr w:type="spellStart"/>
-      <w:r>
-        <w:rPr>
-          <w:lang w:val="pt-PT"/>
-        </w:rPr>
-        <w:t>touch</w:t>
-      </w:r>
-      <w:proofErr w:type="spellEnd"/>
-      <w:r>
-        <w:rPr>
-          <w:lang w:val="pt-PT"/>
-        </w:rPr>
-        <w:t xml:space="preserve"> ou ainda</w:t>
-      </w:r>
-      <w:r>
-        <w:rPr>
-          <w:lang w:val="pt-PT"/>
-        </w:rPr>
-        <w:t>,</w:t>
-      </w:r>
-      <w:r>
-        <w:rPr>
-          <w:lang w:val="pt-PT"/>
-        </w:rPr>
-        <w:t xml:space="preserve"> via os clássicos cliques.</w:t>
-      </w:r>
-      <w:r>
-        <w:rPr>
-          <w:lang w:val="pt-PT"/>
-        </w:rPr>
-        <w:t xml:space="preserve"> Neste lado do produto ainda reside uma pequena parte da camada de negócio responsável por materializar os pedidos dos utilizadores em comunicações com o servidor.</w:t>
-      </w:r>
-    </w:p>
-    <w:p>
-      <w:pPr>
-        <w:rPr>
-          <w:lang w:val="pt-PT"/>
-        </w:rPr>
-      </w:pPr>
-      <w:r>
-        <w:rPr>
-          <w:lang w:val="pt-PT"/>
-        </w:rPr>
-        <w:t>Por outro lado,</w:t>
-      </w:r>
-      <w:r>
-        <w:rPr>
-          <w:lang w:val="pt-PT"/>
-        </w:rPr>
-        <w:t xml:space="preserve"> no </w:t>
-      </w:r>
-      <w:proofErr w:type="spellStart"/>
-      <w:r>
-        <w:rPr>
-          <w:i/>
-          <w:lang w:val="pt-PT"/>
-        </w:rPr>
-        <w:t>Back</w:t>
-      </w:r>
-      <w:proofErr w:type="spellEnd"/>
-      <w:r>
-        <w:rPr>
-          <w:i/>
-          <w:lang w:val="pt-PT"/>
-        </w:rPr>
-        <w:t xml:space="preserve"> Office </w:t>
+        <w:t xml:space="preserve">Back Office </w:t>
       </w:r>
       <w:r>
         <w:rPr>
@@ -6217,23 +6016,7 @@
                       <w:rFonts w:ascii="Calibri" w:hAnsi="Calibri"/>
                       <w:lang w:val="pt-PT"/>
                     </w:rPr>
-                    <w:t xml:space="preserve"> - Diagrama de </w:t>
-                  </w:r>
-                  <w:proofErr w:type="spellStart"/>
-                  <w:r>
-                    <w:rPr>
-                      <w:rFonts w:ascii="Calibri" w:hAnsi="Calibri"/>
-                      <w:lang w:val="pt-PT"/>
-                    </w:rPr>
-                    <w:t>Gantt</w:t>
-                  </w:r>
-                  <w:proofErr w:type="spellEnd"/>
-                  <w:r>
-                    <w:rPr>
-                      <w:rFonts w:ascii="Calibri" w:hAnsi="Calibri"/>
-                      <w:lang w:val="pt-PT"/>
-                    </w:rPr>
-                    <w:t>: Previsão da Especificação</w:t>
+                    <w:t xml:space="preserve"> - Diagrama de Gantt: Previsão da Especificação</w:t>
                   </w:r>
                   <w:bookmarkEnd w:id="19"/>
                 </w:p>
@@ -6310,23 +6093,7 @@
                       <w:rFonts w:ascii="Calibri" w:hAnsi="Calibri"/>
                       <w:lang w:val="pt-PT"/>
                     </w:rPr>
-                    <w:t xml:space="preserve"> - Diagrama de </w:t>
-                  </w:r>
-                  <w:proofErr w:type="spellStart"/>
-                  <w:r>
-                    <w:rPr>
-                      <w:rFonts w:ascii="Calibri" w:hAnsi="Calibri"/>
-                      <w:lang w:val="pt-PT"/>
-                    </w:rPr>
-                    <w:t>Gantt</w:t>
-                  </w:r>
-                  <w:proofErr w:type="spellEnd"/>
-                  <w:r>
-                    <w:rPr>
-                      <w:rFonts w:ascii="Calibri" w:hAnsi="Calibri"/>
-                      <w:lang w:val="pt-PT"/>
-                    </w:rPr>
-                    <w:t>: Previsão da Fundamentação</w:t>
+                    <w:t xml:space="preserve"> - Diagrama de Gantt: Previsão da Fundamentação</w:t>
                   </w:r>
                   <w:bookmarkEnd w:id="20"/>
                 </w:p>
@@ -6527,23 +6294,7 @@
                       <w:rFonts w:ascii="Calibri" w:hAnsi="Calibri"/>
                       <w:lang w:val="pt-PT"/>
                     </w:rPr>
-                    <w:t xml:space="preserve"> - Diagrama de </w:t>
-                  </w:r>
-                  <w:proofErr w:type="spellStart"/>
-                  <w:r>
-                    <w:rPr>
-                      <w:rFonts w:ascii="Calibri" w:hAnsi="Calibri"/>
-                      <w:lang w:val="pt-PT"/>
-                    </w:rPr>
-                    <w:t>Gantt</w:t>
-                  </w:r>
-                  <w:proofErr w:type="spellEnd"/>
-                  <w:r>
-                    <w:rPr>
-                      <w:rFonts w:ascii="Calibri" w:hAnsi="Calibri"/>
-                      <w:lang w:val="pt-PT"/>
-                    </w:rPr>
-                    <w:t>: Previsão da Construção</w:t>
+                    <w:t xml:space="preserve"> - Diagrama de Gantt: Previsão da Construção</w:t>
                   </w:r>
                   <w:bookmarkEnd w:id="21"/>
                 </w:p>
@@ -6693,21 +6444,7 @@
                     <w:rPr>
                       <w:lang w:val="pt-PT"/>
                     </w:rPr>
-                    <w:t xml:space="preserve"> - Diagrama de </w:t>
-                  </w:r>
-                  <w:proofErr w:type="spellStart"/>
-                  <w:r>
-                    <w:rPr>
-                      <w:lang w:val="pt-PT"/>
-                    </w:rPr>
-                    <w:t>Gantt</w:t>
-                  </w:r>
-                  <w:proofErr w:type="spellEnd"/>
-                  <w:r>
-                    <w:rPr>
-                      <w:lang w:val="pt-PT"/>
-                    </w:rPr>
-                    <w:t>: Realidade da Fundamentação</w:t>
+                    <w:t xml:space="preserve"> - Diagrama de Gantt: Realidade da Fundamentação</w:t>
                   </w:r>
                   <w:bookmarkEnd w:id="22"/>
                 </w:p>
@@ -6930,21 +6667,7 @@
         <w:rPr>
           <w:lang w:val="pt-PT"/>
         </w:rPr>
-        <w:t xml:space="preserve">, bem como as suas especificações e também os seus Diagramas de Sequência respetivos. De seguida iremos apresentar o Diagrama de Classes. Se for possível, ainda que não conste no Diagrama de </w:t>
-      </w:r>
-      <w:proofErr w:type="spellStart"/>
-      <w:r>
-        <w:rPr>
-          <w:lang w:val="pt-PT"/>
-        </w:rPr>
-        <w:t>Gantt</w:t>
-      </w:r>
-      <w:proofErr w:type="spellEnd"/>
-      <w:r>
-        <w:rPr>
-          <w:lang w:val="pt-PT"/>
-        </w:rPr>
-        <w:t xml:space="preserve"> acima apresentado, será realizada uma modelação um pouco mais completa (possíveis diagramas tais como Diagrama</w:t>
+        <w:t>, bem como as suas especificações e também os seus Diagramas de Sequência respetivos. De seguida iremos apresentar o Diagrama de Classes. Se for possível, ainda que não conste no Diagrama de Gantt acima apresentado, será realizada uma modelação um pouco mais completa (possíveis diagramas tais como Diagrama</w:t>
       </w:r>
       <w:r>
         <w:rPr>
@@ -7008,7 +6731,6 @@
         </w:rPr>
         <w:t xml:space="preserve">Na Secção 5 vamos mostrar e explicar a interface criada para o Software </w:t>
       </w:r>
-      <w:proofErr w:type="spellStart"/>
       <w:r>
         <w:rPr>
           <w:i/>
@@ -7023,7 +6745,6 @@
         </w:rPr>
         <w:t>y</w:t>
       </w:r>
-      <w:proofErr w:type="spellEnd"/>
       <w:r>
         <w:rPr>
           <w:lang w:val="pt-PT"/>
@@ -7105,7 +6826,6 @@
         </w:rPr>
         <w:t xml:space="preserve">Em suma, esta 1ª fase do projeto para a criação do software </w:t>
       </w:r>
-      <w:proofErr w:type="spellStart"/>
       <w:r>
         <w:rPr>
           <w:i/>
@@ -7113,7 +6833,6 @@
         </w:rPr>
         <w:t>FeelItaly</w:t>
       </w:r>
-      <w:proofErr w:type="spellEnd"/>
       <w:r>
         <w:rPr>
           <w:lang w:val="pt-PT"/>
@@ -7133,7 +6852,6 @@
         </w:rPr>
         <w:t xml:space="preserve">Consideramos que o Diagrama de </w:t>
       </w:r>
-      <w:proofErr w:type="spellStart"/>
       <w:r>
         <w:rPr>
           <w:i/>
@@ -7141,7 +6859,6 @@
         </w:rPr>
         <w:t>Gantt</w:t>
       </w:r>
-      <w:proofErr w:type="spellEnd"/>
       <w:r>
         <w:rPr>
           <w:lang w:val="pt-PT"/>
@@ -7331,13 +7048,8 @@
             <w:r>
               <w:t xml:space="preserve">e-mail, o nome, o </w:t>
             </w:r>
-            <w:proofErr w:type="spellStart"/>
-            <w:r>
-              <w:t>username</w:t>
-            </w:r>
-            <w:proofErr w:type="spellEnd"/>
-            <w:r>
-              <w:t xml:space="preserve"> e a password para autenticação.</w:t>
+            <w:r>
+              <w:t>username e a password para autenticação.</w:t>
             </w:r>
           </w:p>
         </w:tc>
@@ -7356,15 +7068,7 @@
               </w:numPr>
             </w:pPr>
             <w:r>
-              <w:t xml:space="preserve">O sistema não deve permitir o registo de utilizadores com mail ou </w:t>
-            </w:r>
-            <w:proofErr w:type="spellStart"/>
-            <w:r>
-              <w:t>username</w:t>
-            </w:r>
-            <w:proofErr w:type="spellEnd"/>
-            <w:r>
-              <w:t xml:space="preserve"> já em utilização.</w:t>
+              <w:t>O sistema não deve permitir o registo de utilizadores com mail ou username já em utilização.</w:t>
             </w:r>
           </w:p>
         </w:tc>
@@ -7485,15 +7189,7 @@
               </w:numPr>
             </w:pPr>
             <w:r>
-              <w:t xml:space="preserve">O sistema deve solicitar o </w:t>
-            </w:r>
-            <w:proofErr w:type="spellStart"/>
-            <w:r>
-              <w:t>username</w:t>
-            </w:r>
-            <w:proofErr w:type="spellEnd"/>
-            <w:r>
-              <w:t xml:space="preserve"> e a password para autenticação.</w:t>
+              <w:t>O sistema deve solicitar o username e a password para autenticação.</w:t>
             </w:r>
           </w:p>
         </w:tc>
@@ -8738,15 +8434,7 @@
               </w:numPr>
             </w:pPr>
             <w:r>
-              <w:t xml:space="preserve">O sistema deve providenciar links para tutoriais (vídeos, sites, </w:t>
-            </w:r>
-            <w:proofErr w:type="spellStart"/>
-            <w:r>
-              <w:t>etc</w:t>
-            </w:r>
-            <w:proofErr w:type="spellEnd"/>
-            <w:r>
-              <w:t>)</w:t>
+              <w:t>O sistema deve providenciar links para tutoriais (vídeos, sites, etc)</w:t>
             </w:r>
             <w:r>
               <w:t xml:space="preserve"> que expliquem detalhadamente a realização de cada passo.</w:t>
@@ -8831,13 +8519,8 @@
               <w:t xml:space="preserve">estender </w:t>
             </w:r>
             <w:r>
-              <w:t xml:space="preserve">uma </w:t>
-            </w:r>
-            <w:proofErr w:type="spellStart"/>
-            <w:r>
-              <w:t>sub-receita</w:t>
-            </w:r>
-            <w:proofErr w:type="spellEnd"/>
+              <w:t>uma sub-receita</w:t>
+            </w:r>
             <w:r>
               <w:t xml:space="preserve"> que esteja</w:t>
             </w:r>
@@ -9521,15 +9204,7 @@
               </w:numPr>
             </w:pPr>
             <w:r>
-              <w:t xml:space="preserve">O sistema deve providenciar uma secção com os ingredientes presentes na </w:t>
-            </w:r>
-            <w:proofErr w:type="gramStart"/>
-            <w:r>
-              <w:t>despensa</w:t>
-            </w:r>
-            <w:proofErr w:type="gramEnd"/>
-            <w:r>
-              <w:t xml:space="preserve"> do utilizador.</w:t>
+              <w:t>O sistema deve providenciar uma secção com os ingredientes presentes na despensa do utilizador.</w:t>
             </w:r>
           </w:p>
         </w:tc>
@@ -9860,21 +9535,7 @@
         <w:rPr>
           <w:color w:val="FF0000"/>
         </w:rPr>
-        <w:t xml:space="preserve">O sistema deve estar disponível 24 horas por dia. O </w:t>
-      </w:r>
-      <w:proofErr w:type="spellStart"/>
-      <w:r>
-        <w:rPr>
-          <w:color w:val="FF0000"/>
-        </w:rPr>
-        <w:t>downtime</w:t>
-      </w:r>
-      <w:proofErr w:type="spellEnd"/>
-      <w:r>
-        <w:rPr>
-          <w:color w:val="FF0000"/>
-        </w:rPr>
-        <w:t xml:space="preserve"> não deve exceder os 10 segundos por dia</w:t>
+        <w:t>O sistema deve estar disponível 24 horas por dia. O downtime não deve exceder os 10 segundos por dia</w:t>
       </w:r>
       <w:r>
         <w:rPr>
@@ -10023,21 +9684,7 @@
         <w:rPr>
           <w:color w:val="FF0000"/>
         </w:rPr>
-        <w:t xml:space="preserve">A linguagem de programação utilizada será C# juntamente com a </w:t>
-      </w:r>
-      <w:proofErr w:type="spellStart"/>
-      <w:r>
-        <w:rPr>
-          <w:color w:val="FF0000"/>
-        </w:rPr>
-        <w:t>framework</w:t>
-      </w:r>
-      <w:proofErr w:type="spellEnd"/>
-      <w:r>
-        <w:rPr>
-          <w:color w:val="FF0000"/>
-        </w:rPr>
-        <w:t xml:space="preserve"> ASP.net;</w:t>
+        <w:t>A linguagem de programação utilizada será C# juntamente com a framework ASP.net;</w:t>
       </w:r>
     </w:p>
     <w:p>
@@ -10069,19 +9716,11 @@
         </w:rPr>
         <w:t xml:space="preserve">O utilizador deve autenticar-se com o seu </w:t>
       </w:r>
-      <w:proofErr w:type="spellStart"/>
       <w:r>
         <w:rPr>
           <w:color w:val="FF0000"/>
         </w:rPr>
-        <w:t>username</w:t>
-      </w:r>
-      <w:proofErr w:type="spellEnd"/>
-      <w:r>
-        <w:rPr>
-          <w:color w:val="FF0000"/>
-        </w:rPr>
-        <w:t xml:space="preserve"> e password.</w:t>
+        <w:t>username e password.</w:t>
       </w:r>
     </w:p>
     <w:p>
@@ -10378,21 +10017,7 @@
         <w:rPr>
           <w:lang w:val="pt-PT"/>
         </w:rPr>
-        <w:t xml:space="preserve"> São produzidos para que possam ser discutidos num nível muito elevado de abstração com os </w:t>
-      </w:r>
-      <w:proofErr w:type="spellStart"/>
-      <w:r>
-        <w:rPr>
-          <w:lang w:val="pt-PT"/>
-        </w:rPr>
-        <w:t>stakeholders</w:t>
-      </w:r>
-      <w:proofErr w:type="spellEnd"/>
-      <w:r>
-        <w:rPr>
-          <w:lang w:val="pt-PT"/>
-        </w:rPr>
-        <w:t>.</w:t>
+        <w:t xml:space="preserve"> São produzidos para que possam ser discutidos num nível muito elevado de abstração com os stakeholders.</w:t>
       </w:r>
     </w:p>
     <w:p>
@@ -10700,13 +10325,8 @@
                                 <w:noProof/>
                               </w:rPr>
                             </w:pPr>
-                            <w:proofErr w:type="spellStart"/>
                             <w:r>
-                              <w:t>Figura</w:t>
-                            </w:r>
-                            <w:proofErr w:type="spellEnd"/>
-                            <w:r>
-                              <w:t xml:space="preserve"> </w:t>
+                              <w:t xml:space="preserve">Figura </w:t>
                             </w:r>
                             <w:r>
                               <w:fldChar w:fldCharType="begin"/>
@@ -10727,21 +10347,8 @@
                               <w:fldChar w:fldCharType="end"/>
                             </w:r>
                             <w:r>
-                              <w:t xml:space="preserve"> - </w:t>
+                              <w:t xml:space="preserve"> - Modelo de Domínio</w:t>
                             </w:r>
-                            <w:proofErr w:type="spellStart"/>
-                            <w:r>
-                              <w:t>Modelo</w:t>
-                            </w:r>
-                            <w:proofErr w:type="spellEnd"/>
-                            <w:r>
-                              <w:t xml:space="preserve"> de </w:t>
-                            </w:r>
-                            <w:proofErr w:type="spellStart"/>
-                            <w:r>
-                              <w:t>Domínio</w:t>
-                            </w:r>
-                            <w:proofErr w:type="spellEnd"/>
                           </w:p>
                         </w:txbxContent>
                       </wps:txbx>
@@ -10769,13 +10376,8 @@
                           <w:noProof/>
                         </w:rPr>
                       </w:pPr>
-                      <w:proofErr w:type="spellStart"/>
                       <w:r>
-                        <w:t>Figura</w:t>
-                      </w:r>
-                      <w:proofErr w:type="spellEnd"/>
-                      <w:r>
-                        <w:t xml:space="preserve"> </w:t>
+                        <w:t xml:space="preserve">Figura </w:t>
                       </w:r>
                       <w:r>
                         <w:fldChar w:fldCharType="begin"/>
@@ -10796,21 +10398,8 @@
                         <w:fldChar w:fldCharType="end"/>
                       </w:r>
                       <w:r>
-                        <w:t xml:space="preserve"> - </w:t>
+                        <w:t xml:space="preserve"> - Modelo de Domínio</w:t>
                       </w:r>
-                      <w:proofErr w:type="spellStart"/>
-                      <w:r>
-                        <w:t>Modelo</w:t>
-                      </w:r>
-                      <w:proofErr w:type="spellEnd"/>
-                      <w:r>
-                        <w:t xml:space="preserve"> de </w:t>
-                      </w:r>
-                      <w:proofErr w:type="spellStart"/>
-                      <w:r>
-                        <w:t>Domínio</w:t>
-                      </w:r>
-                      <w:proofErr w:type="spellEnd"/>
                     </w:p>
                   </w:txbxContent>
                 </v:textbox>
@@ -11532,21 +11121,605 @@
         <w:rPr>
           <w:lang w:val="pt-PT"/>
         </w:rPr>
-        <w:t xml:space="preserve"> e ter uma ideia para trabalho futuro de como estas ações possivelmente </w:t>
-      </w:r>
+        <w:t xml:space="preserve"> e ter uma ideia para trabalho futuro de como estas ações possivelmente se comportarão</w:t>
+      </w:r>
+      <w:r>
+        <w:rPr>
+          <w:lang w:val="pt-PT"/>
+        </w:rPr>
+        <w:t>.</w:t>
+      </w:r>
+    </w:p>
+    <w:p>
+      <w:pPr>
+        <w:pStyle w:val="Ttulo21"/>
+      </w:pPr>
+      <w:r>
+        <w:t>Modelos de Interação</w:t>
+      </w:r>
+    </w:p>
+    <w:p>
+      <w:pPr>
+        <w:rPr>
+          <w:lang w:val="pt-PT"/>
+        </w:rPr>
+      </w:pPr>
+      <w:r>
+        <w:rPr>
+          <w:lang w:val="pt-PT"/>
+        </w:rPr>
+        <w:t xml:space="preserve">Tendo em conta que todos os sistemas </w:t>
+      </w:r>
+      <w:r>
+        <w:rPr>
+          <w:lang w:val="pt-PT"/>
+        </w:rPr>
+        <w:t>envolvem interação, com o utilizador ou mesmo entre as componentes do próprio sistema, é importante elaborar estes modelos. Para além de uma boa noção da interação no sistema, estes modelos proporcionam uma ajuda importante para identificar requisitos de utilizador.</w:t>
+      </w:r>
+    </w:p>
+    <w:p>
+      <w:pPr>
+        <w:rPr>
+          <w:lang w:val="pt-PT"/>
+        </w:rPr>
+      </w:pPr>
+      <w:r>
+        <w:rPr>
+          <w:lang w:val="pt-PT"/>
+        </w:rPr>
+        <w:t>Neste capítulo vamos apresentar duas formas de modelar a interação no sistema, que diferem no nível de detalhe que são construídos</w:t>
+      </w:r>
+      <w:r>
+        <w:rPr>
+          <w:lang w:val="pt-PT"/>
+        </w:rPr>
+        <w:t>, bas</w:t>
+      </w:r>
+      <w:r>
+        <w:rPr>
+          <w:lang w:val="pt-PT"/>
+        </w:rPr>
+        <w:t>eando-nos no diagrama de Use Cases</w:t>
+      </w:r>
+      <w:r>
+        <w:rPr>
+          <w:lang w:val="pt-PT"/>
+        </w:rPr>
+        <w:t>.</w:t>
+      </w:r>
+    </w:p>
+    <w:p>
+      <w:pPr>
+        <w:rPr>
+          <w:lang w:val="pt-PT"/>
+        </w:rPr>
+      </w:pPr>
+      <w:r>
+        <w:rPr>
+          <w:lang w:val="pt-PT"/>
+        </w:rPr>
+        <w:t xml:space="preserve">Primeiro, </w:t>
+      </w:r>
+      <w:r>
+        <w:rPr>
+          <w:lang w:val="pt-PT"/>
+        </w:rPr>
+        <w:t xml:space="preserve">especificámos </w:t>
+      </w:r>
+      <w:r>
+        <w:rPr>
+          <w:lang w:val="pt-PT"/>
+        </w:rPr>
+        <w:t xml:space="preserve">textualmente </w:t>
+      </w:r>
+      <w:r>
+        <w:rPr>
+          <w:lang w:val="pt-PT"/>
+        </w:rPr>
+        <w:t>os</w:t>
+      </w:r>
+      <w:r>
+        <w:rPr>
+          <w:lang w:val="pt-PT"/>
+        </w:rPr>
+        <w:t xml:space="preserve"> </w:t>
+      </w:r>
+      <w:r>
+        <w:rPr>
+          <w:lang w:val="pt-PT"/>
+        </w:rPr>
+        <w:t>use cases,</w:t>
+      </w:r>
+      <w:r>
+        <w:rPr>
+          <w:lang w:val="pt-PT"/>
+        </w:rPr>
+        <w:t xml:space="preserve"> utilizando o formato tabular.</w:t>
+      </w:r>
+    </w:p>
+    <w:p>
+      <w:pPr>
+        <w:rPr>
+          <w:lang w:val="pt-PT"/>
+        </w:rPr>
+      </w:pPr>
+      <w:r>
+        <w:rPr>
+          <w:lang w:val="pt-PT"/>
+        </w:rPr>
+        <w:t xml:space="preserve">Segundo, </w:t>
+      </w:r>
+      <w:r>
+        <w:rPr>
+          <w:lang w:val="pt-PT"/>
+        </w:rPr>
+        <w:t xml:space="preserve">construímos os respetivos </w:t>
+      </w:r>
+      <w:r>
+        <w:rPr>
+          <w:lang w:val="pt-PT"/>
+        </w:rPr>
+        <w:t>diagramas de sequência</w:t>
+      </w:r>
+      <w:r>
+        <w:rPr>
+          <w:lang w:val="pt-PT"/>
+        </w:rPr>
+        <w:t xml:space="preserve">, </w:t>
+      </w:r>
+      <w:r>
+        <w:rPr>
+          <w:lang w:val="pt-PT"/>
+        </w:rPr>
+        <w:t>que apresentam de forma mais representativa a interação entre utilizador e sistema uma vez que se consegue perceber claramente que mensagens são trocadas entre os intervenientes e que tipo de operações o si</w:t>
+      </w:r>
+      <w:r>
+        <w:rPr>
+          <w:lang w:val="pt-PT"/>
+        </w:rPr>
+        <w:t>s</w:t>
+      </w:r>
+      <w:r>
+        <w:rPr>
+          <w:lang w:val="pt-PT"/>
+        </w:rPr>
+        <w:t>tema faz em resposta a uma mensagem do utilizador</w:t>
+      </w:r>
+      <w:r>
+        <w:rPr>
+          <w:lang w:val="pt-PT"/>
+        </w:rPr>
+        <w:t>.</w:t>
+      </w:r>
+    </w:p>
+    <w:p>
+      <w:pPr>
+        <w:pStyle w:val="Ttulo31"/>
+      </w:pPr>
+      <w:r>
+        <w:lastRenderedPageBreak/>
+        <w:t>Diagrama</w:t>
+      </w:r>
+      <w:r>
+        <w:t xml:space="preserve"> de Use Cases</w:t>
+      </w:r>
+    </w:p>
+    <w:p>
+      <w:pPr>
+        <w:rPr>
+          <w:lang w:val="pt-PT"/>
+        </w:rPr>
+      </w:pPr>
+      <w:r>
+        <w:rPr>
+          <w:lang w:val="pt-PT"/>
+        </w:rPr>
+        <w:t xml:space="preserve">Um use case pode ser </w:t>
+      </w:r>
+      <w:r>
+        <w:rPr>
+          <w:lang w:val="pt-PT"/>
+        </w:rPr>
+        <w:t>definido</w:t>
+      </w:r>
+      <w:r>
+        <w:rPr>
+          <w:lang w:val="pt-PT"/>
+        </w:rPr>
+        <w:t xml:space="preserve"> como um cenário </w:t>
+      </w:r>
+      <w:r>
+        <w:rPr>
+          <w:lang w:val="pt-PT"/>
+        </w:rPr>
+        <w:t xml:space="preserve">que descreve o </w:t>
+      </w:r>
+      <w:r>
+        <w:rPr>
+          <w:lang w:val="pt-PT"/>
+        </w:rPr>
+        <w:t xml:space="preserve">que o utilizador espera do sistema. Desta forma, cada use case representa uma tarefa </w:t>
+      </w:r>
+      <w:r>
+        <w:rPr>
+          <w:lang w:val="pt-PT"/>
+        </w:rPr>
+        <w:t>que envolve interação com o sistema.</w:t>
+      </w:r>
+    </w:p>
+    <w:p>
+      <w:pPr>
+        <w:rPr>
+          <w:lang w:val="pt-PT"/>
+        </w:rPr>
+      </w:pPr>
+      <w:r>
+        <w:rPr>
+          <w:lang w:val="pt-PT"/>
+        </w:rPr>
+        <w:t xml:space="preserve">O </w:t>
+      </w:r>
+      <w:r>
+        <w:rPr>
+          <w:lang w:val="pt-PT"/>
+        </w:rPr>
+        <w:t>diagrama</w:t>
+      </w:r>
+      <w:r>
+        <w:rPr>
+          <w:lang w:val="pt-PT"/>
+        </w:rPr>
+        <w:t xml:space="preserve"> de </w:t>
+      </w:r>
+      <w:r>
+        <w:rPr>
+          <w:lang w:val="pt-PT"/>
+        </w:rPr>
+        <w:t>U</w:t>
+      </w:r>
+      <w:r>
+        <w:rPr>
+          <w:lang w:val="pt-PT"/>
+        </w:rPr>
+        <w:t xml:space="preserve">se </w:t>
+      </w:r>
+      <w:r>
+        <w:rPr>
+          <w:lang w:val="pt-PT"/>
+        </w:rPr>
+        <w:t>C</w:t>
+      </w:r>
+      <w:r>
+        <w:rPr>
+          <w:lang w:val="pt-PT"/>
+        </w:rPr>
+        <w:t>ases fornece, portanto, uma visão geral de toda a interação possível entre o utilizador e o sistema.</w:t>
+      </w:r>
+    </w:p>
+    <w:p>
+      <w:pPr>
+        <w:keepNext/>
+        <w:jc w:val="center"/>
+      </w:pPr>
+      <w:r>
+        <w:rPr>
+          <w:noProof/>
+          <w:lang w:val="pt-PT"/>
+        </w:rPr>
+        <w:drawing>
+          <wp:inline distT="0" distB="0" distL="0" distR="0">
+            <wp:extent cx="5400040" cy="6652895"/>
+            <wp:effectExtent l="0" t="0" r="0" b="0"/>
+            <wp:docPr id="39" name="Imagem 39" descr="Uma imagem com texto, mapa&#10;&#10;Descrição gerada automaticamente"/>
+            <wp:cNvGraphicFramePr>
+              <a:graphicFrameLocks xmlns:a="http://schemas.openxmlformats.org/drawingml/2006/main" noChangeAspect="1"/>
+            </wp:cNvGraphicFramePr>
+            <a:graphic xmlns:a="http://schemas.openxmlformats.org/drawingml/2006/main">
+              <a:graphicData uri="http://schemas.openxmlformats.org/drawingml/2006/picture">
+                <pic:pic xmlns:pic="http://schemas.openxmlformats.org/drawingml/2006/picture">
+                  <pic:nvPicPr>
+                    <pic:cNvPr id="39" name="Captura de ecrã 2019-03-31, às 23.29.30.png"/>
+                    <pic:cNvPicPr/>
+                  </pic:nvPicPr>
+                  <pic:blipFill>
+                    <a:blip r:embed="rId25"/>
+                    <a:stretch>
+                      <a:fillRect/>
+                    </a:stretch>
+                  </pic:blipFill>
+                  <pic:spPr>
+                    <a:xfrm>
+                      <a:off x="0" y="0"/>
+                      <a:ext cx="5400040" cy="6652895"/>
+                    </a:xfrm>
+                    <a:prstGeom prst="rect">
+                      <a:avLst/>
+                    </a:prstGeom>
+                  </pic:spPr>
+                </pic:pic>
+              </a:graphicData>
+            </a:graphic>
+          </wp:inline>
+        </w:drawing>
+      </w:r>
+    </w:p>
+    <w:p>
+      <w:pPr>
+        <w:pStyle w:val="Legenda"/>
+        <w:rPr>
+          <w:lang w:val="pt-PT"/>
+        </w:rPr>
+      </w:pPr>
+      <w:r>
+        <w:rPr>
+          <w:lang w:val="pt-PT"/>
+        </w:rPr>
+        <w:t xml:space="preserve">Figura </w:t>
+      </w:r>
+      <w:r>
+        <w:fldChar w:fldCharType="begin"/>
+      </w:r>
+      <w:r>
+        <w:rPr>
+          <w:lang w:val="pt-PT"/>
+        </w:rPr>
+        <w:instrText xml:space="preserve"> SEQ Figura \* ARABIC </w:instrText>
+      </w:r>
+      <w:r>
+        <w:fldChar w:fldCharType="separate"/>
+      </w:r>
+      <w:r>
+        <w:rPr>
+          <w:noProof/>
+          <w:lang w:val="pt-PT"/>
+        </w:rPr>
+        <w:t>9</w:t>
+      </w:r>
+      <w:r>
+        <w:fldChar w:fldCharType="end"/>
+      </w:r>
+      <w:r>
+        <w:rPr>
+          <w:lang w:val="pt-PT"/>
+        </w:rPr>
+        <w:t xml:space="preserve"> - Diagrama de Use Cases</w:t>
+      </w:r>
+    </w:p>
+    <w:p>
+      <w:pPr>
+        <w:rPr>
+          <w:lang w:val="pt-PT"/>
+        </w:rPr>
+      </w:pPr>
+      <w:r>
+        <w:rPr>
+          <w:lang w:val="pt-PT"/>
+        </w:rPr>
+        <w:lastRenderedPageBreak/>
+        <w:t>Ao longo da realização do relatório vamos modelar e especificar os Use Cases que achamos fundamentais ao funcionamento do nosso produto de software. Neste caso estamos a falar dos Use Cases: Pré-Visualizar Receitas, Selecionar Receita, Preparar Receita e Realiza Passo.</w:t>
+      </w:r>
+    </w:p>
+    <w:p>
+      <w:pPr>
+        <w:pStyle w:val="Ttulo31"/>
+      </w:pPr>
+      <w:r>
+        <w:t xml:space="preserve">Especificação </w:t>
+      </w:r>
+      <w:r>
+        <w:t xml:space="preserve">Textual </w:t>
+      </w:r>
+      <w:r>
+        <w:t>de Use Cases</w:t>
+      </w:r>
+    </w:p>
+    <w:p>
+      <w:pPr>
+        <w:rPr>
+          <w:lang w:val="pt-PT"/>
+        </w:rPr>
+      </w:pPr>
+      <w:r>
+        <w:rPr>
+          <w:lang w:val="pt-PT"/>
+        </w:rPr>
+        <w:t xml:space="preserve">O subcapítulo anterior mostra a aglomeração de todos os use cases que o utilizador pode </w:t>
+      </w:r>
+      <w:r>
+        <w:rPr>
+          <w:lang w:val="pt-PT"/>
+        </w:rPr>
+        <w:t>requerer ao sistema. No entanto, é também muito importante saber detalhadamente como cada uma das ações progride, e perante esta necessidade, surge a especificação</w:t>
+      </w:r>
+      <w:r>
+        <w:rPr>
+          <w:lang w:val="pt-PT"/>
+        </w:rPr>
+        <w:t xml:space="preserve"> textual</w:t>
+      </w:r>
+      <w:r>
+        <w:rPr>
+          <w:lang w:val="pt-PT"/>
+        </w:rPr>
+        <w:t xml:space="preserve"> de use cases.</w:t>
+      </w:r>
+    </w:p>
+    <w:p>
+      <w:pPr>
+        <w:rPr>
+          <w:lang w:val="pt-PT"/>
+        </w:rPr>
+      </w:pPr>
+      <w:r>
+        <w:rPr>
+          <w:lang w:val="pt-PT"/>
+        </w:rPr>
+        <w:t>Neste relatório, optamos por especificar os use cases através da descrição tabular.</w:t>
+      </w:r>
+    </w:p>
+    <w:p>
+      <w:pPr>
+        <w:keepNext/>
+        <w:jc w:val="center"/>
+      </w:pPr>
       <w:bookmarkStart w:id="25" w:name="_GoBack"/>
+      <w:r>
+        <w:rPr>
+          <w:noProof/>
+          <w:lang w:val="pt-PT"/>
+        </w:rPr>
+        <w:drawing>
+          <wp:inline distT="0" distB="0" distL="0" distR="0">
+            <wp:extent cx="5400040" cy="1463675"/>
+            <wp:effectExtent l="0" t="0" r="0" b="0"/>
+            <wp:docPr id="41" name="Imagem 41" descr="Uma imagem com captura de ecrã&#10;&#10;Descrição gerada automaticamente"/>
+            <wp:cNvGraphicFramePr>
+              <a:graphicFrameLocks xmlns:a="http://schemas.openxmlformats.org/drawingml/2006/main" noChangeAspect="1"/>
+            </wp:cNvGraphicFramePr>
+            <a:graphic xmlns:a="http://schemas.openxmlformats.org/drawingml/2006/main">
+              <a:graphicData uri="http://schemas.openxmlformats.org/drawingml/2006/picture">
+                <pic:pic xmlns:pic="http://schemas.openxmlformats.org/drawingml/2006/picture">
+                  <pic:nvPicPr>
+                    <pic:cNvPr id="41" name="Captura de ecrã 2019-03-31, às 23.50.49.png"/>
+                    <pic:cNvPicPr/>
+                  </pic:nvPicPr>
+                  <pic:blipFill>
+                    <a:blip r:embed="rId26"/>
+                    <a:stretch>
+                      <a:fillRect/>
+                    </a:stretch>
+                  </pic:blipFill>
+                  <pic:spPr>
+                    <a:xfrm>
+                      <a:off x="0" y="0"/>
+                      <a:ext cx="5400040" cy="1463675"/>
+                    </a:xfrm>
+                    <a:prstGeom prst="rect">
+                      <a:avLst/>
+                    </a:prstGeom>
+                  </pic:spPr>
+                </pic:pic>
+              </a:graphicData>
+            </a:graphic>
+          </wp:inline>
+        </w:drawing>
+      </w:r>
       <w:bookmarkEnd w:id="25"/>
-      <w:r>
-        <w:rPr>
-          <w:lang w:val="pt-PT"/>
-        </w:rPr>
-        <w:t>se comportarão</w:t>
-      </w:r>
-      <w:r>
-        <w:rPr>
-          <w:lang w:val="pt-PT"/>
-        </w:rPr>
-        <w:t>.</w:t>
+    </w:p>
+    <w:p>
+      <w:pPr>
+        <w:pStyle w:val="Legenda"/>
+        <w:rPr>
+          <w:lang w:val="pt-PT"/>
+        </w:rPr>
+      </w:pPr>
+      <w:r>
+        <w:t xml:space="preserve">Figura </w:t>
+      </w:r>
+      <w:r>
+        <w:fldChar w:fldCharType="begin"/>
+      </w:r>
+      <w:r>
+        <w:instrText xml:space="preserve"> SEQ Figura \* ARABIC </w:instrText>
+      </w:r>
+      <w:r>
+        <w:fldChar w:fldCharType="separate"/>
+      </w:r>
+      <w:r>
+        <w:rPr>
+          <w:noProof/>
+        </w:rPr>
+        <w:t>10</w:t>
+      </w:r>
+      <w:r>
+        <w:fldChar w:fldCharType="end"/>
+      </w:r>
+      <w:r>
+        <w:t xml:space="preserve"> - Use Case Pré-Visualizar Receitas</w:t>
+      </w:r>
+    </w:p>
+    <w:p>
+      <w:pPr>
+        <w:rPr>
+          <w:color w:val="FF0000"/>
+          <w:lang w:val="pt-PT"/>
+        </w:rPr>
+      </w:pPr>
+      <w:r>
+        <w:rPr>
+          <w:color w:val="FF0000"/>
+          <w:lang w:val="pt-PT"/>
+        </w:rPr>
+        <w:t xml:space="preserve">//////////////////////// </w:t>
+      </w:r>
+      <w:r>
+        <w:rPr>
+          <w:color w:val="FF0000"/>
+          <w:lang w:val="pt-PT"/>
+        </w:rPr>
+        <w:t>IMAGENS /</w:t>
+      </w:r>
+      <w:r>
+        <w:rPr>
+          <w:color w:val="FF0000"/>
+          <w:lang w:val="pt-PT"/>
+        </w:rPr>
+        <w:t>//////////////////////////</w:t>
+      </w:r>
+    </w:p>
+    <w:p>
+      <w:pPr>
+        <w:pStyle w:val="Ttulo31"/>
+      </w:pPr>
+      <w:r>
+        <w:t>Diagrama</w:t>
+      </w:r>
+      <w:r>
+        <w:t>s</w:t>
+      </w:r>
+      <w:r>
+        <w:t xml:space="preserve"> de Sequência de Implementação</w:t>
+      </w:r>
+    </w:p>
+    <w:p>
+      <w:pPr>
+        <w:rPr>
+          <w:lang w:val="pt-PT"/>
+        </w:rPr>
+      </w:pPr>
+      <w:r>
+        <w:rPr>
+          <w:lang w:val="pt-PT"/>
+        </w:rPr>
+        <w:t>Os diagramas de sequência são usados para modelar a interação entre o utilizador e os objetos do sistema, assim como as interações entre os próprios objetos do sistema.</w:t>
+      </w:r>
+    </w:p>
+    <w:p>
+      <w:pPr>
+        <w:rPr>
+          <w:lang w:val="pt-PT"/>
+        </w:rPr>
+      </w:pPr>
+      <w:r>
+        <w:rPr>
+          <w:lang w:val="pt-PT"/>
+        </w:rPr>
+        <w:t xml:space="preserve">Deste modo, um diagrama destes tem como objetivo mostrar a sequência de interações durante um use case em particular. </w:t>
+      </w:r>
+    </w:p>
+    <w:p>
+      <w:pPr>
+        <w:rPr>
+          <w:color w:val="FF0000"/>
+          <w:lang w:val="pt-PT"/>
+        </w:rPr>
+      </w:pPr>
+      <w:r>
+        <w:rPr>
+          <w:color w:val="FF0000"/>
+          <w:lang w:val="pt-PT"/>
+        </w:rPr>
+        <w:t>//////////////////////// IMAGENS E EXPLICACAO DAS IMAGENS ///////////////////////////</w:t>
       </w:r>
     </w:p>
     <w:p>
@@ -11554,116 +11727,102 @@
         <w:pStyle w:val="Ttulo21"/>
       </w:pPr>
       <w:r>
-        <w:t>Modelos de Interação</w:t>
-      </w:r>
-    </w:p>
-    <w:p>
-      <w:pPr>
-        <w:rPr>
-          <w:lang w:val="pt-PT"/>
-        </w:rPr>
-      </w:pPr>
-      <w:r>
-        <w:rPr>
-          <w:lang w:val="pt-PT"/>
-        </w:rPr>
-        <w:t xml:space="preserve">Tendo em conta que todos os sistemas </w:t>
-      </w:r>
-      <w:r>
-        <w:rPr>
-          <w:lang w:val="pt-PT"/>
-        </w:rPr>
-        <w:t>envolvem interação, com o utilizador ou mesmo entre as componentes do próprio sistema, é importante elaborar estes modelos. Para além de uma boa noção da interação no sistema, estes modelos proporcionam uma ajuda importante para identificar requisitos de utilizador.</w:t>
-      </w:r>
-    </w:p>
-    <w:p>
-      <w:pPr>
-        <w:rPr>
-          <w:lang w:val="pt-PT"/>
-        </w:rPr>
-      </w:pPr>
-      <w:r>
-        <w:rPr>
-          <w:lang w:val="pt-PT"/>
-        </w:rPr>
-        <w:t>Neste capítulo vamos apresentar duas formas de modelar a interação no sistema, que diferem no nível de detalhe que são construídos.</w:t>
-      </w:r>
-    </w:p>
-    <w:p>
-      <w:pPr>
-        <w:rPr>
-          <w:lang w:val="pt-PT"/>
-        </w:rPr>
-      </w:pPr>
-      <w:r>
-        <w:rPr>
-          <w:lang w:val="pt-PT"/>
-        </w:rPr>
-        <w:t xml:space="preserve">Primeiro, </w:t>
-      </w:r>
-      <w:r>
-        <w:rPr>
-          <w:lang w:val="pt-PT"/>
-        </w:rPr>
-        <w:t xml:space="preserve">a modelação de </w:t>
-      </w:r>
-      <w:r>
-        <w:rPr>
-          <w:lang w:val="pt-PT"/>
-        </w:rPr>
-        <w:t>use cases, que principalmente demonstra a interação entre o sistema e o utilizador</w:t>
-      </w:r>
-      <w:r>
-        <w:rPr>
-          <w:lang w:val="pt-PT"/>
-        </w:rPr>
-        <w:t xml:space="preserve">, e que vai ser constituída pelo </w:t>
-      </w:r>
-      <w:r>
-        <w:rPr>
-          <w:lang w:val="pt-PT"/>
-        </w:rPr>
-        <w:t>modelo</w:t>
-      </w:r>
-      <w:r>
-        <w:rPr>
-          <w:lang w:val="pt-PT"/>
-        </w:rPr>
-        <w:t xml:space="preserve"> de use cases e pela especificação dos use cases do </w:t>
-      </w:r>
-      <w:proofErr w:type="spellStart"/>
-      <w:r>
-        <w:rPr>
-          <w:i/>
-          <w:lang w:val="pt-PT"/>
-        </w:rPr>
-        <w:t>FeelItaly</w:t>
-      </w:r>
-      <w:proofErr w:type="spellEnd"/>
-      <w:r>
-        <w:rPr>
-          <w:lang w:val="pt-PT"/>
-        </w:rPr>
-        <w:t>.</w:t>
-      </w:r>
-    </w:p>
-    <w:p>
-      <w:pPr>
-        <w:rPr>
-          <w:lang w:val="pt-PT"/>
-        </w:rPr>
-      </w:pPr>
-      <w:r>
-        <w:rPr>
-          <w:lang w:val="pt-PT"/>
-        </w:rPr>
-        <w:t>Segundo, os diagramas de sequência</w:t>
-      </w:r>
-      <w:r>
-        <w:rPr>
-          <w:lang w:val="pt-PT"/>
-        </w:rPr>
-        <w:t>, que modelam a interação entre as componentes do sistema.</w:t>
+        <w:t xml:space="preserve">Modelos </w:t>
+      </w:r>
+      <w:r>
+        <w:t>Estruturais</w:t>
+      </w:r>
+    </w:p>
+    <w:p>
+      <w:pPr>
+        <w:rPr>
+          <w:lang w:val="pt-PT"/>
+        </w:rPr>
+      </w:pPr>
+      <w:r>
+        <w:rPr>
+          <w:lang w:val="pt-PT"/>
+        </w:rPr>
+        <w:t xml:space="preserve">Os modelos estruturais </w:t>
+      </w:r>
+      <w:r>
+        <w:rPr>
+          <w:lang w:val="pt-PT"/>
+        </w:rPr>
+        <w:t xml:space="preserve">demonstram a organização de um sistema relativamente às componentes e às relações </w:t>
+      </w:r>
+      <w:r>
+        <w:rPr>
+          <w:lang w:val="pt-PT"/>
+        </w:rPr>
+        <w:t xml:space="preserve">em </w:t>
+      </w:r>
+      <w:r>
+        <w:rPr>
+          <w:lang w:val="pt-PT"/>
+        </w:rPr>
+        <w:t xml:space="preserve">que </w:t>
+      </w:r>
+      <w:r>
+        <w:rPr>
+          <w:lang w:val="pt-PT"/>
+        </w:rPr>
+        <w:t xml:space="preserve">este </w:t>
+      </w:r>
+      <w:r>
+        <w:rPr>
+          <w:lang w:val="pt-PT"/>
+        </w:rPr>
+        <w:t>se baseia.</w:t>
+      </w:r>
+      <w:r>
+        <w:rPr>
+          <w:lang w:val="pt-PT"/>
+        </w:rPr>
+        <w:t xml:space="preserve"> Este género de modelos são mais uma fase muito importante na modelação do sistema, porque é </w:t>
+      </w:r>
+      <w:r>
+        <w:rPr>
+          <w:lang w:val="pt-PT"/>
+        </w:rPr>
+        <w:t>neste momento</w:t>
+      </w:r>
+      <w:r>
+        <w:rPr>
+          <w:lang w:val="pt-PT"/>
+        </w:rPr>
+        <w:t xml:space="preserve"> que é discutida e </w:t>
+      </w:r>
+      <w:r>
+        <w:rPr>
+          <w:lang w:val="pt-PT"/>
+        </w:rPr>
+        <w:t>estabelecida</w:t>
+      </w:r>
+      <w:r>
+        <w:rPr>
+          <w:lang w:val="pt-PT"/>
+        </w:rPr>
+        <w:t xml:space="preserve"> a arquitetura do sistema que </w:t>
+      </w:r>
+      <w:r>
+        <w:rPr>
+          <w:lang w:val="pt-PT"/>
+        </w:rPr>
+        <w:t>será construído.</w:t>
+      </w:r>
+    </w:p>
+    <w:p>
+      <w:pPr>
+        <w:rPr>
+          <w:lang w:val="pt-PT"/>
+        </w:rPr>
+      </w:pPr>
+      <w:r>
+        <w:rPr>
+          <w:lang w:val="pt-PT"/>
+        </w:rPr>
+        <w:t>Neste capítulo, vamos abordar os diagramas de classe com a intenção de modelar uma estrutura estática das classes do sistema de software.</w:t>
       </w:r>
     </w:p>
     <w:p>
@@ -11672,326 +11831,6 @@
       </w:pPr>
       <w:r>
         <w:lastRenderedPageBreak/>
-        <w:t>Modelo de Use Cases</w:t>
-      </w:r>
-    </w:p>
-    <w:p>
-      <w:pPr>
-        <w:rPr>
-          <w:lang w:val="pt-PT"/>
-        </w:rPr>
-      </w:pPr>
-      <w:r>
-        <w:rPr>
-          <w:lang w:val="pt-PT"/>
-        </w:rPr>
-        <w:t xml:space="preserve">Um use case pode ser </w:t>
-      </w:r>
-      <w:r>
-        <w:rPr>
-          <w:lang w:val="pt-PT"/>
-        </w:rPr>
-        <w:t>definido</w:t>
-      </w:r>
-      <w:r>
-        <w:rPr>
-          <w:lang w:val="pt-PT"/>
-        </w:rPr>
-        <w:t xml:space="preserve"> como um cenário </w:t>
-      </w:r>
-      <w:r>
-        <w:rPr>
-          <w:lang w:val="pt-PT"/>
-        </w:rPr>
-        <w:t xml:space="preserve">que descreve o </w:t>
-      </w:r>
-      <w:r>
-        <w:rPr>
-          <w:lang w:val="pt-PT"/>
-        </w:rPr>
-        <w:t xml:space="preserve">que o utilizador espera do sistema. Desta forma, cada use case representa uma tarefa </w:t>
-      </w:r>
-      <w:r>
-        <w:rPr>
-          <w:lang w:val="pt-PT"/>
-        </w:rPr>
-        <w:t>que envolve interação com o sistema.</w:t>
-      </w:r>
-    </w:p>
-    <w:p>
-      <w:pPr>
-        <w:rPr>
-          <w:lang w:val="pt-PT"/>
-        </w:rPr>
-      </w:pPr>
-      <w:r>
-        <w:rPr>
-          <w:lang w:val="pt-PT"/>
-        </w:rPr>
-        <w:t>O modelo de use cases fornece, portanto, uma visão geral de toda a interação possível entre o utilizador e o sistema.</w:t>
-      </w:r>
-    </w:p>
-    <w:p>
-      <w:pPr>
-        <w:rPr>
-          <w:color w:val="FF0000"/>
-          <w:lang w:val="pt-PT"/>
-        </w:rPr>
-      </w:pPr>
-      <w:r>
-        <w:rPr>
-          <w:color w:val="FF0000"/>
-          <w:lang w:val="pt-PT"/>
-        </w:rPr>
-        <w:t>//////////////////////// IMAGEM</w:t>
-      </w:r>
-      <w:r>
-        <w:rPr>
-          <w:color w:val="FF0000"/>
-          <w:lang w:val="pt-PT"/>
-        </w:rPr>
-        <w:t xml:space="preserve"> E EXPLICACAO DA IMAGEM</w:t>
-      </w:r>
-      <w:r>
-        <w:rPr>
-          <w:color w:val="FF0000"/>
-          <w:lang w:val="pt-PT"/>
-        </w:rPr>
-        <w:t xml:space="preserve"> ///////////////////////////</w:t>
-      </w:r>
-    </w:p>
-    <w:p>
-      <w:pPr>
-        <w:pStyle w:val="Ttulo31"/>
-      </w:pPr>
-      <w:r>
-        <w:t>Especificação de Use Cases</w:t>
-      </w:r>
-    </w:p>
-    <w:p>
-      <w:pPr>
-        <w:rPr>
-          <w:lang w:val="pt-PT"/>
-        </w:rPr>
-      </w:pPr>
-      <w:r>
-        <w:rPr>
-          <w:lang w:val="pt-PT"/>
-        </w:rPr>
-        <w:t xml:space="preserve">O subcapítulo anterior mostra a aglomeração de todos os use cases que o utilizador pode </w:t>
-      </w:r>
-      <w:r>
-        <w:rPr>
-          <w:lang w:val="pt-PT"/>
-        </w:rPr>
-        <w:t>requerer ao sistema. No entanto, é também muito importante saber detalhadamente como cada uma das ações progride, e perante esta necessidade, surge a especificação de use cases.</w:t>
-      </w:r>
-    </w:p>
-    <w:p>
-      <w:pPr>
-        <w:rPr>
-          <w:lang w:val="pt-PT"/>
-        </w:rPr>
-      </w:pPr>
-      <w:r>
-        <w:rPr>
-          <w:lang w:val="pt-PT"/>
-        </w:rPr>
-        <w:t>Neste relatório, optamos por especificar os use cases através da descrição tabular.</w:t>
-      </w:r>
-    </w:p>
-    <w:p>
-      <w:pPr>
-        <w:rPr>
-          <w:color w:val="FF0000"/>
-          <w:lang w:val="pt-PT"/>
-        </w:rPr>
-      </w:pPr>
-      <w:r>
-        <w:rPr>
-          <w:color w:val="FF0000"/>
-          <w:lang w:val="pt-PT"/>
-        </w:rPr>
-        <w:t xml:space="preserve">//////////////////////// </w:t>
-      </w:r>
-      <w:r>
-        <w:rPr>
-          <w:color w:val="FF0000"/>
-          <w:lang w:val="pt-PT"/>
-        </w:rPr>
-        <w:t>IMAGENS /</w:t>
-      </w:r>
-      <w:r>
-        <w:rPr>
-          <w:color w:val="FF0000"/>
-          <w:lang w:val="pt-PT"/>
-        </w:rPr>
-        <w:t>//////////////////////////</w:t>
-      </w:r>
-    </w:p>
-    <w:p>
-      <w:pPr>
-        <w:pStyle w:val="Ttulo31"/>
-      </w:pPr>
-      <w:r>
-        <w:t>Diagrama</w:t>
-      </w:r>
-      <w:r>
-        <w:t>s</w:t>
-      </w:r>
-      <w:r>
-        <w:t xml:space="preserve"> de Sequência de Implementação</w:t>
-      </w:r>
-    </w:p>
-    <w:p>
-      <w:pPr>
-        <w:rPr>
-          <w:lang w:val="pt-PT"/>
-        </w:rPr>
-      </w:pPr>
-      <w:r>
-        <w:rPr>
-          <w:lang w:val="pt-PT"/>
-        </w:rPr>
-        <w:t>Os diagramas de sequência são usados para modelar a interação entre o utilizador e os objetos do sistema, assim como as interações entre os próprios objetos do sistema.</w:t>
-      </w:r>
-    </w:p>
-    <w:p>
-      <w:pPr>
-        <w:rPr>
-          <w:lang w:val="pt-PT"/>
-        </w:rPr>
-      </w:pPr>
-      <w:r>
-        <w:rPr>
-          <w:lang w:val="pt-PT"/>
-        </w:rPr>
-        <w:t xml:space="preserve">Deste modo, um diagrama destes tem como objetivo mostrar a sequência de interações durante um use case em particular. </w:t>
-      </w:r>
-    </w:p>
-    <w:p>
-      <w:pPr>
-        <w:rPr>
-          <w:color w:val="FF0000"/>
-          <w:lang w:val="pt-PT"/>
-        </w:rPr>
-      </w:pPr>
-      <w:r>
-        <w:rPr>
-          <w:color w:val="FF0000"/>
-          <w:lang w:val="pt-PT"/>
-        </w:rPr>
-        <w:t>//////////////////////// IMAGENS E EXPLICACAO DAS IMAGENS ///////////////////////////</w:t>
-      </w:r>
-    </w:p>
-    <w:p>
-      <w:pPr>
-        <w:pStyle w:val="Ttulo21"/>
-      </w:pPr>
-      <w:r>
-        <w:t xml:space="preserve">Modelos </w:t>
-      </w:r>
-      <w:r>
-        <w:t>Estruturais</w:t>
-      </w:r>
-    </w:p>
-    <w:p>
-      <w:pPr>
-        <w:rPr>
-          <w:lang w:val="pt-PT"/>
-        </w:rPr>
-      </w:pPr>
-      <w:r>
-        <w:rPr>
-          <w:lang w:val="pt-PT"/>
-        </w:rPr>
-        <w:t xml:space="preserve">Os modelos estruturais </w:t>
-      </w:r>
-      <w:r>
-        <w:rPr>
-          <w:lang w:val="pt-PT"/>
-        </w:rPr>
-        <w:t xml:space="preserve">demonstram a organização de um sistema relativamente às componentes e às relações </w:t>
-      </w:r>
-      <w:r>
-        <w:rPr>
-          <w:lang w:val="pt-PT"/>
-        </w:rPr>
-        <w:t xml:space="preserve">em </w:t>
-      </w:r>
-      <w:r>
-        <w:rPr>
-          <w:lang w:val="pt-PT"/>
-        </w:rPr>
-        <w:t xml:space="preserve">que </w:t>
-      </w:r>
-      <w:r>
-        <w:rPr>
-          <w:lang w:val="pt-PT"/>
-        </w:rPr>
-        <w:t xml:space="preserve">este </w:t>
-      </w:r>
-      <w:r>
-        <w:rPr>
-          <w:lang w:val="pt-PT"/>
-        </w:rPr>
-        <w:t>se baseia.</w:t>
-      </w:r>
-      <w:r>
-        <w:rPr>
-          <w:lang w:val="pt-PT"/>
-        </w:rPr>
-        <w:t xml:space="preserve"> Este género de modelos são mais uma fase muito importante na modelação do sistema, porque é </w:t>
-      </w:r>
-      <w:r>
-        <w:rPr>
-          <w:lang w:val="pt-PT"/>
-        </w:rPr>
-        <w:t>neste momento</w:t>
-      </w:r>
-      <w:r>
-        <w:rPr>
-          <w:lang w:val="pt-PT"/>
-        </w:rPr>
-        <w:t xml:space="preserve"> que é discutida e </w:t>
-      </w:r>
-      <w:r>
-        <w:rPr>
-          <w:lang w:val="pt-PT"/>
-        </w:rPr>
-        <w:t>estabelecida</w:t>
-      </w:r>
-      <w:r>
-        <w:rPr>
-          <w:lang w:val="pt-PT"/>
-        </w:rPr>
-        <w:t xml:space="preserve"> a arquitetura do sistema que </w:t>
-      </w:r>
-      <w:r>
-        <w:rPr>
-          <w:lang w:val="pt-PT"/>
-        </w:rPr>
-        <w:t>será construído.</w:t>
-      </w:r>
-    </w:p>
-    <w:p>
-      <w:pPr>
-        <w:rPr>
-          <w:lang w:val="pt-PT"/>
-        </w:rPr>
-      </w:pPr>
-      <w:r>
-        <w:rPr>
-          <w:lang w:val="pt-PT"/>
-        </w:rPr>
-        <w:t>Neste capítulo, vamos abordar os diagramas de classe com a intenção de modelar uma estrutura estática das classes do sistema de software.</w:t>
-      </w:r>
-    </w:p>
-    <w:p>
-      <w:pPr>
-        <w:pStyle w:val="Ttulo31"/>
-      </w:pPr>
-      <w:r>
         <w:t>Diagrama de Classe</w:t>
       </w:r>
     </w:p>
@@ -12024,7 +11863,6 @@
         <w:rPr>
           <w:lang w:val="pt-PT"/>
         </w:rPr>
-        <w:lastRenderedPageBreak/>
         <w:t xml:space="preserve">É nesta parte da modelação que, no contexto do projeto, são identificados os objetos essenciais para o seu funcionamento, e é realizada a representação destes mesmos em classes. </w:t>
       </w:r>
     </w:p>
@@ -12315,9 +12153,9 @@
       </w:pPr>
     </w:p>
     <w:sectPr>
-      <w:headerReference w:type="even" r:id="rId25"/>
-      <w:headerReference w:type="default" r:id="rId26"/>
-      <w:footerReference w:type="default" r:id="rId27"/>
+      <w:headerReference w:type="even" r:id="rId27"/>
+      <w:headerReference w:type="default" r:id="rId28"/>
+      <w:footerReference w:type="default" r:id="rId29"/>
       <w:pgSz w:w="11906" w:h="16838" w:code="9"/>
       <w:pgMar w:top="1418" w:right="1701" w:bottom="1418" w:left="1701" w:header="709" w:footer="709" w:gutter="0"/>
       <w:pgNumType w:start="1"/>
@@ -17777,7 +17615,7 @@
 </file>
 
 <file path=customXml/itemProps1.xml><?xml version="1.0" encoding="utf-8"?>
-<ds:datastoreItem xmlns:ds="http://schemas.openxmlformats.org/officeDocument/2006/customXml" ds:itemID="{67CBC0ED-DF0C-444A-908F-C1B76D7F6DD9}">
+<ds:datastoreItem xmlns:ds="http://schemas.openxmlformats.org/officeDocument/2006/customXml" ds:itemID="{F07B86D0-BBFB-EC41-9159-15C156AC1A06}">
   <ds:schemaRefs>
     <ds:schemaRef ds:uri="http://schemas.openxmlformats.org/officeDocument/2006/bibliography"/>
   </ds:schemaRefs>

</xml_diff>

<commit_message>
ds implementacao report ...
</commit_message>
<xml_diff>
--- a/201819-MIEI3-LI4-Relatorio.docx
+++ b/201819-MIEI3-LI4-Relatorio.docx
@@ -12431,6 +12431,9 @@
         </w:rPr>
       </w:pPr>
       <w:r>
+        <w:rPr>
+          <w:lang w:val="pt-PT"/>
+        </w:rPr>
         <w:br w:type="page"/>
       </w:r>
     </w:p>
@@ -12734,15 +12737,13 @@
       <w:r>
         <w:rPr>
           <w:noProof/>
-          <w:color w:val="FF0000"/>
-          <w:lang w:val="pt-PT"/>
         </w:rPr>
         <w:lastRenderedPageBreak/>
         <w:drawing>
           <wp:inline distT="0" distB="0" distL="0" distR="0">
-            <wp:extent cx="5400040" cy="3396615"/>
+            <wp:extent cx="4289581" cy="3798277"/>
             <wp:effectExtent l="0" t="0" r="0" b="0"/>
-            <wp:docPr id="48" name="Imagem 48"/>
+            <wp:docPr id="53" name="Imagem 53"/>
             <wp:cNvGraphicFramePr>
               <a:graphicFrameLocks xmlns:a="http://schemas.openxmlformats.org/drawingml/2006/main" noChangeAspect="1"/>
             </wp:cNvGraphicFramePr>
@@ -12750,7 +12751,7 @@
               <a:graphicData uri="http://schemas.openxmlformats.org/drawingml/2006/picture">
                 <pic:pic xmlns:pic="http://schemas.openxmlformats.org/drawingml/2006/picture">
                   <pic:nvPicPr>
-                    <pic:cNvPr id="48" name="Captura de ecrã 2019-04-01, às 10.31.04.png"/>
+                    <pic:cNvPr id="53" name="Captura de ecrã 2019-04-01, às 11.36.53.png"/>
                     <pic:cNvPicPr/>
                   </pic:nvPicPr>
                   <pic:blipFill>
@@ -12762,7 +12763,7 @@
                   <pic:spPr>
                     <a:xfrm>
                       <a:off x="0" y="0"/>
-                      <a:ext cx="5400040" cy="3396615"/>
+                      <a:ext cx="4309838" cy="3816214"/>
                     </a:xfrm>
                     <a:prstGeom prst="rect">
                       <a:avLst/>
@@ -12774,14 +12775,12 @@
           </wp:inline>
         </w:drawing>
       </w:r>
+      <w:bookmarkStart w:id="25" w:name="_GoBack"/>
+      <w:bookmarkEnd w:id="25"/>
     </w:p>
     <w:p>
       <w:pPr>
         <w:pStyle w:val="Legenda"/>
-        <w:rPr>
-          <w:color w:val="FF0000"/>
-          <w:lang w:val="pt-PT"/>
-        </w:rPr>
       </w:pPr>
       <w:proofErr w:type="spellStart"/>
       <w:r>
@@ -12822,7 +12821,7 @@
       </w:r>
       <w:proofErr w:type="spellStart"/>
       <w:r>
-        <w:t>Receitas</w:t>
+        <w:t>Receita</w:t>
       </w:r>
       <w:proofErr w:type="spellEnd"/>
     </w:p>
@@ -12831,7 +12830,6 @@
         <w:keepNext/>
         <w:jc w:val="center"/>
       </w:pPr>
-      <w:bookmarkStart w:id="25" w:name="_GoBack"/>
       <w:r>
         <w:rPr>
           <w:noProof/>
@@ -12875,7 +12873,6 @@
         </w:drawing>
       </w:r>
     </w:p>
-    <w:bookmarkEnd w:id="25"/>
     <w:p>
       <w:pPr>
         <w:pStyle w:val="Legenda"/>
@@ -13073,10 +13070,392 @@
       </w:pPr>
       <w:r>
         <w:rPr>
+          <w:noProof/>
+          <w:color w:val="FF0000"/>
+          <w:lang w:val="pt-PT"/>
+        </w:rPr>
+        <w:drawing>
+          <wp:anchor distT="0" distB="0" distL="114300" distR="114300" simplePos="0" relativeHeight="251677184" behindDoc="1" locked="0" layoutInCell="1" allowOverlap="1">
+            <wp:simplePos x="0" y="0"/>
+            <wp:positionH relativeFrom="column">
+              <wp:posOffset>123825</wp:posOffset>
+            </wp:positionH>
+            <wp:positionV relativeFrom="paragraph">
+              <wp:posOffset>434975</wp:posOffset>
+            </wp:positionV>
+            <wp:extent cx="5702300" cy="3345815"/>
+            <wp:effectExtent l="0" t="0" r="0" b="0"/>
+            <wp:wrapTight wrapText="bothSides">
+              <wp:wrapPolygon edited="0">
+                <wp:start x="0" y="0"/>
+                <wp:lineTo x="0" y="21481"/>
+                <wp:lineTo x="21552" y="21481"/>
+                <wp:lineTo x="21552" y="0"/>
+                <wp:lineTo x="0" y="0"/>
+              </wp:wrapPolygon>
+            </wp:wrapTight>
+            <wp:docPr id="20" name="Imagem 20"/>
+            <wp:cNvGraphicFramePr>
+              <a:graphicFrameLocks xmlns:a="http://schemas.openxmlformats.org/drawingml/2006/main" noChangeAspect="1"/>
+            </wp:cNvGraphicFramePr>
+            <a:graphic xmlns:a="http://schemas.openxmlformats.org/drawingml/2006/main">
+              <a:graphicData uri="http://schemas.openxmlformats.org/drawingml/2006/picture">
+                <pic:pic xmlns:pic="http://schemas.openxmlformats.org/drawingml/2006/picture">
+                  <pic:nvPicPr>
+                    <pic:cNvPr id="20" name="Captura de ecrã 2019-04-01, às 10.46.25.png"/>
+                    <pic:cNvPicPr/>
+                  </pic:nvPicPr>
+                  <pic:blipFill>
+                    <a:blip r:embed="rId36"/>
+                    <a:stretch>
+                      <a:fillRect/>
+                    </a:stretch>
+                  </pic:blipFill>
+                  <pic:spPr>
+                    <a:xfrm>
+                      <a:off x="0" y="0"/>
+                      <a:ext cx="5702300" cy="3345815"/>
+                    </a:xfrm>
+                    <a:prstGeom prst="rect">
+                      <a:avLst/>
+                    </a:prstGeom>
+                  </pic:spPr>
+                </pic:pic>
+              </a:graphicData>
+            </a:graphic>
+            <wp14:sizeRelH relativeFrom="page">
+              <wp14:pctWidth>0</wp14:pctWidth>
+            </wp14:sizeRelH>
+            <wp14:sizeRelV relativeFrom="page">
+              <wp14:pctHeight>0</wp14:pctHeight>
+            </wp14:sizeRelV>
+          </wp:anchor>
+        </w:drawing>
+      </w:r>
+      <w:r>
+        <w:rPr>
           <w:lang w:val="pt-PT"/>
         </w:rPr>
         <w:t xml:space="preserve">Deste modo, um diagrama destes tem como objetivo mostrar a sequência de interações durante um use case em particular. </w:t>
       </w:r>
+    </w:p>
+    <w:p>
+      <w:pPr>
+        <w:keepNext/>
+        <w:jc w:val="center"/>
+        <w:rPr>
+          <w:lang w:val="pt-PT"/>
+        </w:rPr>
+      </w:pPr>
+    </w:p>
+    <w:p>
+      <w:pPr>
+        <w:pStyle w:val="Legenda"/>
+        <w:rPr>
+          <w:color w:val="FF0000"/>
+          <w:lang w:val="pt-PT"/>
+        </w:rPr>
+      </w:pPr>
+      <w:r>
+        <w:rPr>
+          <w:noProof/>
+        </w:rPr>
+        <mc:AlternateContent>
+          <mc:Choice Requires="wps">
+            <w:drawing>
+              <wp:anchor distT="0" distB="0" distL="114300" distR="114300" simplePos="0" relativeHeight="251676160" behindDoc="1" locked="0" layoutInCell="1" allowOverlap="1" wp14:anchorId="7D7CE63E" wp14:editId="3B99E3BE">
+                <wp:simplePos x="0" y="0"/>
+                <wp:positionH relativeFrom="column">
+                  <wp:posOffset>-392430</wp:posOffset>
+                </wp:positionH>
+                <wp:positionV relativeFrom="paragraph">
+                  <wp:posOffset>3733837</wp:posOffset>
+                </wp:positionV>
+                <wp:extent cx="6363970" cy="635"/>
+                <wp:effectExtent l="0" t="0" r="0" b="0"/>
+                <wp:wrapTight wrapText="bothSides">
+                  <wp:wrapPolygon edited="0">
+                    <wp:start x="0" y="0"/>
+                    <wp:lineTo x="0" y="0"/>
+                    <wp:lineTo x="21553" y="0"/>
+                    <wp:lineTo x="21553" y="0"/>
+                    <wp:lineTo x="0" y="0"/>
+                  </wp:wrapPolygon>
+                </wp:wrapTight>
+                <wp:docPr id="52" name="Caixa de Texto 52"/>
+                <wp:cNvGraphicFramePr/>
+                <a:graphic xmlns:a="http://schemas.openxmlformats.org/drawingml/2006/main">
+                  <a:graphicData uri="http://schemas.microsoft.com/office/word/2010/wordprocessingShape">
+                    <wps:wsp>
+                      <wps:cNvSpPr txBox="1"/>
+                      <wps:spPr>
+                        <a:xfrm>
+                          <a:off x="0" y="0"/>
+                          <a:ext cx="6363970" cy="635"/>
+                        </a:xfrm>
+                        <a:prstGeom prst="rect">
+                          <a:avLst/>
+                        </a:prstGeom>
+                        <a:solidFill>
+                          <a:prstClr val="white"/>
+                        </a:solidFill>
+                        <a:ln>
+                          <a:noFill/>
+                        </a:ln>
+                      </wps:spPr>
+                      <wps:txbx>
+                        <w:txbxContent>
+                          <w:p>
+                            <w:pPr>
+                              <w:pStyle w:val="Legenda"/>
+                              <w:rPr>
+                                <w:noProof/>
+                                <w:color w:val="FF0000"/>
+                              </w:rPr>
+                            </w:pPr>
+                            <w:proofErr w:type="spellStart"/>
+                            <w:r>
+                              <w:t>Figura</w:t>
+                            </w:r>
+                            <w:proofErr w:type="spellEnd"/>
+                            <w:r>
+                              <w:t xml:space="preserve"> </w:t>
+                            </w:r>
+                            <w:r>
+                              <w:fldChar w:fldCharType="begin"/>
+                            </w:r>
+                            <w:r>
+                              <w:instrText xml:space="preserve"> SEQ Figura \* ARABIC </w:instrText>
+                            </w:r>
+                            <w:r>
+                              <w:fldChar w:fldCharType="separate"/>
+                            </w:r>
+                            <w:r>
+                              <w:rPr>
+                                <w:noProof/>
+                              </w:rPr>
+                              <w:t>20</w:t>
+                            </w:r>
+                            <w:r>
+                              <w:fldChar w:fldCharType="end"/>
+                            </w:r>
+                            <w:r>
+                              <w:t xml:space="preserve"> - DS </w:t>
+                            </w:r>
+                            <w:proofErr w:type="spellStart"/>
+                            <w:r>
+                              <w:t>Implementação</w:t>
+                            </w:r>
+                            <w:proofErr w:type="spellEnd"/>
+                            <w:r>
+                              <w:t xml:space="preserve"> </w:t>
+                            </w:r>
+                            <w:proofErr w:type="spellStart"/>
+                            <w:r>
+                              <w:t>Filtrar</w:t>
+                            </w:r>
+                            <w:proofErr w:type="spellEnd"/>
+                            <w:r>
+                              <w:t xml:space="preserve"> </w:t>
+                            </w:r>
+                            <w:proofErr w:type="spellStart"/>
+                            <w:r>
+                              <w:t>Receitas</w:t>
+                            </w:r>
+                            <w:proofErr w:type="spellEnd"/>
+                          </w:p>
+                        </w:txbxContent>
+                      </wps:txbx>
+                      <wps:bodyPr rot="0" spcFirstLastPara="0" vertOverflow="overflow" horzOverflow="overflow" vert="horz" wrap="square" lIns="0" tIns="0" rIns="0" bIns="0" numCol="1" spcCol="0" rtlCol="0" fromWordArt="0" anchor="t" anchorCtr="0" forceAA="0" compatLnSpc="1">
+                        <a:prstTxWarp prst="textNoShape">
+                          <a:avLst/>
+                        </a:prstTxWarp>
+                        <a:spAutoFit/>
+                      </wps:bodyPr>
+                    </wps:wsp>
+                  </a:graphicData>
+                </a:graphic>
+              </wp:anchor>
+            </w:drawing>
+          </mc:Choice>
+          <mc:Fallback>
+            <w:pict>
+              <v:shape w14:anchorId="7D7CE63E" id="Caixa de Texto 52" o:spid="_x0000_s1027" type="#_x0000_t202" style="position:absolute;left:0;text-align:left;margin-left:-30.9pt;margin-top:294pt;width:501.1pt;height:.05pt;z-index:-251640320;visibility:visible;mso-wrap-style:square;mso-wrap-distance-left:9pt;mso-wrap-distance-top:0;mso-wrap-distance-right:9pt;mso-wrap-distance-bottom:0;mso-position-horizontal:absolute;mso-position-horizontal-relative:text;mso-position-vertical:absolute;mso-position-vertical-relative:text;v-text-anchor:top" o:gfxdata="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" stroked="f">
+                <v:textbox style="mso-fit-shape-to-text:t" inset="0,0,0,0">
+                  <w:txbxContent>
+                    <w:p>
+                      <w:pPr>
+                        <w:pStyle w:val="Legenda"/>
+                        <w:rPr>
+                          <w:noProof/>
+                          <w:color w:val="FF0000"/>
+                        </w:rPr>
+                      </w:pPr>
+                      <w:proofErr w:type="spellStart"/>
+                      <w:r>
+                        <w:t>Figura</w:t>
+                      </w:r>
+                      <w:proofErr w:type="spellEnd"/>
+                      <w:r>
+                        <w:t xml:space="preserve"> </w:t>
+                      </w:r>
+                      <w:r>
+                        <w:fldChar w:fldCharType="begin"/>
+                      </w:r>
+                      <w:r>
+                        <w:instrText xml:space="preserve"> SEQ Figura \* ARABIC </w:instrText>
+                      </w:r>
+                      <w:r>
+                        <w:fldChar w:fldCharType="separate"/>
+                      </w:r>
+                      <w:r>
+                        <w:rPr>
+                          <w:noProof/>
+                        </w:rPr>
+                        <w:t>20</w:t>
+                      </w:r>
+                      <w:r>
+                        <w:fldChar w:fldCharType="end"/>
+                      </w:r>
+                      <w:r>
+                        <w:t xml:space="preserve"> - DS </w:t>
+                      </w:r>
+                      <w:proofErr w:type="spellStart"/>
+                      <w:r>
+                        <w:t>Implementação</w:t>
+                      </w:r>
+                      <w:proofErr w:type="spellEnd"/>
+                      <w:r>
+                        <w:t xml:space="preserve"> </w:t>
+                      </w:r>
+                      <w:proofErr w:type="spellStart"/>
+                      <w:r>
+                        <w:t>Filtrar</w:t>
+                      </w:r>
+                      <w:proofErr w:type="spellEnd"/>
+                      <w:r>
+                        <w:t xml:space="preserve"> </w:t>
+                      </w:r>
+                      <w:proofErr w:type="spellStart"/>
+                      <w:r>
+                        <w:t>Receitas</w:t>
+                      </w:r>
+                      <w:proofErr w:type="spellEnd"/>
+                    </w:p>
+                  </w:txbxContent>
+                </v:textbox>
+                <w10:wrap type="tight"/>
+              </v:shape>
+            </w:pict>
+          </mc:Fallback>
+        </mc:AlternateContent>
+      </w:r>
+      <w:r>
+        <w:rPr>
+          <w:noProof/>
+          <w:color w:val="FF0000"/>
+          <w:lang w:val="pt-PT"/>
+        </w:rPr>
+        <w:drawing>
+          <wp:anchor distT="0" distB="0" distL="114300" distR="114300" simplePos="0" relativeHeight="251674112" behindDoc="1" locked="0" layoutInCell="1" allowOverlap="1">
+            <wp:simplePos x="0" y="0"/>
+            <wp:positionH relativeFrom="column">
+              <wp:posOffset>-392430</wp:posOffset>
+            </wp:positionH>
+            <wp:positionV relativeFrom="paragraph">
+              <wp:posOffset>467888</wp:posOffset>
+            </wp:positionV>
+            <wp:extent cx="6363970" cy="3235960"/>
+            <wp:effectExtent l="0" t="0" r="0" b="0"/>
+            <wp:wrapTight wrapText="bothSides">
+              <wp:wrapPolygon edited="0">
+                <wp:start x="0" y="0"/>
+                <wp:lineTo x="0" y="21532"/>
+                <wp:lineTo x="21553" y="21532"/>
+                <wp:lineTo x="21553" y="0"/>
+                <wp:lineTo x="0" y="0"/>
+              </wp:wrapPolygon>
+            </wp:wrapTight>
+            <wp:docPr id="51" name="Imagem 51"/>
+            <wp:cNvGraphicFramePr>
+              <a:graphicFrameLocks xmlns:a="http://schemas.openxmlformats.org/drawingml/2006/main" noChangeAspect="1"/>
+            </wp:cNvGraphicFramePr>
+            <a:graphic xmlns:a="http://schemas.openxmlformats.org/drawingml/2006/main">
+              <a:graphicData uri="http://schemas.openxmlformats.org/drawingml/2006/picture">
+                <pic:pic xmlns:pic="http://schemas.openxmlformats.org/drawingml/2006/picture">
+                  <pic:nvPicPr>
+                    <pic:cNvPr id="51" name="Captura de ecrã 2019-04-01, às 11.19.32.png"/>
+                    <pic:cNvPicPr/>
+                  </pic:nvPicPr>
+                  <pic:blipFill>
+                    <a:blip r:embed="rId37"/>
+                    <a:stretch>
+                      <a:fillRect/>
+                    </a:stretch>
+                  </pic:blipFill>
+                  <pic:spPr>
+                    <a:xfrm>
+                      <a:off x="0" y="0"/>
+                      <a:ext cx="6363970" cy="3235960"/>
+                    </a:xfrm>
+                    <a:prstGeom prst="rect">
+                      <a:avLst/>
+                    </a:prstGeom>
+                  </pic:spPr>
+                </pic:pic>
+              </a:graphicData>
+            </a:graphic>
+            <wp14:sizeRelH relativeFrom="page">
+              <wp14:pctWidth>0</wp14:pctWidth>
+            </wp14:sizeRelH>
+            <wp14:sizeRelV relativeFrom="page">
+              <wp14:pctHeight>0</wp14:pctHeight>
+            </wp14:sizeRelV>
+          </wp:anchor>
+        </w:drawing>
+      </w:r>
+      <w:r>
+        <w:rPr>
+          <w:lang w:val="pt-PT"/>
+        </w:rPr>
+        <w:t xml:space="preserve">Figura </w:t>
+      </w:r>
+      <w:r>
+        <w:fldChar w:fldCharType="begin"/>
+      </w:r>
+      <w:r>
+        <w:rPr>
+          <w:lang w:val="pt-PT"/>
+        </w:rPr>
+        <w:instrText xml:space="preserve"> SEQ Figura \* ARABIC </w:instrText>
+      </w:r>
+      <w:r>
+        <w:fldChar w:fldCharType="separate"/>
+      </w:r>
+      <w:r>
+        <w:rPr>
+          <w:noProof/>
+          <w:lang w:val="pt-PT"/>
+        </w:rPr>
+        <w:t>21</w:t>
+      </w:r>
+      <w:r>
+        <w:fldChar w:fldCharType="end"/>
+      </w:r>
+      <w:r>
+        <w:rPr>
+          <w:lang w:val="pt-PT"/>
+        </w:rPr>
+        <w:t xml:space="preserve"> - DS Implementação Pré-Visualizar Receitas</w:t>
+      </w:r>
+    </w:p>
+    <w:p>
+      <w:pPr>
+        <w:rPr>
+          <w:color w:val="FF0000"/>
+          <w:lang w:val="pt-PT"/>
+        </w:rPr>
+      </w:pPr>
     </w:p>
     <w:p>
       <w:pPr>
@@ -13319,7 +13698,7 @@
                               <w:rPr>
                                 <w:noProof/>
                               </w:rPr>
-                              <w:t>20</w:t>
+                              <w:t>22</w:t>
                             </w:r>
                             <w:r>
                               <w:fldChar w:fldCharType="end"/>
@@ -13357,7 +13736,7 @@
           </mc:Choice>
           <mc:Fallback>
             <w:pict>
-              <v:shape w14:anchorId="69AF0DB0" id="Caixa de Texto 26" o:spid="_x0000_s1027" type="#_x0000_t202" style="position:absolute;left:0;text-align:left;margin-left:-67.75pt;margin-top:356.5pt;width:568.7pt;height:.05pt;z-index:-251643392;visibility:visible;mso-wrap-style:square;mso-wrap-distance-left:9pt;mso-wrap-distance-top:0;mso-wrap-distance-right:9pt;mso-wrap-distance-bottom:0;mso-position-horizontal:absolute;mso-position-horizontal-relative:text;mso-position-vertical:absolute;mso-position-vertical-relative:text;v-text-anchor:top" o:gfxdata="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" stroked="f">
+              <v:shape w14:anchorId="69AF0DB0" id="Caixa de Texto 26" o:spid="_x0000_s1028" type="#_x0000_t202" style="position:absolute;left:0;text-align:left;margin-left:-67.75pt;margin-top:356.5pt;width:568.7pt;height:.05pt;z-index:-251643392;visibility:visible;mso-wrap-style:square;mso-wrap-distance-left:9pt;mso-wrap-distance-top:0;mso-wrap-distance-right:9pt;mso-wrap-distance-bottom:0;mso-position-horizontal:absolute;mso-position-horizontal-relative:text;mso-position-vertical:absolute;mso-position-vertical-relative:text;v-text-anchor:top" o:gfxdata="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" stroked="f">
                 <v:textbox style="mso-fit-shape-to-text:t" inset="0,0,0,0">
                   <w:txbxContent>
                     <w:p>
@@ -13388,7 +13767,7 @@
                         <w:rPr>
                           <w:noProof/>
                         </w:rPr>
-                        <w:t>20</w:t>
+                        <w:t>22</w:t>
                       </w:r>
                       <w:r>
                         <w:fldChar w:fldCharType="end"/>
@@ -13455,7 +13834,7 @@
                     <pic:cNvPicPr/>
                   </pic:nvPicPr>
                   <pic:blipFill>
-                    <a:blip r:embed="rId36"/>
+                    <a:blip r:embed="rId38"/>
                     <a:stretch>
                       <a:fillRect/>
                     </a:stretch>
@@ -13515,39 +13894,33 @@
         <w:rPr>
           <w:lang w:val="pt-PT"/>
         </w:rPr>
-        <w:t xml:space="preserve">as entidades, os atributos e as relações entre as próprias entidades </w:t>
-      </w:r>
-      <w:r>
-        <w:rPr>
-          <w:lang w:val="pt-PT"/>
-        </w:rPr>
+        <w:t xml:space="preserve">as entidades, os atributos e as relações entre as próprias entidades apresentadas </w:t>
+      </w:r>
+      <w:r>
+        <w:rPr>
+          <w:lang w:val="pt-PT"/>
+        </w:rPr>
+        <w:t>num</w:t>
+      </w:r>
+      <w:r>
+        <w:rPr>
+          <w:lang w:val="pt-PT"/>
+        </w:rPr>
+        <w:t xml:space="preserve"> modelo de dados</w:t>
+      </w:r>
+      <w:r>
+        <w:rPr>
+          <w:lang w:val="pt-PT"/>
+        </w:rPr>
+        <w:t>, só que num contexto orientado a objetos.</w:t>
+      </w:r>
+    </w:p>
+    <w:p>
+      <w:pPr>
+        <w:pStyle w:val="Ttulo31"/>
+      </w:pPr>
+      <w:r>
         <w:lastRenderedPageBreak/>
-        <w:t xml:space="preserve">apresentadas </w:t>
-      </w:r>
-      <w:r>
-        <w:rPr>
-          <w:lang w:val="pt-PT"/>
-        </w:rPr>
-        <w:t>num</w:t>
-      </w:r>
-      <w:r>
-        <w:rPr>
-          <w:lang w:val="pt-PT"/>
-        </w:rPr>
-        <w:t xml:space="preserve"> modelo de dados</w:t>
-      </w:r>
-      <w:r>
-        <w:rPr>
-          <w:lang w:val="pt-PT"/>
-        </w:rPr>
-        <w:t>, só que num contexto orientado a objetos.</w:t>
-      </w:r>
-    </w:p>
-    <w:p>
-      <w:pPr>
-        <w:pStyle w:val="Ttulo31"/>
-      </w:pPr>
-      <w:r>
         <w:t>Diagrama de Classe ORM</w:t>
       </w:r>
     </w:p>
@@ -13754,9 +14127,9 @@
       </w:pPr>
     </w:p>
     <w:sectPr>
-      <w:headerReference w:type="even" r:id="rId37"/>
-      <w:headerReference w:type="default" r:id="rId38"/>
-      <w:footerReference w:type="default" r:id="rId39"/>
+      <w:headerReference w:type="even" r:id="rId39"/>
+      <w:headerReference w:type="default" r:id="rId40"/>
+      <w:footerReference w:type="default" r:id="rId41"/>
       <w:pgSz w:w="11906" w:h="16838" w:code="9"/>
       <w:pgMar w:top="1418" w:right="1701" w:bottom="1418" w:left="1701" w:header="709" w:footer="709" w:gutter="0"/>
       <w:pgNumType w:start="1"/>
@@ -19218,7 +19591,7 @@
 </file>
 
 <file path=customXml/itemProps1.xml><?xml version="1.0" encoding="utf-8"?>
-<ds:datastoreItem xmlns:ds="http://schemas.openxmlformats.org/officeDocument/2006/customXml" ds:itemID="{A9AA382D-678C-2E4F-9B28-27AD239C1D06}">
+<ds:datastoreItem xmlns:ds="http://schemas.openxmlformats.org/officeDocument/2006/customXml" ds:itemID="{46F5EF48-8CEE-2F44-B3E4-4465AA2E2D08}">
   <ds:schemaRefs>
     <ds:schemaRef ds:uri="http://schemas.openxmlformats.org/officeDocument/2006/bibliography"/>
   </ds:schemaRefs>

</xml_diff>